<commit_message>
fixed visual stimuli file
</commit_message>
<xml_diff>
--- a/scripts/LearnMix_paper.docx
+++ b/scripts/LearnMix_paper.docx
@@ -316,7 +316,7 @@
         <w:pStyle w:val="Textkrper"/>
       </w:pPr>
       <w:r>
-        <w:t xml:space="preserve">By definition, children growing up in bilingual environments encounter switches between their languages. Some switches occur when different people use different languages, while others occur when a bilingual speaker mixes two languages. Switches are much more common in some families than others, and they can happen at both very short and very long intervals. Many switches even occur within individual sentences [see</w:t>
+        <w:t xml:space="preserve">By definition, children growing up in bilingual environments encounter switches between their languages. Some switches occur when different people use different languages, while others occur when a bilingual speaker mixes two languages. Switches are more common in some families than others, and they can happen at both very short and very long intervals. Many switches even occur within individual sentences (see</w:t>
       </w:r>
       <w:r>
         <w:t xml:space="preserve"> </w:t>
@@ -360,7 +360,7 @@
         <w:pStyle w:val="Textkrper"/>
       </w:pPr>
       <w:r>
-        <w:t xml:space="preserve">Language mixing has been shown to affect toddlers’ comprehension of familiar words. In an eye-tracking paradigm, 20-month-old French-English bilinguals saw two familiar objects on a screen (e.g., dog, book), and one object was labeled in either a single-language sentence (</w:t>
+        <w:t xml:space="preserve">Language mixing has been shown to affect toddlers’ comprehension of subsequent familiar words. In an eye-tracking paradigm, 20-month-old French-English bilinguals saw two familiar objects on a screen (e.g., dog, book), and one object was labeled in either a single-language sentence (</w:t>
       </w:r>
       <w:r>
         <w:t xml:space="preserve">“</w:t>
@@ -479,7 +479,7 @@
         <w:t xml:space="preserve">(Goodman, McDonough, &amp; Brown, 1998)</w:t>
       </w:r>
       <w:r>
-        <w:t xml:space="preserve">. Children’s efficiency in using familiar words to facilitate processing of subsequent words has been linked to vocabulary size and/or later vocabulary growth in both monolinguals</w:t>
+        <w:t xml:space="preserve">. Children’s efficiency in using familiar words to facilitate processing of subsequent words has been linked to vocabulary size and later vocabulary growth in both monolinguals</w:t>
       </w:r>
       <w:r>
         <w:t xml:space="preserve"> </w:t>
@@ -555,7 +555,7 @@
         <w:pStyle w:val="Textkrper"/>
       </w:pPr>
       <w:r>
-        <w:t xml:space="preserve">The goal of the current research was to examine whether and how mid-sentence language mixing might affect children’s learning of a novel word that appears moments later. Given that language mixing is a common practice both within and across sentences and that children are exposed to thousands of new words throughout the first years of life, we sought to understand the intersection of these important aspects of bilingual development.</w:t>
+        <w:t xml:space="preserve">The goal of the current research was to examine whether and how mid-sentence language mixing might affect children’s learning of a novel word that is spoken moments later. Given that language mixing is a common practice both within and across sentences and that children are exposed to thousands of new words throughout the first years of life, we sought to understand the intersection of these important aspects of bilingual development.</w:t>
       </w:r>
     </w:p>
     <w:p>
@@ -586,7 +586,7 @@
         <w:pStyle w:val="Textkrper"/>
       </w:pPr>
       <w:r>
-        <w:t xml:space="preserve">French-English and Spanish-English bilinguals in these communities differ along multiple dimensions, and here we highlight three particularly salient differences. Most obviously, the two groups are learning different language pairs. However, because French and Spanish are typologically similar languages, we would not necessarily expect different effects of language mixing on word learning. The two groups also differ in terms of family/community norms for language use. Studies suggest that parents of Spanish-English bilinguals code-switch more often in interactions with their infants and toddlers than parents of French-English bilinguals</w:t>
+        <w:t xml:space="preserve">French-English and Spanish-English bilinguals in these communities differ along multiple dimensions, and here we highlight three particularly important differences. Most obviously, the two groups are learning different language pairs. However, because French and Spanish are typologically similar languages, we would not necessarily expect different effects of language mixing on word learning. The two groups also differ in terms of family/community norms for language use. Studies suggest that parents of Spanish-English bilinguals code-switch more often in interactions with their infants and toddlers than parents of French-English bilinguals</w:t>
       </w:r>
       <w:r>
         <w:t xml:space="preserve"> </w:t>
@@ -595,7 +595,7 @@
         <w:t xml:space="preserve">(Bail et al., 2015; Kremin, Alves, Orena, Polka, &amp; Byers-Heinlein, 2020)</w:t>
       </w:r>
       <w:r>
-        <w:t xml:space="preserve">. Thus, it is possible that Spanish-English bilinguals would have more everyday exposure to the type of code-switched stimuli that we included in our study, which could make it easier for them to process these types of sentences</w:t>
+        <w:t xml:space="preserve">. Thus, it is possible that Spanish-English bilinguals would have more everyday exposure to the type of code-switched stimuli that we included in our study, which could make it easier for them to process</w:t>
       </w:r>
       <w:r>
         <w:t xml:space="preserve"> </w:t>
@@ -604,7 +604,7 @@
         <w:t xml:space="preserve">(Kroff, Dussias, Gerfen, Perrotti, &amp; Bajo, 2017)</w:t>
       </w:r>
       <w:r>
-        <w:t xml:space="preserve">. Finally, French-English bilingual participants in Montréal are generally of mid-to-high socioeconomic status (SES), while Spanish-English bilingual participants in New Jersey have a wider range of SES, including many families of lower SES. Previous research using related experimental tasks has found that toddlers of higher SES have stronger language processing skills than those with lower SES</w:t>
+        <w:t xml:space="preserve">. Finally, French-English bilingual participants in [[omitted] are generally of mid-to-high socioeconomic status (SES), while Spanish-English bilingual participants in [omitted] have a wider range of SES, including many families of lower SES. Previous research using related experimental tasks has found that toddlers of higher SES have stronger language processing skills than those with lower SES</w:t>
       </w:r>
       <w:r>
         <w:t xml:space="preserve"> </w:t>
@@ -627,16 +627,7 @@
         <w:t xml:space="preserve"> </w:t>
       </w:r>
       <w:r>
-        <w:t xml:space="preserve">(</w:t>
-      </w:r>
-      <w:r>
-        <w:rPr>
-          <w:b/>
-        </w:rPr>
-        <w:t xml:space="preserve">???</w:t>
-      </w:r>
-      <w:r>
-        <w:t xml:space="preserve">)</w:t>
+        <w:t xml:space="preserve">(Fernald, Marchman, &amp; Hurtado, 2008)</w:t>
       </w:r>
       <w:r>
         <w:t xml:space="preserve">. During the learning phase, children were taught two novel words. One novel word always appeared at the end of a single-language sentence (e.g.,</w:t>
@@ -745,7 +736,7 @@
         <w:pStyle w:val="Textkrper"/>
       </w:pPr>
       <w:r>
-        <w:t xml:space="preserve">We also considered several other potential results. First, it is possible that even when language mixing disrupts real-time processing, young children’s uptake of new words is unaffected. Second, it is possible that we would not replicate previously reported effects of language mixing on language comprehension. In this case, we would either find that language mixing does not affect word learning, or possibly that it does affect word learning but not due to in-the-moment processing difficulties during the learning phase. Finally, considering the population differences noted above, French-English and Spanish-English bilingual children might show different patterns of looking, listening, and learning. We thus not only compared the two groups, but also explored whether individual differences in performance during the learning phase, exposure to language mixing at home, or vocabulary size would be predict successful word learning.</w:t>
+        <w:t xml:space="preserve">We also considered several other potential results. First, it is possible that even when language mixing disrupts real-time processing, young children’s uptake of new words is unaffected. Second, it is possible that we would not replicate previously reported effects of language mixing on language comprehension. In this case, we would either find that language mixing does not affect word learning, or possibly that it does affect word learning but not due to in-the-moment processing difficulties during the learning phase. Finally, considering the population differences noted above, French-English and Spanish-English bilingual children might show different patterns of looking, listening, and learning. We thus not only compared the two groups, but also explored whether individual differences in performance during the learning phase, exposure to language mixing at home, or vocabulary size predicted successful word learning in both the single-language and the mixed-language conditions.</w:t>
       </w:r>
     </w:p>
     <w:p>
@@ -807,6 +798,38 @@
     </w:p>
     <w:p>
       <w:pPr>
+        <w:pStyle w:val="Textkrper"/>
+      </w:pPr>
+      <w:r>
+        <w:t xml:space="preserve">The general concept for the study design was inspired by</w:t>
+      </w:r>
+      <w:r>
+        <w:t xml:space="preserve"> </w:t>
+      </w:r>
+      <w:r>
+        <w:t xml:space="preserve">Fernald et al. (2008)</w:t>
+      </w:r>
+      <w:r>
+        <w:t xml:space="preserve">, which examined how children’s processing of adjective-noun sequences can sometimes derail children’s learning of novel words that appear later in the sentence (e.g.,</w:t>
+      </w:r>
+      <w:r>
+        <w:t xml:space="preserve"> </w:t>
+      </w:r>
+      <w:r>
+        <w:t xml:space="preserve">“</w:t>
+      </w:r>
+      <w:r>
+        <w:t xml:space="preserve">There’s a blue cup on the deebo</w:t>
+      </w:r>
+      <w:r>
+        <w:t xml:space="preserve">”</w:t>
+      </w:r>
+      <w:r>
+        <w:t xml:space="preserve">). Here, children heard a sentence either with or without a mid-sentence language switch, which was then followed by a novel noun.</w:t>
+      </w:r>
+    </w:p>
+    <w:p>
+      <w:pPr>
         <w:pStyle w:val="berschrift3"/>
       </w:pPr>
       <w:bookmarkStart w:id="24" w:name="participants"/>
@@ -820,7 +843,7 @@
         <w:pStyle w:val="FirstParagraph"/>
       </w:pPr>
       <w:r>
-        <w:t xml:space="preserve">Children were recruited from a database of families interested in participating in research, principally identified via government birth lists. A total of 19 healthy French-English bilingual children were included in the final sample. A sensitivty analysis indicated that this sample size has 80% power to detect an effect size of</w:t>
+        <w:t xml:space="preserve">Children were recruited from a database of families interested in participating in research, principally identified via government birth lists. A total of 19 healthy French-English bilingual children were included in the final sample. A sensitivity analysis indicated that this sample size has 80% power to detect an effect size of</w:t>
       </w:r>
       <w:r>
         <w:t xml:space="preserve"> </w:t>
@@ -835,7 +858,7 @@
         <w:t xml:space="preserve"> </w:t>
       </w:r>
       <w:r>
-        <w:t xml:space="preserve">= .68 or greater in a two-tailed</w:t>
+        <w:t xml:space="preserve">= .68 or greater in a two-tailed repeated measures</w:t>
       </w:r>
       <w:r>
         <w:t xml:space="preserve"> </w:t>
@@ -983,7 +1006,7 @@
         <w:t xml:space="preserve"> </w:t>
       </w:r>
       <w:r>
-        <w:t xml:space="preserve">(Dunn &amp; Dunn, 2007)</w:t>
+        <w:t xml:space="preserve">Dunn and Dunn (2007)</w:t>
       </w:r>
       <w:r>
         <w:t xml:space="preserve">).This choice was made in order to reduce the length of the experimental session for children, as they were also participating in a second eye-tracking study. Moreover, some of our research assistants did not have sufficient proficiency to administer the test in both languages. We chose a vocabulary measure appropriate for this age group, the Developmental Vocabulary Assessment for Parents</w:t>
@@ -1308,7 +1331,7 @@
         <w:t xml:space="preserve"> </w:t>
       </w:r>
       <w:r>
-        <w:t xml:space="preserve">in French), were chosen to label the novel objects. They were produced with French phonology when embedded in a French carrier phrase, and English phonology when embedded in an English carrier phrase, as judged by native speakers of each language. The two words were carefully chosen to each have two syllables, different phonological onsets, different rhymes, and to be masculine-sounding in French grammatical gender based on the judgment of native speakers. Further, their onsets were different from the familiar objects’ onsets. The speaker recorded several versions of each stimulus sentence, and the final stimuli were chosen so that the single-language and mixed-language sentences were as similar as possible in length, pitch, prosody, and naturalness.</w:t>
+        <w:t xml:space="preserve">in French), were chosen to label the novel objects. They were produced with French phonology when embedded in a French carrier phrase, and English phonology when embedded in an English carrier phrase, as judged by native speakers of each language. The two words were carefully chosen to each have two syllables, different phonological onsets, different rhymes, and sound masculine in French grammatical gender based on the judgment of native speakers. Further, their onsets were different from the familiar objects’ onsets. The speaker recorded several versions of each stimulus sentence, and the final stimuli were chosen so that the single-language and mixed-language sentences were as similar as possible in length, pitch, prosody, and naturalness.</w:t>
       </w:r>
     </w:p>
     <w:p>
@@ -1505,7 +1528,7 @@
         <w:t xml:space="preserve"> </w:t>
       </w:r>
       <w:r>
-        <w:t xml:space="preserve">was pronounced with a French accent. The target novel word was always pronounced with the phonology of the carrier phrase language. The choice to present the code-switch following the determiner was consistent with previous studies</w:t>
+        <w:t xml:space="preserve">was pronounced with a French accent. The target novel word was always pronounced with the phonology of the carrier phrase language. The choice to present the code-switch following the determiner was consistent with previous experiments</w:t>
       </w:r>
       <w:r>
         <w:t xml:space="preserve"> </w:t>
@@ -1594,7 +1617,7 @@
         <w:t xml:space="preserve"> </w:t>
       </w:r>
       <w:r>
-        <w:t xml:space="preserve">Fernald, Marchman, and Hurtado (2008)</w:t>
+        <w:t xml:space="preserve">Fernald et al. (2008)</w:t>
       </w:r>
       <w:r>
         <w:t xml:space="preserve">, which examined how children’s processing of adjective-noun sequences can sometimes derail children’s learning of novel words that appear later in the sentence (e.g.,</w:t>
@@ -1811,6 +1834,33 @@
         <w:t xml:space="preserve"> </w:t>
       </w:r>
       <w:r>
+        <w:t xml:space="preserve">= 0.64,</w:t>
+      </w:r>
+      <w:r>
+        <w:t xml:space="preserve"> </w:t>
+      </w:r>
+      <w:r>
+        <w:rPr>
+          <w:i/>
+        </w:rPr>
+        <w:t xml:space="preserve">SD</w:t>
+      </w:r>
+      <w:r>
+        <w:t xml:space="preserve"> </w:t>
+      </w:r>
+      <w:r>
+        <w:t xml:space="preserve">= 0.05] than when its label had been encountered in mixed-language sentences [</w:t>
+      </w:r>
+      <w:r>
+        <w:rPr>
+          <w:i/>
+        </w:rPr>
+        <w:t xml:space="preserve">M</w:t>
+      </w:r>
+      <w:r>
+        <w:t xml:space="preserve"> </w:t>
+      </w:r>
+      <w:r>
         <w:t xml:space="preserve">= 0.44,</w:t>
       </w:r>
       <w:r>
@@ -1826,34 +1876,7 @@
         <w:t xml:space="preserve"> </w:t>
       </w:r>
       <w:r>
-        <w:t xml:space="preserve">= 0.28] than when its label had been encountered in mixed-language sentences [</w:t>
-      </w:r>
-      <w:r>
-        <w:rPr>
-          <w:i/>
-        </w:rPr>
-        <w:t xml:space="preserve">M</w:t>
-      </w:r>
-      <w:r>
-        <w:t xml:space="preserve"> </w:t>
-      </w:r>
-      <w:r>
-        <w:t xml:space="preserve">= 0.64,</w:t>
-      </w:r>
-      <w:r>
-        <w:t xml:space="preserve"> </w:t>
-      </w:r>
-      <w:r>
-        <w:rPr>
-          <w:i/>
-        </w:rPr>
-        <w:t xml:space="preserve">SD</w:t>
-      </w:r>
-      <w:r>
-        <w:t xml:space="preserve"> </w:t>
-      </w:r>
-      <w:r>
-        <w:t xml:space="preserve">= 0.23,</w:t>
+        <w:t xml:space="preserve">= 0.06,</w:t>
       </w:r>
       <w:r>
         <w:t xml:space="preserve"> </w:t>
@@ -1934,7 +1957,7 @@
         <w:t xml:space="preserve"> </w:t>
       </w:r>
       <w:r>
-        <w:t xml:space="preserve">= 0.62], indicating successful recognition. However, child’s looking to the target novel object was not significantly above (or below) chance when its label had been heard in mixed-language sentences, [</w:t>
+        <w:t xml:space="preserve">= 0.62], indicating successful recognition. However, children’s looking to the target novel object was not significantly above (or below) chance when its label had been heard in mixed-language sentences, [</w:t>
       </w:r>
       <w:r>
         <w:rPr>
@@ -3910,7 +3933,7 @@
         <w:pStyle w:val="FirstParagraph"/>
       </w:pPr>
       <w:r>
-        <w:t xml:space="preserve">Auditory stimuli for Experiment 2 were equivalently structured to those used in Experiment 1, and were created with the same constraints (i.e., bisyllabic, different phonological onsets, different rhymes, and to sounded masculine in grammatical gender). Sentences were produced by a female Spanish-English bilingual speaker (e.g.,</w:t>
+        <w:t xml:space="preserve">Auditory stimuli for Experiment 2 were equivalently structured to those used in Experiment 1, and were created with the same constraints (i.e., bisyllabic, different phonological onsets, different rhymes, and sounded masculine in Spanish grammatical gender). Sentences were produced by a female Spanish-English bilingual speaker (e.g.,</w:t>
       </w:r>
       <w:r>
         <w:t xml:space="preserve"> </w:t>
@@ -4001,7 +4024,7 @@
         <w:pStyle w:val="FirstParagraph"/>
       </w:pPr>
       <w:r>
-        <w:t xml:space="preserve">The procedure was similar to Experiment 1. Children sat on their parent’s lap, and caregivfers wore occluded glasses and headphones with music to blind them to trial type. Children viewed stimuli approximately 70 cm from a large, flat-screen television monitor (68 x 122 cm). As no eyetracker was available at the location of data collection, the experimenter recorded infants’ eye movements via a video camera below the screen, which had a frame-rate of 29.97 Hz. Research comparing automatic eye -tracking to manual coding suggests that the latter results in less data loss, but overall patterns of looking are similar across the two approaches</w:t>
+        <w:t xml:space="preserve">The procedure was similar to Experiment 1. Children sat on their parent’s lap, who wore occluded glasses and headphones with music to blind them to trial type. Children viewed stimuli approximately 70 cm from a large, flat-screen television monitor (68 x 122 cm). As no eye tracker was available at the location of data collection, the experimenter recorded infants’ eye movements via a video camera below the screen, which had a frame-rate of 29.97 Hz. Research comparing automatic eye -tracking to manual coding suggests that the latter results in less data loss, but overall patterns of looking are similar across the two approaches</w:t>
       </w:r>
       <w:r>
         <w:t xml:space="preserve"> </w:t>
@@ -4010,7 +4033,7 @@
         <w:t xml:space="preserve">(Venker et al., 2020)</w:t>
       </w:r>
       <w:r>
-        <w:t xml:space="preserve">. After testing, a researcher who was blind to condition coded eye movements, indicating the direction of looks as: left, right, shifting, or away. Another researcher also coded 25% of the videos. Inter-coder reliability was 98.7% across all video frames, and 97.5% for video frames surrounding only shift events.</w:t>
+        <w:t xml:space="preserve">. After testing, a researcher who was unaware of the experimental condition coded eye movements, indicating the direction of looks as: left, right, shifting, or away. Another researcher also coded 25% of the videos. Inter-coder reliability was 98.7% across all video frames, and 97.5% for video frames surrounding only shift events.</w:t>
       </w:r>
     </w:p>
     <w:p>
@@ -4094,7 +4117,7 @@
         <w:t xml:space="preserve"> </w:t>
       </w:r>
       <w:r>
-        <w:t xml:space="preserve">= 0.30,</w:t>
+        <w:t xml:space="preserve">= 0.07,</w:t>
       </w:r>
       <w:r>
         <w:t xml:space="preserve"> </w:t>
@@ -4163,7 +4186,7 @@
         <w:t xml:space="preserve"> </w:t>
       </w:r>
       <w:r>
-        <w:t xml:space="preserve">= 0.23,</w:t>
+        <w:t xml:space="preserve">= 0.07,</w:t>
       </w:r>
       <w:r>
         <w:t xml:space="preserve"> </w:t>
@@ -4993,7 +5016,7 @@
         <w:pStyle w:val="FirstParagraph"/>
       </w:pPr>
       <w:r>
-        <w:t xml:space="preserve">Our final set of analyses compared the French-English (Experiment 1) and Spanish-English (Experiment 2) bilingual children directly. First, we examined performance during the test phase in a 2 (population: French-English, Spanish-English) x 2 (sentence type: single-language, mixed-language) mixed ANOVA (Table</w:t>
+        <w:t xml:space="preserve">Next, we compared the French-English (Experiment 1) and Spanish-English (Experiment 2) bilingual children directly. First, we examined performance during the test phase in a 2 (population: French-English, Spanish-English) x 2 (sentence type: single-language, mixed-language) mixed ANOVA (Table</w:t>
       </w:r>
       <w:r>
         <w:t xml:space="preserve"> </w:t>
@@ -6195,7 +6218,7 @@
         <w:pStyle w:val="FirstParagraph"/>
       </w:pPr>
       <w:r>
-        <w:t xml:space="preserve">We examined whether performance at test was predicted by performance during training, exploring whether this relationship was moderated by sentence type (single-language, mixed-language) and population (French-English, Spanish-English). Scatterplots visualizing these relationships are shown in</w:t>
+        <w:t xml:space="preserve">We examined whether performance at test was predicted by performance during training, exploring whether this relationship was moderated by sentence type (single-language, mixed-language) and population (French-English, Spanish-English). Scatterplots visualizing these relationships are shown in Figure</w:t>
       </w:r>
       <w:r>
         <w:t xml:space="preserve"> </w:t>
@@ -6204,7 +6227,7 @@
         <w:t xml:space="preserve">6</w:t>
       </w:r>
       <w:r>
-        <w:t xml:space="preserve">). Based on this visualization as well as our previous results, we fit a linear mixed-effects model that included fixed effects of performance during training, sentence type, and population, the interaction between sentence type and population (since French-English but not Spanish-English toddlers showed difference performance by sentence type), as well as random slopes by participants (results are show in in</w:t>
+        <w:t xml:space="preserve">). Because one of our predictors was continuous rather than categorical (performance during training), we moved from the ANOVA framework used in the previous analyses to a linear mixed-effects model framework. This approach had the additional benefit of modeling the data at an individual trial level, which could potentially increase statistical power. Based on our previous results, our model included fixed effects of performance during training, sentence type, and population, the interaction between sentence type and population (since French-English but not Spanish-English toddlers showed difference performance by sentence type), as well as random slopes by participants (results are show in Table</w:t>
       </w:r>
       <w:r>
         <w:t xml:space="preserve"> </w:t>
@@ -6221,7 +6244,7 @@
         <w:pStyle w:val="Textkrper"/>
       </w:pPr>
       <w:r>
-        <w:t xml:space="preserve">The analysis revealed a significant main effect of training, revealing that toddlers who performed better during training performed better at test. There was also a significant interaction between sentence type and population, replicating the finding from our previous analysis that French-English bilingual did better on single-language than mixed-language trials than single-language trials, but that Spanish-English toddlers performed similarly on both trial types. This is also reflected in the significant main effect of sentence type, which is interpreted at the reference level of French-English bilinguals. We compared this model to a larger model that included interactions of all predictors, but found no evidence that the more complicated model was a significantly better fit to the data.</w:t>
+        <w:t xml:space="preserve">The analysis revealed a significant main effect of training, revealing that toddlers who performed better during training performed better at test. There was also a significant interaction between sentence type and population, replicating the finding from our previous analysis that French-English bilinguals did better on single-language than mixed-language trials than single-language trials, but that Spanish-English toddlers performed similarly on both trial types. This is also reflected in the significant main effect of sentence type, which is interpreted at the reference level of French-English bilinguals. We compared this model to a larger model that included interactions of all predictors, but found no evidence that the more complicated model was a significantly better fit to the data, based on a chi-squared test comparing the models.</w:t>
       </w:r>
     </w:p>
     <w:p>
@@ -6715,7 +6738,7 @@
         <w:pStyle w:val="FirstParagraph"/>
       </w:pPr>
       <w:r>
-        <w:t xml:space="preserve">Next, we examined whether performance was vocabulary knowledge (dominant language vocabulary, non-dominant language vocabulary, and total vocabulary) or exposure to language mixing. To fully explore the data, we computed correlations separately for training and test phases, as well as with each population and the whole sample combined. Thus, a total of 24 different correlations were computed (see Table</w:t>
+        <w:t xml:space="preserve">Next, we examined whether performance was vocabulary knowledge (dominant language vocabulary, non-dominant language vocabulary, and total vocabulary) or exposure to language mixing. To fully explore the data, we computed correlations separately for training and test phases, both for each population separately as well as for the whole sample combined. Thus, a total of 24 different correlations were computed (see Table</w:t>
       </w:r>
       <w:r>
         <w:t xml:space="preserve"> </w:t>
@@ -6724,7 +6747,7 @@
         <w:t xml:space="preserve">7</w:t>
       </w:r>
       <w:r>
-        <w:t xml:space="preserve">). None of the correlations approached statistical significance, even prior to controlling for multiple comparisons (ps &gt;= 0.13).</w:t>
+        <w:t xml:space="preserve">). None of the correlations approached statistical significance, even prior to controlling for multiple comparisons (ps ⩾ 0.13).</w:t>
       </w:r>
     </w:p>
     <w:p>
@@ -6863,7 +6886,7 @@
               <w:jc w:val="left"/>
             </w:pPr>
             <w:r>
-              <w:t xml:space="preserve">language mixing</w:t>
+              <w:t xml:space="preserve">Language mixing</w:t>
             </w:r>
           </w:p>
         </w:tc>
@@ -6920,7 +6943,7 @@
               <w:jc w:val="left"/>
             </w:pPr>
             <w:r>
-              <w:t xml:space="preserve">Dominant lang. vocab.</w:t>
+              <w:t xml:space="preserve">Dominant language vocabulary</w:t>
             </w:r>
           </w:p>
         </w:tc>
@@ -6977,7 +7000,7 @@
               <w:jc w:val="left"/>
             </w:pPr>
             <w:r>
-              <w:t xml:space="preserve">Non-dominant lang. vocab</w:t>
+              <w:t xml:space="preserve">Non-dominant language vocabulary</w:t>
             </w:r>
           </w:p>
         </w:tc>
@@ -7091,7 +7114,7 @@
               <w:jc w:val="left"/>
             </w:pPr>
             <w:r>
-              <w:t xml:space="preserve">language mixing</w:t>
+              <w:t xml:space="preserve">Language mixing</w:t>
             </w:r>
           </w:p>
         </w:tc>
@@ -7148,7 +7171,7 @@
               <w:jc w:val="left"/>
             </w:pPr>
             <w:r>
-              <w:t xml:space="preserve">Dominant lang. vocab.</w:t>
+              <w:t xml:space="preserve">Dominant language vocabulary</w:t>
             </w:r>
           </w:p>
         </w:tc>
@@ -7205,7 +7228,7 @@
               <w:jc w:val="left"/>
             </w:pPr>
             <w:r>
-              <w:t xml:space="preserve">Non-dominant lang. vocab</w:t>
+              <w:t xml:space="preserve">Non-dominant language vocabulary</w:t>
             </w:r>
           </w:p>
         </w:tc>
@@ -7386,7 +7409,7 @@
         <w:t xml:space="preserve">(Altarriba, Kroll, Sholl, &amp; Rayner, 1996; Byers-Heinlein et al., 2017; Chan, Chau, &amp; Hoosain, 1983; Grainger &amp; Beauvillain, 1988; Macnamara &amp; Kushnir, 1971; Meuter &amp; Allport, 1999; Moreno, Federmeier, &amp; Kutas, 2002; Morini &amp; Newman, 2019; Potter et al., 2019; Price, Green, &amp; von Studnitz, 1999; Proverbio, Leoni, &amp; Zani, 2004; Soares &amp; Grosjean, 1984; Thomas &amp; Allport, 2000)</w:t>
       </w:r>
       <w:r>
-        <w:t xml:space="preserve">, and our stimuli were closely modeled after those used in previous studies. However, our analyses of children’s looking behavior during the learning phase did not necessarily converge with these findings. We found that children in both groups did successfully identify the familiar object during the learning phase, regardless of whether they encountered its label in a single-language or a mixed-language sentence.Eye-tracking data, which was only available for French-English bilinguals, additionally revealed that French-English bilinguals successfully directed their gaze to the target novel object. That is, children generally shifted their eyes to the</w:t>
+        <w:t xml:space="preserve">, and our stimuli were closely modeled after those used in previous studies. However, our analyses of children’s looking behavior during the learning phase did not necessarily converge with these findings. We found that children in both groups did successfully identify the familiar object during the learning phase, regardless of whether they encountered its label in a single-language or a mixed-language sentence. Eye-tracking data, which was only available for French-English bilinguals, additionally revealed that French-English bilinguals successfully directed their gaze to the target novel object. That is, children generally shifted their eyes to the</w:t>
       </w:r>
       <w:r>
         <w:t xml:space="preserve"> </w:t>
@@ -7519,7 +7542,7 @@
         <w:t xml:space="preserve">(see Bion et al., 2013; Goodman et al., 1998; Horst &amp; Samuelson, 2008; and Carey &amp; Bartlett, 1978 for studies that required children to make comparable inferences)</w:t>
       </w:r>
       <w:r>
-        <w:t xml:space="preserve">. Indeed, across both French-English and Spanish-English bilinguals, more looking at the labeled object during training predicted stronger performance at test.</w:t>
+        <w:t xml:space="preserve">. Our results converge with this theoretical framework, as for both French-English and Spanish-English bilinguals, children who spent more time looking at the labeled object during training performed better at test.</w:t>
       </w:r>
     </w:p>
     <w:p>

</xml_diff>

<commit_message>
Finalizing manuscript for resubmission
</commit_message>
<xml_diff>
--- a/scripts/LearnMix_paper.docx
+++ b/scripts/LearnMix_paper.docx
@@ -287,23 +287,6 @@
     </w:p>
     <w:p>
       <w:pPr>
-        <w:pStyle w:val="Textkrper"/>
-      </w:pPr>
-      <w:r>
-        <w:rPr>
-          <w:i/>
-        </w:rPr>
-        <w:t xml:space="preserve">Word count:</w:t>
-      </w:r>
-      <w:r>
-        <w:t xml:space="preserve"> </w:t>
-      </w:r>
-      <w:r>
-        <w:t xml:space="preserve">X</w:t>
-      </w:r>
-    </w:p>
-    <w:p>
-      <w:pPr>
         <w:pStyle w:val="Compact"/>
         <w:pStyle w:val="h1-pagebreak"/>
       </w:pPr>
@@ -316,25 +299,16 @@
         <w:pStyle w:val="Textkrper"/>
       </w:pPr>
       <w:r>
-        <w:t xml:space="preserve">By definition, children growing up in bilingual environments encounter switches between their languages. Some switches occur when different people use different languages, while others occur when a bilingual speaker mixes two languages. Switches are more common in some families than others, and they can happen at both very short and very long intervals. Many switches even occur within individual sentences (see</w:t>
-      </w:r>
-      <w:r>
-        <w:t xml:space="preserve"> </w:t>
-      </w:r>
-      <w:r>
-        <w:t xml:space="preserve">Ervin-Tripp and Reyes (2005)</w:t>
-      </w:r>
-      <w:r>
-        <w:t xml:space="preserve">;</w:t>
-      </w:r>
-      <w:r>
-        <w:t xml:space="preserve"> </w:t>
-      </w:r>
-      <w:r>
-        <w:t xml:space="preserve">Sridhar and Sridhar (1980)</w:t>
-      </w:r>
-      <w:r>
-        <w:t xml:space="preserve">). In a natural play study with Spanish-English bilingual families, all caregivers mixed two languages within sentences at least once, and some parents mixed languages in as many as one-third of their utterances</w:t>
+        <w:t xml:space="preserve">By definition, children growing up in bilingual environments encounter switches between their languages. Some switches occur when different people use different languages, while others occur when a bilingual speaker mixes two languages. Switches are more common in some families than others, and they can happen at both very short and very long intervals. Many switches even occur within individual sentences</w:t>
+      </w:r>
+      <w:r>
+        <w:t xml:space="preserve"> </w:t>
+      </w:r>
+      <w:r>
+        <w:t xml:space="preserve">(see Ervin-Tripp &amp; Reyes, 2005; Sridhar &amp; Sridhar, 1980)</w:t>
+      </w:r>
+      <w:r>
+        <w:t xml:space="preserve">. In a natural play study with Spanish-English bilingual families, all caregivers mixed two languages within sentences at least once, and some parents mixed languages in as many as one-third of their utterances</w:t>
       </w:r>
       <w:r>
         <w:t xml:space="preserve"> </w:t>
@@ -360,7 +334,7 @@
         <w:pStyle w:val="Textkrper"/>
       </w:pPr>
       <w:r>
-        <w:t xml:space="preserve">Language mixing has been shown to affect toddlers’ comprehension of subsequent familiar words. In an eye-tracking paradigm, 20-month-old French-English bilinguals saw two familiar objects on a screen (e.g., dog, book), and one object was labeled in either a single-language sentence (</w:t>
+        <w:t xml:space="preserve">Language mixing has been shown to affect toddlers’ comprehension of familiar words. In an eye-tracking paradigm, 20-month-old French-English bilinguals saw two familiar objects on a screen (e.g., dog, book), and one object was labeled in either a single-language sentence (</w:t>
       </w:r>
       <w:r>
         <w:t xml:space="preserve">“</w:t>
@@ -419,7 +393,7 @@
         <w:pStyle w:val="Textkrper"/>
       </w:pPr>
       <w:r>
-        <w:t xml:space="preserve">If language mixing can affect the processing of subsequent familiar words, then this could affect the processing of subsequent unfamiliar words. Support for this idea comes from studies of incremental, real-time language processing with monolinguals. For example, in one study, toddlers heard sentences that ended with a word that was unfamiliar to them, such as</w:t>
+        <w:t xml:space="preserve">If language mixing can affect the processing of familiar words, then this could affect the processing of subsequent unfamiliar words. Support for this idea comes from studies of incremental, real-time language processing with monolinguals. For example, in one study, toddlers heard sentences that ended with a word that was unfamiliar to them, such as</w:t>
       </w:r>
       <w:r>
         <w:t xml:space="preserve"> </w:t>
@@ -547,7 +521,7 @@
         <w:t xml:space="preserve">(Place &amp; Hoff, 2011, 2016)</w:t>
       </w:r>
       <w:r>
-        <w:t xml:space="preserve">. The correlational nature of these studies makes it difficult to establish causation, for example by separating effects of mixing from other potentially confounding factors, such as parents’ language proficiency, or children’s absolute quantity of language exposure.</w:t>
+        <w:t xml:space="preserve">. The correlational nature of these studies makes it difficult to establish causation, as they cannot separate effects of mixing from other potentially confounding factors, such as parents’ language proficiency, or children’s absolute quantity of language exposure.</w:t>
       </w:r>
     </w:p>
     <w:p>
@@ -572,7 +546,7 @@
         <w:t xml:space="preserve">(Byers-Heinlein et al., 2020)</w:t>
       </w:r>
       <w:r>
-        <w:t xml:space="preserve">. Our strategy was to test the most highly representative populations of bilinguals in two communities: French–English bilingual children growing up in [omitted] (Experiment 1), and Spanish–English bilingual children growing up in [omitted] (Experiment 2). Previous work has demonstrated that language mixing affects real-time word comprehension among children from both of these populations, thus making our results more interpretable</w:t>
+        <w:t xml:space="preserve">. Our strategy was to test the most representative populations of bilinguals in two communities: French–English bilingual children growing up in Montreal (Experiment 1), and Spanish–English bilingual children growing up in New Jersey (Experiment 2). Previous work has demonstrated that language mixing affects real-time word comprehension among children from both of these populations, thus making our results more interpretable</w:t>
       </w:r>
       <w:r>
         <w:t xml:space="preserve"> </w:t>
@@ -604,7 +578,7 @@
         <w:t xml:space="preserve">(Kroff, Dussias, Gerfen, Perrotti, &amp; Bajo, 2017)</w:t>
       </w:r>
       <w:r>
-        <w:t xml:space="preserve">. Finally, French-English bilingual participants in [[omitted] are generally of mid-to-high socioeconomic status (SES), while Spanish-English bilingual participants in [omitted] have a wider range of SES, including many families of lower SES. Previous research using related experimental tasks has found that toddlers of higher SES have stronger language processing skills than those with lower SES</w:t>
+        <w:t xml:space="preserve">. Finally, French-English bilingual participants in Montreal are generally of mid-to-high socioeconomic status (SES), while Spanish-English bilingual participants in New Jersey have a wider range of SES, including many families of lower SES. Previous research using related experimental tasks has found that toddlers of higher SES have stronger language processing skills than those of lower SES</w:t>
       </w:r>
       <w:r>
         <w:t xml:space="preserve"> </w:t>
@@ -728,7 +702,7 @@
         <w:t xml:space="preserve">(Byers-Heinlein et al., 2017; Morini &amp; Newman, 2019; Potter et al., 2019)</w:t>
       </w:r>
       <w:r>
-        <w:t xml:space="preserve">, we hypothesized that this would be due to a temporary disruption in language processing upon hearing the borrowed word. Specifically, upon hearing a language switch, children would be less able to identify and encode the mapping between the novel label and novel object. This would be evident in children’s behavior during the learning phase. Specifically, we predicted that on mixed-language trials (relative to single-language trials), children would be less successful in identifying the correct familiar object and, in turn, would have less time to gaze at the target novel object.</w:t>
+        <w:t xml:space="preserve">, we hypothesized that this would be due to a temporary disruption in language processing upon hearing the borrowed word. Specifically, upon hearing a language switch, children would be less able to identify and encode the mapping between the novel label and novel object. This would be evident in children’s behavior during the learning phase. Specifically, we predicted that on mixed-language trials (relative to single-language trials), children would be less successful in identifying the correct familiar object and, in turn, would have spent less time gazing at the target novel object.</w:t>
       </w:r>
     </w:p>
     <w:p>
@@ -743,9 +717,9 @@
       <w:pPr>
         <w:pStyle w:val="berschrift1"/>
       </w:pPr>
-      <w:bookmarkStart w:id="21" w:name="Xe538e833d556b37e0560a936cd2f95f2e2383b5"/>
-      <w:r>
-        <w:t xml:space="preserve">1	Experiment 1: French-English bilinguals in [omitted]</w:t>
+      <w:bookmarkStart w:id="21" w:name="X0b9a8a1ec94794a22066371bc78a70f0e32d908"/>
+      <w:r>
+        <w:t xml:space="preserve">1	Experiment 1: French-English bilinguals in Montreal</w:t>
       </w:r>
       <w:bookmarkEnd w:id="21"/>
     </w:p>
@@ -764,7 +738,7 @@
         <w:pStyle w:val="FirstParagraph"/>
       </w:pPr>
       <w:r>
-        <w:t xml:space="preserve">The methods of Experiment 1 were approved by the [omitted] University Human Research Ethics Committee (</w:t>
+        <w:t xml:space="preserve">The methods of Experiment 1 were approved by the Concordia University University Human Research Ethics Committee (</w:t>
       </w:r>
       <w:r>
         <w:t xml:space="preserve">“</w:t>
@@ -870,7 +844,13 @@
         <w:t xml:space="preserve">t</w:t>
       </w:r>
       <w:r>
-        <w:t xml:space="preserve">-test, which is the average effect size observed in word recognition paradigms in children older than 16 months according to MetaLab (</w:t>
+        <w:t xml:space="preserve">-test, which is the average effect size observed in word recognition paradigms in children older than 16 months according to MetaLab</w:t>
+      </w:r>
+      <w:r>
+        <w:t xml:space="preserve"> </w:t>
+      </w:r>
+      <w:r>
+        <w:t xml:space="preserve">(</w:t>
       </w:r>
       <w:hyperlink r:id="rId25">
         <w:r>
@@ -881,16 +861,10 @@
         </w:r>
       </w:hyperlink>
       <w:r>
-        <w:t xml:space="preserve">;</w:t>
-      </w:r>
-      <w:r>
-        <w:t xml:space="preserve"> </w:t>
-      </w:r>
-      <w:r>
-        <w:t xml:space="preserve">(Bergmann et al., 2018)</w:t>
-      </w:r>
-      <w:r>
-        <w:t xml:space="preserve">). All children were growing up in [omitted]. Both French and English are widely spoken in the community, and the community generally holds positive attitudes toward both languages</w:t>
+        <w:t xml:space="preserve">; Bergmann et al., 2018)</w:t>
+      </w:r>
+      <w:r>
+        <w:t xml:space="preserve">. All children were growing up in Montreal. Both French and English are widely spoken in the community, and the community generally holds positive attitudes toward both languages</w:t>
       </w:r>
       <w:r>
         <w:t xml:space="preserve"> </w:t>
@@ -1109,7 +1083,7 @@
       </w:pPr>
       <w:bookmarkStart w:id="26" w:name="visual-stimuli"/>
       <w:r>
-        <w:t xml:space="preserve">1.1.2	Visual Stimuli.</w:t>
+        <w:t xml:space="preserve">1.1.2	Visual stimuli.</w:t>
       </w:r>
       <w:bookmarkEnd w:id="26"/>
     </w:p>
@@ -1611,31 +1585,7 @@
         <w:pStyle w:val="FirstParagraph"/>
       </w:pPr>
       <w:r>
-        <w:t xml:space="preserve">The general concept for the study design was inspired by</w:t>
-      </w:r>
-      <w:r>
-        <w:t xml:space="preserve"> </w:t>
-      </w:r>
-      <w:r>
-        <w:t xml:space="preserve">Fernald et al. (2008)</w:t>
-      </w:r>
-      <w:r>
-        <w:t xml:space="preserve">, which examined how children’s processing of adjective-noun sequences can sometimes derail children’s learning of novel words that appear later in the sentence (e.g.,</w:t>
-      </w:r>
-      <w:r>
-        <w:t xml:space="preserve"> </w:t>
-      </w:r>
-      <w:r>
-        <w:t xml:space="preserve">“</w:t>
-      </w:r>
-      <w:r>
-        <w:t xml:space="preserve">There’s a blue cup on the deebo</w:t>
-      </w:r>
-      <w:r>
-        <w:t xml:space="preserve">”</w:t>
-      </w:r>
-      <w:r>
-        <w:t xml:space="preserve">). Here, children heard a sentence either with or without a mid-sentence language switch, which was then followed by a novel noun.</w:t>
+        <w:t xml:space="preserve">Children were seated on their parents’ laps or directly on a chair in front of a 24-inch Tobii T60XL corneal reflection eye-tracking system which collected gaze data at a rate of 60 Hz (Tobii Group, Stockholm, Sweden) located in a sound-attenuated, dimly-lit room, which was used to present the stimuli and record children’s eye gaze. Parents were asked to wear darkened sunglasses and headphones so they would be unaware of the stimuli. They were also asked not to talk or interact with the child during the experiment. Calibration was completed using a built-in five-point calibration routine. The sound was set at an average of 70 dB. Children viewed the stimuli in one of four randomly assigned experimental orders consisting of 12 learning trials (6 single-language sentences, 6 mixed-language sentences) immediately followed by 4 test trials. A colourful attention-getter was presented prior to each trial to reorient the child to the screen. Children were randomly assigned to hear the carrier phrases of both the learning and test phases either always in English or always in French. This resulted in 9 children being tested in their dominant language, and 10 children being tested in their non-dominant language. A sample trial order for a single child is presented in the Appendix.</w:t>
       </w:r>
     </w:p>
     <w:p>
@@ -1643,15 +1593,7 @@
         <w:pStyle w:val="Textkrper"/>
       </w:pPr>
       <w:r>
-        <w:t xml:space="preserve">Children were seated on their parents’ laps or directly on a chair in front of a 24-inch Tobii T60XL corneal reflection eye-tracking system which collected gaze data at a rate of 60 Hz (Tobii Group, Stockholm, Sweden) located in a sound-attenuated, dimly-lit room, which was used to present the stimuli and record children’s eye gaze. Parents were asked to wear darkened sunglasses and headphones with music to blind them to the trial type. They were also asked not to talk or interact with the child during the experiment. Calibration was completed using a built-in five-point calibration routine. The sound was set at an average of 70 dB. Children viewed the stimuli in one of four randomly assigned experimental orders consisting of 12 learning trials (6 single-language sentences, 6 mixed-language sentences) immediately followed by 4 test trials. A colourful attention-getter was presented prior to each trial to reorient the child to the screen. Children were randomly assigned to hear the carrier phrases of both the learning and test phases either always in English or always in French. This resulted in 9 children being tested in their dominant language, and 10 children being tested in their non-dominant language. A sample trial order for a single child is presented in the Appendix.</w:t>
-      </w:r>
-    </w:p>
-    <w:p>
-      <w:pPr>
-        <w:pStyle w:val="Textkrper"/>
-      </w:pPr>
-      <w:r>
-        <w:t xml:space="preserve">During each of 12 learning trials, the two novel objects appeared side by side, with a different familiar object on top of each of them (e.g., a dog on the teelo, and a bunny on the walem). After 2000 ms, the auditory stimulus directed the child to look at the familiar target atop the novel target, either in the single-language or mixed-language sentence. The familiar word onset occurred exactly at 4500 ms, and the audio for each trial ended at around 6500 ms, leaving approximately 2000 ms of looking time after the target novel offset; the total length of each learning trial was 8500 ms. Each novel object was consistently labeled in a single-language or mixed-language sentence, and the assignment of label to sentence type was counterbalanced across children. Each familiar target in the learning phase appeared eight times, counterbalanced within children for whether it served as a target or a distractor, and whether it was encountered in a single-language or mixed-language sentence. The two novel objects appeared on every trial, half as target and half as distractor for each child. Assignment of label-object pairs was counterbalanced by trial type across participants (i.e., half of participants consistently encountered</w:t>
+        <w:t xml:space="preserve">During each of 12 learning trials, the two novel objects appeared side by side, with a different familiar object on top of each of them (e.g., a dog on the teelo, and a bunny on the walem). After 2000 ms, the auditory stimulus directed the child to look at the familiar target atop the novel target, either in the single-language or mixed-language sentence. The familiar word onset occurred exactly at 4500 ms, and the audio for each trial ended at around 6500 ms, leaving approximately 2000 ms of looking time after the target novel offset; the total length of each learning trial was 8500 ms. Each novel object was consistently labeled in a single-language or mixed-language sentence, and the assignment of label to sentence type was counterbalanced across children. Each familiar target in the learning phase appeared eight times, counterbalanced within children for whether it served as a target or a distractor, and whether it was encountered in a single-language or mixed-language sentence. The two novel objects appeared on every trial, half as target and half as distractor for each child. Assignment of label-object pairs was counterbalanced by sentence type across participants (i.e., half of participants consistently encountered</w:t>
       </w:r>
       <w:r>
         <w:t xml:space="preserve"> </w:t>
@@ -2017,7 +1959,7 @@
           <wp:inline>
             <wp:extent cx="5969000" cy="3410857"/>
             <wp:effectExtent b="0" l="0" r="0" t="0"/>
-            <wp:docPr descr="Figure 2.   Proportion looking to target objects for French-English bilinguals (Experiment 1)." title="" id="1" name="Picture"/>
+            <wp:docPr descr="Figure 2.   Average proportion looking to target object for French-English bilinguals (Experiment 1). Cirlces show individual datapoints. Bars represent standard error of the mean." title="" id="1" name="Picture"/>
             <a:graphic>
               <a:graphicData uri="http://schemas.openxmlformats.org/drawingml/2006/picture">
                 <pic:pic>
@@ -2078,7 +2020,7 @@
         <w:t xml:space="preserve"> </w:t>
       </w:r>
       <w:r>
-        <w:t xml:space="preserve">Proportion looking to target objects for French-English bilinguals (Experiment 1).</w:t>
+        <w:t xml:space="preserve">Average proportion looking to target object for French-English bilinguals (Experiment 1). Cirlces show individual datapoints. Bars represent standard error of the mean.</w:t>
       </w:r>
     </w:p>
     <w:p>
@@ -2096,7 +2038,7 @@
         <w:pStyle w:val="FirstParagraph"/>
       </w:pPr>
       <w:r>
-        <w:t xml:space="preserve">To better understand children’s overall unsuccessful learning of the word presented in mixed-language sentences, we investigated their looking patterns during the learning phase. We expected that language mixing would affect learning in this study by slowing children’s processing of the familiar word, which, in turn, would block children from having sufficient time to encode the novel word/object pair. If correct, this would manifest as less looking to the labeled objects (both familiar and novel) during mixed-language sentences than during single-language sentences.</w:t>
+        <w:t xml:space="preserve">To better understand children’s overall unsuccessful learning of the word presented in mixed-language sentences, we investigated their looking patterns during the learning phase. We expected that language mixing would affect learning in this study by slowing children’s processing of the familiar word, which, in turn, would block children from having sufficient time to encode the novel word-object pair. If correct, this would manifest as less looking to the labeled objects (both familiar and novel) during mixed-language sentences than during single-language sentences.</w:t>
       </w:r>
     </w:p>
     <w:p>
@@ -2169,7 +2111,7 @@
               <w:jc w:val="left"/>
             </w:pPr>
             <w:r>
-              <w:t xml:space="preserve">target.type</w:t>
+              <w:t xml:space="preserve">target type</w:t>
             </w:r>
           </w:p>
         </w:tc>
@@ -2186,7 +2128,7 @@
               <w:jc w:val="left"/>
             </w:pPr>
             <w:r>
-              <w:t xml:space="preserve">sentence.type</w:t>
+              <w:t xml:space="preserve">sentence type</w:t>
             </w:r>
           </w:p>
         </w:tc>
@@ -2261,7 +2203,7 @@
               <w:jc w:val="left"/>
             </w:pPr>
             <w:r>
-              <w:t xml:space="preserve">Single</w:t>
+              <w:t xml:space="preserve">single</w:t>
             </w:r>
           </w:p>
         </w:tc>
@@ -2318,7 +2260,7 @@
               <w:jc w:val="left"/>
             </w:pPr>
             <w:r>
-              <w:t xml:space="preserve">Single</w:t>
+              <w:t xml:space="preserve">single</w:t>
             </w:r>
           </w:p>
         </w:tc>
@@ -2375,7 +2317,7 @@
               <w:jc w:val="left"/>
             </w:pPr>
             <w:r>
-              <w:t xml:space="preserve">Mixed</w:t>
+              <w:t xml:space="preserve">mixed</w:t>
             </w:r>
           </w:p>
         </w:tc>
@@ -2432,7 +2374,7 @@
               <w:jc w:val="left"/>
             </w:pPr>
             <w:r>
-              <w:t xml:space="preserve">Mixed</w:t>
+              <w:t xml:space="preserve">mixed</w:t>
             </w:r>
           </w:p>
         </w:tc>
@@ -2489,7 +2431,7 @@
               <w:jc w:val="left"/>
             </w:pPr>
             <w:r>
-              <w:t xml:space="preserve">Single</w:t>
+              <w:t xml:space="preserve">single</w:t>
             </w:r>
           </w:p>
         </w:tc>
@@ -2546,7 +2488,7 @@
               <w:jc w:val="left"/>
             </w:pPr>
             <w:r>
-              <w:t xml:space="preserve">Single</w:t>
+              <w:t xml:space="preserve">single</w:t>
             </w:r>
           </w:p>
         </w:tc>
@@ -2603,7 +2545,7 @@
               <w:jc w:val="left"/>
             </w:pPr>
             <w:r>
-              <w:t xml:space="preserve">Mixed</w:t>
+              <w:t xml:space="preserve">mixed</w:t>
             </w:r>
           </w:p>
         </w:tc>
@@ -2660,7 +2602,7 @@
               <w:jc w:val="left"/>
             </w:pPr>
             <w:r>
-              <w:t xml:space="preserve">Mixed</w:t>
+              <w:t xml:space="preserve">mixed</w:t>
             </w:r>
           </w:p>
         </w:tc>
@@ -2704,7 +2646,7 @@
         <w:pStyle w:val="Textkrper"/>
       </w:pPr>
       <w:r>
-        <w:t xml:space="preserve">Proportion of looking to the objects was analyzed with a 2 (target type: target, distractor) x 2 (familiarity: familiar, novel) x 2 (trial type: single-language, mixed-language) repeated measures ANOVA. Statistics are displayed in Table</w:t>
+        <w:t xml:space="preserve">Proportion of looking to the objects was analyzed with a 2 (target type: target, distractor) x 2 (familiarity: familiar, novel) x 2 (sentence type: single-language, mixed-language) repeated measures ANOVA. Statistics are displayed in Table</w:t>
       </w:r>
       <w:r>
         <w:t xml:space="preserve"> </w:t>
@@ -2713,7 +2655,7 @@
         <w:t xml:space="preserve">2</w:t>
       </w:r>
       <w:r>
-        <w:t xml:space="preserve">; note that chance looking is not 0.5, as there were two groups of two objects on the screen. There were significant main effects of familiarity (greater looking at novel than familiar objects) and target type (greater looking at target than distractor objects). There was also a significant interaction between familiarity and target type: looking times to target objects were higher overall, with significantly greater looking to novel than to familiar targets, and looking times to distractor objects were lower overall, with no significant difference in looking to novel vs. familiar distractors. Critically, there were no effects or interactions with trial type, indicating similar patterns of looking across single-language and mixed-language sentences. Across both single-language and mixed-language sentences, children looked significantly longer at the target objects than the distractor objects after hearing the label (</w:t>
+        <w:t xml:space="preserve">; note that chance looking is not 0.5, as there were two groups of two objects on the screen. There were significant main effects of familiarity (greater looking at novel than familiar objects) and target type (greater looking at target than distractor objects). There was also a significant interaction between familiarity and target type: looking times to target objects were higher overall, with significantly greater looking to novel than to familiar targets, and looking times to distractor objects were lower overall, with no significant difference in looking to novel vs. familiar distractors. Critically, there were no effects or interactions with sentence type, indicating similar patterns of looking across single-language and mixed-language sentences. Across both single-language and mixed-language sentences, children looked significantly longer at the target objects than the distractor objects after hearing the label (</w:t>
       </w:r>
       <w:r>
         <w:rPr>
@@ -2824,7 +2766,7 @@
         <w:rPr>
           <w:i/>
         </w:rPr>
-        <w:t xml:space="preserve">French-English bilingualsn (Experiment 1): ANOVA for learning trials.</w:t>
+        <w:t xml:space="preserve">French-English bilinguals (Experiment 1): ANOVA for learning trials.</w:t>
       </w:r>
     </w:p>
     <w:tbl>
@@ -2845,7 +2787,15 @@
             </w:tcBorders>
             <w:vAlign w:val="bottom"/>
           </w:tcPr>
-          <w:p/>
+          <w:p>
+            <w:pPr>
+              <w:pStyle w:val="Compact"/>
+              <w:jc w:val="left"/>
+            </w:pPr>
+            <w:r>
+              <w:t xml:space="preserve">Effect</w:t>
+            </w:r>
+          </w:p>
         </w:tc>
         <w:tc>
           <w:tcPr>
@@ -2860,7 +2810,7 @@
               <w:jc w:val="left"/>
             </w:pPr>
             <w:r>
-              <w:t xml:space="preserve">Effect</w:t>
+              <w:t xml:space="preserve">DFn</w:t>
             </w:r>
           </w:p>
         </w:tc>
@@ -2877,7 +2827,7 @@
               <w:jc w:val="left"/>
             </w:pPr>
             <w:r>
-              <w:t xml:space="preserve">DFn</w:t>
+              <w:t xml:space="preserve">DFd</w:t>
             </w:r>
           </w:p>
         </w:tc>
@@ -2894,7 +2844,7 @@
               <w:jc w:val="left"/>
             </w:pPr>
             <w:r>
-              <w:t xml:space="preserve">DFd</w:t>
+              <w:t xml:space="preserve">F</w:t>
             </w:r>
           </w:p>
         </w:tc>
@@ -2911,7 +2861,7 @@
               <w:jc w:val="left"/>
             </w:pPr>
             <w:r>
-              <w:t xml:space="preserve">F</w:t>
+              <w:t xml:space="preserve">p</w:t>
             </w:r>
           </w:p>
         </w:tc>
@@ -2928,7 +2878,7 @@
               <w:jc w:val="left"/>
             </w:pPr>
             <w:r>
-              <w:t xml:space="preserve">p</w:t>
+              <w:t xml:space="preserve">p&lt;.05</w:t>
             </w:r>
           </w:p>
         </w:tc>
@@ -2945,23 +2895,6 @@
               <w:jc w:val="left"/>
             </w:pPr>
             <w:r>
-              <w:t xml:space="preserve">p&lt;.05</w:t>
-            </w:r>
-          </w:p>
-        </w:tc>
-        <w:tc>
-          <w:tcPr>
-            <w:tcBorders>
-              <w:bottom w:val="single"/>
-            </w:tcBorders>
-            <w:vAlign w:val="bottom"/>
-          </w:tcPr>
-          <w:p>
-            <w:pPr>
-              <w:pStyle w:val="Compact"/>
-              <w:jc w:val="left"/>
-            </w:pPr>
-            <w:r>
               <w:t xml:space="preserve">ges</w:t>
             </w:r>
           </w:p>
@@ -2975,18 +2908,7 @@
               <w:jc w:val="left"/>
             </w:pPr>
             <w:r>
-              <w:t xml:space="preserve">2</w:t>
-            </w:r>
-          </w:p>
-        </w:tc>
-        <w:tc>
-          <w:p>
-            <w:pPr>
-              <w:pStyle w:val="Compact"/>
-              <w:jc w:val="left"/>
-            </w:pPr>
-            <w:r>
-              <w:t xml:space="preserve">sentence.type</w:t>
+              <w:t xml:space="preserve">sentence type</w:t>
             </w:r>
           </w:p>
         </w:tc>
@@ -3057,17 +2979,6 @@
               <w:jc w:val="left"/>
             </w:pPr>
             <w:r>
-              <w:t xml:space="preserve">3</w:t>
-            </w:r>
-          </w:p>
-        </w:tc>
-        <w:tc>
-          <w:p>
-            <w:pPr>
-              <w:pStyle w:val="Compact"/>
-              <w:jc w:val="left"/>
-            </w:pPr>
-            <w:r>
               <w:t xml:space="preserve">familiarity</w:t>
             </w:r>
           </w:p>
@@ -3147,18 +3058,7 @@
               <w:jc w:val="left"/>
             </w:pPr>
             <w:r>
-              <w:t xml:space="preserve">4</w:t>
-            </w:r>
-          </w:p>
-        </w:tc>
-        <w:tc>
-          <w:p>
-            <w:pPr>
-              <w:pStyle w:val="Compact"/>
-              <w:jc w:val="left"/>
-            </w:pPr>
-            <w:r>
-              <w:t xml:space="preserve">target.type</w:t>
+              <w:t xml:space="preserve">target type</w:t>
             </w:r>
           </w:p>
         </w:tc>
@@ -3237,18 +3137,7 @@
               <w:jc w:val="left"/>
             </w:pPr>
             <w:r>
-              <w:t xml:space="preserve">5</w:t>
-            </w:r>
-          </w:p>
-        </w:tc>
-        <w:tc>
-          <w:p>
-            <w:pPr>
-              <w:pStyle w:val="Compact"/>
-              <w:jc w:val="left"/>
-            </w:pPr>
-            <w:r>
-              <w:t xml:space="preserve">sentence.type:familiarity</w:t>
+              <w:t xml:space="preserve">sentence type * familiarity</w:t>
             </w:r>
           </w:p>
         </w:tc>
@@ -3319,18 +3208,7 @@
               <w:jc w:val="left"/>
             </w:pPr>
             <w:r>
-              <w:t xml:space="preserve">6</w:t>
-            </w:r>
-          </w:p>
-        </w:tc>
-        <w:tc>
-          <w:p>
-            <w:pPr>
-              <w:pStyle w:val="Compact"/>
-              <w:jc w:val="left"/>
-            </w:pPr>
-            <w:r>
-              <w:t xml:space="preserve">sentence.type:target.type</w:t>
+              <w:t xml:space="preserve">sentence type * target type</w:t>
             </w:r>
           </w:p>
         </w:tc>
@@ -3401,18 +3279,7 @@
               <w:jc w:val="left"/>
             </w:pPr>
             <w:r>
-              <w:t xml:space="preserve">7</w:t>
-            </w:r>
-          </w:p>
-        </w:tc>
-        <w:tc>
-          <w:p>
-            <w:pPr>
-              <w:pStyle w:val="Compact"/>
-              <w:jc w:val="left"/>
-            </w:pPr>
-            <w:r>
-              <w:t xml:space="preserve">familiarity:target.type</w:t>
+              <w:t xml:space="preserve">familiarity * target type</w:t>
             </w:r>
           </w:p>
         </w:tc>
@@ -3491,18 +3358,7 @@
               <w:jc w:val="left"/>
             </w:pPr>
             <w:r>
-              <w:t xml:space="preserve">8</w:t>
-            </w:r>
-          </w:p>
-        </w:tc>
-        <w:tc>
-          <w:p>
-            <w:pPr>
-              <w:pStyle w:val="Compact"/>
-              <w:jc w:val="left"/>
-            </w:pPr>
-            <w:r>
-              <w:t xml:space="preserve">sentence.type:familiarity:target.type</w:t>
+              <w:t xml:space="preserve">sentence type * familiarity * target type</w:t>
             </w:r>
           </w:p>
         </w:tc>
@@ -3570,9 +3426,9 @@
       <w:pPr>
         <w:pStyle w:val="berschrift1"/>
       </w:pPr>
-      <w:bookmarkStart w:id="35" w:name="Xd5d02e3cd4ce048b90a6b8929f528d8d6b74f0d"/>
-      <w:r>
-        <w:t xml:space="preserve">2	Experiment 2: Spanish-English bilinguals in [omitted]</w:t>
+      <w:bookmarkStart w:id="35" w:name="X56503e913f6883a3aa79c4b4b10855aa5db0c5a"/>
+      <w:r>
+        <w:t xml:space="preserve">2	Experiment 2: Spanish-English bilinguals in New Jersey</w:t>
       </w:r>
       <w:bookmarkEnd w:id="35"/>
     </w:p>
@@ -3581,7 +3437,7 @@
         <w:pStyle w:val="FirstParagraph"/>
       </w:pPr>
       <w:r>
-        <w:t xml:space="preserve">In Experiment 1, we found that mid-sentence language mixing reduced French-English bilingual children’s abilities to encode a sentence-final novel word. Instead of using these findings to draw conclusions about the nature of bilingual development, we examined their generalizability to a different bilingual population. The purpose of Experiment 2 was to study how language mixing affects word learning among Spanish-English bilingual 3-year-olds in [omitted].</w:t>
+        <w:t xml:space="preserve">In Experiment 1, we found that mid-sentence language mixing reduced French-English bilingual children’s abilities to encode a sentence-final novel word. Instead of using these findings to draw conclusions about the nature of bilingual development, we examined their generalizability to a different bilingual population. The purpose of Experiment 2 was to study how language mixing affects word learning among Spanish-English bilingual 3-year-olds in New Jersey.</w:t>
       </w:r>
     </w:p>
     <w:p>
@@ -3599,7 +3455,7 @@
         <w:pStyle w:val="FirstParagraph"/>
       </w:pPr>
       <w:r>
-        <w:t xml:space="preserve">The method of Experiment 2 was approved by the [omitted] Institutional Review Board (</w:t>
+        <w:t xml:space="preserve">The method of Experiment 2 was approved by the Princeton University Institutional Review Board (</w:t>
       </w:r>
       <w:r>
         <w:t xml:space="preserve">“</w:t>
@@ -3646,7 +3502,7 @@
         <w:pStyle w:val="FirstParagraph"/>
       </w:pPr>
       <w:r>
-        <w:t xml:space="preserve">A total of 21 healthy Spanish-English bilingual children were included in the final sample. All children were growing up in [omitted]. English is the majority language and Spanish is the minority language in this region. Participants were primarily recruited via various nonprofit organizations in the region.</w:t>
+        <w:t xml:space="preserve">A total of 21 healthy Spanish-English bilingual children were included in the final sample. All children were growing up in New Jersey. English is the majority language and Spanish is the minority language in this region. Participants were primarily recruited via various nonprofit organizations in the region.</w:t>
       </w:r>
     </w:p>
     <w:p>
@@ -3707,7 +3563,7 @@
         <w:t xml:space="preserve">(Byers-Heinlein, 2014)</w:t>
       </w:r>
       <w:r>
-        <w:t xml:space="preserve">. The average score in this sample was 16.50 (range: 0 - 30). This was not statistically different from the amount of mixing reported by parents in Experiment 1 [</w:t>
+        <w:t xml:space="preserve">. The average score in this sample was 16.50 (range: 0 - 30). This was not statistically different from the amount of mixing reported by parents in Experiment 1 who had a mean of 13.50 [</w:t>
       </w:r>
       <m:oMath>
         <m:r>
@@ -3933,7 +3789,7 @@
         <w:pStyle w:val="FirstParagraph"/>
       </w:pPr>
       <w:r>
-        <w:t xml:space="preserve">Auditory stimuli for Experiment 2 were equivalently structured to those used in Experiment 1, and were created with the same constraints (i.e., bisyllabic, different phonological onsets, different rhymes, and sounded masculine in Spanish grammatical gender). Sentences were produced by a female Spanish-English bilingual speaker (e.g.,</w:t>
+        <w:t xml:space="preserve">Auditory stimuli for Experiment 2 were equivalently structured to those used in Experiment 1, and were created with the same constraints (i.e., different phonological onsets, different rhymes, and sounded masculine in Spanish grammatical gender). Sentences were produced by a female Spanish-English bilingual speaker (e.g.,</w:t>
       </w:r>
       <w:r>
         <w:t xml:space="preserve"> </w:t>
@@ -3990,6 +3846,7 @@
       <w:r>
         <w:rPr>
           <w:i/>
+          <w:i/>
         </w:rPr>
         <w:t xml:space="preserve"> </w:t>
       </w:r>
@@ -4015,7 +3872,7 @@
       </w:pPr>
       <w:bookmarkStart w:id="39" w:name="procedure-and-reliability-coding"/>
       <w:r>
-        <w:t xml:space="preserve">2.1.3	Procedure and Reliability Coding.</w:t>
+        <w:t xml:space="preserve">2.1.3	Procedure and reliability coding.</w:t>
       </w:r>
       <w:bookmarkEnd w:id="39"/>
     </w:p>
@@ -4024,7 +3881,7 @@
         <w:pStyle w:val="FirstParagraph"/>
       </w:pPr>
       <w:r>
-        <w:t xml:space="preserve">The procedure was similar to Experiment 1. Children sat on their parent’s lap, who wore occluded glasses and headphones with music to blind them to trial type. Children viewed stimuli approximately 70 cm from a large, flat-screen television monitor (68 x 122 cm). As no eye tracker was available at the location of data collection, the experimenter recorded infants’ eye movements via a video camera below the screen, which had a frame-rate of 29.97 Hz. Research comparing automatic eye -tracking to manual coding suggests that the latter results in less data loss, but overall patterns of looking are similar across the two approaches</w:t>
+        <w:t xml:space="preserve">The procedure was similar to Experiment 1. Children sat on their parent’s lap, who wore occluded glasses and headphones with music so that they were unaware of the stimuli. Children viewed stimuli approximately 70 cm from a large, flat-screen television monitor (68 x 122 cm). As no eye tracker was available at the location of data collection, the experimenter recorded children’s eye movements via a video camera below the screen, which had a frame-rate of 29.97 Hz. Research comparing automatic eye -tracking to manual coding suggests that the latter results in less data loss, but overall patterns of looking are similar across the two approaches</w:t>
       </w:r>
       <w:r>
         <w:t xml:space="preserve"> </w:t>
@@ -4291,7 +4148,7 @@
           <wp:inline>
             <wp:extent cx="5969000" cy="3410857"/>
             <wp:effectExtent b="0" l="0" r="0" t="0"/>
-            <wp:docPr descr="Figure 4.   Proportion looking to target object for Spanish-English bilinguals (Experiment 2). Bars represent standard error of the mean." title="" id="1" name="Picture"/>
+            <wp:docPr descr="Figure 4.   Average proportion looking to target object for Spanish-English bilinguals (Experiment 2). Cirlces show individual datapoints. Bars represent standard error of the mean." title="" id="1" name="Picture"/>
             <a:graphic>
               <a:graphicData uri="http://schemas.openxmlformats.org/drawingml/2006/picture">
                 <pic:pic>
@@ -4352,7 +4209,7 @@
         <w:t xml:space="preserve"> </w:t>
       </w:r>
       <w:r>
-        <w:t xml:space="preserve">Proportion looking to target object for Spanish-English bilinguals (Experiment 2). Bars represent standard error of the mean.</w:t>
+        <w:t xml:space="preserve">Average proportion looking to target object for Spanish-English bilinguals (Experiment 2). Cirlces show individual datapoints. Bars represent standard error of the mean.</w:t>
       </w:r>
     </w:p>
     <w:p>
@@ -4370,7 +4227,7 @@
         <w:pStyle w:val="FirstParagraph"/>
       </w:pPr>
       <w:r>
-        <w:t xml:space="preserve">In these analyses, we investigated whether children’s apparently unsuccessful learning of the novel words was due to difficulty locating the labeled referent. Because data in Experiment 2 were coded by humans rather than an eye tracker, children’s looks were coded in terms of whether looking was at the target familiar-novel combination of objects or at the distractor familiar-novel combination of objects; finer resolution to the area of interest surrounding each familiar and novel object was not possible, which is a limitation of hand coding relative to eye-tracking. Children contributed an average of 5.53 single-language trials (range: 2– 6) and 5.05 mixed-language trials (range: 3– 6) out of 6 possible trials per type. Means and standard deviations of proportion looking to each object type (target familiar, target novel, distractor familiar, distractor novel) during single-language and mixed-language sentences are displayed in Table</w:t>
+        <w:t xml:space="preserve">In these analyses, we investigated whether children’s apparently unsuccessful learning of the novel words was due to difficulty locating the labeled referent during the learning phase. Because data in Experiment 2 were coded by humans rather than an eye tracker, children’s looks were coded in terms of whether looking was at the target familiar-novel combination of objects or at the distractor familiar-novel combination of objects; finer resolution to the area of interest surrounding each familiar and novel object was not possible, which is a limitation of hand coding relative to eye-tracking. Children contributed an average of 5.53 single-language trials (range: 2– 6) and 5.05 mixed-language trials (range: 3– 6) out of 6 possible trials per type. Means and standard deviations of proportion looking to each object type (target familiar, target novel, distractor familiar, distractor novel) during single-language and mixed-language sentences are displayed in Table</w:t>
       </w:r>
       <w:r>
         <w:t xml:space="preserve"> </w:t>
@@ -4426,7 +4283,7 @@
               <w:jc w:val="left"/>
             </w:pPr>
             <w:r>
-              <w:t xml:space="preserve">target.type</w:t>
+              <w:t xml:space="preserve">target type</w:t>
             </w:r>
           </w:p>
         </w:tc>
@@ -4443,7 +4300,7 @@
               <w:jc w:val="left"/>
             </w:pPr>
             <w:r>
-              <w:t xml:space="preserve">sentence.type</w:t>
+              <w:t xml:space="preserve">sentence type</w:t>
             </w:r>
           </w:p>
         </w:tc>
@@ -4518,7 +4375,7 @@
               <w:jc w:val="left"/>
             </w:pPr>
             <w:r>
-              <w:t xml:space="preserve">Single</w:t>
+              <w:t xml:space="preserve">single</w:t>
             </w:r>
           </w:p>
         </w:tc>
@@ -4575,7 +4432,7 @@
               <w:jc w:val="left"/>
             </w:pPr>
             <w:r>
-              <w:t xml:space="preserve">Mixed</w:t>
+              <w:t xml:space="preserve">mixed</w:t>
             </w:r>
           </w:p>
         </w:tc>
@@ -4632,7 +4489,7 @@
               <w:jc w:val="left"/>
             </w:pPr>
             <w:r>
-              <w:t xml:space="preserve">Single</w:t>
+              <w:t xml:space="preserve">single</w:t>
             </w:r>
           </w:p>
         </w:tc>
@@ -4689,7 +4546,7 @@
               <w:jc w:val="left"/>
             </w:pPr>
             <w:r>
-              <w:t xml:space="preserve">Mixed</w:t>
+              <w:t xml:space="preserve">mixed</w:t>
             </w:r>
           </w:p>
         </w:tc>
@@ -4925,7 +4782,7 @@
         <w:t xml:space="preserve"> </w:t>
       </w:r>
       <w:r>
-        <w:t xml:space="preserve">confirm that children showed similar increases in looking to the labeled objects after naming for both trial types. This indicated that language mixing did not affect children’s success in orienting to the labeled object during the learning phase.</w:t>
+        <w:t xml:space="preserve">confirm that children showed similar increases in looking to the labeled objects after naming for both sentence types. This indicated that language mixing did not affect children’s success in orienting to the labeled object during the learning phase.</w:t>
       </w:r>
     </w:p>
     <w:p>
@@ -4937,7 +4794,7 @@
           <wp:inline>
             <wp:extent cx="5969000" cy="3410857"/>
             <wp:effectExtent b="0" l="0" r="0" t="0"/>
-            <wp:docPr descr="Figure 5.   Timecourse of looking to target during training trials for Spanish-English bilinguals (Experiment 2)." title="" id="1" name="Picture"/>
+            <wp:docPr descr="Figure 5.   Timecourse of looking to target during learning trials for Spanish-English bilinguals (Experiment 2)." title="" id="1" name="Picture"/>
             <a:graphic>
               <a:graphicData uri="http://schemas.openxmlformats.org/drawingml/2006/picture">
                 <pic:pic>
@@ -4998,7 +4855,7 @@
         <w:t xml:space="preserve"> </w:t>
       </w:r>
       <w:r>
-        <w:t xml:space="preserve">Timecourse of looking to target during training trials for Spanish-English bilinguals (Experiment 2).</w:t>
+        <w:t xml:space="preserve">Timecourse of looking to target during learning trials for Spanish-English bilinguals (Experiment 2).</w:t>
       </w:r>
     </w:p>
     <w:p>
@@ -5025,7 +4882,19 @@
         <w:t xml:space="preserve">4</w:t>
       </w:r>
       <w:r>
-        <w:t xml:space="preserve">). The largest observed effect was an interaction of population and sentence type, which was expected as French-English bilinguals looked longer at the novel target that had been encountered in single-language trials than in mixed-language trials, but Spanish-English bilinguals showed similar looking to the targets regardless of of the presence or absence of mixing. However, this interaction failed to achieve statistical significance.</w:t>
+        <w:t xml:space="preserve">). The largest observed effect was an interaction of population and sentence type, which was expected as French-English bilinguals looked longer at the novel target that had been encountered in single-language trials than in mixed-language trials, but Spanish-English bilinguals showed similar looking to the targets regardless of of the presence or absence of mixing. However, this interaction failed to achieve statistical significance (</w:t>
+      </w:r>
+      <w:r>
+        <w:rPr>
+          <w:i/>
+        </w:rPr>
+        <w:t xml:space="preserve">p</w:t>
+      </w:r>
+      <w:r>
+        <w:t xml:space="preserve"> </w:t>
+      </w:r>
+      <w:r>
+        <w:t xml:space="preserve">= 0.06).</w:t>
       </w:r>
     </w:p>
     <w:p>
@@ -5415,7 +5284,7 @@
               <w:jc w:val="left"/>
             </w:pPr>
             <w:r>
-              <w:t xml:space="preserve">sentence.type</w:t>
+              <w:t xml:space="preserve">sentence type</w:t>
             </w:r>
           </w:p>
         </w:tc>
@@ -5508,7 +5377,7 @@
               <w:jc w:val="left"/>
             </w:pPr>
             <w:r>
-              <w:t xml:space="preserve">population:sentence.type</w:t>
+              <w:t xml:space="preserve">population * sentence type</w:t>
             </w:r>
           </w:p>
         </w:tc>
@@ -6006,7 +5875,7 @@
               <w:jc w:val="left"/>
             </w:pPr>
             <w:r>
-              <w:t xml:space="preserve">sentence.type</w:t>
+              <w:t xml:space="preserve">sentence type</w:t>
             </w:r>
           </w:p>
         </w:tc>
@@ -6099,7 +5968,7 @@
               <w:jc w:val="left"/>
             </w:pPr>
             <w:r>
-              <w:t xml:space="preserve">population:sentence.type</w:t>
+              <w:t xml:space="preserve">population * sentence type</w:t>
             </w:r>
           </w:p>
         </w:tc>
@@ -6187,11 +6056,11 @@
     </w:tbl>
     <w:p>
       <w:pPr>
-        <w:pStyle w:val="berschrift2"/>
-      </w:pPr>
-      <w:bookmarkStart w:id="46" w:name="exploration-of-individual-differences"/>
-      <w:r>
-        <w:t xml:space="preserve">2.3	Exploration of individual differences</w:t>
+        <w:pStyle w:val="berschrift3"/>
+      </w:pPr>
+      <w:bookmarkStart w:id="46" w:name="Xf35a0a4dc2c1f793eb4df8e1417387648fd4e3c"/>
+      <w:r>
+        <w:t xml:space="preserve">2.2.4	Relationship between learning phase and test performance.</w:t>
       </w:r>
       <w:bookmarkEnd w:id="46"/>
     </w:p>
@@ -6200,25 +6069,7 @@
         <w:pStyle w:val="FirstParagraph"/>
       </w:pPr>
       <w:r>
-        <w:t xml:space="preserve">In this section, we combined datasets from the two populations to explore potential individual differences in performance.</w:t>
-      </w:r>
-    </w:p>
-    <w:p>
-      <w:pPr>
-        <w:pStyle w:val="berschrift3"/>
-      </w:pPr>
-      <w:bookmarkStart w:id="47" w:name="X12ac8108926c1182e58bf154c232150f6381266"/>
-      <w:r>
-        <w:t xml:space="preserve">2.3.1	Relationship between training and test performance.</w:t>
-      </w:r>
-      <w:bookmarkEnd w:id="47"/>
-    </w:p>
-    <w:p>
-      <w:pPr>
-        <w:pStyle w:val="FirstParagraph"/>
-      </w:pPr>
-      <w:r>
-        <w:t xml:space="preserve">We examined whether performance at test was predicted by performance during training, exploring whether this relationship was moderated by sentence type (single-language, mixed-language) and population (French-English, Spanish-English). Scatterplots visualizing these relationships are shown in Figure</w:t>
+        <w:t xml:space="preserve">In the next two sections, we combined datasets from the two populations to explore potential individual differences in performance. First, we examined whether performance at test was predicted by performance during the learning phase, exploring whether this relationship was moderated by sentence type (single-language, mixed-language) and population (French-English, Spanish-English). Scatterplots visualizing these relationships are shown in Figure</w:t>
       </w:r>
       <w:r>
         <w:t xml:space="preserve"> </w:t>
@@ -6227,7 +6078,7 @@
         <w:t xml:space="preserve">6</w:t>
       </w:r>
       <w:r>
-        <w:t xml:space="preserve">). Because one of our predictors was continuous rather than categorical (performance during training), we moved from the ANOVA framework used in the previous analyses to a linear mixed-effects model framework. This approach had the additional benefit of modeling the data at an individual trial level, which could potentially increase statistical power. Based on our previous results, our model included fixed effects of performance during training, sentence type, and population, the interaction between sentence type and population (since French-English but not Spanish-English toddlers showed difference performance by sentence type), as well as random slopes by participants (results are show in Table</w:t>
+        <w:t xml:space="preserve">. Because one of our predictors was continuous rather than categorical (performance during learning), we moved from the ANOVA framework used in the previous analyses to a linear mixed-effects model framework. This approach had the additional benefit of modeling the data at an individual trial level, which could potentially increase statistical power. Based on our previous results, our model included fixed effects of performance during the learning phase, sentence type, and population, the interaction between sentence type and population (since French-English but not Spanish-English toddlers showed difference performance by sentence type), as well as random slopes by participants. Results are show in Table</w:t>
       </w:r>
       <w:r>
         <w:t xml:space="preserve"> </w:t>
@@ -6236,7 +6087,7 @@
         <w:t xml:space="preserve">6</w:t>
       </w:r>
       <w:r>
-        <w:t xml:space="preserve">). The reference level for population was French-English bilinguals, and the reference level for sentence type was single-language. The model equation was prop_test ~ prop_training + sentence.type*population + (1|id).</w:t>
+        <w:t xml:space="preserve">. The reference level for population was French-English bilinguals, and the reference level for sentence type was single-language. The model equation was prop.test ~ prop.learning + sentence.type*population + (1|id).</w:t>
       </w:r>
     </w:p>
     <w:p>
@@ -6244,7 +6095,7 @@
         <w:pStyle w:val="Textkrper"/>
       </w:pPr>
       <w:r>
-        <w:t xml:space="preserve">The analysis revealed a significant main effect of training, revealing that toddlers who performed better during training performed better at test. There was also a significant interaction between sentence type and population, replicating the finding from our previous analysis that French-English bilinguals did better on single-language than mixed-language trials than single-language trials, but that Spanish-English toddlers performed similarly on both trial types. This is also reflected in the significant main effect of sentence type, which is interpreted at the reference level of French-English bilinguals. We compared this model to a larger model that included interactions of all predictors, but found no evidence that the more complicated model was a significantly better fit to the data, based on a chi-squared test comparing the models.</w:t>
+        <w:t xml:space="preserve">The analysis revealed a significant main effect of performance during the learning phase, revealing that toddlers who performed better during the learning phase performed better at test. There was also a significant interaction between sentence type and population, replicating the finding from our previous analysis that French-English bilinguals did better on single-language than mixed-language trials than single-language trials, but that Spanish-English toddlers performed similarly on both sentence types. This is also reflected in the significant main effect of sentence type, which is interpreted at the reference level of French-English bilinguals. We compared this model to a larger model that included interactions of all predictors, but found no evidence that the more complicated model was a significantly better fit to the data, based on a chi-squared test comparing the models.</w:t>
       </w:r>
     </w:p>
     <w:p>
@@ -6256,7 +6107,7 @@
           <wp:inline>
             <wp:extent cx="5969000" cy="3410857"/>
             <wp:effectExtent b="0" l="0" r="0" t="0"/>
-            <wp:docPr descr="Figure 6.   Scatterplot showing performance on training and peformance at test by population and trial type. Lines represent best linear fit." title="" id="1" name="Picture"/>
+            <wp:docPr descr="Figure 6.   Scatterplot showing performance during the learning phase and peformance at test by population and sentence type. Lines represent best linear fit." title="" id="1" name="Picture"/>
             <a:graphic>
               <a:graphicData uri="http://schemas.openxmlformats.org/drawingml/2006/picture">
                 <pic:pic>
@@ -6267,7 +6118,7 @@
                     </pic:cNvPicPr>
                   </pic:nvPicPr>
                   <pic:blipFill>
-                    <a:blip r:embed="rId48"/>
+                    <a:blip r:embed="rId47"/>
                     <a:stretch>
                       <a:fillRect/>
                     </a:stretch>
@@ -6317,7 +6168,7 @@
         <w:t xml:space="preserve"> </w:t>
       </w:r>
       <w:r>
-        <w:t xml:space="preserve">Scatterplot showing performance on training and peformance at test by population and trial type. Lines represent best linear fit.</w:t>
+        <w:t xml:space="preserve">Scatterplot showing performance during the learning phase and peformance at test by population and sentence type. Lines represent best linear fit.</w:t>
       </w:r>
     </w:p>
     <w:p>
@@ -6337,7 +6188,7 @@
         <w:rPr>
           <w:i/>
         </w:rPr>
-        <w:t xml:space="preserve">Linear mixed model testing effects of population, sentence type, and performance during training on performance at test.</w:t>
+        <w:t xml:space="preserve">Linear mixed effects model testing effects of population, sentence type, and performance during the learning phase on performance at test.</w:t>
       </w:r>
     </w:p>
     <w:tbl>
@@ -6502,7 +6353,7 @@
               <w:jc w:val="left"/>
             </w:pPr>
             <w:r>
-              <w:t xml:space="preserve">proportion target training</w:t>
+              <w:t xml:space="preserve">proportion target learning</w:t>
             </w:r>
           </w:p>
         </w:tc>
@@ -6559,7 +6410,7 @@
               <w:jc w:val="left"/>
             </w:pPr>
             <w:r>
-              <w:t xml:space="preserve">sentence type (Mixed)</w:t>
+              <w:t xml:space="preserve">sentence type (mixed)</w:t>
             </w:r>
           </w:p>
         </w:tc>
@@ -6727,18 +6578,18 @@
       <w:pPr>
         <w:pStyle w:val="berschrift3"/>
       </w:pPr>
-      <w:bookmarkStart w:id="49" w:name="individual-differences"/>
-      <w:r>
-        <w:t xml:space="preserve">2.3.2	Individual differences.</w:t>
-      </w:r>
-      <w:bookmarkEnd w:id="49"/>
+      <w:bookmarkStart w:id="48" w:name="individual-differences"/>
+      <w:r>
+        <w:t xml:space="preserve">2.2.5	Individual differences.</w:t>
+      </w:r>
+      <w:bookmarkEnd w:id="48"/>
     </w:p>
     <w:p>
       <w:pPr>
         <w:pStyle w:val="FirstParagraph"/>
       </w:pPr>
       <w:r>
-        <w:t xml:space="preserve">Next, we examined whether performance was vocabulary knowledge (dominant language vocabulary, non-dominant language vocabulary, and total vocabulary) or exposure to language mixing. To fully explore the data, we computed correlations separately for training and test phases, both for each population separately as well as for the whole sample combined. Thus, a total of 24 different correlations were computed (see Table</w:t>
+        <w:t xml:space="preserve">Next, we examined whether performance was related to vocabulary knowledge (dominant language vocabulary, non-dominant language vocabulary, and total vocabulary) or exposure to language mixing. To fully explore the data, we computed correlations separately for learning and test phases, both for each population separately as well as for the whole sample combined. Thus, a total of 24 different correlations were computed (see Table</w:t>
       </w:r>
       <w:r>
         <w:t xml:space="preserve"> </w:t>
@@ -6747,7 +6598,7 @@
         <w:t xml:space="preserve">7</w:t>
       </w:r>
       <w:r>
-        <w:t xml:space="preserve">). None of the correlations approached statistical significance, even prior to controlling for multiple comparisons (ps ⩾ 0.13).</w:t>
+        <w:t xml:space="preserve">). None of the correlations approached statistical significance, even without controlling for multiple comparisons (ps ⩾ 0.13).</w:t>
       </w:r>
     </w:p>
     <w:p>
@@ -6794,7 +6645,7 @@
               <w:jc w:val="left"/>
             </w:pPr>
             <w:r>
-              <w:t xml:space="preserve">Phase</w:t>
+              <w:t xml:space="preserve">phase</w:t>
             </w:r>
           </w:p>
         </w:tc>
@@ -6811,7 +6662,7 @@
               <w:jc w:val="left"/>
             </w:pPr>
             <w:r>
-              <w:t xml:space="preserve">Variable</w:t>
+              <w:t xml:space="preserve">variable</w:t>
             </w:r>
           </w:p>
         </w:tc>
@@ -6875,18 +6726,18 @@
               <w:jc w:val="left"/>
             </w:pPr>
             <w:r>
-              <w:t xml:space="preserve">Test</w:t>
-            </w:r>
-          </w:p>
-        </w:tc>
-        <w:tc>
-          <w:p>
-            <w:pPr>
-              <w:pStyle w:val="Compact"/>
-              <w:jc w:val="left"/>
-            </w:pPr>
-            <w:r>
-              <w:t xml:space="preserve">Language mixing</w:t>
+              <w:t xml:space="preserve">test</w:t>
+            </w:r>
+          </w:p>
+        </w:tc>
+        <w:tc>
+          <w:p>
+            <w:pPr>
+              <w:pStyle w:val="Compact"/>
+              <w:jc w:val="left"/>
+            </w:pPr>
+            <w:r>
+              <w:t xml:space="preserve">language mixing</w:t>
             </w:r>
           </w:p>
         </w:tc>
@@ -6932,18 +6783,18 @@
               <w:jc w:val="left"/>
             </w:pPr>
             <w:r>
-              <w:t xml:space="preserve">Test</w:t>
-            </w:r>
-          </w:p>
-        </w:tc>
-        <w:tc>
-          <w:p>
-            <w:pPr>
-              <w:pStyle w:val="Compact"/>
-              <w:jc w:val="left"/>
-            </w:pPr>
-            <w:r>
-              <w:t xml:space="preserve">Dominant language vocabulary</w:t>
+              <w:t xml:space="preserve">test</w:t>
+            </w:r>
+          </w:p>
+        </w:tc>
+        <w:tc>
+          <w:p>
+            <w:pPr>
+              <w:pStyle w:val="Compact"/>
+              <w:jc w:val="left"/>
+            </w:pPr>
+            <w:r>
+              <w:t xml:space="preserve">dominant language vocabulary</w:t>
             </w:r>
           </w:p>
         </w:tc>
@@ -6989,18 +6840,18 @@
               <w:jc w:val="left"/>
             </w:pPr>
             <w:r>
-              <w:t xml:space="preserve">Test</w:t>
-            </w:r>
-          </w:p>
-        </w:tc>
-        <w:tc>
-          <w:p>
-            <w:pPr>
-              <w:pStyle w:val="Compact"/>
-              <w:jc w:val="left"/>
-            </w:pPr>
-            <w:r>
-              <w:t xml:space="preserve">Non-dominant language vocabulary</w:t>
+              <w:t xml:space="preserve">test</w:t>
+            </w:r>
+          </w:p>
+        </w:tc>
+        <w:tc>
+          <w:p>
+            <w:pPr>
+              <w:pStyle w:val="Compact"/>
+              <w:jc w:val="left"/>
+            </w:pPr>
+            <w:r>
+              <w:t xml:space="preserve">non-dominant language vocabulary</w:t>
             </w:r>
           </w:p>
         </w:tc>
@@ -7046,18 +6897,18 @@
               <w:jc w:val="left"/>
             </w:pPr>
             <w:r>
-              <w:t xml:space="preserve">Test</w:t>
-            </w:r>
-          </w:p>
-        </w:tc>
-        <w:tc>
-          <w:p>
-            <w:pPr>
-              <w:pStyle w:val="Compact"/>
-              <w:jc w:val="left"/>
-            </w:pPr>
-            <w:r>
-              <w:t xml:space="preserve">Total vocabulary</w:t>
+              <w:t xml:space="preserve">test</w:t>
+            </w:r>
+          </w:p>
+        </w:tc>
+        <w:tc>
+          <w:p>
+            <w:pPr>
+              <w:pStyle w:val="Compact"/>
+              <w:jc w:val="left"/>
+            </w:pPr>
+            <w:r>
+              <w:t xml:space="preserve">total vocabulary</w:t>
             </w:r>
           </w:p>
         </w:tc>
@@ -7103,18 +6954,18 @@
               <w:jc w:val="left"/>
             </w:pPr>
             <w:r>
-              <w:t xml:space="preserve">Training</w:t>
-            </w:r>
-          </w:p>
-        </w:tc>
-        <w:tc>
-          <w:p>
-            <w:pPr>
-              <w:pStyle w:val="Compact"/>
-              <w:jc w:val="left"/>
-            </w:pPr>
-            <w:r>
-              <w:t xml:space="preserve">Language mixing</w:t>
+              <w:t xml:space="preserve">learning</w:t>
+            </w:r>
+          </w:p>
+        </w:tc>
+        <w:tc>
+          <w:p>
+            <w:pPr>
+              <w:pStyle w:val="Compact"/>
+              <w:jc w:val="left"/>
+            </w:pPr>
+            <w:r>
+              <w:t xml:space="preserve">language mixing</w:t>
             </w:r>
           </w:p>
         </w:tc>
@@ -7160,18 +7011,18 @@
               <w:jc w:val="left"/>
             </w:pPr>
             <w:r>
-              <w:t xml:space="preserve">Training</w:t>
-            </w:r>
-          </w:p>
-        </w:tc>
-        <w:tc>
-          <w:p>
-            <w:pPr>
-              <w:pStyle w:val="Compact"/>
-              <w:jc w:val="left"/>
-            </w:pPr>
-            <w:r>
-              <w:t xml:space="preserve">Dominant language vocabulary</w:t>
+              <w:t xml:space="preserve">learning</w:t>
+            </w:r>
+          </w:p>
+        </w:tc>
+        <w:tc>
+          <w:p>
+            <w:pPr>
+              <w:pStyle w:val="Compact"/>
+              <w:jc w:val="left"/>
+            </w:pPr>
+            <w:r>
+              <w:t xml:space="preserve">dominant language vocabulary</w:t>
             </w:r>
           </w:p>
         </w:tc>
@@ -7217,18 +7068,18 @@
               <w:jc w:val="left"/>
             </w:pPr>
             <w:r>
-              <w:t xml:space="preserve">Training</w:t>
-            </w:r>
-          </w:p>
-        </w:tc>
-        <w:tc>
-          <w:p>
-            <w:pPr>
-              <w:pStyle w:val="Compact"/>
-              <w:jc w:val="left"/>
-            </w:pPr>
-            <w:r>
-              <w:t xml:space="preserve">Non-dominant language vocabulary</w:t>
+              <w:t xml:space="preserve">learning</w:t>
+            </w:r>
+          </w:p>
+        </w:tc>
+        <w:tc>
+          <w:p>
+            <w:pPr>
+              <w:pStyle w:val="Compact"/>
+              <w:jc w:val="left"/>
+            </w:pPr>
+            <w:r>
+              <w:t xml:space="preserve">non-dominant language vocabulary</w:t>
             </w:r>
           </w:p>
         </w:tc>
@@ -7274,18 +7125,18 @@
               <w:jc w:val="left"/>
             </w:pPr>
             <w:r>
-              <w:t xml:space="preserve">Training</w:t>
-            </w:r>
-          </w:p>
-        </w:tc>
-        <w:tc>
-          <w:p>
-            <w:pPr>
-              <w:pStyle w:val="Compact"/>
-              <w:jc w:val="left"/>
-            </w:pPr>
-            <w:r>
-              <w:t xml:space="preserve">Total vocabulary</w:t>
+              <w:t xml:space="preserve">learning</w:t>
+            </w:r>
+          </w:p>
+        </w:tc>
+        <w:tc>
+          <w:p>
+            <w:pPr>
+              <w:pStyle w:val="Compact"/>
+              <w:jc w:val="left"/>
+            </w:pPr>
+            <w:r>
+              <w:t xml:space="preserve">total vocabulary</w:t>
             </w:r>
           </w:p>
         </w:tc>
@@ -7328,371 +7179,371 @@
       <w:pPr>
         <w:pStyle w:val="berschrift1"/>
       </w:pPr>
-      <w:bookmarkStart w:id="50" w:name="general-discussion"/>
+      <w:bookmarkStart w:id="49" w:name="general-discussion"/>
       <w:r>
         <w:t xml:space="preserve">3	General discussion</w:t>
       </w:r>
+      <w:bookmarkEnd w:id="49"/>
+    </w:p>
+    <w:p>
+      <w:pPr>
+        <w:pStyle w:val="FirstParagraph"/>
+      </w:pPr>
+      <w:r>
+        <w:t xml:space="preserve">We tested whether and how language mixing affects novel word learning in 3-year-old bilingual children from two language communities: French-English bilinguals in Montreal, and Spanish-English bilinguals in New Jersey. Children viewed pairs of familiar animals, each perched atop different novel objects, and had the opportunity to learn two novel words. One novel word was consistently encountered within single-language sentences (e.g.,</w:t>
+      </w:r>
+      <w:r>
+        <w:t xml:space="preserve"> </w:t>
+      </w:r>
+      <w:r>
+        <w:t xml:space="preserve">“</w:t>
+      </w:r>
+      <w:r>
+        <w:t xml:space="preserve">Look! Do you see the dog on the teelo?</w:t>
+      </w:r>
+      <w:r>
+        <w:t xml:space="preserve">”</w:t>
+      </w:r>
+      <w:r>
+        <w:t xml:space="preserve">), and one was consistently encountered within mixed-language sentences (e.g.,</w:t>
+      </w:r>
+      <w:r>
+        <w:t xml:space="preserve"> </w:t>
+      </w:r>
+      <w:r>
+        <w:t xml:space="preserve">“</w:t>
+      </w:r>
+      <w:r>
+        <w:t xml:space="preserve">Look! Do you see the</w:t>
+      </w:r>
+      <w:r>
+        <w:t xml:space="preserve"> </w:t>
+      </w:r>
+      <w:r>
+        <w:rPr>
+          <w:i/>
+        </w:rPr>
+        <w:t xml:space="preserve">chien/perro</w:t>
+      </w:r>
+      <w:r>
+        <w:t xml:space="preserve"> </w:t>
+      </w:r>
+      <w:r>
+        <w:t xml:space="preserve">on the teelo?</w:t>
+      </w:r>
+      <w:r>
+        <w:t xml:space="preserve">”</w:t>
+      </w:r>
+      <w:r>
+        <w:t xml:space="preserve">). This design required children to first identify the familiar referent in order to then locate the referent of the target novel noun. At test, children saw the two novel objects without the familiar objects, and a sentence directed their attention to the target.</w:t>
+      </w:r>
+    </w:p>
+    <w:p>
+      <w:pPr>
+        <w:pStyle w:val="Textkrper"/>
+      </w:pPr>
+      <w:r>
+        <w:t xml:space="preserve">Children’s accuracy in learning novel words differed across the two language communities. French-English bilingual children successfully recognized the word that had been encountered in single-language sentences, but not the word encountered in mixed-language sentences. However, Spanish-English bilingual children did not recognize the word encountered in either context. Results from French-English bilinguals support the hypothesis that language mixing can (at least sometimes) disrupt initial encoding of novel words.</w:t>
+      </w:r>
+    </w:p>
+    <w:p>
+      <w:pPr>
+        <w:pStyle w:val="Textkrper"/>
+      </w:pPr>
+      <w:r>
+        <w:t xml:space="preserve">Our investigation was motivated by the idea that language mixing can sometimes derail children’s recognition of a familiar word, which in turn could derail learning of a novel word that occurs moments later. Indeed, substantial previous work has demonstrated that both children and adults experience processing costs for language mixing in a range of paradigms including eye tracking and speech production</w:t>
+      </w:r>
+      <w:r>
+        <w:t xml:space="preserve"> </w:t>
+      </w:r>
+      <w:r>
+        <w:t xml:space="preserve">(Altarriba, Kroll, Sholl, &amp; Rayner, 1996; Byers-Heinlein et al., 2017; Chan, Chau, &amp; Hoosain, 1983; Grainger &amp; Beauvillain, 1988; Macnamara &amp; Kushnir, 1971; Meuter &amp; Allport, 1999; Moreno, Federmeier, &amp; Kutas, 2002; Morini &amp; Newman, 2019; Potter et al., 2019; Price, Green, &amp; von Studnitz, 1999; Proverbio, Leoni, &amp; Zani, 2004; Soares &amp; Grosjean, 1984; Thomas &amp; Allport, 2000)</w:t>
+      </w:r>
+      <w:r>
+        <w:t xml:space="preserve">, and our stimuli were closely modeled after those used in previous studies. However, our analyses of children’s looking behavior during the learning phase did not necessarily converge with these findings. We found that children in both groups did successfully identify the familiar object during the learning phase, regardless of whether they encountered its label in a single-language or a mixed-language sentence. Eye-tracking data, which was only available for French-English bilinguals, additionally revealed that French-English bilinguals successfully directed their gaze to the target novel object. That is, children generally shifted their eyes to the</w:t>
+      </w:r>
+      <w:r>
+        <w:t xml:space="preserve"> </w:t>
+      </w:r>
+      <w:r>
+        <w:t xml:space="preserve">‘</w:t>
+      </w:r>
+      <w:r>
+        <w:t xml:space="preserve">correct</w:t>
+      </w:r>
+      <w:r>
+        <w:t xml:space="preserve">’</w:t>
+      </w:r>
+      <w:r>
+        <w:t xml:space="preserve"> </w:t>
+      </w:r>
+      <w:r>
+        <w:t xml:space="preserve">location independent of sentence type, population, or their previous experience with language mixing. This presents a key problem: despite consistently successful looking toward the correct referents, Spanish-English bilinguals did not appear to successfully learn either of the novel word-object mappings (perhaps because they were less efficient overall in orienting to the target novel referent), yet French-English bilinguals showed asymmetry in doing so across the two sentence types.</w:t>
+      </w:r>
+    </w:p>
+    <w:p>
+      <w:pPr>
+        <w:pStyle w:val="Textkrper"/>
+      </w:pPr>
+      <w:r>
+        <w:t xml:space="preserve">Samuelson and colleagues</w:t>
+      </w:r>
+      <w:r>
+        <w:t xml:space="preserve"> </w:t>
+      </w:r>
+      <w:r>
+        <w:t xml:space="preserve">(2008; 2017)</w:t>
+      </w:r>
+      <w:r>
+        <w:t xml:space="preserve"> </w:t>
+      </w:r>
+      <w:r>
+        <w:t xml:space="preserve">make an important distinction between two phases in word learning. The first phase is referent selection: determining the likely referent of a novel word. The second phase is retention: linking the sound of the novel word to its meaning. A number of recent studies have shown that these are dissociable processes in word learning, as children sometimes look toward the correct referent without recognizing the word later</w:t>
+      </w:r>
+      <w:r>
+        <w:t xml:space="preserve"> </w:t>
+      </w:r>
+      <w:r>
+        <w:t xml:space="preserve">(Bion, Borovsky, &amp; Fernald, 2013; Horst &amp; Samuelson, 2008; O’Connell, Poulin-Dubois, Demke, &amp; Guay, 2009)</w:t>
+      </w:r>
+      <w:r>
+        <w:t xml:space="preserve">. Our findings – using the quite distinct domain of language mixing – confirm the dissociable nature of these two components of word learning. That is, during the learning phase, children looked toward the labeled object in all contexts, but only French-English bilinguals showed successful word learning, and only in the single-language context.</w:t>
+      </w:r>
+    </w:p>
+    <w:p>
+      <w:pPr>
+        <w:pStyle w:val="Textkrper"/>
+      </w:pPr>
+      <w:r>
+        <w:t xml:space="preserve">The cognitive demands of our word learning task might have contributed to children’s overall difficulty with word learning. First, our learning phase presented children with complex visual scenes involving two familiar and two novel objects, which we had modeled on previous research with monolingual English-learners of this age</w:t>
+      </w:r>
+      <w:r>
+        <w:t xml:space="preserve"> </w:t>
+      </w:r>
+      <w:r>
+        <w:t xml:space="preserve">(Fernald et al., 2008)</w:t>
+      </w:r>
+      <w:r>
+        <w:t xml:space="preserve">. However, some studies have suggested that the presence of multiple objects can make word learning challenging. For example, Horst and Samuelson</w:t>
+      </w:r>
+      <w:r>
+        <w:t xml:space="preserve"> </w:t>
+      </w:r>
+      <w:r>
+        <w:t xml:space="preserve">(2008)</w:t>
+      </w:r>
+      <w:r>
+        <w:t xml:space="preserve"> </w:t>
+      </w:r>
+      <w:r>
+        <w:t xml:space="preserve">presented 24-month-old monolingual children with three objects: two familiar objects (e.g., car, cow) and one novel object (e.g.,</w:t>
+      </w:r>
+      <w:r>
+        <w:t xml:space="preserve"> </w:t>
+      </w:r>
+      <w:r>
+        <w:t xml:space="preserve">‘</w:t>
+      </w:r>
+      <w:r>
+        <w:t xml:space="preserve">splicket</w:t>
+      </w:r>
+      <w:r>
+        <w:t xml:space="preserve">’</w:t>
+      </w:r>
+      <w:r>
+        <w:t xml:space="preserve">). They instructed children to</w:t>
+      </w:r>
+      <w:r>
+        <w:t xml:space="preserve"> </w:t>
+      </w:r>
+      <w:r>
+        <w:t xml:space="preserve">“</w:t>
+      </w:r>
+      <w:r>
+        <w:t xml:space="preserve">Look at the splicket! Which one is the splicket?</w:t>
+      </w:r>
+      <w:r>
+        <w:t xml:space="preserve">”</w:t>
+      </w:r>
+      <w:r>
+        <w:t xml:space="preserve"> </w:t>
+      </w:r>
+      <w:r>
+        <w:t xml:space="preserve">Children’s knowledge of the familiar objects helped them identify the novel object as the referent of the novel word (i.e., referent selection), yet when tested they did not appear to retain this link (i.e., retention). Only when provided with additional cues that heightened the novel object’s salience, such as ostensive naming, did children retain the label. The authors suggested that although the familiar objects helped children identify the novel object, they also competed as possible referents for the novel word. Such complexity was also present in our design. On each learning trial, children not only encountered the target referent (e.g., teelo), but also three other competitors: the familiar target (e.g., dog), the familiar distractor (e.g., bunny), and the novel distractor (e.g., walem). Moreover, when children heard</w:t>
+      </w:r>
+      <w:r>
+        <w:t xml:space="preserve"> </w:t>
+      </w:r>
+      <w:r>
+        <w:t xml:space="preserve">“</w:t>
+      </w:r>
+      <w:r>
+        <w:t xml:space="preserve">Look! Do you see the dog on the teelo?</w:t>
+      </w:r>
+      <w:r>
+        <w:t xml:space="preserve">”</w:t>
+      </w:r>
+      <w:r>
+        <w:t xml:space="preserve">, they had to infer that the teelo was the object underneath the dog – an additional processing step that might have made the task especially challenging for some children</w:t>
+      </w:r>
+      <w:r>
+        <w:t xml:space="preserve"> </w:t>
+      </w:r>
+      <w:r>
+        <w:t xml:space="preserve">(see Bion et al., 2013; Goodman et al., 1998; Horst &amp; Samuelson, 2008; and Carey &amp; Bartlett, 1978 for studies that required children to make comparable inferences)</w:t>
+      </w:r>
+      <w:r>
+        <w:t xml:space="preserve">. Our results converge with this theoretical framework, as for both French-English and Spanish-English bilinguals, children who spent more time looking at the labeled object during the learning phase performed better at test.</w:t>
+      </w:r>
+    </w:p>
+    <w:p>
+      <w:pPr>
+        <w:pStyle w:val="Textkrper"/>
+      </w:pPr>
+      <w:r>
+        <w:t xml:space="preserve">In light of these design-related complexities, the data for Spanish-English versus French-English bilingual children merit special attention. Previous work has demonstrated that language mixing affects real-time word comprehension among children from both of these populations</w:t>
+      </w:r>
+      <w:r>
+        <w:t xml:space="preserve"> </w:t>
+      </w:r>
+      <w:r>
+        <w:t xml:space="preserve">(Byers-Heinlein et al., 2017; Potter et al., 2018, 2019)</w:t>
+      </w:r>
+      <w:r>
+        <w:t xml:space="preserve">. Such comparisons are essential for evaluating the generalizability of findings across populations of bilingual learners. Spanish-English bilinguals did not learn words in single- or mixed-language sentences, yet it appears that French-English bilingual children were able to learn in the single-language condition. While both groups showed above-chance looking toward the target side during the learning phase, French-English bilinguals were more efficient in doing so. This likely gave French-English bilinguals more time to encode the word-referent link. However, we do not currently know why the two groups differed in their orientation behaviors during the learning phase. We cannot rule out the possibility that small differences in setups, stimuli, and coding approaches between the two labs contributed to our divergent findings, although we took as many steps as possible to minimize these differences. However, both labs have a history of detecting subtle processing effects in related paradigms with both bilinguals and monolinguals of this approximate age.</w:t>
+      </w:r>
+    </w:p>
+    <w:p>
+      <w:pPr>
+        <w:pStyle w:val="Textkrper"/>
+      </w:pPr>
+      <w:r>
+        <w:t xml:space="preserve">We believe that the differences we observed are likely to be attributable to differences between the populations themselves. Indeed, there are a wide range of differences between our two groups of learners, which collectively highlight the importance of examining multiple populations in bilingual research. In our dataset, the two samples were similar in terms of how much language mixing they encountered (according to parental report), although this still leaves open the possibility that they might encounter different types of language mixing, which could be either similar to or distinct from our stimuli. We did observe that the families of French-English bilingual participants were of higher average socioeconomic status than the Spanish-English bilinguals, and had higher vocabularies, and previous research points to socioeconomic status as an important influence on early language processing and vocabulary growth</w:t>
+      </w:r>
+      <w:r>
+        <w:t xml:space="preserve"> </w:t>
+      </w:r>
+      <w:r>
+        <w:t xml:space="preserve">(e.g., Fernald et al., 2013)</w:t>
+      </w:r>
+      <w:r>
+        <w:t xml:space="preserve">. However, it is safe to assume that other dimensions of language experience which we were not able to measure directly also play a role in shaping bilingual learning. For example, we do not know how typical our chosen novel words were of other words in their vocabularies (even though the words were always pronounced with language-specific phonology). Moreover, these bilinguals’ learning takes place in different cultural milieus, with potentially different family-level and/or society-level differences in language attitudes. Research is needed to better understand the microstructure of language use in different bilingual households and different bilingual communities (including the communities studied here), and how these in turn affect children’s language processing and vocabulary growth over time. Efforts to understand variation in dual-language use across languages and cultures are currently underway in several countries</w:t>
+      </w:r>
+      <w:r>
+        <w:t xml:space="preserve"> </w:t>
+      </w:r>
+      <w:r>
+        <w:t xml:space="preserve">(e.g., Carbajal &amp; Peperkamp, 2020; Orena, Byers-Heinlein, &amp; Polka, 2020)</w:t>
+      </w:r>
+      <w:r>
+        <w:t xml:space="preserve">, which will be critical for furthering knowledge about early bilingual development.</w:t>
+      </w:r>
+    </w:p>
+    <w:p>
+      <w:pPr>
+        <w:pStyle w:val="Textkrper"/>
+      </w:pPr>
+      <w:r>
+        <w:t xml:space="preserve">Regarding the findings for French-English bilingual children, it is important to consider why the single-language sentences (relative to the mixed-language sentences) enabled encoding of the link between the novel word and its referent. In addition to children’s equal gaze to target referents during the learning phase, many factors were identical across these sentence contexts: the same number of objects was visible, the same competition between objects was at play, the same inferences were required in both cases, and the same word-object association demands were required. What differed was whether the label for the mid-sentence familiar animal did or did not match the language used in the rest of the sentence, and possibly whether that word appeared in the child’s dominant or non-dominant language. Why were French-English bilinguals unable to encode the word-referent link in the mixed-language condition?</w:t>
+      </w:r>
+    </w:p>
+    <w:p>
+      <w:pPr>
+        <w:pStyle w:val="Textkrper"/>
+      </w:pPr>
+      <w:r>
+        <w:t xml:space="preserve">One possibility is that language mixing could present ambiguity or confusion about what language the to-be-learned word is in. Some theories of bilingual language acquisition posit that even young bilingual learners do encode the language of a word</w:t>
+      </w:r>
+      <w:r>
+        <w:t xml:space="preserve"> </w:t>
+      </w:r>
+      <w:r>
+        <w:t xml:space="preserve">(Byers-Heinlein, 2014; Curtin, Byers-Heinlein, &amp; Werker, 2011)</w:t>
+      </w:r>
+      <w:r>
+        <w:t xml:space="preserve">. But in contexts with language mixing, the language of a word is incrementally less clear, as the preceding sentence suddenly includes sounds, syllables, words, and/or phrases from both languages. Although our target novel words had clear phonological characteristics of one language or the other (i.e., words were pronounced either in an English-like or French/Spanish-like accent), these cues might have been insufficient or too fleeting.</w:t>
+      </w:r>
+    </w:p>
+    <w:p>
+      <w:pPr>
+        <w:pStyle w:val="Textkrper"/>
+      </w:pPr>
+      <w:r>
+        <w:t xml:space="preserve">A second possibility is that bilingual children learn over time that language mixing does not offer an optimal moment for learning, and thus they either implicitly or explicitly disengage and/or do not encode novel words that appear in mixed-language sentences. Toddlers have been shown to apply at least some selectivity when learning words; for example, they prefer word labels that come from reliable over unreliable speakers</w:t>
+      </w:r>
+      <w:r>
+        <w:t xml:space="preserve"> </w:t>
+      </w:r>
+      <w:r>
+        <w:t xml:space="preserve">(Mangardich &amp; Sabbagh, 2018)</w:t>
+      </w:r>
+      <w:r>
+        <w:t xml:space="preserve">. It may be that children interpret language mixing as a signal of a speaker’s uncertainty or unreliability in that moment, which may block efficient encoding of novel information. This possibility would need to be tested empirically in a future study that broadly examines children’s uptake of new information in communicative contexts with frequent vs. infrequent language mixing.</w:t>
+      </w:r>
+    </w:p>
+    <w:p>
+      <w:pPr>
+        <w:pStyle w:val="Textkrper"/>
+      </w:pPr>
+      <w:r>
+        <w:t xml:space="preserve">Another approach to evaluating these contrasting – but complementary – ideas would be to teach children words in language-mixing contexts with simpler visuals than those used in the current design. For example, in an eye-tracking task, the child could view just one familiar-novel object pair at a time (e.g., a dog on a teelo, with no distractor), or only one novel object at a time, in isolation (e.g., only the teelo). Any heightened success in learning words under these simpler task demands would indicate that the cognitive load of the current design was too high. However, if language mixing is implicitly or explicitly perceived as a sub-optimal learning opportunity, children would avoid learning and/or show failure to learn a novel word that is presented in a mixed-language sentence, regardless of task complexity. Indeed, there is some evidence to support this possibility. In a study of Mandarin-English bilingual 18-month-olds using the Switch task (which presents one novel object at a time accompanied by an isolated label), children readily encoded words with full phonetic detail in a single-language context, but not in a switched-language context</w:t>
+      </w:r>
+      <w:r>
+        <w:t xml:space="preserve"> </w:t>
+      </w:r>
+      <w:r>
+        <w:t xml:space="preserve">(Singh, Fu, Tay, &amp; Golinkoff, 2018)</w:t>
+      </w:r>
+      <w:r>
+        <w:t xml:space="preserve">.</w:t>
+      </w:r>
+    </w:p>
+    <w:p>
+      <w:pPr>
+        <w:pStyle w:val="Textkrper"/>
+      </w:pPr>
+      <w:r>
+        <w:t xml:space="preserve">It will also be important for future research to test the same question but in a range of language processing contexts, in order to better understand when code mixing does and does not impact word learning. In our study, children heard a code-mixed noun prior to encountering a novel word. However, code-mixing comes in many other forms, at different parts of the phrase, and for different parts of speech. Moreover, parents sometimes code-mixe by providing immediate translations of words and phrases, which is likely to reflect a conscious effort to teach their children new words</w:t>
+      </w:r>
+      <w:r>
+        <w:t xml:space="preserve"> </w:t>
+      </w:r>
+      <w:r>
+        <w:t xml:space="preserve">(Byers-Heinlein, 2013; Kremin et al., 2020)</w:t>
+      </w:r>
+      <w:r>
+        <w:t xml:space="preserve">. In the end, it is likely that some types of code-mixing would actually support rather than derail word learning</w:t>
+      </w:r>
+      <w:r>
+        <w:t xml:space="preserve"> </w:t>
+      </w:r>
+      <w:r>
+        <w:t xml:space="preserve">(e.g., Read, Contreras, Rodriguez, &amp; Jara, 2020)</w:t>
+      </w:r>
+      <w:r>
+        <w:t xml:space="preserve">.</w:t>
+      </w:r>
+    </w:p>
+    <w:p>
+      <w:pPr>
+        <w:pStyle w:val="Textkrper"/>
+      </w:pPr>
+      <w:r>
+        <w:t xml:space="preserve">To conclude, these experiments provide two main contributions to existing research. First, the data suggest that language mixing can sometimes hinder bilingual children’s learning of new words that occur downstream, but leave open important questions as to why. Second, the two experiments show that different populations of bilingual children sometimes perform differently on equivalent language tasks. This highlights the need for caution in generalizing findings to bilinguals in general, and calls for an increased practice of comparing multiple populations of bilingual learners.</w:t>
+      </w:r>
+    </w:p>
+    <w:p>
+      <w:pPr>
+        <w:pStyle w:val="berschrift2"/>
+      </w:pPr>
+      <w:bookmarkStart w:id="50" w:name="references"/>
+      <w:r>
+        <w:t xml:space="preserve">3.1	References</w:t>
+      </w:r>
       <w:bookmarkEnd w:id="50"/>
     </w:p>
-    <w:p>
-      <w:pPr>
-        <w:pStyle w:val="FirstParagraph"/>
-      </w:pPr>
-      <w:r>
-        <w:t xml:space="preserve">We tested whether and how language mixing affects novel word learning in 3-year-old bilingual children from two language communities: French-English bilinguals in [omitted], and Spanish-English bilinguals in [omitted]. Children viewed pairs of familiar animals, each perched atop different novel objects, and had the opportunity to learn two novel words. One novel word was consistently encountered within single-language sentences (e.g.,</w:t>
-      </w:r>
-      <w:r>
-        <w:t xml:space="preserve"> </w:t>
-      </w:r>
-      <w:r>
-        <w:t xml:space="preserve">“</w:t>
-      </w:r>
-      <w:r>
-        <w:t xml:space="preserve">Look! Do you see the dog on the teelo?</w:t>
-      </w:r>
-      <w:r>
-        <w:t xml:space="preserve">”</w:t>
-      </w:r>
-      <w:r>
-        <w:t xml:space="preserve">), and one was consistently encountered within mixed-language sentences (e.g.,</w:t>
-      </w:r>
-      <w:r>
-        <w:t xml:space="preserve"> </w:t>
-      </w:r>
-      <w:r>
-        <w:t xml:space="preserve">“</w:t>
-      </w:r>
-      <w:r>
-        <w:t xml:space="preserve">Look! Do you see the</w:t>
-      </w:r>
-      <w:r>
-        <w:t xml:space="preserve"> </w:t>
-      </w:r>
-      <w:r>
-        <w:rPr>
-          <w:i/>
-        </w:rPr>
-        <w:t xml:space="preserve">chien/perro</w:t>
-      </w:r>
-      <w:r>
-        <w:t xml:space="preserve"> </w:t>
-      </w:r>
-      <w:r>
-        <w:t xml:space="preserve">on the teelo?</w:t>
-      </w:r>
-      <w:r>
-        <w:t xml:space="preserve">”</w:t>
-      </w:r>
-      <w:r>
-        <w:t xml:space="preserve">). This design required children to first identify the familiar referent in order to then locate the referent of the target novel noun. At test, children saw the two novel objects without the familiar objects, and a sentence directed their attention to the target.</w:t>
-      </w:r>
-    </w:p>
-    <w:p>
-      <w:pPr>
-        <w:pStyle w:val="Textkrper"/>
-      </w:pPr>
-      <w:r>
-        <w:t xml:space="preserve">Children’s accuracy in learning novel words differed across the two language communities. French-English bilingual children successfully recognized the word that had been encountered in single-language sentences, but not the word encountered in mixed-language sentences. However, Spanish-English bilingual children did not recognize the word encountered in either context. Results from French-English bilinguals support the hypothesis that language mixing can (at least sometimes) disrupt initial encoding of novel words.</w:t>
-      </w:r>
-    </w:p>
-    <w:p>
-      <w:pPr>
-        <w:pStyle w:val="Textkrper"/>
-      </w:pPr>
-      <w:r>
-        <w:t xml:space="preserve">Our investigation was motivated by the idea that language mixing can sometimes derail children’s recognition of a familiar word, which in turn could derail learning of a novel word that occurs moments later. Indeed, substantial previous work has demonstrated that both children and adults experience processing costs for language mixing in a range of paradigms including eye tracking and speech production</w:t>
-      </w:r>
-      <w:r>
-        <w:t xml:space="preserve"> </w:t>
-      </w:r>
-      <w:r>
-        <w:t xml:space="preserve">(Altarriba, Kroll, Sholl, &amp; Rayner, 1996; Byers-Heinlein et al., 2017; Chan, Chau, &amp; Hoosain, 1983; Grainger &amp; Beauvillain, 1988; Macnamara &amp; Kushnir, 1971; Meuter &amp; Allport, 1999; Moreno, Federmeier, &amp; Kutas, 2002; Morini &amp; Newman, 2019; Potter et al., 2019; Price, Green, &amp; von Studnitz, 1999; Proverbio, Leoni, &amp; Zani, 2004; Soares &amp; Grosjean, 1984; Thomas &amp; Allport, 2000)</w:t>
-      </w:r>
-      <w:r>
-        <w:t xml:space="preserve">, and our stimuli were closely modeled after those used in previous studies. However, our analyses of children’s looking behavior during the learning phase did not necessarily converge with these findings. We found that children in both groups did successfully identify the familiar object during the learning phase, regardless of whether they encountered its label in a single-language or a mixed-language sentence. Eye-tracking data, which was only available for French-English bilinguals, additionally revealed that French-English bilinguals successfully directed their gaze to the target novel object. That is, children generally shifted their eyes to the</w:t>
-      </w:r>
-      <w:r>
-        <w:t xml:space="preserve"> </w:t>
-      </w:r>
-      <w:r>
-        <w:t xml:space="preserve">‘</w:t>
-      </w:r>
-      <w:r>
-        <w:t xml:space="preserve">correct</w:t>
-      </w:r>
-      <w:r>
-        <w:t xml:space="preserve">’</w:t>
-      </w:r>
-      <w:r>
-        <w:t xml:space="preserve"> </w:t>
-      </w:r>
-      <w:r>
-        <w:t xml:space="preserve">location independent of sentence type, population, or their previous experience with language mixing. This presents a key problem: despite consistently successful looking toward the correct referents, Spanish-English bilinguals did not appear to successfully learn either of the novel word-object mappings (perhaps because they were less efficient overall in orienting to the target novel referent), yet French-English bilinguals showed asymmetry in doing so across the two sentence types.</w:t>
-      </w:r>
-    </w:p>
-    <w:p>
-      <w:pPr>
-        <w:pStyle w:val="Textkrper"/>
-      </w:pPr>
-      <w:r>
-        <w:t xml:space="preserve">Samuelson and colleagues</w:t>
-      </w:r>
-      <w:r>
-        <w:t xml:space="preserve"> </w:t>
-      </w:r>
-      <w:r>
-        <w:t xml:space="preserve">(2008; 2017)</w:t>
-      </w:r>
-      <w:r>
-        <w:t xml:space="preserve"> </w:t>
-      </w:r>
-      <w:r>
-        <w:t xml:space="preserve">make an important distinction between two phases in word learning. The first phase is referent selection: determining the likely referent of a novel word. The second phase is retention: linking the sound of the novel word to its meaning. A number of recent studies have shown that these are dissociable processes in word learning, as children sometimes look toward the correct referent without recognizing the word later</w:t>
-      </w:r>
-      <w:r>
-        <w:t xml:space="preserve"> </w:t>
-      </w:r>
-      <w:r>
-        <w:t xml:space="preserve">(Bion, Borovsky, &amp; Fernald, 2013; Horst &amp; Samuelson, 2008; O’Connell, Poulin-Dubois, Demke, &amp; Guay, 2009)</w:t>
-      </w:r>
-      <w:r>
-        <w:t xml:space="preserve">. Our findings – using the quite distinct domain of language mixing – confirm the dissociable nature of these two components of word learning. That is, during the learning phase, children looked toward the labeled object in all contexts, but only French-English bilinguals showed successful word learning, and only in the single-language context.</w:t>
-      </w:r>
-    </w:p>
-    <w:p>
-      <w:pPr>
-        <w:pStyle w:val="Textkrper"/>
-      </w:pPr>
-      <w:r>
-        <w:t xml:space="preserve">The cognitive demands of our word learning task might have contributed to children’s overall difficulty with word learning. First, our learning phase presented children with complex visual scenes involving two familiar and two novel objects, which we had modeled on previous research with monolingual English-learners of this age</w:t>
-      </w:r>
-      <w:r>
-        <w:t xml:space="preserve"> </w:t>
-      </w:r>
-      <w:r>
-        <w:t xml:space="preserve">(Fernald et al., 2008)</w:t>
-      </w:r>
-      <w:r>
-        <w:t xml:space="preserve">. However, some studies have suggested that the presence of multiple objects can make word learning challenging. For example, Horst and Samuelson</w:t>
-      </w:r>
-      <w:r>
-        <w:t xml:space="preserve"> </w:t>
-      </w:r>
-      <w:r>
-        <w:t xml:space="preserve">(2008)</w:t>
-      </w:r>
-      <w:r>
-        <w:t xml:space="preserve"> </w:t>
-      </w:r>
-      <w:r>
-        <w:t xml:space="preserve">presented 24-month-old monolingual children with three objects: two familiar objects (e.g., car, cow) and one novel object (e.g.,</w:t>
-      </w:r>
-      <w:r>
-        <w:t xml:space="preserve"> </w:t>
-      </w:r>
-      <w:r>
-        <w:t xml:space="preserve">‘</w:t>
-      </w:r>
-      <w:r>
-        <w:t xml:space="preserve">splicket</w:t>
-      </w:r>
-      <w:r>
-        <w:t xml:space="preserve">’</w:t>
-      </w:r>
-      <w:r>
-        <w:t xml:space="preserve">). They instructed children to</w:t>
-      </w:r>
-      <w:r>
-        <w:t xml:space="preserve"> </w:t>
-      </w:r>
-      <w:r>
-        <w:t xml:space="preserve">“</w:t>
-      </w:r>
-      <w:r>
-        <w:t xml:space="preserve">Look at the splicket! Which one is the splicket?</w:t>
-      </w:r>
-      <w:r>
-        <w:t xml:space="preserve">”</w:t>
-      </w:r>
-      <w:r>
-        <w:t xml:space="preserve"> </w:t>
-      </w:r>
-      <w:r>
-        <w:t xml:space="preserve">Children’s knowledge of the familiar objects helped them identify the novel object as the referent of the novel word (i.e., referent selection), yet when tested they did not appear to retain this link (i.e., retention). Only when provided with additional cues that heightened the novel object’s salience, such as ostensive naming, did infants retain the label. The authors suggested that although the familiar objects helped children identify the novel object, they also competed as possible referents for the novel word. Such complexity was also present in our design. On each learning trial, infants not only encountered the target referent (e.g., teelo), but also three other competitors: the familiar target (e.g., dog), the familiar distractor (e.g., bunny), and the novel distractor (e.g., walem). Moreover, when children heard</w:t>
-      </w:r>
-      <w:r>
-        <w:t xml:space="preserve"> </w:t>
-      </w:r>
-      <w:r>
-        <w:t xml:space="preserve">“</w:t>
-      </w:r>
-      <w:r>
-        <w:t xml:space="preserve">Look! Do you see the dog on the teelo?</w:t>
-      </w:r>
-      <w:r>
-        <w:t xml:space="preserve">”</w:t>
-      </w:r>
-      <w:r>
-        <w:t xml:space="preserve">, they had to infer that the teelo was the object underneath the dog – an additional processing step that might have made the task especially challenging for some children</w:t>
-      </w:r>
-      <w:r>
-        <w:t xml:space="preserve"> </w:t>
-      </w:r>
-      <w:r>
-        <w:t xml:space="preserve">(see Bion et al., 2013; Goodman et al., 1998; Horst &amp; Samuelson, 2008; and Carey &amp; Bartlett, 1978 for studies that required children to make comparable inferences)</w:t>
-      </w:r>
-      <w:r>
-        <w:t xml:space="preserve">. Our results converge with this theoretical framework, as for both French-English and Spanish-English bilinguals, children who spent more time looking at the labeled object during training performed better at test.</w:t>
-      </w:r>
-    </w:p>
-    <w:p>
-      <w:pPr>
-        <w:pStyle w:val="Textkrper"/>
-      </w:pPr>
-      <w:r>
-        <w:t xml:space="preserve">In light of these design-related complexities, the data for Spanish-English versus French-English bilingual children merit special attention. Previous work has demonstrated that language mixing affects real-time word comprehension among children from both of these populations</w:t>
-      </w:r>
-      <w:r>
-        <w:t xml:space="preserve"> </w:t>
-      </w:r>
-      <w:r>
-        <w:t xml:space="preserve">(Byers-Heinlein et al., 2017; Potter et al., 2018, 2019)</w:t>
-      </w:r>
-      <w:r>
-        <w:t xml:space="preserve">. Such comparisons are essential for evaluating the generalizability of findings across populations of bilingual learners. Spanish-English bilinguals did not learn words in single- or mixed-language sentences, yet it appears that French-English bilingual children were able to learn in the single-language condition. While both groups showed above-chance looking toward the target side during the learning phase, French-English bilinguals were more efficient in doing so. This likely gave French-English bilinguals more time to encode the word-referent link. However, we do not currently know why the two groups differed in their orientation behaviors during the learning phase. We cannot rule out the possibility that small differences in setups, stimuli, and coding approaches between the two labs contributed to our divergent findings, although we took as many steps as possible to minimize these differences. However, both labs have a history of detecting subtle processing effects in related paradigms with both bilinguals and monolinguals of this approximate age.</w:t>
-      </w:r>
-    </w:p>
-    <w:p>
-      <w:pPr>
-        <w:pStyle w:val="Textkrper"/>
-      </w:pPr>
-      <w:r>
-        <w:t xml:space="preserve">We believe that the differences we observed are likely to be attributable to differences between the populations themselves. Indeed, there are a wide range of differences between our two groups of learners, which collectively highlight the importance of examining multiple populations in bilingual research. In our dataset, the two samples were similar in terms of how much language mixing they encountered (according to parental report), although this still leaves open the possibility that they might encounter different types of language mixing, which could be either similar to or distinct from our stimuli. We did observe that the families of French-English bilingual participants were of higher average socioeconomic status than the Spanish-English bilinguals, and had higher vocabularies, and previous research points to socioeconomic status as an important influence on early language processing and vocabulary growth</w:t>
-      </w:r>
-      <w:r>
-        <w:t xml:space="preserve"> </w:t>
-      </w:r>
-      <w:r>
-        <w:t xml:space="preserve">(e.g., Fernald et al., 2013)</w:t>
-      </w:r>
-      <w:r>
-        <w:t xml:space="preserve">. However, it is safe to assume that other dimensions of language experience which we were not able to measure directly also play a role in shaping bilingual learning. For example, we do not know how typical our chosen novel words were of other words in their vocabularies (even though the words were always pronounced with language-specific phonology). Moreover, these bilinguals’ learning takes place in different cultural milieus, with potentially different family-level and/or society-level differences in language attitudes. Research is needed to better understand the microstructure of language use in different bilingual households and different bilingual communities (including the communities studied here), and how these in turn affect children’s language processing and vocabulary growth over time. Efforts to understand variation in dual-language use across languages and cultures are currently underway in several countries</w:t>
-      </w:r>
-      <w:r>
-        <w:t xml:space="preserve"> </w:t>
-      </w:r>
-      <w:r>
-        <w:t xml:space="preserve">(e.g., Carbajal &amp; Peperkamp, 2020; Orena, Byers-Heinlein, &amp; Polka, 2020)</w:t>
-      </w:r>
-      <w:r>
-        <w:t xml:space="preserve">, which will be critical for furthering knowledge about early bilingual development.</w:t>
-      </w:r>
-    </w:p>
-    <w:p>
-      <w:pPr>
-        <w:pStyle w:val="Textkrper"/>
-      </w:pPr>
-      <w:r>
-        <w:t xml:space="preserve">Regarding the findings for French-English bilingual children, it is important to consider why the single-language sentences (relative to the mixed-language sentences) enabled encoding of the link between the novel word and its referent. In addition to children’s equal gaze to target referents during the learning phase, many factors were identical across these sentence contexts: the same number of objects was visible, the same competition between objects was at play, the same inferences were required in both cases, and the same word-object association demands were required. What differed was whether the label for the mid-sentence familiar animal did or did not match the language used in the rest of the sentence, and possibly whether that word appeared in the child’s dominant or non-dominant language. Why were French-English bilinguals unable to encode the word-referent link in the mixed-language condition?</w:t>
-      </w:r>
-    </w:p>
-    <w:p>
-      <w:pPr>
-        <w:pStyle w:val="Textkrper"/>
-      </w:pPr>
-      <w:r>
-        <w:t xml:space="preserve">One possibility is that language mixing could present ambiguity or confusion about what language the to-be-learned word is in. Some theories of bilingual language acquisition posit that even young bilingual learners do encode the language of a word</w:t>
-      </w:r>
-      <w:r>
-        <w:t xml:space="preserve"> </w:t>
-      </w:r>
-      <w:r>
-        <w:t xml:space="preserve">(Byers-Heinlein, 2014; Curtin, Byers-Heinlein, &amp; Werker, 2011)</w:t>
-      </w:r>
-      <w:r>
-        <w:t xml:space="preserve">. But in contexts with language mixing, the language of a word is incrementally less clear, as the preceding sentence suddenly includes sounds, syllables, words, and/or phrases from both languages. Although our target novel words had clear phonological characteristics of one language or the other (i.e., words were pronounced either in an English-like or French/Spanish-like accent), these cues might have been insufficient or too fleeting.</w:t>
-      </w:r>
-    </w:p>
-    <w:p>
-      <w:pPr>
-        <w:pStyle w:val="Textkrper"/>
-      </w:pPr>
-      <w:r>
-        <w:t xml:space="preserve">A second possibility is that bilingual children learn over time that language mixing does not offer an optimal moment for learning, and thus they either implicitly or explicitly disengage and/or do not encode novel words that appear in mixed-language sentences. Toddlers have been shown to apply at least some selectivity when learning words; for example, they prefer word labels that come from reliable over unreliable speakers</w:t>
-      </w:r>
-      <w:r>
-        <w:t xml:space="preserve"> </w:t>
-      </w:r>
-      <w:r>
-        <w:t xml:space="preserve">(Mangardich &amp; Sabbagh, 2018)</w:t>
-      </w:r>
-      <w:r>
-        <w:t xml:space="preserve">. It may be that children interpret language mixing as a signal of a speaker’s uncertainty or unreliability in that moment, which may block efficient encoding of novel information. This possibility would need to be tested empirically in a future study that broadly examines children’s uptake of new information in communicative contexts with frequent vs. infrequent language mixing.</w:t>
-      </w:r>
-    </w:p>
-    <w:p>
-      <w:pPr>
-        <w:pStyle w:val="Textkrper"/>
-      </w:pPr>
-      <w:r>
-        <w:t xml:space="preserve">Another approach to evaluating these contrasting – but complementary – ideas would be to teach children words in language-mixing contexts with simpler visuals than those used in the current design. For example, in an eye-tracking task, the child could view just one familiar-novel object pair at a time (e.g., a dog on a teelo, with no distractor), or only one novel object at a time, in isolation (e.g., only the teelo). Any heightened success in learning words under these simpler task demands would indicate that the cognitive load of the current design was too high. However, if language mixing is implicitly or explicitly perceived as a sub-optimal learning opportunity, children would avoid and/or show failure in learning a novel word that is presented in a mixed-language sentence, regardless of task complexity. Indeed, there is some evidence to support this possibility. In a study of Mandarin-English bilingual 18-month-olds using the Switch task (which presents one novel object at a time accompanied by an isolated label), children readily encoded words with full phonetic detail in a single-language context, but not in a switched-language context</w:t>
-      </w:r>
-      <w:r>
-        <w:t xml:space="preserve"> </w:t>
-      </w:r>
-      <w:r>
-        <w:t xml:space="preserve">(Singh, Fu, Tay, &amp; Golinkoff, 2018)</w:t>
-      </w:r>
-      <w:r>
-        <w:t xml:space="preserve">.</w:t>
-      </w:r>
-    </w:p>
-    <w:p>
-      <w:pPr>
-        <w:pStyle w:val="Textkrper"/>
-      </w:pPr>
-      <w:r>
-        <w:t xml:space="preserve">It will also be important for future research to test the same question but in a range of language processing contexts, in order to better understand when code mixing does and does not impact word learning. In our study, children heard a code-mixed noun prior to encountering a novel word. However, code-mixing comes in many other forms, at different parts of the phrase, and for different parts of speech. Moreover, parents sometimes code-mixe by providing immediate translations of words and phrases, which is likely to reflect a conscious effort to teach their children new words</w:t>
-      </w:r>
-      <w:r>
-        <w:t xml:space="preserve"> </w:t>
-      </w:r>
-      <w:r>
-        <w:t xml:space="preserve">(Byers-Heinlein, 2013; Kremin et al., 2020)</w:t>
-      </w:r>
-      <w:r>
-        <w:t xml:space="preserve">. In the end, it is likely that some types of code-mixing would actually support rather than derail word learning (e.g.,</w:t>
-      </w:r>
-      <w:r>
-        <w:t xml:space="preserve"> </w:t>
-      </w:r>
-      <w:r>
-        <w:t xml:space="preserve">Read, Contreras, Rodriguez, and Jara (2020)</w:t>
-      </w:r>
-      <w:r>
-        <w:t xml:space="preserve">).</w:t>
-      </w:r>
-    </w:p>
-    <w:p>
-      <w:pPr>
-        <w:pStyle w:val="Textkrper"/>
-      </w:pPr>
-      <w:r>
-        <w:t xml:space="preserve">To conclude, this research provides two main contributions to existing research. First, the data suggest that language mixing can sometimes hinder bilingual children’s learning of new words that occur downstream, but leave open important questions as to why. Second, the two experiments show that different populations of bilingual children sometimes perform differently on equivalent language tasks. This highlights the need for caution in generalizing findings to bilinguals in general, and calls for an increased practice of comparing multiple populations of bilingual learners.</w:t>
-      </w:r>
-    </w:p>
-    <w:p>
-      <w:pPr>
-        <w:pStyle w:val="berschrift2"/>
-      </w:pPr>
-      <w:bookmarkStart w:id="51" w:name="references"/>
-      <w:r>
-        <w:t xml:space="preserve">3.1	References</w:t>
-      </w:r>
-      <w:bookmarkEnd w:id="51"/>
-    </w:p>
-    <w:bookmarkStart w:id="169" w:name="refs"/>
-    <w:bookmarkStart w:id="53" w:name="ref-altarriba_1996"/>
+    <w:bookmarkStart w:id="168" w:name="refs"/>
+    <w:bookmarkStart w:id="52" w:name="ref-altarriba_1996"/>
     <w:p>
       <w:pPr>
         <w:pStyle w:val="Literaturverzeichnis"/>
@@ -7727,7 +7578,7 @@
       <w:r>
         <w:t xml:space="preserve"> </w:t>
       </w:r>
-      <w:hyperlink r:id="rId52">
+      <w:hyperlink r:id="rId51">
         <w:r>
           <w:rPr>
             <w:rStyle w:val="Hyperlink"/>
@@ -7736,8 +7587,8 @@
         </w:r>
       </w:hyperlink>
     </w:p>
-    <w:bookmarkEnd w:id="53"/>
-    <w:bookmarkStart w:id="55" w:name="ref-bail_2015"/>
+    <w:bookmarkEnd w:id="52"/>
+    <w:bookmarkStart w:id="54" w:name="ref-bail_2015"/>
     <w:p>
       <w:pPr>
         <w:pStyle w:val="Literaturverzeichnis"/>
@@ -7772,7 +7623,7 @@
       <w:r>
         <w:t xml:space="preserve"> </w:t>
       </w:r>
-      <w:hyperlink r:id="rId54">
+      <w:hyperlink r:id="rId53">
         <w:r>
           <w:rPr>
             <w:rStyle w:val="Hyperlink"/>
@@ -7781,8 +7632,8 @@
         </w:r>
       </w:hyperlink>
     </w:p>
-    <w:bookmarkEnd w:id="55"/>
-    <w:bookmarkStart w:id="57" w:name="ref-bergmann_2015"/>
+    <w:bookmarkEnd w:id="54"/>
+    <w:bookmarkStart w:id="56" w:name="ref-bergmann_2015"/>
     <w:p>
       <w:pPr>
         <w:pStyle w:val="Literaturverzeichnis"/>
@@ -7817,7 +7668,7 @@
       <w:r>
         <w:t xml:space="preserve"> </w:t>
       </w:r>
-      <w:hyperlink r:id="rId56">
+      <w:hyperlink r:id="rId55">
         <w:r>
           <w:rPr>
             <w:rStyle w:val="Hyperlink"/>
@@ -7826,8 +7677,8 @@
         </w:r>
       </w:hyperlink>
     </w:p>
-    <w:bookmarkEnd w:id="57"/>
-    <w:bookmarkStart w:id="59" w:name="ref-bion_2013"/>
+    <w:bookmarkEnd w:id="56"/>
+    <w:bookmarkStart w:id="58" w:name="ref-bion_2013"/>
     <w:p>
       <w:pPr>
         <w:pStyle w:val="Literaturverzeichnis"/>
@@ -7862,7 +7713,7 @@
       <w:r>
         <w:t xml:space="preserve"> </w:t>
       </w:r>
-      <w:hyperlink r:id="rId58">
+      <w:hyperlink r:id="rId57">
         <w:r>
           <w:rPr>
             <w:rStyle w:val="Hyperlink"/>
@@ -7871,23 +7722,57 @@
         </w:r>
       </w:hyperlink>
     </w:p>
+    <w:bookmarkEnd w:id="58"/>
+    <w:bookmarkStart w:id="59" w:name="ref-boudreault_2007"/>
+    <w:p>
+      <w:pPr>
+        <w:pStyle w:val="Literaturverzeichnis"/>
+      </w:pPr>
+      <w:r>
+        <w:t xml:space="preserve">Boudreault, M.-C., Cabirol, A.-A., Trudeau, N., Poulin-Dubois, D., &amp; Sutton, A. (2007). Les inventaires MacArthur du développement de la communication: Validité et données normatives préliminaires. / MacArthur communicative development inventories: Validity and preliminary normative data.</w:t>
+      </w:r>
+      <w:r>
+        <w:t xml:space="preserve"> </w:t>
+      </w:r>
+      <w:r>
+        <w:rPr>
+          <w:i/>
+        </w:rPr>
+        <w:t xml:space="preserve">Canadian Journal of Speech-Language Pathology and Audiology</w:t>
+      </w:r>
+      <w:r>
+        <w:t xml:space="preserve">,</w:t>
+      </w:r>
+      <w:r>
+        <w:t xml:space="preserve"> </w:t>
+      </w:r>
+      <w:r>
+        <w:rPr>
+          <w:i/>
+        </w:rPr>
+        <w:t xml:space="preserve">31</w:t>
+      </w:r>
+      <w:r>
+        <w:t xml:space="preserve">(1), 27–37.</w:t>
+      </w:r>
+    </w:p>
     <w:bookmarkEnd w:id="59"/>
-    <w:bookmarkStart w:id="60" w:name="ref-boudreault_2007"/>
+    <w:bookmarkStart w:id="61" w:name="ref-byersh_2013"/>
     <w:p>
       <w:pPr>
         <w:pStyle w:val="Literaturverzeichnis"/>
       </w:pPr>
       <w:r>
-        <w:t xml:space="preserve">Boudreault, M.-C., Cabirol, A.-A., Trudeau, N., Poulin-Dubois, D., &amp; Sutton, A. (2007). Les inventaires MacArthur du développement de la communication: Validité et données normatives préliminaires. / MacArthur communicative development inventories: Validity and preliminary normative data.</w:t>
-      </w:r>
-      <w:r>
-        <w:t xml:space="preserve"> </w:t>
-      </w:r>
-      <w:r>
-        <w:rPr>
-          <w:i/>
-        </w:rPr>
-        <w:t xml:space="preserve">Canadian Journal of Speech-Language Pathology and Audiology</w:t>
+        <w:t xml:space="preserve">Byers-Heinlein, K. (2013). Parental language mixing: Its measurement and the relation of mixed input to young bilingual children’s vocabulary size.</w:t>
+      </w:r>
+      <w:r>
+        <w:t xml:space="preserve"> </w:t>
+      </w:r>
+      <w:r>
+        <w:rPr>
+          <w:i/>
+        </w:rPr>
+        <w:t xml:space="preserve">Bilingualism: Language and Cognition</w:t>
       </w:r>
       <w:r>
         <w:t xml:space="preserve">,</w:t>
@@ -7899,40 +7784,6 @@
         <w:rPr>
           <w:i/>
         </w:rPr>
-        <w:t xml:space="preserve">31</w:t>
-      </w:r>
-      <w:r>
-        <w:t xml:space="preserve">(1), 27–37.</w:t>
-      </w:r>
-    </w:p>
-    <w:bookmarkEnd w:id="60"/>
-    <w:bookmarkStart w:id="62" w:name="ref-byersh_2013"/>
-    <w:p>
-      <w:pPr>
-        <w:pStyle w:val="Literaturverzeichnis"/>
-      </w:pPr>
-      <w:r>
-        <w:t xml:space="preserve">Byers-Heinlein, K. (2013). Parental language mixing: Its measurement and the relation of mixed input to young bilingual children’s vocabulary size.</w:t>
-      </w:r>
-      <w:r>
-        <w:t xml:space="preserve"> </w:t>
-      </w:r>
-      <w:r>
-        <w:rPr>
-          <w:i/>
-        </w:rPr>
-        <w:t xml:space="preserve">Bilingualism: Language and Cognition</w:t>
-      </w:r>
-      <w:r>
-        <w:t xml:space="preserve">,</w:t>
-      </w:r>
-      <w:r>
-        <w:t xml:space="preserve"> </w:t>
-      </w:r>
-      <w:r>
-        <w:rPr>
-          <w:i/>
-        </w:rPr>
         <w:t xml:space="preserve">16</w:t>
       </w:r>
       <w:r>
@@ -7941,7 +7792,7 @@
       <w:r>
         <w:t xml:space="preserve"> </w:t>
       </w:r>
-      <w:hyperlink r:id="rId61">
+      <w:hyperlink r:id="rId60">
         <w:r>
           <w:rPr>
             <w:rStyle w:val="Hyperlink"/>
@@ -7950,8 +7801,8 @@
         </w:r>
       </w:hyperlink>
     </w:p>
-    <w:bookmarkEnd w:id="62"/>
-    <w:bookmarkStart w:id="64" w:name="ref-byersh_2014"/>
+    <w:bookmarkEnd w:id="61"/>
+    <w:bookmarkStart w:id="63" w:name="ref-byersh_2014"/>
     <w:p>
       <w:pPr>
         <w:pStyle w:val="Literaturverzeichnis"/>
@@ -7986,7 +7837,7 @@
       <w:r>
         <w:t xml:space="preserve"> </w:t>
       </w:r>
-      <w:hyperlink r:id="rId63">
+      <w:hyperlink r:id="rId62">
         <w:r>
           <w:rPr>
             <w:rStyle w:val="Hyperlink"/>
@@ -7995,8 +7846,8 @@
         </w:r>
       </w:hyperlink>
     </w:p>
-    <w:bookmarkEnd w:id="64"/>
-    <w:bookmarkStart w:id="66" w:name="ref-byersh_2017"/>
+    <w:bookmarkEnd w:id="63"/>
+    <w:bookmarkStart w:id="65" w:name="ref-byersh_2017"/>
     <w:p>
       <w:pPr>
         <w:pStyle w:val="Literaturverzeichnis"/>
@@ -8031,7 +7882,7 @@
       <w:r>
         <w:t xml:space="preserve"> </w:t>
       </w:r>
-      <w:hyperlink r:id="rId65">
+      <w:hyperlink r:id="rId64">
         <w:r>
           <w:rPr>
             <w:rStyle w:val="Hyperlink"/>
@@ -8040,8 +7891,8 @@
         </w:r>
       </w:hyperlink>
     </w:p>
-    <w:bookmarkEnd w:id="66"/>
-    <w:bookmarkStart w:id="68" w:name="ref-byers-heinlein_2020"/>
+    <w:bookmarkEnd w:id="65"/>
+    <w:bookmarkStart w:id="67" w:name="ref-byers-heinlein_2020"/>
     <w:p>
       <w:pPr>
         <w:pStyle w:val="Literaturverzeichnis"/>
@@ -8064,7 +7915,7 @@
       <w:r>
         <w:t xml:space="preserve"> </w:t>
       </w:r>
-      <w:hyperlink r:id="rId67">
+      <w:hyperlink r:id="rId66">
         <w:r>
           <w:rPr>
             <w:rStyle w:val="Hyperlink"/>
@@ -8073,8 +7924,8 @@
         </w:r>
       </w:hyperlink>
     </w:p>
-    <w:bookmarkEnd w:id="68"/>
-    <w:bookmarkStart w:id="70" w:name="ref-carbajal_2020"/>
+    <w:bookmarkEnd w:id="67"/>
+    <w:bookmarkStart w:id="69" w:name="ref-carbajal_2020"/>
     <w:p>
       <w:pPr>
         <w:pStyle w:val="Literaturverzeichnis"/>
@@ -8109,7 +7960,7 @@
       <w:r>
         <w:t xml:space="preserve"> </w:t>
       </w:r>
-      <w:hyperlink r:id="rId69">
+      <w:hyperlink r:id="rId68">
         <w:r>
           <w:rPr>
             <w:rStyle w:val="Hyperlink"/>
@@ -8118,23 +7969,57 @@
         </w:r>
       </w:hyperlink>
     </w:p>
+    <w:bookmarkEnd w:id="69"/>
+    <w:bookmarkStart w:id="70" w:name="ref-carey_1978"/>
+    <w:p>
+      <w:pPr>
+        <w:pStyle w:val="Literaturverzeichnis"/>
+      </w:pPr>
+      <w:r>
+        <w:t xml:space="preserve">Carey, &amp; Bartlett. (1978). Acquiring a single new word.</w:t>
+      </w:r>
+      <w:r>
+        <w:t xml:space="preserve"> </w:t>
+      </w:r>
+      <w:r>
+        <w:rPr>
+          <w:i/>
+        </w:rPr>
+        <w:t xml:space="preserve">Proceedings of the Stanford Child Language Conference</w:t>
+      </w:r>
+      <w:r>
+        <w:t xml:space="preserve">,</w:t>
+      </w:r>
+      <w:r>
+        <w:t xml:space="preserve"> </w:t>
+      </w:r>
+      <w:r>
+        <w:rPr>
+          <w:i/>
+        </w:rPr>
+        <w:t xml:space="preserve">15</w:t>
+      </w:r>
+      <w:r>
+        <w:t xml:space="preserve">, 17–29.</w:t>
+      </w:r>
+    </w:p>
     <w:bookmarkEnd w:id="70"/>
-    <w:bookmarkStart w:id="71" w:name="ref-carey_1978"/>
+    <w:bookmarkStart w:id="72" w:name="ref-chan_1983"/>
     <w:p>
       <w:pPr>
         <w:pStyle w:val="Literaturverzeichnis"/>
       </w:pPr>
       <w:r>
-        <w:t xml:space="preserve">Carey, &amp; Bartlett. (1978). Acquiring a single new word.</w:t>
-      </w:r>
-      <w:r>
-        <w:t xml:space="preserve"> </w:t>
-      </w:r>
-      <w:r>
-        <w:rPr>
-          <w:i/>
-        </w:rPr>
-        <w:t xml:space="preserve">Proceedings of the Stanford Child Language Conference</w:t>
+        <w:t xml:space="preserve">Chan, M.-C., Chau, H. L. H., &amp; Hoosain, R. (1983). Input/output switch in bilingual code switching.</w:t>
+      </w:r>
+      <w:r>
+        <w:t xml:space="preserve"> </w:t>
+      </w:r>
+      <w:r>
+        <w:rPr>
+          <w:i/>
+        </w:rPr>
+        <w:t xml:space="preserve">Journal of Psycholinguistic Research</w:t>
       </w:r>
       <w:r>
         <w:t xml:space="preserve">,</w:t>
@@ -8146,40 +8031,6 @@
         <w:rPr>
           <w:i/>
         </w:rPr>
-        <w:t xml:space="preserve">15</w:t>
-      </w:r>
-      <w:r>
-        <w:t xml:space="preserve">, 17–29.</w:t>
-      </w:r>
-    </w:p>
-    <w:bookmarkEnd w:id="71"/>
-    <w:bookmarkStart w:id="73" w:name="ref-chan_1983"/>
-    <w:p>
-      <w:pPr>
-        <w:pStyle w:val="Literaturverzeichnis"/>
-      </w:pPr>
-      <w:r>
-        <w:t xml:space="preserve">Chan, M.-C., Chau, H. L. H., &amp; Hoosain, R. (1983). Input/output switch in bilingual code switching.</w:t>
-      </w:r>
-      <w:r>
-        <w:t xml:space="preserve"> </w:t>
-      </w:r>
-      <w:r>
-        <w:rPr>
-          <w:i/>
-        </w:rPr>
-        <w:t xml:space="preserve">Journal of Psycholinguistic Research</w:t>
-      </w:r>
-      <w:r>
-        <w:t xml:space="preserve">,</w:t>
-      </w:r>
-      <w:r>
-        <w:t xml:space="preserve"> </w:t>
-      </w:r>
-      <w:r>
-        <w:rPr>
-          <w:i/>
-        </w:rPr>
         <w:t xml:space="preserve">12</w:t>
       </w:r>
       <w:r>
@@ -8188,7 +8039,7 @@
       <w:r>
         <w:t xml:space="preserve"> </w:t>
       </w:r>
-      <w:hyperlink r:id="rId72">
+      <w:hyperlink r:id="rId71">
         <w:r>
           <w:rPr>
             <w:rStyle w:val="Hyperlink"/>
@@ -8197,8 +8048,8 @@
         </w:r>
       </w:hyperlink>
     </w:p>
-    <w:bookmarkEnd w:id="73"/>
-    <w:bookmarkStart w:id="75" w:name="ref-curtin_2011"/>
+    <w:bookmarkEnd w:id="72"/>
+    <w:bookmarkStart w:id="74" w:name="ref-curtin_2011"/>
     <w:p>
       <w:pPr>
         <w:pStyle w:val="Literaturverzeichnis"/>
@@ -8233,7 +8084,7 @@
       <w:r>
         <w:t xml:space="preserve"> </w:t>
       </w:r>
-      <w:hyperlink r:id="rId74">
+      <w:hyperlink r:id="rId73">
         <w:r>
           <w:rPr>
             <w:rStyle w:val="Hyperlink"/>
@@ -8242,8 +8093,8 @@
         </w:r>
       </w:hyperlink>
     </w:p>
-    <w:bookmarkEnd w:id="75"/>
-    <w:bookmarkStart w:id="77" w:name="ref-deanda_2018"/>
+    <w:bookmarkEnd w:id="74"/>
+    <w:bookmarkStart w:id="76" w:name="ref-deanda_2018"/>
     <w:p>
       <w:pPr>
         <w:pStyle w:val="Literaturverzeichnis"/>
@@ -8278,7 +8129,7 @@
       <w:r>
         <w:t xml:space="preserve"> </w:t>
       </w:r>
-      <w:hyperlink r:id="rId76">
+      <w:hyperlink r:id="rId75">
         <w:r>
           <w:rPr>
             <w:rStyle w:val="Hyperlink"/>
@@ -8287,8 +8138,8 @@
         </w:r>
       </w:hyperlink>
     </w:p>
-    <w:bookmarkEnd w:id="77"/>
-    <w:bookmarkStart w:id="79" w:name="ref-eyetracking_r"/>
+    <w:bookmarkEnd w:id="76"/>
+    <w:bookmarkStart w:id="78" w:name="ref-eyetracking_r"/>
     <w:p>
       <w:pPr>
         <w:pStyle w:val="Literaturverzeichnis"/>
@@ -8299,7 +8150,7 @@
       <w:r>
         <w:t xml:space="preserve"> </w:t>
       </w:r>
-      <w:hyperlink r:id="rId78">
+      <w:hyperlink r:id="rId77">
         <w:r>
           <w:rPr>
             <w:rStyle w:val="Hyperlink"/>
@@ -8308,79 +8159,79 @@
         </w:r>
       </w:hyperlink>
     </w:p>
+    <w:bookmarkEnd w:id="78"/>
+    <w:bookmarkStart w:id="79" w:name="ref-dunn_2007"/>
+    <w:p>
+      <w:pPr>
+        <w:pStyle w:val="Literaturverzeichnis"/>
+      </w:pPr>
+      <w:r>
+        <w:t xml:space="preserve">Dunn, L. M., &amp; Dunn, D. M. (2007).</w:t>
+      </w:r>
+      <w:r>
+        <w:t xml:space="preserve"> </w:t>
+      </w:r>
+      <w:r>
+        <w:rPr>
+          <w:i/>
+        </w:rPr>
+        <w:t xml:space="preserve">Peabody Picture Vocabulary Test-IV</w:t>
+      </w:r>
+      <w:r>
+        <w:t xml:space="preserve">. Circle Pines, MN: American Guidance Service.</w:t>
+      </w:r>
+    </w:p>
     <w:bookmarkEnd w:id="79"/>
-    <w:bookmarkStart w:id="80" w:name="ref-dunn_2007"/>
+    <w:bookmarkStart w:id="80" w:name="ref-dunn_1993"/>
     <w:p>
       <w:pPr>
         <w:pStyle w:val="Literaturverzeichnis"/>
       </w:pPr>
       <w:r>
-        <w:t xml:space="preserve">Dunn, L. M., &amp; Dunn, D. M. (2007).</w:t>
-      </w:r>
-      <w:r>
-        <w:t xml:space="preserve"> </w:t>
-      </w:r>
-      <w:r>
-        <w:rPr>
-          <w:i/>
-        </w:rPr>
-        <w:t xml:space="preserve">Peabody Picture Vocabulary Test-IV</w:t>
-      </w:r>
-      <w:r>
-        <w:t xml:space="preserve">. Circle Pines, MN: American Guidance Service.</w:t>
+        <w:t xml:space="preserve">Dunn, L. M., Dunn, L. M., &amp; Thériault-Whalen, C. M. (1993).</w:t>
+      </w:r>
+      <w:r>
+        <w:t xml:space="preserve"> </w:t>
+      </w:r>
+      <w:r>
+        <w:rPr>
+          <w:i/>
+        </w:rPr>
+        <w:t xml:space="preserve">Échelle de vocabulaire en images Peabody (EVIP)</w:t>
+      </w:r>
+      <w:r>
+        <w:t xml:space="preserve">. Toronto: PSYCAN.</w:t>
       </w:r>
     </w:p>
     <w:bookmarkEnd w:id="80"/>
-    <w:bookmarkStart w:id="81" w:name="ref-dunn_1993"/>
+    <w:bookmarkStart w:id="81" w:name="ref-dunn_1986"/>
     <w:p>
       <w:pPr>
         <w:pStyle w:val="Literaturverzeichnis"/>
       </w:pPr>
       <w:r>
-        <w:t xml:space="preserve">Dunn, L. M., Dunn, L. M., &amp; Thériault-Whalen, C. M. (1993).</w:t>
-      </w:r>
-      <w:r>
-        <w:t xml:space="preserve"> </w:t>
-      </w:r>
-      <w:r>
-        <w:rPr>
-          <w:i/>
-        </w:rPr>
-        <w:t xml:space="preserve">Échelle de vocabulaire en images Peabody (EVIP)</w:t>
-      </w:r>
-      <w:r>
-        <w:t xml:space="preserve">. Toronto: PSYCAN.</w:t>
+        <w:t xml:space="preserve">Dunn, L. M., Padilla, E. R., Lugo, D. E., &amp; Dunn, L. M. (1986).</w:t>
+      </w:r>
+      <w:r>
+        <w:t xml:space="preserve"> </w:t>
+      </w:r>
+      <w:r>
+        <w:rPr>
+          <w:i/>
+        </w:rPr>
+        <w:t xml:space="preserve">Test de vocabulario en imagenes Peabody: TVIP: Adaptacion hispanoamericana (Peabody Picture Vocabulary Test: PPVT: Hispanic-American Adaptation)</w:t>
+      </w:r>
+      <w:r>
+        <w:t xml:space="preserve">. Circle Pines, MN: American Guidance Service (AGS), Inc.</w:t>
       </w:r>
     </w:p>
     <w:bookmarkEnd w:id="81"/>
-    <w:bookmarkStart w:id="82" w:name="ref-dunn_1986"/>
+    <w:bookmarkStart w:id="83" w:name="ref-ervin_2005"/>
     <w:p>
       <w:pPr>
         <w:pStyle w:val="Literaturverzeichnis"/>
       </w:pPr>
       <w:r>
-        <w:t xml:space="preserve">Dunn, L. M., Padilla, E. R., Lugo, D. E., &amp; Dunn, L. M. (1986).</w:t>
-      </w:r>
-      <w:r>
-        <w:t xml:space="preserve"> </w:t>
-      </w:r>
-      <w:r>
-        <w:rPr>
-          <w:i/>
-        </w:rPr>
-        <w:t xml:space="preserve">Test de vocabulario en imagenes Peabody: TVIP: Adaptacion hispanoamericana (Peabody Picture Vocabulary Test: PPVT: Hispanic-American Adaptation)</w:t>
-      </w:r>
-      <w:r>
-        <w:t xml:space="preserve">. Circle Pines, MN: American Guidance Service (AGS), Inc.</w:t>
-      </w:r>
-    </w:p>
-    <w:bookmarkEnd w:id="82"/>
-    <w:bookmarkStart w:id="84" w:name="ref-ervin_2005"/>
-    <w:p>
-      <w:pPr>
-        <w:pStyle w:val="Literaturverzeichnis"/>
-      </w:pPr>
-      <w:r>
         <w:t xml:space="preserve">Ervin-Tripp, S., &amp; Reyes, I. (2005). Child codeswitching and adult content contrasts.</w:t>
       </w:r>
       <w:r>
@@ -8410,7 +8261,7 @@
       <w:r>
         <w:t xml:space="preserve"> </w:t>
       </w:r>
-      <w:hyperlink r:id="rId83">
+      <w:hyperlink r:id="rId82">
         <w:r>
           <w:rPr>
             <w:rStyle w:val="Hyperlink"/>
@@ -8419,38 +8270,38 @@
         </w:r>
       </w:hyperlink>
     </w:p>
+    <w:bookmarkEnd w:id="83"/>
+    <w:bookmarkStart w:id="84" w:name="ref-fenson_2007"/>
+    <w:p>
+      <w:pPr>
+        <w:pStyle w:val="Literaturverzeichnis"/>
+      </w:pPr>
+      <w:r>
+        <w:t xml:space="preserve">Fenson, L., Marchman, V. A., Thal, D. J., Dale, P. S., Steven Reznick, J., &amp; Bates, E. (2007).</w:t>
+      </w:r>
+      <w:r>
+        <w:t xml:space="preserve"> </w:t>
+      </w:r>
+      <w:r>
+        <w:rPr>
+          <w:i/>
+        </w:rPr>
+        <w:t xml:space="preserve">MacArthur-Bates Communicative Development Inventories</w:t>
+      </w:r>
+      <w:r>
+        <w:t xml:space="preserve"> </w:t>
+      </w:r>
+      <w:r>
+        <w:t xml:space="preserve">(2nd ed.). Baltimore, MD: Brookes.</w:t>
+      </w:r>
+    </w:p>
     <w:bookmarkEnd w:id="84"/>
-    <w:bookmarkStart w:id="85" w:name="ref-fenson_2007"/>
+    <w:bookmarkStart w:id="86" w:name="ref-fernald_2012"/>
     <w:p>
       <w:pPr>
         <w:pStyle w:val="Literaturverzeichnis"/>
       </w:pPr>
       <w:r>
-        <w:t xml:space="preserve">Fenson, L., Marchman, V. A., Thal, D. J., Dale, P. S., Steven Reznick, J., &amp; Bates, E. (2007).</w:t>
-      </w:r>
-      <w:r>
-        <w:t xml:space="preserve"> </w:t>
-      </w:r>
-      <w:r>
-        <w:rPr>
-          <w:i/>
-        </w:rPr>
-        <w:t xml:space="preserve">MacArthur-Bates Communicative Development Inventories</w:t>
-      </w:r>
-      <w:r>
-        <w:t xml:space="preserve"> </w:t>
-      </w:r>
-      <w:r>
-        <w:t xml:space="preserve">(2nd ed.). Baltimore, MD: Brookes.</w:t>
-      </w:r>
-    </w:p>
-    <w:bookmarkEnd w:id="85"/>
-    <w:bookmarkStart w:id="87" w:name="ref-fernald_2012"/>
-    <w:p>
-      <w:pPr>
-        <w:pStyle w:val="Literaturverzeichnis"/>
-      </w:pPr>
-      <w:r>
         <w:t xml:space="preserve">Fernald, A., &amp; Marchman, V. A. (2012). Individual differences in lexical processing at 18 months predict vocabulary growth in typically developing and late-talking toddlers.</w:t>
       </w:r>
       <w:r>
@@ -8480,7 +8331,7 @@
       <w:r>
         <w:t xml:space="preserve"> </w:t>
       </w:r>
-      <w:hyperlink r:id="rId86">
+      <w:hyperlink r:id="rId85">
         <w:r>
           <w:rPr>
             <w:rStyle w:val="Hyperlink"/>
@@ -8489,8 +8340,8 @@
         </w:r>
       </w:hyperlink>
     </w:p>
-    <w:bookmarkEnd w:id="87"/>
-    <w:bookmarkStart w:id="89" w:name="ref-fernald_2013"/>
+    <w:bookmarkEnd w:id="86"/>
+    <w:bookmarkStart w:id="88" w:name="ref-fernald_2013"/>
     <w:p>
       <w:pPr>
         <w:pStyle w:val="Literaturverzeichnis"/>
@@ -8525,7 +8376,7 @@
       <w:r>
         <w:t xml:space="preserve"> </w:t>
       </w:r>
-      <w:hyperlink r:id="rId88">
+      <w:hyperlink r:id="rId87">
         <w:r>
           <w:rPr>
             <w:rStyle w:val="Hyperlink"/>
@@ -8534,8 +8385,8 @@
         </w:r>
       </w:hyperlink>
     </w:p>
-    <w:bookmarkEnd w:id="89"/>
-    <w:bookmarkStart w:id="91" w:name="ref-fernald_2008"/>
+    <w:bookmarkEnd w:id="88"/>
+    <w:bookmarkStart w:id="90" w:name="ref-fernald_2008"/>
     <w:p>
       <w:pPr>
         <w:pStyle w:val="Literaturverzeichnis"/>
@@ -8558,7 +8409,7 @@
       <w:r>
         <w:t xml:space="preserve"> </w:t>
       </w:r>
-      <w:hyperlink r:id="rId90">
+      <w:hyperlink r:id="rId89">
         <w:r>
           <w:rPr>
             <w:rStyle w:val="Hyperlink"/>
@@ -8567,8 +8418,8 @@
         </w:r>
       </w:hyperlink>
     </w:p>
-    <w:bookmarkEnd w:id="91"/>
-    <w:bookmarkStart w:id="93" w:name="ref-fernald_2006"/>
+    <w:bookmarkEnd w:id="90"/>
+    <w:bookmarkStart w:id="92" w:name="ref-fernald_2006"/>
     <w:p>
       <w:pPr>
         <w:pStyle w:val="Literaturverzeichnis"/>
@@ -8603,7 +8454,7 @@
       <w:r>
         <w:t xml:space="preserve"> </w:t>
       </w:r>
-      <w:hyperlink r:id="rId92">
+      <w:hyperlink r:id="rId91">
         <w:r>
           <w:rPr>
             <w:rStyle w:val="Hyperlink"/>
@@ -8612,8 +8463,8 @@
         </w:r>
       </w:hyperlink>
     </w:p>
-    <w:bookmarkEnd w:id="93"/>
-    <w:bookmarkStart w:id="95" w:name="ref-frank_2017"/>
+    <w:bookmarkEnd w:id="92"/>
+    <w:bookmarkStart w:id="94" w:name="ref-frank_2017"/>
     <w:p>
       <w:pPr>
         <w:pStyle w:val="Literaturverzeichnis"/>
@@ -8648,7 +8499,7 @@
       <w:r>
         <w:t xml:space="preserve"> </w:t>
       </w:r>
-      <w:hyperlink r:id="rId94">
+      <w:hyperlink r:id="rId93">
         <w:r>
           <w:rPr>
             <w:rStyle w:val="Hyperlink"/>
@@ -8657,8 +8508,8 @@
         </w:r>
       </w:hyperlink>
     </w:p>
-    <w:bookmarkEnd w:id="95"/>
-    <w:bookmarkStart w:id="97" w:name="ref-gilkerson2017"/>
+    <w:bookmarkEnd w:id="94"/>
+    <w:bookmarkStart w:id="96" w:name="ref-gilkerson2017"/>
     <w:p>
       <w:pPr>
         <w:pStyle w:val="Literaturverzeichnis"/>
@@ -8693,7 +8544,7 @@
       <w:r>
         <w:t xml:space="preserve"> </w:t>
       </w:r>
-      <w:hyperlink r:id="rId96">
+      <w:hyperlink r:id="rId95">
         <w:r>
           <w:rPr>
             <w:rStyle w:val="Hyperlink"/>
@@ -8702,8 +8553,8 @@
         </w:r>
       </w:hyperlink>
     </w:p>
-    <w:bookmarkEnd w:id="97"/>
-    <w:bookmarkStart w:id="99" w:name="ref-goodman_1998"/>
+    <w:bookmarkEnd w:id="96"/>
+    <w:bookmarkStart w:id="98" w:name="ref-goodman_1998"/>
     <w:p>
       <w:pPr>
         <w:pStyle w:val="Literaturverzeichnis"/>
@@ -8738,7 +8589,7 @@
       <w:r>
         <w:t xml:space="preserve"> </w:t>
       </w:r>
-      <w:hyperlink r:id="rId98">
+      <w:hyperlink r:id="rId97">
         <w:r>
           <w:rPr>
             <w:rStyle w:val="Hyperlink"/>
@@ -8747,8 +8598,8 @@
         </w:r>
       </w:hyperlink>
     </w:p>
-    <w:bookmarkEnd w:id="99"/>
-    <w:bookmarkStart w:id="101" w:name="ref-goodz_1989"/>
+    <w:bookmarkEnd w:id="98"/>
+    <w:bookmarkStart w:id="100" w:name="ref-goodz_1989"/>
     <w:p>
       <w:pPr>
         <w:pStyle w:val="Literaturverzeichnis"/>
@@ -8783,7 +8634,7 @@
       <w:r>
         <w:t xml:space="preserve"> </w:t>
       </w:r>
-      <w:hyperlink r:id="rId100">
+      <w:hyperlink r:id="rId99">
         <w:r>
           <w:rPr>
             <w:rStyle w:val="Hyperlink"/>
@@ -8792,8 +8643,8 @@
         </w:r>
       </w:hyperlink>
     </w:p>
-    <w:bookmarkEnd w:id="101"/>
-    <w:bookmarkStart w:id="103" w:name="ref-grainger_1988"/>
+    <w:bookmarkEnd w:id="100"/>
+    <w:bookmarkStart w:id="102" w:name="ref-grainger_1988"/>
     <w:p>
       <w:pPr>
         <w:pStyle w:val="Literaturverzeichnis"/>
@@ -8828,7 +8679,7 @@
       <w:r>
         <w:t xml:space="preserve"> </w:t>
       </w:r>
-      <w:hyperlink r:id="rId102">
+      <w:hyperlink r:id="rId101">
         <w:r>
           <w:rPr>
             <w:rStyle w:val="Hyperlink"/>
@@ -8837,35 +8688,35 @@
         </w:r>
       </w:hyperlink>
     </w:p>
+    <w:bookmarkEnd w:id="102"/>
+    <w:bookmarkStart w:id="103" w:name="ref-hart_1995"/>
+    <w:p>
+      <w:pPr>
+        <w:pStyle w:val="Literaturverzeichnis"/>
+      </w:pPr>
+      <w:r>
+        <w:t xml:space="preserve">Hart, B., &amp; Risley, T. (1995).</w:t>
+      </w:r>
+      <w:r>
+        <w:t xml:space="preserve"> </w:t>
+      </w:r>
+      <w:r>
+        <w:rPr>
+          <w:i/>
+        </w:rPr>
+        <w:t xml:space="preserve">Meaningful differences in the everyday experience of young American children</w:t>
+      </w:r>
+      <w:r>
+        <w:t xml:space="preserve">. Baltimore, MD: Paul H. Brookes Publishing Company.</w:t>
+      </w:r>
+    </w:p>
     <w:bookmarkEnd w:id="103"/>
-    <w:bookmarkStart w:id="104" w:name="ref-hart_1995"/>
+    <w:bookmarkStart w:id="105" w:name="ref-horst_2008"/>
     <w:p>
       <w:pPr>
         <w:pStyle w:val="Literaturverzeichnis"/>
       </w:pPr>
       <w:r>
-        <w:t xml:space="preserve">Hart, B., &amp; Risley, T. (1995).</w:t>
-      </w:r>
-      <w:r>
-        <w:t xml:space="preserve"> </w:t>
-      </w:r>
-      <w:r>
-        <w:rPr>
-          <w:i/>
-        </w:rPr>
-        <w:t xml:space="preserve">Meaningful differences in the everyday experience of young American children</w:t>
-      </w:r>
-      <w:r>
-        <w:t xml:space="preserve">. Baltimore, MD: Paul H. Brookes Publishing Company.</w:t>
-      </w:r>
-    </w:p>
-    <w:bookmarkEnd w:id="104"/>
-    <w:bookmarkStart w:id="106" w:name="ref-horst_2008"/>
-    <w:p>
-      <w:pPr>
-        <w:pStyle w:val="Literaturverzeichnis"/>
-      </w:pPr>
-      <w:r>
         <w:t xml:space="preserve">Horst, J. S., &amp; Samuelson, L. K. (2008). Fast mapping but poor retention by 24-month-old infants.</w:t>
       </w:r>
       <w:r>
@@ -8895,7 +8746,7 @@
       <w:r>
         <w:t xml:space="preserve"> </w:t>
       </w:r>
-      <w:hyperlink r:id="rId105">
+      <w:hyperlink r:id="rId104">
         <w:r>
           <w:rPr>
             <w:rStyle w:val="Hyperlink"/>
@@ -8904,8 +8755,8 @@
         </w:r>
       </w:hyperlink>
     </w:p>
-    <w:bookmarkEnd w:id="106"/>
-    <w:bookmarkStart w:id="108" w:name="ref-hurtado_2014"/>
+    <w:bookmarkEnd w:id="105"/>
+    <w:bookmarkStart w:id="107" w:name="ref-hurtado_2014"/>
     <w:p>
       <w:pPr>
         <w:pStyle w:val="Literaturverzeichnis"/>
@@ -8940,7 +8791,7 @@
       <w:r>
         <w:t xml:space="preserve"> </w:t>
       </w:r>
-      <w:hyperlink r:id="rId107">
+      <w:hyperlink r:id="rId106">
         <w:r>
           <w:rPr>
             <w:rStyle w:val="Hyperlink"/>
@@ -8949,47 +8800,47 @@
         </w:r>
       </w:hyperlink>
     </w:p>
+    <w:bookmarkEnd w:id="107"/>
+    <w:bookmarkStart w:id="108" w:name="ref-kircher_2014"/>
+    <w:p>
+      <w:pPr>
+        <w:pStyle w:val="Literaturverzeichnis"/>
+      </w:pPr>
+      <w:r>
+        <w:t xml:space="preserve">Kircher, R. (2014). Thirty years after Bill 101: A contemporary perspective on attitudes towards English and French in Montreal.</w:t>
+      </w:r>
+      <w:r>
+        <w:t xml:space="preserve"> </w:t>
+      </w:r>
+      <w:r>
+        <w:rPr>
+          <w:i/>
+        </w:rPr>
+        <w:t xml:space="preserve">Canadian Journal of Applied Linguistics</w:t>
+      </w:r>
+      <w:r>
+        <w:t xml:space="preserve">,</w:t>
+      </w:r>
+      <w:r>
+        <w:t xml:space="preserve"> </w:t>
+      </w:r>
+      <w:r>
+        <w:rPr>
+          <w:i/>
+        </w:rPr>
+        <w:t xml:space="preserve">17</w:t>
+      </w:r>
+      <w:r>
+        <w:t xml:space="preserve">(1), 20–50.</w:t>
+      </w:r>
+    </w:p>
     <w:bookmarkEnd w:id="108"/>
-    <w:bookmarkStart w:id="109" w:name="ref-kircher_2014"/>
+    <w:bookmarkStart w:id="110" w:name="ref-kremin_2020"/>
     <w:p>
       <w:pPr>
         <w:pStyle w:val="Literaturverzeichnis"/>
       </w:pPr>
       <w:r>
-        <w:t xml:space="preserve">Kircher, R. (2014). Thirty years after Bill 101: A contemporary perspective on attitudes towards English and French in Montreal.</w:t>
-      </w:r>
-      <w:r>
-        <w:t xml:space="preserve"> </w:t>
-      </w:r>
-      <w:r>
-        <w:rPr>
-          <w:i/>
-        </w:rPr>
-        <w:t xml:space="preserve">Canadian Journal of Applied Linguistics</w:t>
-      </w:r>
-      <w:r>
-        <w:t xml:space="preserve">,</w:t>
-      </w:r>
-      <w:r>
-        <w:t xml:space="preserve"> </w:t>
-      </w:r>
-      <w:r>
-        <w:rPr>
-          <w:i/>
-        </w:rPr>
-        <w:t xml:space="preserve">17</w:t>
-      </w:r>
-      <w:r>
-        <w:t xml:space="preserve">(1), 20–50.</w:t>
-      </w:r>
-    </w:p>
-    <w:bookmarkEnd w:id="109"/>
-    <w:bookmarkStart w:id="111" w:name="ref-kremin_2020"/>
-    <w:p>
-      <w:pPr>
-        <w:pStyle w:val="Literaturverzeichnis"/>
-      </w:pPr>
-      <w:r>
         <w:t xml:space="preserve">Kremin, L. V., Alves, J., Orena, A. J., Polka, L., &amp; Byers-Heinlein, K. (2020).</w:t>
       </w:r>
       <w:r>
@@ -9007,7 +8858,7 @@
       <w:r>
         <w:t xml:space="preserve"> </w:t>
       </w:r>
-      <w:hyperlink r:id="rId110">
+      <w:hyperlink r:id="rId109">
         <w:r>
           <w:rPr>
             <w:rStyle w:val="Hyperlink"/>
@@ -9016,8 +8867,8 @@
         </w:r>
       </w:hyperlink>
     </w:p>
-    <w:bookmarkEnd w:id="111"/>
-    <w:bookmarkStart w:id="113" w:name="ref-kroff_2017"/>
+    <w:bookmarkEnd w:id="110"/>
+    <w:bookmarkStart w:id="112" w:name="ref-kroff_2017"/>
     <w:p>
       <w:pPr>
         <w:pStyle w:val="Literaturverzeichnis"/>
@@ -9052,7 +8903,7 @@
       <w:r>
         <w:t xml:space="preserve"> </w:t>
       </w:r>
-      <w:hyperlink r:id="rId112">
+      <w:hyperlink r:id="rId111">
         <w:r>
           <w:rPr>
             <w:rStyle w:val="Hyperlink"/>
@@ -9061,8 +8912,8 @@
         </w:r>
       </w:hyperlink>
     </w:p>
-    <w:bookmarkEnd w:id="113"/>
-    <w:bookmarkStart w:id="115" w:name="ref-lany_2017"/>
+    <w:bookmarkEnd w:id="112"/>
+    <w:bookmarkStart w:id="114" w:name="ref-lany_2017"/>
     <w:p>
       <w:pPr>
         <w:pStyle w:val="Literaturverzeichnis"/>
@@ -9097,7 +8948,7 @@
       <w:r>
         <w:t xml:space="preserve"> </w:t>
       </w:r>
-      <w:hyperlink r:id="rId114">
+      <w:hyperlink r:id="rId113">
         <w:r>
           <w:rPr>
             <w:rStyle w:val="Hyperlink"/>
@@ -9106,8 +8957,8 @@
         </w:r>
       </w:hyperlink>
     </w:p>
-    <w:bookmarkEnd w:id="115"/>
-    <w:bookmarkStart w:id="117" w:name="ref-legacy_2016"/>
+    <w:bookmarkEnd w:id="114"/>
+    <w:bookmarkStart w:id="116" w:name="ref-legacy_2016"/>
     <w:p>
       <w:pPr>
         <w:pStyle w:val="Literaturverzeichnis"/>
@@ -9142,7 +8993,7 @@
       <w:r>
         <w:t xml:space="preserve"> </w:t>
       </w:r>
-      <w:hyperlink r:id="rId116">
+      <w:hyperlink r:id="rId115">
         <w:r>
           <w:rPr>
             <w:rStyle w:val="Hyperlink"/>
@@ -9151,8 +9002,8 @@
         </w:r>
       </w:hyperlink>
     </w:p>
-    <w:bookmarkEnd w:id="117"/>
-    <w:bookmarkStart w:id="119" w:name="ref-leww_2007"/>
+    <w:bookmarkEnd w:id="116"/>
+    <w:bookmarkStart w:id="118" w:name="ref-leww_2007"/>
     <w:p>
       <w:pPr>
         <w:pStyle w:val="Literaturverzeichnis"/>
@@ -9187,7 +9038,7 @@
       <w:r>
         <w:t xml:space="preserve"> </w:t>
       </w:r>
-      <w:hyperlink r:id="rId118">
+      <w:hyperlink r:id="rId117">
         <w:r>
           <w:rPr>
             <w:rStyle w:val="Hyperlink"/>
@@ -9196,8 +9047,8 @@
         </w:r>
       </w:hyperlink>
     </w:p>
-    <w:bookmarkEnd w:id="119"/>
-    <w:bookmarkStart w:id="121" w:name="ref-libertus_2015"/>
+    <w:bookmarkEnd w:id="118"/>
+    <w:bookmarkStart w:id="120" w:name="ref-libertus_2015"/>
     <w:p>
       <w:pPr>
         <w:pStyle w:val="Literaturverzeichnis"/>
@@ -9232,7 +9083,7 @@
       <w:r>
         <w:t xml:space="preserve"> </w:t>
       </w:r>
-      <w:hyperlink r:id="rId120">
+      <w:hyperlink r:id="rId119">
         <w:r>
           <w:rPr>
             <w:rStyle w:val="Hyperlink"/>
@@ -9241,8 +9092,8 @@
         </w:r>
       </w:hyperlink>
     </w:p>
-    <w:bookmarkEnd w:id="121"/>
-    <w:bookmarkStart w:id="123" w:name="ref-macnamara_1971"/>
+    <w:bookmarkEnd w:id="120"/>
+    <w:bookmarkStart w:id="122" w:name="ref-macnamara_1971"/>
     <w:p>
       <w:pPr>
         <w:pStyle w:val="Literaturverzeichnis"/>
@@ -9277,7 +9128,7 @@
       <w:r>
         <w:t xml:space="preserve"> </w:t>
       </w:r>
-      <w:hyperlink r:id="rId122">
+      <w:hyperlink r:id="rId121">
         <w:r>
           <w:rPr>
             <w:rStyle w:val="Hyperlink"/>
@@ -9286,8 +9137,8 @@
         </w:r>
       </w:hyperlink>
     </w:p>
-    <w:bookmarkEnd w:id="123"/>
-    <w:bookmarkStart w:id="125" w:name="ref-mangardich_2018"/>
+    <w:bookmarkEnd w:id="122"/>
+    <w:bookmarkStart w:id="124" w:name="ref-mangardich_2018"/>
     <w:p>
       <w:pPr>
         <w:pStyle w:val="Literaturverzeichnis"/>
@@ -9322,7 +9173,7 @@
       <w:r>
         <w:t xml:space="preserve"> </w:t>
       </w:r>
-      <w:hyperlink r:id="rId124">
+      <w:hyperlink r:id="rId123">
         <w:r>
           <w:rPr>
             <w:rStyle w:val="Hyperlink"/>
@@ -9331,8 +9182,8 @@
         </w:r>
       </w:hyperlink>
     </w:p>
-    <w:bookmarkEnd w:id="125"/>
-    <w:bookmarkStart w:id="127" w:name="ref-marchman_2010"/>
+    <w:bookmarkEnd w:id="124"/>
+    <w:bookmarkStart w:id="126" w:name="ref-marchman_2010"/>
     <w:p>
       <w:pPr>
         <w:pStyle w:val="Literaturverzeichnis"/>
@@ -9367,7 +9218,7 @@
       <w:r>
         <w:t xml:space="preserve"> </w:t>
       </w:r>
-      <w:hyperlink r:id="rId126">
+      <w:hyperlink r:id="rId125">
         <w:r>
           <w:rPr>
             <w:rStyle w:val="Hyperlink"/>
@@ -9376,8 +9227,8 @@
         </w:r>
       </w:hyperlink>
     </w:p>
-    <w:bookmarkEnd w:id="127"/>
-    <w:bookmarkStart w:id="129" w:name="ref-marian_2007"/>
+    <w:bookmarkEnd w:id="126"/>
+    <w:bookmarkStart w:id="128" w:name="ref-marian_2007"/>
     <w:p>
       <w:pPr>
         <w:pStyle w:val="Literaturverzeichnis"/>
@@ -9412,7 +9263,7 @@
       <w:r>
         <w:t xml:space="preserve"> </w:t>
       </w:r>
-      <w:hyperlink r:id="rId128">
+      <w:hyperlink r:id="rId127">
         <w:r>
           <w:rPr>
             <w:rStyle w:val="Hyperlink"/>
@@ -9421,8 +9272,8 @@
         </w:r>
       </w:hyperlink>
     </w:p>
-    <w:bookmarkEnd w:id="129"/>
-    <w:bookmarkStart w:id="131" w:name="ref-meuter_1999"/>
+    <w:bookmarkEnd w:id="128"/>
+    <w:bookmarkStart w:id="130" w:name="ref-meuter_1999"/>
     <w:p>
       <w:pPr>
         <w:pStyle w:val="Literaturverzeichnis"/>
@@ -9457,7 +9308,7 @@
       <w:r>
         <w:t xml:space="preserve"> </w:t>
       </w:r>
-      <w:hyperlink r:id="rId130">
+      <w:hyperlink r:id="rId129">
         <w:r>
           <w:rPr>
             <w:rStyle w:val="Hyperlink"/>
@@ -9466,8 +9317,8 @@
         </w:r>
       </w:hyperlink>
     </w:p>
-    <w:bookmarkEnd w:id="131"/>
-    <w:bookmarkStart w:id="133" w:name="ref-moreno_2002"/>
+    <w:bookmarkEnd w:id="130"/>
+    <w:bookmarkStart w:id="132" w:name="ref-moreno_2002"/>
     <w:p>
       <w:pPr>
         <w:pStyle w:val="Literaturverzeichnis"/>
@@ -9502,7 +9353,7 @@
       <w:r>
         <w:t xml:space="preserve"> </w:t>
       </w:r>
-      <w:hyperlink r:id="rId132">
+      <w:hyperlink r:id="rId131">
         <w:r>
           <w:rPr>
             <w:rStyle w:val="Hyperlink"/>
@@ -9511,8 +9362,8 @@
         </w:r>
       </w:hyperlink>
     </w:p>
-    <w:bookmarkEnd w:id="133"/>
-    <w:bookmarkStart w:id="135" w:name="ref-morini_2019"/>
+    <w:bookmarkEnd w:id="132"/>
+    <w:bookmarkStart w:id="134" w:name="ref-morini_2019"/>
     <w:p>
       <w:pPr>
         <w:pStyle w:val="Literaturverzeichnis"/>
@@ -9547,7 +9398,7 @@
       <w:r>
         <w:t xml:space="preserve"> </w:t>
       </w:r>
-      <w:hyperlink r:id="rId134">
+      <w:hyperlink r:id="rId133">
         <w:r>
           <w:rPr>
             <w:rStyle w:val="Hyperlink"/>
@@ -9556,8 +9407,8 @@
         </w:r>
       </w:hyperlink>
     </w:p>
-    <w:bookmarkEnd w:id="135"/>
-    <w:bookmarkStart w:id="137" w:name="ref-oconnell_2009"/>
+    <w:bookmarkEnd w:id="134"/>
+    <w:bookmarkStart w:id="136" w:name="ref-oconnell_2009"/>
     <w:p>
       <w:pPr>
         <w:pStyle w:val="Literaturverzeichnis"/>
@@ -9592,7 +9443,7 @@
       <w:r>
         <w:t xml:space="preserve"> </w:t>
       </w:r>
-      <w:hyperlink r:id="rId136">
+      <w:hyperlink r:id="rId135">
         <w:r>
           <w:rPr>
             <w:rStyle w:val="Hyperlink"/>
@@ -9601,8 +9452,8 @@
         </w:r>
       </w:hyperlink>
     </w:p>
-    <w:bookmarkEnd w:id="137"/>
-    <w:bookmarkStart w:id="139" w:name="ref-orena_2020"/>
+    <w:bookmarkEnd w:id="136"/>
+    <w:bookmarkStart w:id="138" w:name="ref-orena_2020"/>
     <w:p>
       <w:pPr>
         <w:pStyle w:val="Literaturverzeichnis"/>
@@ -9625,7 +9476,7 @@
       <w:r>
         <w:t xml:space="preserve"> </w:t>
       </w:r>
-      <w:hyperlink r:id="rId138">
+      <w:hyperlink r:id="rId137">
         <w:r>
           <w:rPr>
             <w:rStyle w:val="Hyperlink"/>
@@ -9634,8 +9485,8 @@
         </w:r>
       </w:hyperlink>
     </w:p>
-    <w:bookmarkEnd w:id="139"/>
-    <w:bookmarkStart w:id="141" w:name="ref-place_2011"/>
+    <w:bookmarkEnd w:id="138"/>
+    <w:bookmarkStart w:id="140" w:name="ref-place_2011"/>
     <w:p>
       <w:pPr>
         <w:pStyle w:val="Literaturverzeichnis"/>
@@ -9670,7 +9521,7 @@
       <w:r>
         <w:t xml:space="preserve"> </w:t>
       </w:r>
-      <w:hyperlink r:id="rId140">
+      <w:hyperlink r:id="rId139">
         <w:r>
           <w:rPr>
             <w:rStyle w:val="Hyperlink"/>
@@ -9679,8 +9530,8 @@
         </w:r>
       </w:hyperlink>
     </w:p>
-    <w:bookmarkEnd w:id="141"/>
-    <w:bookmarkStart w:id="143" w:name="ref-place_2016"/>
+    <w:bookmarkEnd w:id="140"/>
+    <w:bookmarkStart w:id="142" w:name="ref-place_2016"/>
     <w:p>
       <w:pPr>
         <w:pStyle w:val="Literaturverzeichnis"/>
@@ -9715,7 +9566,7 @@
       <w:r>
         <w:t xml:space="preserve"> </w:t>
       </w:r>
-      <w:hyperlink r:id="rId142">
+      <w:hyperlink r:id="rId141">
         <w:r>
           <w:rPr>
             <w:rStyle w:val="Hyperlink"/>
@@ -9724,35 +9575,35 @@
         </w:r>
       </w:hyperlink>
     </w:p>
+    <w:bookmarkEnd w:id="142"/>
+    <w:bookmarkStart w:id="143" w:name="ref-potter_2018"/>
+    <w:p>
+      <w:pPr>
+        <w:pStyle w:val="Literaturverzeichnis"/>
+      </w:pPr>
+      <w:r>
+        <w:t xml:space="preserve">Potter, C. E., Fourakis, E., Morin-Lessard, E., Byers-Heinlein, K., &amp; Lew-Williams, C. (2018). Bilingual infants process mixed sentences differently in their two languages. In</w:t>
+      </w:r>
+      <w:r>
+        <w:t xml:space="preserve"> </w:t>
+      </w:r>
+      <w:r>
+        <w:rPr>
+          <w:i/>
+        </w:rPr>
+        <w:t xml:space="preserve">Proceedings of the 40th annual meeting of the cognitive science society</w:t>
+      </w:r>
+      <w:r>
+        <w:t xml:space="preserve">.</w:t>
+      </w:r>
+    </w:p>
     <w:bookmarkEnd w:id="143"/>
-    <w:bookmarkStart w:id="144" w:name="ref-potter_2018"/>
+    <w:bookmarkStart w:id="145" w:name="ref-potter_2019"/>
     <w:p>
       <w:pPr>
         <w:pStyle w:val="Literaturverzeichnis"/>
       </w:pPr>
       <w:r>
-        <w:t xml:space="preserve">Potter, C. E., Fourakis, E., Morin-Lessard, E., Byers-Heinlein, K., &amp; Lew-Williams, C. (2018). Bilingual infants process mixed sentences differently in their two languages. In</w:t>
-      </w:r>
-      <w:r>
-        <w:t xml:space="preserve"> </w:t>
-      </w:r>
-      <w:r>
-        <w:rPr>
-          <w:i/>
-        </w:rPr>
-        <w:t xml:space="preserve">Proceedings of the 40th annual meeting of the cognitive science society</w:t>
-      </w:r>
-      <w:r>
-        <w:t xml:space="preserve">.</w:t>
-      </w:r>
-    </w:p>
-    <w:bookmarkEnd w:id="144"/>
-    <w:bookmarkStart w:id="146" w:name="ref-potter_2019"/>
-    <w:p>
-      <w:pPr>
-        <w:pStyle w:val="Literaturverzeichnis"/>
-      </w:pPr>
-      <w:r>
         <w:t xml:space="preserve">Potter, C. E., Fourakis, E., Morin-Lessard, E., Byers-Heinlein, K., &amp; Lew-Williams, C. (2019). Bilingual toddlers’ comprehension of mixed sentences is asymmetrical across their two languages.</w:t>
       </w:r>
       <w:r>
@@ -9782,7 +9633,7 @@
       <w:r>
         <w:t xml:space="preserve"> </w:t>
       </w:r>
-      <w:hyperlink r:id="rId145">
+      <w:hyperlink r:id="rId144">
         <w:r>
           <w:rPr>
             <w:rStyle w:val="Hyperlink"/>
@@ -9791,8 +9642,8 @@
         </w:r>
       </w:hyperlink>
     </w:p>
-    <w:bookmarkEnd w:id="146"/>
-    <w:bookmarkStart w:id="148" w:name="ref-price_1999"/>
+    <w:bookmarkEnd w:id="145"/>
+    <w:bookmarkStart w:id="147" w:name="ref-price_1999"/>
     <w:p>
       <w:pPr>
         <w:pStyle w:val="Literaturverzeichnis"/>
@@ -9827,7 +9678,7 @@
       <w:r>
         <w:t xml:space="preserve"> </w:t>
       </w:r>
-      <w:hyperlink r:id="rId147">
+      <w:hyperlink r:id="rId146">
         <w:r>
           <w:rPr>
             <w:rStyle w:val="Hyperlink"/>
@@ -9836,8 +9687,8 @@
         </w:r>
       </w:hyperlink>
     </w:p>
-    <w:bookmarkEnd w:id="148"/>
-    <w:bookmarkStart w:id="150" w:name="ref-proverbio_2004"/>
+    <w:bookmarkEnd w:id="147"/>
+    <w:bookmarkStart w:id="149" w:name="ref-proverbio_2004"/>
     <w:p>
       <w:pPr>
         <w:pStyle w:val="Literaturverzeichnis"/>
@@ -9872,7 +9723,7 @@
       <w:r>
         <w:t xml:space="preserve"> </w:t>
       </w:r>
-      <w:hyperlink r:id="rId149">
+      <w:hyperlink r:id="rId148">
         <w:r>
           <w:rPr>
             <w:rStyle w:val="Hyperlink"/>
@@ -9881,8 +9732,8 @@
         </w:r>
       </w:hyperlink>
     </w:p>
-    <w:bookmarkEnd w:id="150"/>
-    <w:bookmarkStart w:id="152" w:name="ref-r_core"/>
+    <w:bookmarkEnd w:id="149"/>
+    <w:bookmarkStart w:id="151" w:name="ref-r_core"/>
     <w:p>
       <w:pPr>
         <w:pStyle w:val="Literaturverzeichnis"/>
@@ -9893,7 +9744,7 @@
       <w:r>
         <w:t xml:space="preserve"> </w:t>
       </w:r>
-      <w:hyperlink r:id="rId151">
+      <w:hyperlink r:id="rId150">
         <w:r>
           <w:rPr>
             <w:rStyle w:val="Hyperlink"/>
@@ -9902,8 +9753,8 @@
         </w:r>
       </w:hyperlink>
     </w:p>
-    <w:bookmarkEnd w:id="152"/>
-    <w:bookmarkStart w:id="154" w:name="ref-read_2020"/>
+    <w:bookmarkEnd w:id="151"/>
+    <w:bookmarkStart w:id="153" w:name="ref-read_2020"/>
     <w:p>
       <w:pPr>
         <w:pStyle w:val="Literaturverzeichnis"/>
@@ -9938,7 +9789,7 @@
       <w:r>
         <w:t xml:space="preserve"> </w:t>
       </w:r>
-      <w:hyperlink r:id="rId153">
+      <w:hyperlink r:id="rId152">
         <w:r>
           <w:rPr>
             <w:rStyle w:val="Hyperlink"/>
@@ -9947,8 +9798,8 @@
         </w:r>
       </w:hyperlink>
     </w:p>
-    <w:bookmarkEnd w:id="154"/>
-    <w:bookmarkStart w:id="156" w:name="ref-samuelson_2017"/>
+    <w:bookmarkEnd w:id="153"/>
+    <w:bookmarkStart w:id="155" w:name="ref-samuelson_2017"/>
     <w:p>
       <w:pPr>
         <w:pStyle w:val="Literaturverzeichnis"/>
@@ -9983,7 +9834,7 @@
       <w:r>
         <w:t xml:space="preserve"> </w:t>
       </w:r>
-      <w:hyperlink r:id="rId155">
+      <w:hyperlink r:id="rId154">
         <w:r>
           <w:rPr>
             <w:rStyle w:val="Hyperlink"/>
@@ -9992,8 +9843,8 @@
         </w:r>
       </w:hyperlink>
     </w:p>
-    <w:bookmarkEnd w:id="156"/>
-    <w:bookmarkStart w:id="158" w:name="ref-singh_2018"/>
+    <w:bookmarkEnd w:id="155"/>
+    <w:bookmarkStart w:id="157" w:name="ref-singh_2018"/>
     <w:p>
       <w:pPr>
         <w:pStyle w:val="Literaturverzeichnis"/>
@@ -10028,7 +9879,7 @@
       <w:r>
         <w:t xml:space="preserve"> </w:t>
       </w:r>
-      <w:hyperlink r:id="rId157">
+      <w:hyperlink r:id="rId156">
         <w:r>
           <w:rPr>
             <w:rStyle w:val="Hyperlink"/>
@@ -10037,8 +9888,8 @@
         </w:r>
       </w:hyperlink>
     </w:p>
-    <w:bookmarkEnd w:id="158"/>
-    <w:bookmarkStart w:id="160" w:name="ref-soares_1984"/>
+    <w:bookmarkEnd w:id="157"/>
+    <w:bookmarkStart w:id="159" w:name="ref-soares_1984"/>
     <w:p>
       <w:pPr>
         <w:pStyle w:val="Literaturverzeichnis"/>
@@ -10073,7 +9924,7 @@
       <w:r>
         <w:t xml:space="preserve"> </w:t>
       </w:r>
-      <w:hyperlink r:id="rId159">
+      <w:hyperlink r:id="rId158">
         <w:r>
           <w:rPr>
             <w:rStyle w:val="Hyperlink"/>
@@ -10082,8 +9933,8 @@
         </w:r>
       </w:hyperlink>
     </w:p>
-    <w:bookmarkEnd w:id="160"/>
-    <w:bookmarkStart w:id="162" w:name="ref-sridhar_1980"/>
+    <w:bookmarkEnd w:id="159"/>
+    <w:bookmarkStart w:id="161" w:name="ref-sridhar_1980"/>
     <w:p>
       <w:pPr>
         <w:pStyle w:val="Literaturverzeichnis"/>
@@ -10118,7 +9969,7 @@
       <w:r>
         <w:t xml:space="preserve"> </w:t>
       </w:r>
-      <w:hyperlink r:id="rId161">
+      <w:hyperlink r:id="rId160">
         <w:r>
           <w:rPr>
             <w:rStyle w:val="Hyperlink"/>
@@ -10127,8 +9978,8 @@
         </w:r>
       </w:hyperlink>
     </w:p>
-    <w:bookmarkEnd w:id="162"/>
-    <w:bookmarkStart w:id="164" w:name="ref-swingley_2012"/>
+    <w:bookmarkEnd w:id="161"/>
+    <w:bookmarkStart w:id="163" w:name="ref-swingley_2012"/>
     <w:p>
       <w:pPr>
         <w:pStyle w:val="Literaturverzeichnis"/>
@@ -10151,7 +10002,7 @@
       <w:r>
         <w:t xml:space="preserve"> </w:t>
       </w:r>
-      <w:hyperlink r:id="rId163">
+      <w:hyperlink r:id="rId162">
         <w:r>
           <w:rPr>
             <w:rStyle w:val="Hyperlink"/>
@@ -10160,8 +10011,8 @@
         </w:r>
       </w:hyperlink>
     </w:p>
-    <w:bookmarkEnd w:id="164"/>
-    <w:bookmarkStart w:id="166" w:name="ref-thomas_2000"/>
+    <w:bookmarkEnd w:id="163"/>
+    <w:bookmarkStart w:id="165" w:name="ref-thomas_2000"/>
     <w:p>
       <w:pPr>
         <w:pStyle w:val="Literaturverzeichnis"/>
@@ -10196,7 +10047,7 @@
       <w:r>
         <w:t xml:space="preserve"> </w:t>
       </w:r>
-      <w:hyperlink r:id="rId165">
+      <w:hyperlink r:id="rId164">
         <w:r>
           <w:rPr>
             <w:rStyle w:val="Hyperlink"/>
@@ -10205,8 +10056,8 @@
         </w:r>
       </w:hyperlink>
     </w:p>
-    <w:bookmarkEnd w:id="166"/>
-    <w:bookmarkStart w:id="168" w:name="ref-venker_2020"/>
+    <w:bookmarkEnd w:id="165"/>
+    <w:bookmarkStart w:id="167" w:name="ref-venker_2020"/>
     <w:p>
       <w:pPr>
         <w:pStyle w:val="Literaturverzeichnis"/>
@@ -10241,7 +10092,7 @@
       <w:r>
         <w:t xml:space="preserve"> </w:t>
       </w:r>
-      <w:hyperlink r:id="rId167">
+      <w:hyperlink r:id="rId166">
         <w:r>
           <w:rPr>
             <w:rStyle w:val="Hyperlink"/>
@@ -10250,8 +10101,8 @@
         </w:r>
       </w:hyperlink>
     </w:p>
+    <w:bookmarkEnd w:id="167"/>
     <w:bookmarkEnd w:id="168"/>
-    <w:bookmarkEnd w:id="169"/>
     <w:p>
       <w:pPr>
         <w:pStyle w:val="Textkrper"/>
@@ -10261,11 +10112,11 @@
       <w:pPr>
         <w:pStyle w:val="berschrift2"/>
       </w:pPr>
-      <w:bookmarkStart w:id="170" w:name="appendix"/>
+      <w:bookmarkStart w:id="169" w:name="appendix"/>
       <w:r>
         <w:t xml:space="preserve">3.2	Appendix</w:t>
       </w:r>
-      <w:bookmarkEnd w:id="170"/>
+      <w:bookmarkEnd w:id="169"/>
     </w:p>
     <w:p>
       <w:pPr>
@@ -10311,7 +10162,7 @@
               <w:jc w:val="left"/>
             </w:pPr>
             <w:r>
-              <w:t xml:space="preserve">Study phase</w:t>
+              <w:t xml:space="preserve">study phase</w:t>
             </w:r>
           </w:p>
         </w:tc>
@@ -10328,7 +10179,7 @@
               <w:jc w:val="left"/>
             </w:pPr>
             <w:r>
-              <w:t xml:space="preserve">Trial #</w:t>
+              <w:t xml:space="preserve">trial #</w:t>
             </w:r>
           </w:p>
         </w:tc>
@@ -10345,7 +10196,7 @@
               <w:jc w:val="left"/>
             </w:pPr>
             <w:r>
-              <w:t xml:space="preserve">Auditory stimulus</w:t>
+              <w:t xml:space="preserve">auditory stimulus</w:t>
             </w:r>
           </w:p>
         </w:tc>
@@ -10362,7 +10213,7 @@
               <w:jc w:val="left"/>
             </w:pPr>
             <w:r>
-              <w:t xml:space="preserve">Trial type</w:t>
+              <w:t xml:space="preserve">sentence type</w:t>
             </w:r>
           </w:p>
         </w:tc>
@@ -10379,7 +10230,7 @@
               <w:jc w:val="left"/>
             </w:pPr>
             <w:r>
-              <w:t xml:space="preserve">Left familiar object</w:t>
+              <w:t xml:space="preserve">left familiar object</w:t>
             </w:r>
           </w:p>
         </w:tc>
@@ -10396,7 +10247,7 @@
               <w:jc w:val="left"/>
             </w:pPr>
             <w:r>
-              <w:t xml:space="preserve">Left novel object</w:t>
+              <w:t xml:space="preserve">left novel object</w:t>
             </w:r>
           </w:p>
         </w:tc>
@@ -10413,7 +10264,7 @@
               <w:jc w:val="left"/>
             </w:pPr>
             <w:r>
-              <w:t xml:space="preserve">Right familiar object</w:t>
+              <w:t xml:space="preserve">right familiar object</w:t>
             </w:r>
           </w:p>
         </w:tc>
@@ -10430,7 +10281,7 @@
               <w:jc w:val="left"/>
             </w:pPr>
             <w:r>
-              <w:t xml:space="preserve">Right novel object</w:t>
+              <w:t xml:space="preserve">right novel object</w:t>
             </w:r>
           </w:p>
         </w:tc>
@@ -10443,7 +10294,7 @@
               <w:jc w:val="left"/>
             </w:pPr>
             <w:r>
-              <w:t xml:space="preserve">Learning</w:t>
+              <w:t xml:space="preserve">learning</w:t>
             </w:r>
           </w:p>
         </w:tc>
@@ -10548,7 +10399,7 @@
               <w:jc w:val="left"/>
             </w:pPr>
             <w:r>
-              <w:t xml:space="preserve">Learning</w:t>
+              <w:t xml:space="preserve">learning</w:t>
             </w:r>
           </w:p>
         </w:tc>
@@ -10638,7 +10489,7 @@
               <w:jc w:val="left"/>
             </w:pPr>
             <w:r>
-              <w:t xml:space="preserve">Learning</w:t>
+              <w:t xml:space="preserve">learning</w:t>
             </w:r>
           </w:p>
         </w:tc>
@@ -10728,7 +10579,7 @@
               <w:jc w:val="left"/>
             </w:pPr>
             <w:r>
-              <w:t xml:space="preserve">Learning</w:t>
+              <w:t xml:space="preserve">learning</w:t>
             </w:r>
           </w:p>
         </w:tc>
@@ -10833,7 +10684,7 @@
               <w:jc w:val="left"/>
             </w:pPr>
             <w:r>
-              <w:t xml:space="preserve">Learning</w:t>
+              <w:t xml:space="preserve">learning</w:t>
             </w:r>
           </w:p>
         </w:tc>
@@ -10938,7 +10789,7 @@
               <w:jc w:val="left"/>
             </w:pPr>
             <w:r>
-              <w:t xml:space="preserve">Learning</w:t>
+              <w:t xml:space="preserve">learning</w:t>
             </w:r>
           </w:p>
         </w:tc>
@@ -11028,7 +10879,7 @@
               <w:jc w:val="left"/>
             </w:pPr>
             <w:r>
-              <w:t xml:space="preserve">Learning</w:t>
+              <w:t xml:space="preserve">learning</w:t>
             </w:r>
           </w:p>
         </w:tc>
@@ -11133,7 +10984,7 @@
               <w:jc w:val="left"/>
             </w:pPr>
             <w:r>
-              <w:t xml:space="preserve">Learning</w:t>
+              <w:t xml:space="preserve">learning</w:t>
             </w:r>
           </w:p>
         </w:tc>
@@ -11223,7 +11074,7 @@
               <w:jc w:val="left"/>
             </w:pPr>
             <w:r>
-              <w:t xml:space="preserve">Learning</w:t>
+              <w:t xml:space="preserve">learning</w:t>
             </w:r>
           </w:p>
         </w:tc>
@@ -11328,7 +11179,7 @@
               <w:jc w:val="left"/>
             </w:pPr>
             <w:r>
-              <w:t xml:space="preserve">Learning</w:t>
+              <w:t xml:space="preserve">learning</w:t>
             </w:r>
           </w:p>
         </w:tc>
@@ -11418,7 +11269,7 @@
               <w:jc w:val="left"/>
             </w:pPr>
             <w:r>
-              <w:t xml:space="preserve">Learning</w:t>
+              <w:t xml:space="preserve">learning</w:t>
             </w:r>
           </w:p>
         </w:tc>
@@ -11523,7 +11374,7 @@
               <w:jc w:val="left"/>
             </w:pPr>
             <w:r>
-              <w:t xml:space="preserve">Learning</w:t>
+              <w:t xml:space="preserve">learning</w:t>
             </w:r>
           </w:p>
         </w:tc>
@@ -11613,7 +11464,7 @@
               <w:jc w:val="left"/>
             </w:pPr>
             <w:r>
-              <w:t xml:space="preserve">Test</w:t>
+              <w:t xml:space="preserve">test</w:t>
             </w:r>
           </w:p>
         </w:tc>
@@ -11703,7 +11554,7 @@
               <w:jc w:val="left"/>
             </w:pPr>
             <w:r>
-              <w:t xml:space="preserve">Test</w:t>
+              <w:t xml:space="preserve">test</w:t>
             </w:r>
           </w:p>
         </w:tc>
@@ -11793,7 +11644,7 @@
               <w:jc w:val="left"/>
             </w:pPr>
             <w:r>
-              <w:t xml:space="preserve">Test</w:t>
+              <w:t xml:space="preserve">test</w:t>
             </w:r>
           </w:p>
         </w:tc>
@@ -11883,7 +11734,7 @@
               <w:jc w:val="left"/>
             </w:pPr>
             <w:r>
-              <w:t xml:space="preserve">Test</w:t>
+              <w:t xml:space="preserve">test</w:t>
             </w:r>
           </w:p>
         </w:tc>

</xml_diff>

<commit_message>
Many fixes to get RmD to knit, including adding functions from eyetrackingR to their own folder
</commit_message>
<xml_diff>
--- a/scripts/LearnMix_paper.docx
+++ b/scripts/LearnMix_paper.docx
@@ -710,7 +710,7 @@
         <w:pStyle w:val="Textkrper"/>
       </w:pPr>
       <w:r>
-        <w:t xml:space="preserve">We also considered several other potential results. First, it is possible that even when language mixing disrupts real-time processing, young children’s uptake of new words is unaffected. Second, it is possible that we would not replicate previously reported effects of language mixing on language comprehension. In this case, we would either find that language mixing does not affect word learning, or possibly that it does affect word learning but not due to in-the-moment processing difficulties during the learning phase. Finally, considering the population differences noted above, French-English and Spanish-English bilingual children might show different patterns of looking, listening, and learning. We thus not only compared the two groups, but also explored whether individual differences in performance during the learning phase, exposure to language mixing at home, or vocabulary size predicted successful word learning in both the single-language and the mixed-language conditions.</w:t>
+        <w:t xml:space="preserve">We also considered several other potential results. First, it is possible that even when language mixing disrupts real-time processing, young children’s uptake of new words is unaffected. Second, it is possible that we would not replicate previously reported effects of language mixing on language comprehension. In this case, we would either find that language mixing does not affect word learning, or possibly that it does affect word learning but not due to in-the-moment processing difficulties during the learning phase. Finally, considering the population differences noted above, French-English and Spanish-English bilingual children might show different patterns of looking, listening, and learning. We thus not only compared the two groups, but also explored whether individual differences in performance during the learning phase, exposure to language mixing at home, vocabulary size, or socioeconomic status predicted successful word learning in both the single-language and the mixed-language conditions.</w:t>
       </w:r>
     </w:p>
     <w:p>
@@ -966,7 +966,7 @@
         <w:pStyle w:val="Textkrper"/>
       </w:pPr>
       <w:r>
-        <w:t xml:space="preserve">Socioeconomic status was assessed via mothers’ highest educational attainment. All mothers had completed high school. Specifically, 4 mothers had completed a graduate degree, 9 had completed a bachelor’s degree, 5 had completed other post-secondary training (e.g., college diploma, some university, trade school), and 1 had completed high school but had not received further formal education.</w:t>
+        <w:t xml:space="preserve">Socioeconomic status was assessed via mothers’ highest educational attainment. All mothers had completed high school. Specifically, 4 mothers had completed a graduate degree, 9 had completed a bachelor’s degree, 5 had completed other post-secondary training (e.g., college diploma, some university, trade school), and 1 had completed high school but had not received further formal education. These categories were then converted to approximate years of education (e.g., high school = 12 years, bachelor’s degree = 14 years), and the average educational attainment amongst mothers was 15.80 years (SD = 2.50).</w:t>
       </w:r>
     </w:p>
     <w:p>
@@ -974,16 +974,16 @@
         <w:pStyle w:val="Textkrper"/>
       </w:pPr>
       <w:r>
-        <w:t xml:space="preserve">Children’s productive vocabulary was measured in each of their languages. We assessed vocabulary via parent report measure, rather than using a direct measure such as the Peabody Picture Vocabulary Test (PPVT;</w:t>
-      </w:r>
-      <w:r>
-        <w:t xml:space="preserve"> </w:t>
-      </w:r>
-      <w:r>
-        <w:t xml:space="preserve">Dunn and Dunn (2007)</w:t>
-      </w:r>
-      <w:r>
-        <w:t xml:space="preserve">).This choice was made in order to reduce the length of the experimental session for children, as they were also participating in a second eye-tracking study. Moreover, some of our research assistants did not have sufficient proficiency to administer the test in both languages. We chose a vocabulary measure appropriate for this age group, the Developmental Vocabulary Assessment for Parents</w:t>
+        <w:t xml:space="preserve">Children’s productive vocabulary was measured in each of their languages. We assessed vocabulary via parent report measure, rather than using a direct measure such as the Peabody Picture Vocabulary Test</w:t>
+      </w:r>
+      <w:r>
+        <w:t xml:space="preserve"> </w:t>
+      </w:r>
+      <w:r>
+        <w:t xml:space="preserve">(PPVT; Dunn &amp; Dunn, 2007)</w:t>
+      </w:r>
+      <w:r>
+        <w:t xml:space="preserve">.This choice was made in order to reduce the length of the experimental session for children, as they were also participating in a second eye-tracking study. Moreover, some of our research assistants did not have sufficient proficiency to administer the test in both languages. We chose a vocabulary measure appropriate for this age group, the Developmental Vocabulary Assessment for Parents</w:t>
       </w:r>
       <w:r>
         <w:t xml:space="preserve"> </w:t>
@@ -1884,7 +1884,7 @@
         <w:t xml:space="preserve"> </w:t>
       </w:r>
       <w:r>
-        <w:t xml:space="preserve">= 0.02,</w:t>
+        <w:t xml:space="preserve">= 0.01,</w:t>
       </w:r>
       <w:r>
         <w:t xml:space="preserve"> </w:t>
@@ -2787,15 +2787,7 @@
             </w:tcBorders>
             <w:vAlign w:val="bottom"/>
           </w:tcPr>
-          <w:p>
-            <w:pPr>
-              <w:pStyle w:val="Compact"/>
-              <w:jc w:val="left"/>
-            </w:pPr>
-            <w:r>
-              <w:t xml:space="preserve">Effect</w:t>
-            </w:r>
-          </w:p>
+          <w:p/>
         </w:tc>
         <w:tc>
           <w:tcPr>
@@ -2810,7 +2802,7 @@
               <w:jc w:val="left"/>
             </w:pPr>
             <w:r>
-              <w:t xml:space="preserve">DFn</w:t>
+              <w:t xml:space="preserve">Effect</w:t>
             </w:r>
           </w:p>
         </w:tc>
@@ -2827,7 +2819,7 @@
               <w:jc w:val="left"/>
             </w:pPr>
             <w:r>
-              <w:t xml:space="preserve">DFd</w:t>
+              <w:t xml:space="preserve">DFn</w:t>
             </w:r>
           </w:p>
         </w:tc>
@@ -2844,7 +2836,7 @@
               <w:jc w:val="left"/>
             </w:pPr>
             <w:r>
-              <w:t xml:space="preserve">F</w:t>
+              <w:t xml:space="preserve">DFd</w:t>
             </w:r>
           </w:p>
         </w:tc>
@@ -2861,7 +2853,7 @@
               <w:jc w:val="left"/>
             </w:pPr>
             <w:r>
-              <w:t xml:space="preserve">p</w:t>
+              <w:t xml:space="preserve">F</w:t>
             </w:r>
           </w:p>
         </w:tc>
@@ -2878,7 +2870,7 @@
               <w:jc w:val="left"/>
             </w:pPr>
             <w:r>
-              <w:t xml:space="preserve">p&lt;.05</w:t>
+              <w:t xml:space="preserve">p</w:t>
             </w:r>
           </w:p>
         </w:tc>
@@ -2895,6 +2887,23 @@
               <w:jc w:val="left"/>
             </w:pPr>
             <w:r>
+              <w:t xml:space="preserve">p&lt;.05</w:t>
+            </w:r>
+          </w:p>
+        </w:tc>
+        <w:tc>
+          <w:tcPr>
+            <w:tcBorders>
+              <w:bottom w:val="single"/>
+            </w:tcBorders>
+            <w:vAlign w:val="bottom"/>
+          </w:tcPr>
+          <w:p>
+            <w:pPr>
+              <w:pStyle w:val="Compact"/>
+              <w:jc w:val="left"/>
+            </w:pPr>
+            <w:r>
               <w:t xml:space="preserve">ges</w:t>
             </w:r>
           </w:p>
@@ -2908,6 +2917,17 @@
               <w:jc w:val="left"/>
             </w:pPr>
             <w:r>
+              <w:t xml:space="preserve">2</w:t>
+            </w:r>
+          </w:p>
+        </w:tc>
+        <w:tc>
+          <w:p>
+            <w:pPr>
+              <w:pStyle w:val="Compact"/>
+              <w:jc w:val="left"/>
+            </w:pPr>
+            <w:r>
               <w:t xml:space="preserve">sentence type</w:t>
             </w:r>
           </w:p>
@@ -2979,6 +2999,17 @@
               <w:jc w:val="left"/>
             </w:pPr>
             <w:r>
+              <w:t xml:space="preserve">3</w:t>
+            </w:r>
+          </w:p>
+        </w:tc>
+        <w:tc>
+          <w:p>
+            <w:pPr>
+              <w:pStyle w:val="Compact"/>
+              <w:jc w:val="left"/>
+            </w:pPr>
+            <w:r>
               <w:t xml:space="preserve">familiarity</w:t>
             </w:r>
           </w:p>
@@ -3058,6 +3089,17 @@
               <w:jc w:val="left"/>
             </w:pPr>
             <w:r>
+              <w:t xml:space="preserve">4</w:t>
+            </w:r>
+          </w:p>
+        </w:tc>
+        <w:tc>
+          <w:p>
+            <w:pPr>
+              <w:pStyle w:val="Compact"/>
+              <w:jc w:val="left"/>
+            </w:pPr>
+            <w:r>
               <w:t xml:space="preserve">target type</w:t>
             </w:r>
           </w:p>
@@ -3137,6 +3179,17 @@
               <w:jc w:val="left"/>
             </w:pPr>
             <w:r>
+              <w:t xml:space="preserve">5</w:t>
+            </w:r>
+          </w:p>
+        </w:tc>
+        <w:tc>
+          <w:p>
+            <w:pPr>
+              <w:pStyle w:val="Compact"/>
+              <w:jc w:val="left"/>
+            </w:pPr>
+            <w:r>
               <w:t xml:space="preserve">sentence type * familiarity</w:t>
             </w:r>
           </w:p>
@@ -3208,6 +3261,17 @@
               <w:jc w:val="left"/>
             </w:pPr>
             <w:r>
+              <w:t xml:space="preserve">6</w:t>
+            </w:r>
+          </w:p>
+        </w:tc>
+        <w:tc>
+          <w:p>
+            <w:pPr>
+              <w:pStyle w:val="Compact"/>
+              <w:jc w:val="left"/>
+            </w:pPr>
+            <w:r>
               <w:t xml:space="preserve">sentence type * target type</w:t>
             </w:r>
           </w:p>
@@ -3279,6 +3343,17 @@
               <w:jc w:val="left"/>
             </w:pPr>
             <w:r>
+              <w:t xml:space="preserve">7</w:t>
+            </w:r>
+          </w:p>
+        </w:tc>
+        <w:tc>
+          <w:p>
+            <w:pPr>
+              <w:pStyle w:val="Compact"/>
+              <w:jc w:val="left"/>
+            </w:pPr>
+            <w:r>
               <w:t xml:space="preserve">familiarity * target type</w:t>
             </w:r>
           </w:p>
@@ -3351,6 +3426,17 @@
         </w:tc>
       </w:tr>
       <w:tr>
+        <w:tc>
+          <w:p>
+            <w:pPr>
+              <w:pStyle w:val="Compact"/>
+              <w:jc w:val="left"/>
+            </w:pPr>
+            <w:r>
+              <w:t xml:space="preserve">8</w:t>
+            </w:r>
+          </w:p>
+        </w:tc>
         <w:tc>
           <w:p>
             <w:pPr>
@@ -3626,7 +3712,92 @@
         <w:pStyle w:val="Textkrper"/>
       </w:pPr>
       <w:r>
-        <w:t xml:space="preserve">Socioeconomic status was assessed via mothers’ highest educational attainment: 7 had completed a graduate degree, 4 had completed some university, 5 had completed high school, 3 had not completed high school, and 2 did not report. That is, among those reporting, 56% of mothers of Spanish-English bilingual children had completed education beyond high school; in contrast, 95% of mothers of French-English bilingual children had done so. Thus, we infer that the sample of Spanish-English bilingual children was of lower socioeconomic status than the sample of French-English bilingual children.</w:t>
+        <w:t xml:space="preserve">Socioeconomic status was assessed via mothers’ highest educational attainment: 7 had completed a graduate degree, 4 had completed some university, 5 had completed high school, 3 had not completed high school, and 2 did not report. That is, among those reporting, 56% of mothers of Spanish-English bilingual children had completed education beyond high school; in contrast, 95% of mothers of French-English bilingual children had done so. As in Experiment 1, these categories were then converted to approximate years of education, and the average educational attainment among mothers of the Spanish-English sample was 14.40 years (SD = 4.10. Comparing to the Montreal sample, the overall mean educational level of the two samples was not dissimilar (Montreal = 15.80, New Jersey = 14.40), and these were not different in a Welch</w:t>
+      </w:r>
+      <w:r>
+        <w:t xml:space="preserve"> </w:t>
+      </w:r>
+      <w:r>
+        <w:rPr>
+          <w:i/>
+        </w:rPr>
+        <w:t xml:space="preserve">t</w:t>
+      </w:r>
+      <w:r>
+        <w:t xml:space="preserve">-test, which assumes unequal variances [</w:t>
+      </w:r>
+      <m:oMath>
+        <m:r>
+          <m:t>t</m:t>
+        </m:r>
+        <m:r>
+          <m:t>(</m:t>
+        </m:r>
+        <m:r>
+          <m:t>29.50</m:t>
+        </m:r>
+        <m:r>
+          <m:t>)</m:t>
+        </m:r>
+        <m:r>
+          <m:t>=</m:t>
+        </m:r>
+        <m:r>
+          <m:t>−</m:t>
+        </m:r>
+        <m:r>
+          <m:t>1.35</m:t>
+        </m:r>
+      </m:oMath>
+      <w:r>
+        <w:t xml:space="preserve">,</w:t>
+      </w:r>
+      <w:r>
+        <w:t xml:space="preserve"> </w:t>
+      </w:r>
+      <m:oMath>
+        <m:r>
+          <m:t>p</m:t>
+        </m:r>
+        <m:r>
+          <m:t>=</m:t>
+        </m:r>
+        <m:r>
+          <m:t>.188</m:t>
+        </m:r>
+      </m:oMath>
+      <w:r>
+        <w:t xml:space="preserve">,</w:t>
+      </w:r>
+      <w:r>
+        <w:t xml:space="preserve"> </w:t>
+      </w:r>
+      <w:r>
+        <w:rPr>
+          <w:i/>
+        </w:rPr>
+        <w:t xml:space="preserve">d</w:t>
+      </w:r>
+      <w:r>
+        <w:t xml:space="preserve"> </w:t>
+      </w:r>
+      <w:r>
+        <w:t xml:space="preserve">= -0.44]. However, the level of education was much more uniform in the Montreal sample (SD = 2.50) and more variable in the Princeton sample (4.10), a difference which was significant by Levene’s test [F(1, 36 = 6.36,</w:t>
+      </w:r>
+      <w:r>
+        <w:t xml:space="preserve"> </w:t>
+      </w:r>
+      <w:r>
+        <w:rPr>
+          <w:i/>
+        </w:rPr>
+        <w:t xml:space="preserve">p</w:t>
+      </w:r>
+      <w:r>
+        <w:t xml:space="preserve"> </w:t>
+      </w:r>
+      <w:r>
+        <w:t xml:space="preserve">= 0.02]. Thus, we infer that the sample of Spanish-English bilingual children had a different profile of socioeconomic status, including more mothers with lower educational attainment, than the sample of French-English bilingual children.</w:t>
       </w:r>
     </w:p>
     <w:p>
@@ -6589,7 +6760,7 @@
         <w:pStyle w:val="FirstParagraph"/>
       </w:pPr>
       <w:r>
-        <w:t xml:space="preserve">Next, we examined whether performance was related to vocabulary knowledge (dominant language vocabulary, non-dominant language vocabulary, and total vocabulary) or exposure to language mixing. To fully explore the data, we computed correlations separately for learning and test phases, both for each population separately as well as for the whole sample combined. Thus, a total of 24 different correlations were computed (see Table</w:t>
+        <w:t xml:space="preserve">Next, we examined whether performance was related to vocabulary knowledge (dominant language vocabulary, non-dominant language vocabulary, and total vocabulary) or exposure to language mixing. To fully explore the data, we computed correlations separately for learning and test phases, both for each population separately as well as for the whole sample combined. Thus, a total of 30 different correlations were computed (see Table</w:t>
       </w:r>
       <w:r>
         <w:t xml:space="preserve"> </w:t>
@@ -6598,7 +6769,31 @@
         <w:t xml:space="preserve">7</w:t>
       </w:r>
       <w:r>
-        <w:t xml:space="preserve">). None of the correlations approached statistical significance, even without controlling for multiple comparisons (ps ⩾ 0.13).</w:t>
+        <w:t xml:space="preserve">). Two of the correlations approached but did not reach statistical significance, although not when corrected for multiple comparisons. These were positive correlations in the entire sample between performance on the learning phase and total vocabulary size (</w:t>
+      </w:r>
+      <w:r>
+        <w:rPr>
+          <w:i/>
+        </w:rPr>
+        <w:t xml:space="preserve">p</w:t>
+      </w:r>
+      <w:r>
+        <w:t xml:space="preserve"> </w:t>
+      </w:r>
+      <w:r>
+        <w:t xml:space="preserve">= 0.68), as well as performance at test and maternal education (</w:t>
+      </w:r>
+      <w:r>
+        <w:rPr>
+          <w:i/>
+        </w:rPr>
+        <w:t xml:space="preserve">’</w:t>
+      </w:r>
+      <w:r>
+        <w:t xml:space="preserve"> </w:t>
+      </w:r>
+      <w:r>
+        <w:t xml:space="preserve">= 0.35). None of the correlations approached statistical significance, even without controlling for multiple comparisons (ps ⩾ .10).</w:t>
       </w:r>
     </w:p>
     <w:p>
@@ -6726,51 +6921,51 @@
               <w:jc w:val="left"/>
             </w:pPr>
             <w:r>
-              <w:t xml:space="preserve">test</w:t>
-            </w:r>
-          </w:p>
-        </w:tc>
-        <w:tc>
-          <w:p>
-            <w:pPr>
-              <w:pStyle w:val="Compact"/>
-              <w:jc w:val="left"/>
-            </w:pPr>
-            <w:r>
-              <w:t xml:space="preserve">language mixing</w:t>
-            </w:r>
-          </w:p>
-        </w:tc>
-        <w:tc>
-          <w:p>
-            <w:pPr>
-              <w:pStyle w:val="Compact"/>
-              <w:jc w:val="left"/>
-            </w:pPr>
-            <w:r>
-              <w:t xml:space="preserve">-0.10</w:t>
-            </w:r>
-          </w:p>
-        </w:tc>
-        <w:tc>
-          <w:p>
-            <w:pPr>
-              <w:pStyle w:val="Compact"/>
-              <w:jc w:val="left"/>
-            </w:pPr>
-            <w:r>
-              <w:t xml:space="preserve">-0.25</w:t>
-            </w:r>
-          </w:p>
-        </w:tc>
-        <w:tc>
-          <w:p>
-            <w:pPr>
-              <w:pStyle w:val="Compact"/>
-              <w:jc w:val="left"/>
-            </w:pPr>
-            <w:r>
-              <w:t xml:space="preserve">0.02</w:t>
+              <w:t xml:space="preserve">learning</w:t>
+            </w:r>
+          </w:p>
+        </w:tc>
+        <w:tc>
+          <w:p>
+            <w:pPr>
+              <w:pStyle w:val="Compact"/>
+              <w:jc w:val="left"/>
+            </w:pPr>
+            <w:r>
+              <w:t xml:space="preserve">dominant language vocabulary</w:t>
+            </w:r>
+          </w:p>
+        </w:tc>
+        <w:tc>
+          <w:p>
+            <w:pPr>
+              <w:pStyle w:val="Compact"/>
+              <w:jc w:val="left"/>
+            </w:pPr>
+            <w:r>
+              <w:t xml:space="preserve">0.03</w:t>
+            </w:r>
+          </w:p>
+        </w:tc>
+        <w:tc>
+          <w:p>
+            <w:pPr>
+              <w:pStyle w:val="Compact"/>
+              <w:jc w:val="left"/>
+            </w:pPr>
+            <w:r>
+              <w:t xml:space="preserve">0.03</w:t>
+            </w:r>
+          </w:p>
+        </w:tc>
+        <w:tc>
+          <w:p>
+            <w:pPr>
+              <w:pStyle w:val="Compact"/>
+              <w:jc w:val="left"/>
+            </w:pPr>
+            <w:r>
+              <w:t xml:space="preserve">-0.01</w:t>
             </w:r>
           </w:p>
         </w:tc>
@@ -6783,40 +6978,18 @@
               <w:jc w:val="left"/>
             </w:pPr>
             <w:r>
-              <w:t xml:space="preserve">test</w:t>
-            </w:r>
-          </w:p>
-        </w:tc>
-        <w:tc>
-          <w:p>
-            <w:pPr>
-              <w:pStyle w:val="Compact"/>
-              <w:jc w:val="left"/>
-            </w:pPr>
-            <w:r>
-              <w:t xml:space="preserve">dominant language vocabulary</w:t>
-            </w:r>
-          </w:p>
-        </w:tc>
-        <w:tc>
-          <w:p>
-            <w:pPr>
-              <w:pStyle w:val="Compact"/>
-              <w:jc w:val="left"/>
-            </w:pPr>
-            <w:r>
-              <w:t xml:space="preserve">-0.02</w:t>
-            </w:r>
-          </w:p>
-        </w:tc>
-        <w:tc>
-          <w:p>
-            <w:pPr>
-              <w:pStyle w:val="Compact"/>
-              <w:jc w:val="left"/>
-            </w:pPr>
-            <w:r>
-              <w:t xml:space="preserve">-0.08</w:t>
+              <w:t xml:space="preserve">learning</w:t>
+            </w:r>
+          </w:p>
+        </w:tc>
+        <w:tc>
+          <w:p>
+            <w:pPr>
+              <w:pStyle w:val="Compact"/>
+              <w:jc w:val="left"/>
+            </w:pPr>
+            <w:r>
+              <w:t xml:space="preserve">language mixing</w:t>
             </w:r>
           </w:p>
         </w:tc>
@@ -6828,6 +7001,28 @@
             </w:pPr>
             <w:r>
               <w:t xml:space="preserve">0.01</w:t>
+            </w:r>
+          </w:p>
+        </w:tc>
+        <w:tc>
+          <w:p>
+            <w:pPr>
+              <w:pStyle w:val="Compact"/>
+              <w:jc w:val="left"/>
+            </w:pPr>
+            <w:r>
+              <w:t xml:space="preserve">0.01</w:t>
+            </w:r>
+          </w:p>
+        </w:tc>
+        <w:tc>
+          <w:p>
+            <w:pPr>
+              <w:pStyle w:val="Compact"/>
+              <w:jc w:val="left"/>
+            </w:pPr>
+            <w:r>
+              <w:t xml:space="preserve">-0.11</w:t>
             </w:r>
           </w:p>
         </w:tc>
@@ -6840,51 +7035,51 @@
               <w:jc w:val="left"/>
             </w:pPr>
             <w:r>
-              <w:t xml:space="preserve">test</w:t>
-            </w:r>
-          </w:p>
-        </w:tc>
-        <w:tc>
-          <w:p>
-            <w:pPr>
-              <w:pStyle w:val="Compact"/>
-              <w:jc w:val="left"/>
-            </w:pPr>
-            <w:r>
-              <w:t xml:space="preserve">non-dominant language vocabulary</w:t>
-            </w:r>
-          </w:p>
-        </w:tc>
-        <w:tc>
-          <w:p>
-            <w:pPr>
-              <w:pStyle w:val="Compact"/>
-              <w:jc w:val="left"/>
-            </w:pPr>
-            <w:r>
-              <w:t xml:space="preserve">-0.10</w:t>
-            </w:r>
-          </w:p>
-        </w:tc>
-        <w:tc>
-          <w:p>
-            <w:pPr>
-              <w:pStyle w:val="Compact"/>
-              <w:jc w:val="left"/>
-            </w:pPr>
-            <w:r>
-              <w:t xml:space="preserve">-0.19</w:t>
-            </w:r>
-          </w:p>
-        </w:tc>
-        <w:tc>
-          <w:p>
-            <w:pPr>
-              <w:pStyle w:val="Compact"/>
-              <w:jc w:val="left"/>
-            </w:pPr>
-            <w:r>
-              <w:t xml:space="preserve">-0.03</w:t>
+              <w:t xml:space="preserve">learning</w:t>
+            </w:r>
+          </w:p>
+        </w:tc>
+        <w:tc>
+          <w:p>
+            <w:pPr>
+              <w:pStyle w:val="Compact"/>
+              <w:jc w:val="left"/>
+            </w:pPr>
+            <w:r>
+              <w:t xml:space="preserve">maternal education</w:t>
+            </w:r>
+          </w:p>
+        </w:tc>
+        <w:tc>
+          <w:p>
+            <w:pPr>
+              <w:pStyle w:val="Compact"/>
+              <w:jc w:val="left"/>
+            </w:pPr>
+            <w:r>
+              <w:t xml:space="preserve">-0.01</w:t>
+            </w:r>
+          </w:p>
+        </w:tc>
+        <w:tc>
+          <w:p>
+            <w:pPr>
+              <w:pStyle w:val="Compact"/>
+              <w:jc w:val="left"/>
+            </w:pPr>
+            <w:r>
+              <w:t xml:space="preserve">-0.01</w:t>
+            </w:r>
+          </w:p>
+        </w:tc>
+        <w:tc>
+          <w:p>
+            <w:pPr>
+              <w:pStyle w:val="Compact"/>
+              <w:jc w:val="left"/>
+            </w:pPr>
+            <w:r>
+              <w:t xml:space="preserve">0.17</w:t>
             </w:r>
           </w:p>
         </w:tc>
@@ -6897,51 +7092,51 @@
               <w:jc w:val="left"/>
             </w:pPr>
             <w:r>
-              <w:t xml:space="preserve">test</w:t>
-            </w:r>
-          </w:p>
-        </w:tc>
-        <w:tc>
-          <w:p>
-            <w:pPr>
-              <w:pStyle w:val="Compact"/>
-              <w:jc w:val="left"/>
-            </w:pPr>
-            <w:r>
-              <w:t xml:space="preserve">total vocabulary</w:t>
-            </w:r>
-          </w:p>
-        </w:tc>
-        <w:tc>
-          <w:p>
-            <w:pPr>
-              <w:pStyle w:val="Compact"/>
-              <w:jc w:val="left"/>
-            </w:pPr>
-            <w:r>
-              <w:t xml:space="preserve">-0.07</w:t>
-            </w:r>
-          </w:p>
-        </w:tc>
-        <w:tc>
-          <w:p>
-            <w:pPr>
-              <w:pStyle w:val="Compact"/>
-              <w:jc w:val="left"/>
-            </w:pPr>
-            <w:r>
-              <w:t xml:space="preserve">-0.14</w:t>
-            </w:r>
-          </w:p>
-        </w:tc>
-        <w:tc>
-          <w:p>
-            <w:pPr>
-              <w:pStyle w:val="Compact"/>
-              <w:jc w:val="left"/>
-            </w:pPr>
-            <w:r>
-              <w:t xml:space="preserve">-0.02</w:t>
+              <w:t xml:space="preserve">learning</w:t>
+            </w:r>
+          </w:p>
+        </w:tc>
+        <w:tc>
+          <w:p>
+            <w:pPr>
+              <w:pStyle w:val="Compact"/>
+              <w:jc w:val="left"/>
+            </w:pPr>
+            <w:r>
+              <w:t xml:space="preserve">non-dominant language vocabulary</w:t>
+            </w:r>
+          </w:p>
+        </w:tc>
+        <w:tc>
+          <w:p>
+            <w:pPr>
+              <w:pStyle w:val="Compact"/>
+              <w:jc w:val="left"/>
+            </w:pPr>
+            <w:r>
+              <w:t xml:space="preserve">0.03</w:t>
+            </w:r>
+          </w:p>
+        </w:tc>
+        <w:tc>
+          <w:p>
+            <w:pPr>
+              <w:pStyle w:val="Compact"/>
+              <w:jc w:val="left"/>
+            </w:pPr>
+            <w:r>
+              <w:t xml:space="preserve">0.03</w:t>
+            </w:r>
+          </w:p>
+        </w:tc>
+        <w:tc>
+          <w:p>
+            <w:pPr>
+              <w:pStyle w:val="Compact"/>
+              <w:jc w:val="left"/>
+            </w:pPr>
+            <w:r>
+              <w:t xml:space="preserve">0.05</w:t>
             </w:r>
           </w:p>
         </w:tc>
@@ -6965,40 +7160,40 @@
               <w:jc w:val="left"/>
             </w:pPr>
             <w:r>
-              <w:t xml:space="preserve">language mixing</w:t>
-            </w:r>
-          </w:p>
-        </w:tc>
-        <w:tc>
-          <w:p>
-            <w:pPr>
-              <w:pStyle w:val="Compact"/>
-              <w:jc w:val="left"/>
-            </w:pPr>
-            <w:r>
-              <w:t xml:space="preserve">-0.10</w:t>
-            </w:r>
-          </w:p>
-        </w:tc>
-        <w:tc>
-          <w:p>
-            <w:pPr>
-              <w:pStyle w:val="Compact"/>
-              <w:jc w:val="left"/>
-            </w:pPr>
-            <w:r>
-              <w:t xml:space="preserve">0.14</w:t>
-            </w:r>
-          </w:p>
-        </w:tc>
-        <w:tc>
-          <w:p>
-            <w:pPr>
-              <w:pStyle w:val="Compact"/>
-              <w:jc w:val="left"/>
-            </w:pPr>
-            <w:r>
-              <w:t xml:space="preserve">-0.11</w:t>
+              <w:t xml:space="preserve">total vocabulary</w:t>
+            </w:r>
+          </w:p>
+        </w:tc>
+        <w:tc>
+          <w:p>
+            <w:pPr>
+              <w:pStyle w:val="Compact"/>
+              <w:jc w:val="left"/>
+            </w:pPr>
+            <w:r>
+              <w:t xml:space="preserve">0.04</w:t>
+            </w:r>
+          </w:p>
+        </w:tc>
+        <w:tc>
+          <w:p>
+            <w:pPr>
+              <w:pStyle w:val="Compact"/>
+              <w:jc w:val="left"/>
+            </w:pPr>
+            <w:r>
+              <w:t xml:space="preserve">0.04</w:t>
+            </w:r>
+          </w:p>
+        </w:tc>
+        <w:tc>
+          <w:p>
+            <w:pPr>
+              <w:pStyle w:val="Compact"/>
+              <w:jc w:val="left"/>
+            </w:pPr>
+            <w:r>
+              <w:t xml:space="preserve">0.11</w:t>
             </w:r>
           </w:p>
         </w:tc>
@@ -7011,7 +7206,7 @@
               <w:jc w:val="left"/>
             </w:pPr>
             <w:r>
-              <w:t xml:space="preserve">learning</w:t>
+              <w:t xml:space="preserve">test</w:t>
             </w:r>
           </w:p>
         </w:tc>
@@ -7033,29 +7228,29 @@
               <w:jc w:val="left"/>
             </w:pPr>
             <w:r>
-              <w:t xml:space="preserve">-0.02</w:t>
-            </w:r>
-          </w:p>
-        </w:tc>
-        <w:tc>
-          <w:p>
-            <w:pPr>
-              <w:pStyle w:val="Compact"/>
-              <w:jc w:val="left"/>
-            </w:pPr>
-            <w:r>
-              <w:t xml:space="preserve">0.25</w:t>
-            </w:r>
-          </w:p>
-        </w:tc>
-        <w:tc>
-          <w:p>
-            <w:pPr>
-              <w:pStyle w:val="Compact"/>
-              <w:jc w:val="left"/>
-            </w:pPr>
-            <w:r>
-              <w:t xml:space="preserve">-0.01</w:t>
+              <w:t xml:space="preserve">-0.08</w:t>
+            </w:r>
+          </w:p>
+        </w:tc>
+        <w:tc>
+          <w:p>
+            <w:pPr>
+              <w:pStyle w:val="Compact"/>
+              <w:jc w:val="left"/>
+            </w:pPr>
+            <w:r>
+              <w:t xml:space="preserve">-0.08</w:t>
+            </w:r>
+          </w:p>
+        </w:tc>
+        <w:tc>
+          <w:p>
+            <w:pPr>
+              <w:pStyle w:val="Compact"/>
+              <w:jc w:val="left"/>
+            </w:pPr>
+            <w:r>
+              <w:t xml:space="preserve">0.01</w:t>
             </w:r>
           </w:p>
         </w:tc>
@@ -7068,51 +7263,51 @@
               <w:jc w:val="left"/>
             </w:pPr>
             <w:r>
-              <w:t xml:space="preserve">learning</w:t>
-            </w:r>
-          </w:p>
-        </w:tc>
-        <w:tc>
-          <w:p>
-            <w:pPr>
-              <w:pStyle w:val="Compact"/>
-              <w:jc w:val="left"/>
-            </w:pPr>
-            <w:r>
-              <w:t xml:space="preserve">non-dominant language vocabulary</w:t>
-            </w:r>
-          </w:p>
-        </w:tc>
-        <w:tc>
-          <w:p>
-            <w:pPr>
-              <w:pStyle w:val="Compact"/>
-              <w:jc w:val="left"/>
-            </w:pPr>
-            <w:r>
-              <w:t xml:space="preserve">-0.10</w:t>
-            </w:r>
-          </w:p>
-        </w:tc>
-        <w:tc>
-          <w:p>
-            <w:pPr>
-              <w:pStyle w:val="Compact"/>
-              <w:jc w:val="left"/>
-            </w:pPr>
-            <w:r>
-              <w:t xml:space="preserve">0.18</w:t>
-            </w:r>
-          </w:p>
-        </w:tc>
-        <w:tc>
-          <w:p>
-            <w:pPr>
-              <w:pStyle w:val="Compact"/>
-              <w:jc w:val="left"/>
-            </w:pPr>
-            <w:r>
-              <w:t xml:space="preserve">0.05</w:t>
+              <w:t xml:space="preserve">test</w:t>
+            </w:r>
+          </w:p>
+        </w:tc>
+        <w:tc>
+          <w:p>
+            <w:pPr>
+              <w:pStyle w:val="Compact"/>
+              <w:jc w:val="left"/>
+            </w:pPr>
+            <w:r>
+              <w:t xml:space="preserve">language mixing</w:t>
+            </w:r>
+          </w:p>
+        </w:tc>
+        <w:tc>
+          <w:p>
+            <w:pPr>
+              <w:pStyle w:val="Compact"/>
+              <w:jc w:val="left"/>
+            </w:pPr>
+            <w:r>
+              <w:t xml:space="preserve">-0.25</w:t>
+            </w:r>
+          </w:p>
+        </w:tc>
+        <w:tc>
+          <w:p>
+            <w:pPr>
+              <w:pStyle w:val="Compact"/>
+              <w:jc w:val="left"/>
+            </w:pPr>
+            <w:r>
+              <w:t xml:space="preserve">-0.25</w:t>
+            </w:r>
+          </w:p>
+        </w:tc>
+        <w:tc>
+          <w:p>
+            <w:pPr>
+              <w:pStyle w:val="Compact"/>
+              <w:jc w:val="left"/>
+            </w:pPr>
+            <w:r>
+              <w:t xml:space="preserve">0.02</w:t>
             </w:r>
           </w:p>
         </w:tc>
@@ -7125,7 +7320,121 @@
               <w:jc w:val="left"/>
             </w:pPr>
             <w:r>
-              <w:t xml:space="preserve">learning</w:t>
+              <w:t xml:space="preserve">test</w:t>
+            </w:r>
+          </w:p>
+        </w:tc>
+        <w:tc>
+          <w:p>
+            <w:pPr>
+              <w:pStyle w:val="Compact"/>
+              <w:jc w:val="left"/>
+            </w:pPr>
+            <w:r>
+              <w:t xml:space="preserve">maternal education</w:t>
+            </w:r>
+          </w:p>
+        </w:tc>
+        <w:tc>
+          <w:p>
+            <w:pPr>
+              <w:pStyle w:val="Compact"/>
+              <w:jc w:val="left"/>
+            </w:pPr>
+            <w:r>
+              <w:t xml:space="preserve">0.16</w:t>
+            </w:r>
+          </w:p>
+        </w:tc>
+        <w:tc>
+          <w:p>
+            <w:pPr>
+              <w:pStyle w:val="Compact"/>
+              <w:jc w:val="left"/>
+            </w:pPr>
+            <w:r>
+              <w:t xml:space="preserve">0.16</w:t>
+            </w:r>
+          </w:p>
+        </w:tc>
+        <w:tc>
+          <w:p>
+            <w:pPr>
+              <w:pStyle w:val="Compact"/>
+              <w:jc w:val="left"/>
+            </w:pPr>
+            <w:r>
+              <w:t xml:space="preserve">0.24</w:t>
+            </w:r>
+          </w:p>
+        </w:tc>
+      </w:tr>
+      <w:tr>
+        <w:tc>
+          <w:p>
+            <w:pPr>
+              <w:pStyle w:val="Compact"/>
+              <w:jc w:val="left"/>
+            </w:pPr>
+            <w:r>
+              <w:t xml:space="preserve">test</w:t>
+            </w:r>
+          </w:p>
+        </w:tc>
+        <w:tc>
+          <w:p>
+            <w:pPr>
+              <w:pStyle w:val="Compact"/>
+              <w:jc w:val="left"/>
+            </w:pPr>
+            <w:r>
+              <w:t xml:space="preserve">non-dominant language vocabulary</w:t>
+            </w:r>
+          </w:p>
+        </w:tc>
+        <w:tc>
+          <w:p>
+            <w:pPr>
+              <w:pStyle w:val="Compact"/>
+              <w:jc w:val="left"/>
+            </w:pPr>
+            <w:r>
+              <w:t xml:space="preserve">-0.19</w:t>
+            </w:r>
+          </w:p>
+        </w:tc>
+        <w:tc>
+          <w:p>
+            <w:pPr>
+              <w:pStyle w:val="Compact"/>
+              <w:jc w:val="left"/>
+            </w:pPr>
+            <w:r>
+              <w:t xml:space="preserve">-0.19</w:t>
+            </w:r>
+          </w:p>
+        </w:tc>
+        <w:tc>
+          <w:p>
+            <w:pPr>
+              <w:pStyle w:val="Compact"/>
+              <w:jc w:val="left"/>
+            </w:pPr>
+            <w:r>
+              <w:t xml:space="preserve">-0.03</w:t>
+            </w:r>
+          </w:p>
+        </w:tc>
+      </w:tr>
+      <w:tr>
+        <w:tc>
+          <w:p>
+            <w:pPr>
+              <w:pStyle w:val="Compact"/>
+              <w:jc w:val="left"/>
+            </w:pPr>
+            <w:r>
+              <w:t xml:space="preserve">test</w:t>
             </w:r>
           </w:p>
         </w:tc>
@@ -7147,29 +7456,29 @@
               <w:jc w:val="left"/>
             </w:pPr>
             <w:r>
-              <w:t xml:space="preserve">-0.07</w:t>
-            </w:r>
-          </w:p>
-        </w:tc>
-        <w:tc>
-          <w:p>
-            <w:pPr>
-              <w:pStyle w:val="Compact"/>
-              <w:jc w:val="left"/>
-            </w:pPr>
-            <w:r>
-              <w:t xml:space="preserve">0.23</w:t>
-            </w:r>
-          </w:p>
-        </w:tc>
-        <w:tc>
-          <w:p>
-            <w:pPr>
-              <w:pStyle w:val="Compact"/>
-              <w:jc w:val="left"/>
-            </w:pPr>
-            <w:r>
-              <w:t xml:space="preserve">0.11</w:t>
+              <w:t xml:space="preserve">-0.14</w:t>
+            </w:r>
+          </w:p>
+        </w:tc>
+        <w:tc>
+          <w:p>
+            <w:pPr>
+              <w:pStyle w:val="Compact"/>
+              <w:jc w:val="left"/>
+            </w:pPr>
+            <w:r>
+              <w:t xml:space="preserve">-0.14</w:t>
+            </w:r>
+          </w:p>
+        </w:tc>
+        <w:tc>
+          <w:p>
+            <w:pPr>
+              <w:pStyle w:val="Compact"/>
+              <w:jc w:val="left"/>
+            </w:pPr>
+            <w:r>
+              <w:t xml:space="preserve">-0.02</w:t>
             </w:r>
           </w:p>
         </w:tc>
@@ -7410,7 +7719,7 @@
         <w:t xml:space="preserve">(Byers-Heinlein et al., 2017; Potter et al., 2018, 2019)</w:t>
       </w:r>
       <w:r>
-        <w:t xml:space="preserve">. Such comparisons are essential for evaluating the generalizability of findings across populations of bilingual learners. Spanish-English bilinguals did not learn words in single- or mixed-language sentences, yet it appears that French-English bilingual children were able to learn in the single-language condition. While both groups showed above-chance looking toward the target side during the learning phase, French-English bilinguals were more efficient in doing so. This likely gave French-English bilinguals more time to encode the word-referent link. However, we do not currently know why the two groups differed in their orientation behaviors during the learning phase. We cannot rule out the possibility that small differences in setups, stimuli, and coding approaches between the two labs contributed to our divergent findings, although we took as many steps as possible to minimize these differences. However, both labs have a history of detecting subtle processing effects in related paradigms with both bilinguals and monolinguals of this approximate age.</w:t>
+        <w:t xml:space="preserve">. Such comparisons are essential for evaluating the generalizability of findings across populations of bilingual learners. Spanish-English bilinguals did not learn words in single- or mixed-language sentences, yet it appears that French-English bilingual children were able to learn in the single-language condition. While both groups showed above-chance looking toward the target side during the learning phase, French-English bilinguals were more efficient in doing so. This likely gave French-English bilinguals more time to encode the word-referent link. However, we do not currently know why the two groups differed in their orientation behaviors during the learning phase. We cannot rule out the possibility that small differences in setups, stimuli, and coding approaches between the two labs contributed to our divergent findings. We took as many steps as possible to minimize these differences, and both labs have a history of detecting subtle processing effects in related paradigms with both bilinguals and monolinguals of this approximate age. That said, there are several ways that future research could evaluate the robustness and generalizability of these findings. While we were able to test a total of 40 children across the two communities, larger samples are needed to verify the replicability of the patterns we observed. Moreover, while existing paradigms for studying novel word learning in young children are often constrained to a small number of items, it will be important to develop new approaches for examining children’s learning of larger stimulus sets.</w:t>
       </w:r>
     </w:p>
     <w:p>
@@ -7418,7 +7727,7 @@
         <w:pStyle w:val="Textkrper"/>
       </w:pPr>
       <w:r>
-        <w:t xml:space="preserve">We believe that the differences we observed are likely to be attributable to differences between the populations themselves. Indeed, there are a wide range of differences between our two groups of learners, which collectively highlight the importance of examining multiple populations in bilingual research. In our dataset, the two samples were similar in terms of how much language mixing they encountered (according to parental report), although this still leaves open the possibility that they might encounter different types of language mixing, which could be either similar to or distinct from our stimuli. We did observe that the families of French-English bilingual participants were of higher average socioeconomic status than the Spanish-English bilinguals, and had higher vocabularies, and previous research points to socioeconomic status as an important influence on early language processing and vocabulary growth</w:t>
+        <w:t xml:space="preserve">We believe that the differences we observed are likely to be attributable to differences between the populations themselves. Indeed, there are a wide range of differences between our two groups of learners, which collectively highlight the importance of examining multiple populations in bilingual research. In our dataset, the two samples were similar in terms of how much language mixing they encountered (according to parental report), although this still leaves open the possibility that they might encounter different types of language mixing, which could be either similar to or distinct from our stimuli. We did observe that the families of French-English bilingual participants had less variable socioeconomic status than the Spanish-English bilinguals (which included more mothers who had not completed high school), and had higher vocabularies, and previous research points to socioeconomic status as an important influence on early language processing and vocabulary growth</w:t>
       </w:r>
       <w:r>
         <w:t xml:space="preserve"> </w:t>
@@ -7427,7 +7736,7 @@
         <w:t xml:space="preserve">(e.g., Fernald et al., 2013)</w:t>
       </w:r>
       <w:r>
-        <w:t xml:space="preserve">. However, it is safe to assume that other dimensions of language experience which we were not able to measure directly also play a role in shaping bilingual learning. For example, we do not know how typical our chosen novel words were of other words in their vocabularies (even though the words were always pronounced with language-specific phonology). Moreover, these bilinguals’ learning takes place in different cultural milieus, with potentially different family-level and/or society-level differences in language attitudes. Research is needed to better understand the microstructure of language use in different bilingual households and different bilingual communities (including the communities studied here), and how these in turn affect children’s language processing and vocabulary growth over time. Efforts to understand variation in dual-language use across languages and cultures are currently underway in several countries</w:t>
+        <w:t xml:space="preserve">, and theories of language acquisition may need to more explicitly consider interactions between bilingualism and socioeconomic status. However, it is safe to assume that other dimensions of language experience which we were not able to measure directly also play a role in shaping bilingual learning. For example, we do not know how typical our chosen novel words were of other words in their vocabularies (even though the words were always pronounced with language-specific phonology). Moreover, these bilinguals’ learning takes place in different cultural milieus, with potentially different family-level and/or society-level differences in language attitudes. Research is needed to better understand the microstructure of language use in different bilingual households and different bilingual communities (including the communities studied here), and how these in turn affect children’s language processing and vocabulary growth over time. Efforts to understand variation in dual-language use across languages and cultures are currently underway in several countries</w:t>
       </w:r>
       <w:r>
         <w:t xml:space="preserve"> </w:t>
@@ -7469,16 +7778,37 @@
         <w:pStyle w:val="Textkrper"/>
       </w:pPr>
       <w:r>
-        <w:t xml:space="preserve">A second possibility is that bilingual children learn over time that language mixing does not offer an optimal moment for learning, and thus they either implicitly or explicitly disengage and/or do not encode novel words that appear in mixed-language sentences. Toddlers have been shown to apply at least some selectivity when learning words; for example, they prefer word labels that come from reliable over unreliable speakers</w:t>
-      </w:r>
-      <w:r>
-        <w:t xml:space="preserve"> </w:t>
-      </w:r>
-      <w:r>
-        <w:t xml:space="preserve">(Mangardich &amp; Sabbagh, 2018)</w:t>
-      </w:r>
-      <w:r>
-        <w:t xml:space="preserve">. It may be that children interpret language mixing as a signal of a speaker’s uncertainty or unreliability in that moment, which may block efficient encoding of novel information. This possibility would need to be tested empirically in a future study that broadly examines children’s uptake of new information in communicative contexts with frequent vs. infrequent language mixing.</w:t>
+        <w:t xml:space="preserve">A second possibility is that bilingual children learn over time that language mixing does not offer an optimal moment for learning, and thus they either implicitly or explicitly disengage and/or do not encode novel words that appear in mixed-language sentences. Adult bilinguals sometimes mix their languages when they have a lexical gap (</w:t>
+      </w:r>
+      <w:r>
+        <w:t xml:space="preserve">Grosjean (1982)</w:t>
+      </w:r>
+      <w:r>
+        <w:t xml:space="preserve">) or have difficulty retrieving a word (</w:t>
+      </w:r>
+      <w:r>
+        <w:t xml:space="preserve">Heredia and Altarriba (2001)</w:t>
+      </w:r>
+      <w:r>
+        <w:t xml:space="preserve">). Toddlers have been shown to apply at least some selectivity when learning words; for example, they prefer word labels that come from certain over uncertain speakers</w:t>
+      </w:r>
+      <w:r>
+        <w:t xml:space="preserve"> </w:t>
+      </w:r>
+      <w:r>
+        <w:t xml:space="preserve">(Birch, Vauthier, &amp; Bloom, 2008, although see also</w:t>
+      </w:r>
+      <w:r>
+        <w:t xml:space="preserve"> </w:t>
+      </w:r>
+      <w:r>
+        <w:t xml:space="preserve">@buac_2019</w:t>
+      </w:r>
+      <w:r>
+        <w:t xml:space="preserve">)</w:t>
+      </w:r>
+      <w:r>
+        <w:t xml:space="preserve">. It may be that children interpret language mixing as a signal of a speaker’s lexical uncertainty in the moment, which may hinder real-time encoding of a novel label. This possibility would need to be tested empirically in a future study that broadly examines children’s uptake of new information in communicative contexts with frequent vs. infrequent language mixing.</w:t>
       </w:r>
     </w:p>
     <w:p>
@@ -7542,7 +7872,7 @@
       </w:r>
       <w:bookmarkEnd w:id="50"/>
     </w:p>
-    <w:bookmarkStart w:id="168" w:name="refs"/>
+    <w:bookmarkStart w:id="173" w:name="refs"/>
     <w:bookmarkStart w:id="52" w:name="ref-altarriba_1996"/>
     <w:p>
       <w:pPr>
@@ -7723,12 +8053,57 @@
       </w:hyperlink>
     </w:p>
     <w:bookmarkEnd w:id="58"/>
-    <w:bookmarkStart w:id="59" w:name="ref-boudreault_2007"/>
+    <w:bookmarkStart w:id="60" w:name="ref-birch_2008"/>
     <w:p>
       <w:pPr>
         <w:pStyle w:val="Literaturverzeichnis"/>
       </w:pPr>
       <w:r>
+        <w:t xml:space="preserve">Birch, S. A., Vauthier, S. A., &amp; Bloom, P. (2008). Three-and four-year-olds spontaneously use others’ past performance to guide their learning.</w:t>
+      </w:r>
+      <w:r>
+        <w:t xml:space="preserve"> </w:t>
+      </w:r>
+      <w:r>
+        <w:rPr>
+          <w:i/>
+        </w:rPr>
+        <w:t xml:space="preserve">Cognition</w:t>
+      </w:r>
+      <w:r>
+        <w:t xml:space="preserve">,</w:t>
+      </w:r>
+      <w:r>
+        <w:t xml:space="preserve"> </w:t>
+      </w:r>
+      <w:r>
+        <w:rPr>
+          <w:i/>
+        </w:rPr>
+        <w:t xml:space="preserve">107</w:t>
+      </w:r>
+      <w:r>
+        <w:t xml:space="preserve">(3), 1018–1034.</w:t>
+      </w:r>
+      <w:r>
+        <w:t xml:space="preserve"> </w:t>
+      </w:r>
+      <w:hyperlink r:id="rId59">
+        <w:r>
+          <w:rPr>
+            <w:rStyle w:val="Hyperlink"/>
+          </w:rPr>
+          <w:t xml:space="preserve">https://doi.org/https://doi.org/10.1016/j.cognition.2007.12.008</w:t>
+        </w:r>
+      </w:hyperlink>
+    </w:p>
+    <w:bookmarkEnd w:id="60"/>
+    <w:bookmarkStart w:id="61" w:name="ref-boudreault_2007"/>
+    <w:p>
+      <w:pPr>
+        <w:pStyle w:val="Literaturverzeichnis"/>
+      </w:pPr>
+      <w:r>
         <w:t xml:space="preserve">Boudreault, M.-C., Cabirol, A.-A., Trudeau, N., Poulin-Dubois, D., &amp; Sutton, A. (2007). Les inventaires MacArthur du développement de la communication: Validité et données normatives préliminaires. / MacArthur communicative development inventories: Validity and preliminary normative data.</w:t>
       </w:r>
       <w:r>
@@ -7756,13 +8131,58 @@
         <w:t xml:space="preserve">(1), 27–37.</w:t>
       </w:r>
     </w:p>
-    <w:bookmarkEnd w:id="59"/>
-    <w:bookmarkStart w:id="61" w:name="ref-byersh_2013"/>
+    <w:bookmarkEnd w:id="61"/>
+    <w:bookmarkStart w:id="63" w:name="ref-buac_2019"/>
     <w:p>
       <w:pPr>
         <w:pStyle w:val="Literaturverzeichnis"/>
       </w:pPr>
       <w:r>
+        <w:t xml:space="preserve">Buac, M., Tauzin-Larché, A., Weisberg, E., &amp; Kaushanskaya, M. (2019). Effect of speaker certainty on novel word learning in monolingual and bilingual children.</w:t>
+      </w:r>
+      <w:r>
+        <w:t xml:space="preserve"> </w:t>
+      </w:r>
+      <w:r>
+        <w:rPr>
+          <w:i/>
+        </w:rPr>
+        <w:t xml:space="preserve">Bilingualism</w:t>
+      </w:r>
+      <w:r>
+        <w:t xml:space="preserve">,</w:t>
+      </w:r>
+      <w:r>
+        <w:t xml:space="preserve"> </w:t>
+      </w:r>
+      <w:r>
+        <w:rPr>
+          <w:i/>
+        </w:rPr>
+        <w:t xml:space="preserve">22</w:t>
+      </w:r>
+      <w:r>
+        <w:t xml:space="preserve">(4), 883–895.</w:t>
+      </w:r>
+      <w:r>
+        <w:t xml:space="preserve"> </w:t>
+      </w:r>
+      <w:hyperlink r:id="rId62">
+        <w:r>
+          <w:rPr>
+            <w:rStyle w:val="Hyperlink"/>
+          </w:rPr>
+          <w:t xml:space="preserve">https://doi.org/https://doi.org/10.1017/S1366728918000536</w:t>
+        </w:r>
+      </w:hyperlink>
+    </w:p>
+    <w:bookmarkEnd w:id="63"/>
+    <w:bookmarkStart w:id="65" w:name="ref-byersh_2013"/>
+    <w:p>
+      <w:pPr>
+        <w:pStyle w:val="Literaturverzeichnis"/>
+      </w:pPr>
+      <w:r>
         <w:t xml:space="preserve">Byers-Heinlein, K. (2013). Parental language mixing: Its measurement and the relation of mixed input to young bilingual children’s vocabulary size.</w:t>
       </w:r>
       <w:r>
@@ -7792,7 +8212,7 @@
       <w:r>
         <w:t xml:space="preserve"> </w:t>
       </w:r>
-      <w:hyperlink r:id="rId60">
+      <w:hyperlink r:id="rId64">
         <w:r>
           <w:rPr>
             <w:rStyle w:val="Hyperlink"/>
@@ -7801,8 +8221,8 @@
         </w:r>
       </w:hyperlink>
     </w:p>
-    <w:bookmarkEnd w:id="61"/>
-    <w:bookmarkStart w:id="63" w:name="ref-byersh_2014"/>
+    <w:bookmarkEnd w:id="65"/>
+    <w:bookmarkStart w:id="67" w:name="ref-byersh_2014"/>
     <w:p>
       <w:pPr>
         <w:pStyle w:val="Literaturverzeichnis"/>
@@ -7837,7 +8257,7 @@
       <w:r>
         <w:t xml:space="preserve"> </w:t>
       </w:r>
-      <w:hyperlink r:id="rId62">
+      <w:hyperlink r:id="rId66">
         <w:r>
           <w:rPr>
             <w:rStyle w:val="Hyperlink"/>
@@ -7846,8 +8266,8 @@
         </w:r>
       </w:hyperlink>
     </w:p>
-    <w:bookmarkEnd w:id="63"/>
-    <w:bookmarkStart w:id="65" w:name="ref-byersh_2017"/>
+    <w:bookmarkEnd w:id="67"/>
+    <w:bookmarkStart w:id="69" w:name="ref-byersh_2017"/>
     <w:p>
       <w:pPr>
         <w:pStyle w:val="Literaturverzeichnis"/>
@@ -7882,7 +8302,7 @@
       <w:r>
         <w:t xml:space="preserve"> </w:t>
       </w:r>
-      <w:hyperlink r:id="rId64">
+      <w:hyperlink r:id="rId68">
         <w:r>
           <w:rPr>
             <w:rStyle w:val="Hyperlink"/>
@@ -7891,8 +8311,8 @@
         </w:r>
       </w:hyperlink>
     </w:p>
-    <w:bookmarkEnd w:id="65"/>
-    <w:bookmarkStart w:id="67" w:name="ref-byers-heinlein_2020"/>
+    <w:bookmarkEnd w:id="69"/>
+    <w:bookmarkStart w:id="71" w:name="ref-byers-heinlein_2020"/>
     <w:p>
       <w:pPr>
         <w:pStyle w:val="Literaturverzeichnis"/>
@@ -7915,7 +8335,7 @@
       <w:r>
         <w:t xml:space="preserve"> </w:t>
       </w:r>
-      <w:hyperlink r:id="rId66">
+      <w:hyperlink r:id="rId70">
         <w:r>
           <w:rPr>
             <w:rStyle w:val="Hyperlink"/>
@@ -7924,8 +8344,8 @@
         </w:r>
       </w:hyperlink>
     </w:p>
-    <w:bookmarkEnd w:id="67"/>
-    <w:bookmarkStart w:id="69" w:name="ref-carbajal_2020"/>
+    <w:bookmarkEnd w:id="71"/>
+    <w:bookmarkStart w:id="73" w:name="ref-carbajal_2020"/>
     <w:p>
       <w:pPr>
         <w:pStyle w:val="Literaturverzeichnis"/>
@@ -7960,7 +8380,7 @@
       <w:r>
         <w:t xml:space="preserve"> </w:t>
       </w:r>
-      <w:hyperlink r:id="rId68">
+      <w:hyperlink r:id="rId72">
         <w:r>
           <w:rPr>
             <w:rStyle w:val="Hyperlink"/>
@@ -7969,8 +8389,8 @@
         </w:r>
       </w:hyperlink>
     </w:p>
-    <w:bookmarkEnd w:id="69"/>
-    <w:bookmarkStart w:id="70" w:name="ref-carey_1978"/>
+    <w:bookmarkEnd w:id="73"/>
+    <w:bookmarkStart w:id="74" w:name="ref-carey_1978"/>
     <w:p>
       <w:pPr>
         <w:pStyle w:val="Literaturverzeichnis"/>
@@ -8003,8 +8423,8 @@
         <w:t xml:space="preserve">, 17–29.</w:t>
       </w:r>
     </w:p>
-    <w:bookmarkEnd w:id="70"/>
-    <w:bookmarkStart w:id="72" w:name="ref-chan_1983"/>
+    <w:bookmarkEnd w:id="74"/>
+    <w:bookmarkStart w:id="76" w:name="ref-chan_1983"/>
     <w:p>
       <w:pPr>
         <w:pStyle w:val="Literaturverzeichnis"/>
@@ -8039,7 +8459,7 @@
       <w:r>
         <w:t xml:space="preserve"> </w:t>
       </w:r>
-      <w:hyperlink r:id="rId71">
+      <w:hyperlink r:id="rId75">
         <w:r>
           <w:rPr>
             <w:rStyle w:val="Hyperlink"/>
@@ -8048,8 +8468,8 @@
         </w:r>
       </w:hyperlink>
     </w:p>
-    <w:bookmarkEnd w:id="72"/>
-    <w:bookmarkStart w:id="74" w:name="ref-curtin_2011"/>
+    <w:bookmarkEnd w:id="76"/>
+    <w:bookmarkStart w:id="78" w:name="ref-curtin_2011"/>
     <w:p>
       <w:pPr>
         <w:pStyle w:val="Literaturverzeichnis"/>
@@ -8084,7 +8504,7 @@
       <w:r>
         <w:t xml:space="preserve"> </w:t>
       </w:r>
-      <w:hyperlink r:id="rId73">
+      <w:hyperlink r:id="rId77">
         <w:r>
           <w:rPr>
             <w:rStyle w:val="Hyperlink"/>
@@ -8093,8 +8513,8 @@
         </w:r>
       </w:hyperlink>
     </w:p>
-    <w:bookmarkEnd w:id="74"/>
-    <w:bookmarkStart w:id="76" w:name="ref-deanda_2018"/>
+    <w:bookmarkEnd w:id="78"/>
+    <w:bookmarkStart w:id="80" w:name="ref-deanda_2018"/>
     <w:p>
       <w:pPr>
         <w:pStyle w:val="Literaturverzeichnis"/>
@@ -8129,7 +8549,7 @@
       <w:r>
         <w:t xml:space="preserve"> </w:t>
       </w:r>
-      <w:hyperlink r:id="rId75">
+      <w:hyperlink r:id="rId79">
         <w:r>
           <w:rPr>
             <w:rStyle w:val="Hyperlink"/>
@@ -8138,8 +8558,8 @@
         </w:r>
       </w:hyperlink>
     </w:p>
-    <w:bookmarkEnd w:id="76"/>
-    <w:bookmarkStart w:id="78" w:name="ref-eyetracking_r"/>
+    <w:bookmarkEnd w:id="80"/>
+    <w:bookmarkStart w:id="82" w:name="ref-eyetracking_r"/>
     <w:p>
       <w:pPr>
         <w:pStyle w:val="Literaturverzeichnis"/>
@@ -8150,7 +8570,7 @@
       <w:r>
         <w:t xml:space="preserve"> </w:t>
       </w:r>
-      <w:hyperlink r:id="rId77">
+      <w:hyperlink r:id="rId81">
         <w:r>
           <w:rPr>
             <w:rStyle w:val="Hyperlink"/>
@@ -8159,8 +8579,8 @@
         </w:r>
       </w:hyperlink>
     </w:p>
-    <w:bookmarkEnd w:id="78"/>
-    <w:bookmarkStart w:id="79" w:name="ref-dunn_2007"/>
+    <w:bookmarkEnd w:id="82"/>
+    <w:bookmarkStart w:id="83" w:name="ref-dunn_2007"/>
     <w:p>
       <w:pPr>
         <w:pStyle w:val="Literaturverzeichnis"/>
@@ -8181,8 +8601,8 @@
         <w:t xml:space="preserve">. Circle Pines, MN: American Guidance Service.</w:t>
       </w:r>
     </w:p>
-    <w:bookmarkEnd w:id="79"/>
-    <w:bookmarkStart w:id="80" w:name="ref-dunn_1993"/>
+    <w:bookmarkEnd w:id="83"/>
+    <w:bookmarkStart w:id="84" w:name="ref-dunn_1993"/>
     <w:p>
       <w:pPr>
         <w:pStyle w:val="Literaturverzeichnis"/>
@@ -8203,8 +8623,8 @@
         <w:t xml:space="preserve">. Toronto: PSYCAN.</w:t>
       </w:r>
     </w:p>
-    <w:bookmarkEnd w:id="80"/>
-    <w:bookmarkStart w:id="81" w:name="ref-dunn_1986"/>
+    <w:bookmarkEnd w:id="84"/>
+    <w:bookmarkStart w:id="85" w:name="ref-dunn_1986"/>
     <w:p>
       <w:pPr>
         <w:pStyle w:val="Literaturverzeichnis"/>
@@ -8225,8 +8645,8 @@
         <w:t xml:space="preserve">. Circle Pines, MN: American Guidance Service (AGS), Inc.</w:t>
       </w:r>
     </w:p>
-    <w:bookmarkEnd w:id="81"/>
-    <w:bookmarkStart w:id="83" w:name="ref-ervin_2005"/>
+    <w:bookmarkEnd w:id="85"/>
+    <w:bookmarkStart w:id="87" w:name="ref-ervin_2005"/>
     <w:p>
       <w:pPr>
         <w:pStyle w:val="Literaturverzeichnis"/>
@@ -8261,7 +8681,7 @@
       <w:r>
         <w:t xml:space="preserve"> </w:t>
       </w:r>
-      <w:hyperlink r:id="rId82">
+      <w:hyperlink r:id="rId86">
         <w:r>
           <w:rPr>
             <w:rStyle w:val="Hyperlink"/>
@@ -8270,8 +8690,8 @@
         </w:r>
       </w:hyperlink>
     </w:p>
-    <w:bookmarkEnd w:id="83"/>
-    <w:bookmarkStart w:id="84" w:name="ref-fenson_2007"/>
+    <w:bookmarkEnd w:id="87"/>
+    <w:bookmarkStart w:id="88" w:name="ref-fenson_2007"/>
     <w:p>
       <w:pPr>
         <w:pStyle w:val="Literaturverzeichnis"/>
@@ -8295,8 +8715,8 @@
         <w:t xml:space="preserve">(2nd ed.). Baltimore, MD: Brookes.</w:t>
       </w:r>
     </w:p>
-    <w:bookmarkEnd w:id="84"/>
-    <w:bookmarkStart w:id="86" w:name="ref-fernald_2012"/>
+    <w:bookmarkEnd w:id="88"/>
+    <w:bookmarkStart w:id="90" w:name="ref-fernald_2012"/>
     <w:p>
       <w:pPr>
         <w:pStyle w:val="Literaturverzeichnis"/>
@@ -8331,7 +8751,7 @@
       <w:r>
         <w:t xml:space="preserve"> </w:t>
       </w:r>
-      <w:hyperlink r:id="rId85">
+      <w:hyperlink r:id="rId89">
         <w:r>
           <w:rPr>
             <w:rStyle w:val="Hyperlink"/>
@@ -8340,8 +8760,8 @@
         </w:r>
       </w:hyperlink>
     </w:p>
-    <w:bookmarkEnd w:id="86"/>
-    <w:bookmarkStart w:id="88" w:name="ref-fernald_2013"/>
+    <w:bookmarkEnd w:id="90"/>
+    <w:bookmarkStart w:id="92" w:name="ref-fernald_2013"/>
     <w:p>
       <w:pPr>
         <w:pStyle w:val="Literaturverzeichnis"/>
@@ -8376,7 +8796,7 @@
       <w:r>
         <w:t xml:space="preserve"> </w:t>
       </w:r>
-      <w:hyperlink r:id="rId87">
+      <w:hyperlink r:id="rId91">
         <w:r>
           <w:rPr>
             <w:rStyle w:val="Hyperlink"/>
@@ -8385,8 +8805,8 @@
         </w:r>
       </w:hyperlink>
     </w:p>
-    <w:bookmarkEnd w:id="88"/>
-    <w:bookmarkStart w:id="90" w:name="ref-fernald_2008"/>
+    <w:bookmarkEnd w:id="92"/>
+    <w:bookmarkStart w:id="94" w:name="ref-fernald_2008"/>
     <w:p>
       <w:pPr>
         <w:pStyle w:val="Literaturverzeichnis"/>
@@ -8409,7 +8829,7 @@
       <w:r>
         <w:t xml:space="preserve"> </w:t>
       </w:r>
-      <w:hyperlink r:id="rId89">
+      <w:hyperlink r:id="rId93">
         <w:r>
           <w:rPr>
             <w:rStyle w:val="Hyperlink"/>
@@ -8418,8 +8838,8 @@
         </w:r>
       </w:hyperlink>
     </w:p>
-    <w:bookmarkEnd w:id="90"/>
-    <w:bookmarkStart w:id="92" w:name="ref-fernald_2006"/>
+    <w:bookmarkEnd w:id="94"/>
+    <w:bookmarkStart w:id="96" w:name="ref-fernald_2006"/>
     <w:p>
       <w:pPr>
         <w:pStyle w:val="Literaturverzeichnis"/>
@@ -8454,7 +8874,7 @@
       <w:r>
         <w:t xml:space="preserve"> </w:t>
       </w:r>
-      <w:hyperlink r:id="rId91">
+      <w:hyperlink r:id="rId95">
         <w:r>
           <w:rPr>
             <w:rStyle w:val="Hyperlink"/>
@@ -8463,8 +8883,8 @@
         </w:r>
       </w:hyperlink>
     </w:p>
-    <w:bookmarkEnd w:id="92"/>
-    <w:bookmarkStart w:id="94" w:name="ref-frank_2017"/>
+    <w:bookmarkEnd w:id="96"/>
+    <w:bookmarkStart w:id="98" w:name="ref-frank_2017"/>
     <w:p>
       <w:pPr>
         <w:pStyle w:val="Literaturverzeichnis"/>
@@ -8499,7 +8919,7 @@
       <w:r>
         <w:t xml:space="preserve"> </w:t>
       </w:r>
-      <w:hyperlink r:id="rId93">
+      <w:hyperlink r:id="rId97">
         <w:r>
           <w:rPr>
             <w:rStyle w:val="Hyperlink"/>
@@ -8508,8 +8928,8 @@
         </w:r>
       </w:hyperlink>
     </w:p>
-    <w:bookmarkEnd w:id="94"/>
-    <w:bookmarkStart w:id="96" w:name="ref-gilkerson2017"/>
+    <w:bookmarkEnd w:id="98"/>
+    <w:bookmarkStart w:id="100" w:name="ref-gilkerson2017"/>
     <w:p>
       <w:pPr>
         <w:pStyle w:val="Literaturverzeichnis"/>
@@ -8544,7 +8964,7 @@
       <w:r>
         <w:t xml:space="preserve"> </w:t>
       </w:r>
-      <w:hyperlink r:id="rId95">
+      <w:hyperlink r:id="rId99">
         <w:r>
           <w:rPr>
             <w:rStyle w:val="Hyperlink"/>
@@ -8553,8 +8973,8 @@
         </w:r>
       </w:hyperlink>
     </w:p>
-    <w:bookmarkEnd w:id="96"/>
-    <w:bookmarkStart w:id="98" w:name="ref-goodman_1998"/>
+    <w:bookmarkEnd w:id="100"/>
+    <w:bookmarkStart w:id="102" w:name="ref-goodman_1998"/>
     <w:p>
       <w:pPr>
         <w:pStyle w:val="Literaturverzeichnis"/>
@@ -8589,7 +9009,7 @@
       <w:r>
         <w:t xml:space="preserve"> </w:t>
       </w:r>
-      <w:hyperlink r:id="rId97">
+      <w:hyperlink r:id="rId101">
         <w:r>
           <w:rPr>
             <w:rStyle w:val="Hyperlink"/>
@@ -8598,8 +9018,8 @@
         </w:r>
       </w:hyperlink>
     </w:p>
-    <w:bookmarkEnd w:id="98"/>
-    <w:bookmarkStart w:id="100" w:name="ref-goodz_1989"/>
+    <w:bookmarkEnd w:id="102"/>
+    <w:bookmarkStart w:id="104" w:name="ref-goodz_1989"/>
     <w:p>
       <w:pPr>
         <w:pStyle w:val="Literaturverzeichnis"/>
@@ -8634,7 +9054,7 @@
       <w:r>
         <w:t xml:space="preserve"> </w:t>
       </w:r>
-      <w:hyperlink r:id="rId99">
+      <w:hyperlink r:id="rId103">
         <w:r>
           <w:rPr>
             <w:rStyle w:val="Hyperlink"/>
@@ -8643,8 +9063,8 @@
         </w:r>
       </w:hyperlink>
     </w:p>
-    <w:bookmarkEnd w:id="100"/>
-    <w:bookmarkStart w:id="102" w:name="ref-grainger_1988"/>
+    <w:bookmarkEnd w:id="104"/>
+    <w:bookmarkStart w:id="106" w:name="ref-grainger_1988"/>
     <w:p>
       <w:pPr>
         <w:pStyle w:val="Literaturverzeichnis"/>
@@ -8679,7 +9099,7 @@
       <w:r>
         <w:t xml:space="preserve"> </w:t>
       </w:r>
-      <w:hyperlink r:id="rId101">
+      <w:hyperlink r:id="rId105">
         <w:r>
           <w:rPr>
             <w:rStyle w:val="Hyperlink"/>
@@ -8688,13 +9108,35 @@
         </w:r>
       </w:hyperlink>
     </w:p>
-    <w:bookmarkEnd w:id="102"/>
-    <w:bookmarkStart w:id="103" w:name="ref-hart_1995"/>
+    <w:bookmarkEnd w:id="106"/>
+    <w:bookmarkStart w:id="107" w:name="ref-grosjean_1982"/>
     <w:p>
       <w:pPr>
         <w:pStyle w:val="Literaturverzeichnis"/>
       </w:pPr>
       <w:r>
+        <w:t xml:space="preserve">Grosjean, F. (1982).</w:t>
+      </w:r>
+      <w:r>
+        <w:t xml:space="preserve"> </w:t>
+      </w:r>
+      <w:r>
+        <w:rPr>
+          <w:i/>
+        </w:rPr>
+        <w:t xml:space="preserve">Life with two languages: An introduction to bilingualism</w:t>
+      </w:r>
+      <w:r>
+        <w:t xml:space="preserve">. Harvard University Press.</w:t>
+      </w:r>
+    </w:p>
+    <w:bookmarkEnd w:id="107"/>
+    <w:bookmarkStart w:id="108" w:name="ref-hart_1995"/>
+    <w:p>
+      <w:pPr>
+        <w:pStyle w:val="Literaturverzeichnis"/>
+      </w:pPr>
+      <w:r>
         <w:t xml:space="preserve">Hart, B., &amp; Risley, T. (1995).</w:t>
       </w:r>
       <w:r>
@@ -8710,13 +9152,58 @@
         <w:t xml:space="preserve">. Baltimore, MD: Paul H. Brookes Publishing Company.</w:t>
       </w:r>
     </w:p>
-    <w:bookmarkEnd w:id="103"/>
-    <w:bookmarkStart w:id="105" w:name="ref-horst_2008"/>
+    <w:bookmarkEnd w:id="108"/>
+    <w:bookmarkStart w:id="110" w:name="ref-heredia_2001"/>
     <w:p>
       <w:pPr>
         <w:pStyle w:val="Literaturverzeichnis"/>
       </w:pPr>
       <w:r>
+        <w:t xml:space="preserve">Heredia, R. R., &amp; Altarriba, J. (2001). Bilingual language mixing: Why do bilinguals code-switch?</w:t>
+      </w:r>
+      <w:r>
+        <w:t xml:space="preserve"> </w:t>
+      </w:r>
+      <w:r>
+        <w:rPr>
+          <w:i/>
+        </w:rPr>
+        <w:t xml:space="preserve">Current Directions in Psychological Science</w:t>
+      </w:r>
+      <w:r>
+        <w:t xml:space="preserve">,</w:t>
+      </w:r>
+      <w:r>
+        <w:t xml:space="preserve"> </w:t>
+      </w:r>
+      <w:r>
+        <w:rPr>
+          <w:i/>
+        </w:rPr>
+        <w:t xml:space="preserve">10</w:t>
+      </w:r>
+      <w:r>
+        <w:t xml:space="preserve">(5), 164–168.</w:t>
+      </w:r>
+      <w:r>
+        <w:t xml:space="preserve"> </w:t>
+      </w:r>
+      <w:hyperlink r:id="rId109">
+        <w:r>
+          <w:rPr>
+            <w:rStyle w:val="Hyperlink"/>
+          </w:rPr>
+          <w:t xml:space="preserve">https://doi.org/https://doi.org/10.1111/1467-8721.00140</w:t>
+        </w:r>
+      </w:hyperlink>
+    </w:p>
+    <w:bookmarkEnd w:id="110"/>
+    <w:bookmarkStart w:id="112" w:name="ref-horst_2008"/>
+    <w:p>
+      <w:pPr>
+        <w:pStyle w:val="Literaturverzeichnis"/>
+      </w:pPr>
+      <w:r>
         <w:t xml:space="preserve">Horst, J. S., &amp; Samuelson, L. K. (2008). Fast mapping but poor retention by 24-month-old infants.</w:t>
       </w:r>
       <w:r>
@@ -8746,7 +9233,7 @@
       <w:r>
         <w:t xml:space="preserve"> </w:t>
       </w:r>
-      <w:hyperlink r:id="rId104">
+      <w:hyperlink r:id="rId111">
         <w:r>
           <w:rPr>
             <w:rStyle w:val="Hyperlink"/>
@@ -8755,8 +9242,8 @@
         </w:r>
       </w:hyperlink>
     </w:p>
-    <w:bookmarkEnd w:id="105"/>
-    <w:bookmarkStart w:id="107" w:name="ref-hurtado_2014"/>
+    <w:bookmarkEnd w:id="112"/>
+    <w:bookmarkStart w:id="114" w:name="ref-hurtado_2014"/>
     <w:p>
       <w:pPr>
         <w:pStyle w:val="Literaturverzeichnis"/>
@@ -8791,7 +9278,7 @@
       <w:r>
         <w:t xml:space="preserve"> </w:t>
       </w:r>
-      <w:hyperlink r:id="rId106">
+      <w:hyperlink r:id="rId113">
         <w:r>
           <w:rPr>
             <w:rStyle w:val="Hyperlink"/>
@@ -8800,8 +9287,8 @@
         </w:r>
       </w:hyperlink>
     </w:p>
-    <w:bookmarkEnd w:id="107"/>
-    <w:bookmarkStart w:id="108" w:name="ref-kircher_2014"/>
+    <w:bookmarkEnd w:id="114"/>
+    <w:bookmarkStart w:id="115" w:name="ref-kircher_2014"/>
     <w:p>
       <w:pPr>
         <w:pStyle w:val="Literaturverzeichnis"/>
@@ -8834,8 +9321,8 @@
         <w:t xml:space="preserve">(1), 20–50.</w:t>
       </w:r>
     </w:p>
-    <w:bookmarkEnd w:id="108"/>
-    <w:bookmarkStart w:id="110" w:name="ref-kremin_2020"/>
+    <w:bookmarkEnd w:id="115"/>
+    <w:bookmarkStart w:id="117" w:name="ref-kremin_2020"/>
     <w:p>
       <w:pPr>
         <w:pStyle w:val="Literaturverzeichnis"/>
@@ -8858,7 +9345,7 @@
       <w:r>
         <w:t xml:space="preserve"> </w:t>
       </w:r>
-      <w:hyperlink r:id="rId109">
+      <w:hyperlink r:id="rId116">
         <w:r>
           <w:rPr>
             <w:rStyle w:val="Hyperlink"/>
@@ -8867,8 +9354,8 @@
         </w:r>
       </w:hyperlink>
     </w:p>
-    <w:bookmarkEnd w:id="110"/>
-    <w:bookmarkStart w:id="112" w:name="ref-kroff_2017"/>
+    <w:bookmarkEnd w:id="117"/>
+    <w:bookmarkStart w:id="119" w:name="ref-kroff_2017"/>
     <w:p>
       <w:pPr>
         <w:pStyle w:val="Literaturverzeichnis"/>
@@ -8903,7 +9390,7 @@
       <w:r>
         <w:t xml:space="preserve"> </w:t>
       </w:r>
-      <w:hyperlink r:id="rId111">
+      <w:hyperlink r:id="rId118">
         <w:r>
           <w:rPr>
             <w:rStyle w:val="Hyperlink"/>
@@ -8912,8 +9399,8 @@
         </w:r>
       </w:hyperlink>
     </w:p>
-    <w:bookmarkEnd w:id="112"/>
-    <w:bookmarkStart w:id="114" w:name="ref-lany_2017"/>
+    <w:bookmarkEnd w:id="119"/>
+    <w:bookmarkStart w:id="121" w:name="ref-lany_2017"/>
     <w:p>
       <w:pPr>
         <w:pStyle w:val="Literaturverzeichnis"/>
@@ -8948,7 +9435,7 @@
       <w:r>
         <w:t xml:space="preserve"> </w:t>
       </w:r>
-      <w:hyperlink r:id="rId113">
+      <w:hyperlink r:id="rId120">
         <w:r>
           <w:rPr>
             <w:rStyle w:val="Hyperlink"/>
@@ -8957,8 +9444,8 @@
         </w:r>
       </w:hyperlink>
     </w:p>
-    <w:bookmarkEnd w:id="114"/>
-    <w:bookmarkStart w:id="116" w:name="ref-legacy_2016"/>
+    <w:bookmarkEnd w:id="121"/>
+    <w:bookmarkStart w:id="123" w:name="ref-legacy_2016"/>
     <w:p>
       <w:pPr>
         <w:pStyle w:val="Literaturverzeichnis"/>
@@ -8993,7 +9480,7 @@
       <w:r>
         <w:t xml:space="preserve"> </w:t>
       </w:r>
-      <w:hyperlink r:id="rId115">
+      <w:hyperlink r:id="rId122">
         <w:r>
           <w:rPr>
             <w:rStyle w:val="Hyperlink"/>
@@ -9002,8 +9489,8 @@
         </w:r>
       </w:hyperlink>
     </w:p>
-    <w:bookmarkEnd w:id="116"/>
-    <w:bookmarkStart w:id="118" w:name="ref-leww_2007"/>
+    <w:bookmarkEnd w:id="123"/>
+    <w:bookmarkStart w:id="125" w:name="ref-leww_2007"/>
     <w:p>
       <w:pPr>
         <w:pStyle w:val="Literaturverzeichnis"/>
@@ -9038,7 +9525,7 @@
       <w:r>
         <w:t xml:space="preserve"> </w:t>
       </w:r>
-      <w:hyperlink r:id="rId117">
+      <w:hyperlink r:id="rId124">
         <w:r>
           <w:rPr>
             <w:rStyle w:val="Hyperlink"/>
@@ -9047,8 +9534,8 @@
         </w:r>
       </w:hyperlink>
     </w:p>
-    <w:bookmarkEnd w:id="118"/>
-    <w:bookmarkStart w:id="120" w:name="ref-libertus_2015"/>
+    <w:bookmarkEnd w:id="125"/>
+    <w:bookmarkStart w:id="127" w:name="ref-libertus_2015"/>
     <w:p>
       <w:pPr>
         <w:pStyle w:val="Literaturverzeichnis"/>
@@ -9083,7 +9570,7 @@
       <w:r>
         <w:t xml:space="preserve"> </w:t>
       </w:r>
-      <w:hyperlink r:id="rId119">
+      <w:hyperlink r:id="rId126">
         <w:r>
           <w:rPr>
             <w:rStyle w:val="Hyperlink"/>
@@ -9092,8 +9579,8 @@
         </w:r>
       </w:hyperlink>
     </w:p>
-    <w:bookmarkEnd w:id="120"/>
-    <w:bookmarkStart w:id="122" w:name="ref-macnamara_1971"/>
+    <w:bookmarkEnd w:id="127"/>
+    <w:bookmarkStart w:id="129" w:name="ref-macnamara_1971"/>
     <w:p>
       <w:pPr>
         <w:pStyle w:val="Literaturverzeichnis"/>
@@ -9128,7 +9615,7 @@
       <w:r>
         <w:t xml:space="preserve"> </w:t>
       </w:r>
-      <w:hyperlink r:id="rId121">
+      <w:hyperlink r:id="rId128">
         <w:r>
           <w:rPr>
             <w:rStyle w:val="Hyperlink"/>
@@ -9137,23 +9624,23 @@
         </w:r>
       </w:hyperlink>
     </w:p>
-    <w:bookmarkEnd w:id="122"/>
-    <w:bookmarkStart w:id="124" w:name="ref-mangardich_2018"/>
+    <w:bookmarkEnd w:id="129"/>
+    <w:bookmarkStart w:id="131" w:name="ref-marchman_2010"/>
     <w:p>
       <w:pPr>
         <w:pStyle w:val="Literaturverzeichnis"/>
       </w:pPr>
       <w:r>
-        <w:t xml:space="preserve">Mangardich, H., &amp; Sabbagh, M. A. (2018). Children remember words from ignorant speakers but do not attach meaning: Evidence from event-related potentials.</w:t>
-      </w:r>
-      <w:r>
-        <w:t xml:space="preserve"> </w:t>
-      </w:r>
-      <w:r>
-        <w:rPr>
-          <w:i/>
-        </w:rPr>
-        <w:t xml:space="preserve">Developmental Science</w:t>
+        <w:t xml:space="preserve">Marchman, V. A., Fernald, A., &amp; Hurtado, N. (2010). How vocabulary size in two languages relates to efficiency in spoken word recognition by young Spanish–English bilinguals.</w:t>
+      </w:r>
+      <w:r>
+        <w:t xml:space="preserve"> </w:t>
+      </w:r>
+      <w:r>
+        <w:rPr>
+          <w:i/>
+        </w:rPr>
+        <w:t xml:space="preserve">Journal of Child Language</w:t>
       </w:r>
       <w:r>
         <w:t xml:space="preserve">,</w:t>
@@ -9165,51 +9652,6 @@
         <w:rPr>
           <w:i/>
         </w:rPr>
-        <w:t xml:space="preserve">21</w:t>
-      </w:r>
-      <w:r>
-        <w:t xml:space="preserve">(2), e12544.</w:t>
-      </w:r>
-      <w:r>
-        <w:t xml:space="preserve"> </w:t>
-      </w:r>
-      <w:hyperlink r:id="rId123">
-        <w:r>
-          <w:rPr>
-            <w:rStyle w:val="Hyperlink"/>
-          </w:rPr>
-          <w:t xml:space="preserve">https://doi.org/10.1111/desc.12544</w:t>
-        </w:r>
-      </w:hyperlink>
-    </w:p>
-    <w:bookmarkEnd w:id="124"/>
-    <w:bookmarkStart w:id="126" w:name="ref-marchman_2010"/>
-    <w:p>
-      <w:pPr>
-        <w:pStyle w:val="Literaturverzeichnis"/>
-      </w:pPr>
-      <w:r>
-        <w:t xml:space="preserve">Marchman, V. A., Fernald, A., &amp; Hurtado, N. (2010). How vocabulary size in two languages relates to efficiency in spoken word recognition by young Spanish–English bilinguals.</w:t>
-      </w:r>
-      <w:r>
-        <w:t xml:space="preserve"> </w:t>
-      </w:r>
-      <w:r>
-        <w:rPr>
-          <w:i/>
-        </w:rPr>
-        <w:t xml:space="preserve">Journal of Child Language</w:t>
-      </w:r>
-      <w:r>
-        <w:t xml:space="preserve">,</w:t>
-      </w:r>
-      <w:r>
-        <w:t xml:space="preserve"> </w:t>
-      </w:r>
-      <w:r>
-        <w:rPr>
-          <w:i/>
-        </w:rPr>
         <w:t xml:space="preserve">37</w:t>
       </w:r>
       <w:r>
@@ -9218,7 +9660,7 @@
       <w:r>
         <w:t xml:space="preserve"> </w:t>
       </w:r>
-      <w:hyperlink r:id="rId125">
+      <w:hyperlink r:id="rId130">
         <w:r>
           <w:rPr>
             <w:rStyle w:val="Hyperlink"/>
@@ -9227,8 +9669,8 @@
         </w:r>
       </w:hyperlink>
     </w:p>
-    <w:bookmarkEnd w:id="126"/>
-    <w:bookmarkStart w:id="128" w:name="ref-marian_2007"/>
+    <w:bookmarkEnd w:id="131"/>
+    <w:bookmarkStart w:id="133" w:name="ref-marian_2007"/>
     <w:p>
       <w:pPr>
         <w:pStyle w:val="Literaturverzeichnis"/>
@@ -9263,7 +9705,7 @@
       <w:r>
         <w:t xml:space="preserve"> </w:t>
       </w:r>
-      <w:hyperlink r:id="rId127">
+      <w:hyperlink r:id="rId132">
         <w:r>
           <w:rPr>
             <w:rStyle w:val="Hyperlink"/>
@@ -9272,8 +9714,8 @@
         </w:r>
       </w:hyperlink>
     </w:p>
-    <w:bookmarkEnd w:id="128"/>
-    <w:bookmarkStart w:id="130" w:name="ref-meuter_1999"/>
+    <w:bookmarkEnd w:id="133"/>
+    <w:bookmarkStart w:id="135" w:name="ref-meuter_1999"/>
     <w:p>
       <w:pPr>
         <w:pStyle w:val="Literaturverzeichnis"/>
@@ -9308,7 +9750,7 @@
       <w:r>
         <w:t xml:space="preserve"> </w:t>
       </w:r>
-      <w:hyperlink r:id="rId129">
+      <w:hyperlink r:id="rId134">
         <w:r>
           <w:rPr>
             <w:rStyle w:val="Hyperlink"/>
@@ -9317,8 +9759,8 @@
         </w:r>
       </w:hyperlink>
     </w:p>
-    <w:bookmarkEnd w:id="130"/>
-    <w:bookmarkStart w:id="132" w:name="ref-moreno_2002"/>
+    <w:bookmarkEnd w:id="135"/>
+    <w:bookmarkStart w:id="137" w:name="ref-moreno_2002"/>
     <w:p>
       <w:pPr>
         <w:pStyle w:val="Literaturverzeichnis"/>
@@ -9353,7 +9795,7 @@
       <w:r>
         <w:t xml:space="preserve"> </w:t>
       </w:r>
-      <w:hyperlink r:id="rId131">
+      <w:hyperlink r:id="rId136">
         <w:r>
           <w:rPr>
             <w:rStyle w:val="Hyperlink"/>
@@ -9362,8 +9804,8 @@
         </w:r>
       </w:hyperlink>
     </w:p>
-    <w:bookmarkEnd w:id="132"/>
-    <w:bookmarkStart w:id="134" w:name="ref-morini_2019"/>
+    <w:bookmarkEnd w:id="137"/>
+    <w:bookmarkStart w:id="139" w:name="ref-morini_2019"/>
     <w:p>
       <w:pPr>
         <w:pStyle w:val="Literaturverzeichnis"/>
@@ -9398,7 +9840,7 @@
       <w:r>
         <w:t xml:space="preserve"> </w:t>
       </w:r>
-      <w:hyperlink r:id="rId133">
+      <w:hyperlink r:id="rId138">
         <w:r>
           <w:rPr>
             <w:rStyle w:val="Hyperlink"/>
@@ -9407,8 +9849,8 @@
         </w:r>
       </w:hyperlink>
     </w:p>
-    <w:bookmarkEnd w:id="134"/>
-    <w:bookmarkStart w:id="136" w:name="ref-oconnell_2009"/>
+    <w:bookmarkEnd w:id="139"/>
+    <w:bookmarkStart w:id="141" w:name="ref-oconnell_2009"/>
     <w:p>
       <w:pPr>
         <w:pStyle w:val="Literaturverzeichnis"/>
@@ -9443,7 +9885,7 @@
       <w:r>
         <w:t xml:space="preserve"> </w:t>
       </w:r>
-      <w:hyperlink r:id="rId135">
+      <w:hyperlink r:id="rId140">
         <w:r>
           <w:rPr>
             <w:rStyle w:val="Hyperlink"/>
@@ -9452,8 +9894,8 @@
         </w:r>
       </w:hyperlink>
     </w:p>
-    <w:bookmarkEnd w:id="136"/>
-    <w:bookmarkStart w:id="138" w:name="ref-orena_2020"/>
+    <w:bookmarkEnd w:id="141"/>
+    <w:bookmarkStart w:id="143" w:name="ref-orena_2020"/>
     <w:p>
       <w:pPr>
         <w:pStyle w:val="Literaturverzeichnis"/>
@@ -9476,7 +9918,7 @@
       <w:r>
         <w:t xml:space="preserve"> </w:t>
       </w:r>
-      <w:hyperlink r:id="rId137">
+      <w:hyperlink r:id="rId142">
         <w:r>
           <w:rPr>
             <w:rStyle w:val="Hyperlink"/>
@@ -9485,8 +9927,8 @@
         </w:r>
       </w:hyperlink>
     </w:p>
-    <w:bookmarkEnd w:id="138"/>
-    <w:bookmarkStart w:id="140" w:name="ref-place_2011"/>
+    <w:bookmarkEnd w:id="143"/>
+    <w:bookmarkStart w:id="145" w:name="ref-place_2011"/>
     <w:p>
       <w:pPr>
         <w:pStyle w:val="Literaturverzeichnis"/>
@@ -9521,7 +9963,7 @@
       <w:r>
         <w:t xml:space="preserve"> </w:t>
       </w:r>
-      <w:hyperlink r:id="rId139">
+      <w:hyperlink r:id="rId144">
         <w:r>
           <w:rPr>
             <w:rStyle w:val="Hyperlink"/>
@@ -9530,8 +9972,8 @@
         </w:r>
       </w:hyperlink>
     </w:p>
-    <w:bookmarkEnd w:id="140"/>
-    <w:bookmarkStart w:id="142" w:name="ref-place_2016"/>
+    <w:bookmarkEnd w:id="145"/>
+    <w:bookmarkStart w:id="147" w:name="ref-place_2016"/>
     <w:p>
       <w:pPr>
         <w:pStyle w:val="Literaturverzeichnis"/>
@@ -9566,7 +10008,7 @@
       <w:r>
         <w:t xml:space="preserve"> </w:t>
       </w:r>
-      <w:hyperlink r:id="rId141">
+      <w:hyperlink r:id="rId146">
         <w:r>
           <w:rPr>
             <w:rStyle w:val="Hyperlink"/>
@@ -9575,8 +10017,8 @@
         </w:r>
       </w:hyperlink>
     </w:p>
-    <w:bookmarkEnd w:id="142"/>
-    <w:bookmarkStart w:id="143" w:name="ref-potter_2018"/>
+    <w:bookmarkEnd w:id="147"/>
+    <w:bookmarkStart w:id="148" w:name="ref-potter_2018"/>
     <w:p>
       <w:pPr>
         <w:pStyle w:val="Literaturverzeichnis"/>
@@ -9597,8 +10039,8 @@
         <w:t xml:space="preserve">.</w:t>
       </w:r>
     </w:p>
-    <w:bookmarkEnd w:id="143"/>
-    <w:bookmarkStart w:id="145" w:name="ref-potter_2019"/>
+    <w:bookmarkEnd w:id="148"/>
+    <w:bookmarkStart w:id="150" w:name="ref-potter_2019"/>
     <w:p>
       <w:pPr>
         <w:pStyle w:val="Literaturverzeichnis"/>
@@ -9633,7 +10075,7 @@
       <w:r>
         <w:t xml:space="preserve"> </w:t>
       </w:r>
-      <w:hyperlink r:id="rId144">
+      <w:hyperlink r:id="rId149">
         <w:r>
           <w:rPr>
             <w:rStyle w:val="Hyperlink"/>
@@ -9642,8 +10084,8 @@
         </w:r>
       </w:hyperlink>
     </w:p>
-    <w:bookmarkEnd w:id="145"/>
-    <w:bookmarkStart w:id="147" w:name="ref-price_1999"/>
+    <w:bookmarkEnd w:id="150"/>
+    <w:bookmarkStart w:id="152" w:name="ref-price_1999"/>
     <w:p>
       <w:pPr>
         <w:pStyle w:val="Literaturverzeichnis"/>
@@ -9678,7 +10120,7 @@
       <w:r>
         <w:t xml:space="preserve"> </w:t>
       </w:r>
-      <w:hyperlink r:id="rId146">
+      <w:hyperlink r:id="rId151">
         <w:r>
           <w:rPr>
             <w:rStyle w:val="Hyperlink"/>
@@ -9687,8 +10129,8 @@
         </w:r>
       </w:hyperlink>
     </w:p>
-    <w:bookmarkEnd w:id="147"/>
-    <w:bookmarkStart w:id="149" w:name="ref-proverbio_2004"/>
+    <w:bookmarkEnd w:id="152"/>
+    <w:bookmarkStart w:id="154" w:name="ref-proverbio_2004"/>
     <w:p>
       <w:pPr>
         <w:pStyle w:val="Literaturverzeichnis"/>
@@ -9723,7 +10165,7 @@
       <w:r>
         <w:t xml:space="preserve"> </w:t>
       </w:r>
-      <w:hyperlink r:id="rId148">
+      <w:hyperlink r:id="rId153">
         <w:r>
           <w:rPr>
             <w:rStyle w:val="Hyperlink"/>
@@ -9732,8 +10174,8 @@
         </w:r>
       </w:hyperlink>
     </w:p>
-    <w:bookmarkEnd w:id="149"/>
-    <w:bookmarkStart w:id="151" w:name="ref-r_core"/>
+    <w:bookmarkEnd w:id="154"/>
+    <w:bookmarkStart w:id="156" w:name="ref-r_core"/>
     <w:p>
       <w:pPr>
         <w:pStyle w:val="Literaturverzeichnis"/>
@@ -9744,7 +10186,7 @@
       <w:r>
         <w:t xml:space="preserve"> </w:t>
       </w:r>
-      <w:hyperlink r:id="rId150">
+      <w:hyperlink r:id="rId155">
         <w:r>
           <w:rPr>
             <w:rStyle w:val="Hyperlink"/>
@@ -9753,8 +10195,8 @@
         </w:r>
       </w:hyperlink>
     </w:p>
-    <w:bookmarkEnd w:id="151"/>
-    <w:bookmarkStart w:id="153" w:name="ref-read_2020"/>
+    <w:bookmarkEnd w:id="156"/>
+    <w:bookmarkStart w:id="158" w:name="ref-read_2020"/>
     <w:p>
       <w:pPr>
         <w:pStyle w:val="Literaturverzeichnis"/>
@@ -9789,7 +10231,7 @@
       <w:r>
         <w:t xml:space="preserve"> </w:t>
       </w:r>
-      <w:hyperlink r:id="rId152">
+      <w:hyperlink r:id="rId157">
         <w:r>
           <w:rPr>
             <w:rStyle w:val="Hyperlink"/>
@@ -9798,8 +10240,8 @@
         </w:r>
       </w:hyperlink>
     </w:p>
-    <w:bookmarkEnd w:id="153"/>
-    <w:bookmarkStart w:id="155" w:name="ref-samuelson_2017"/>
+    <w:bookmarkEnd w:id="158"/>
+    <w:bookmarkStart w:id="160" w:name="ref-samuelson_2017"/>
     <w:p>
       <w:pPr>
         <w:pStyle w:val="Literaturverzeichnis"/>
@@ -9834,7 +10276,7 @@
       <w:r>
         <w:t xml:space="preserve"> </w:t>
       </w:r>
-      <w:hyperlink r:id="rId154">
+      <w:hyperlink r:id="rId159">
         <w:r>
           <w:rPr>
             <w:rStyle w:val="Hyperlink"/>
@@ -9843,8 +10285,8 @@
         </w:r>
       </w:hyperlink>
     </w:p>
-    <w:bookmarkEnd w:id="155"/>
-    <w:bookmarkStart w:id="157" w:name="ref-singh_2018"/>
+    <w:bookmarkEnd w:id="160"/>
+    <w:bookmarkStart w:id="162" w:name="ref-singh_2018"/>
     <w:p>
       <w:pPr>
         <w:pStyle w:val="Literaturverzeichnis"/>
@@ -9879,7 +10321,7 @@
       <w:r>
         <w:t xml:space="preserve"> </w:t>
       </w:r>
-      <w:hyperlink r:id="rId156">
+      <w:hyperlink r:id="rId161">
         <w:r>
           <w:rPr>
             <w:rStyle w:val="Hyperlink"/>
@@ -9888,8 +10330,8 @@
         </w:r>
       </w:hyperlink>
     </w:p>
-    <w:bookmarkEnd w:id="157"/>
-    <w:bookmarkStart w:id="159" w:name="ref-soares_1984"/>
+    <w:bookmarkEnd w:id="162"/>
+    <w:bookmarkStart w:id="164" w:name="ref-soares_1984"/>
     <w:p>
       <w:pPr>
         <w:pStyle w:val="Literaturverzeichnis"/>
@@ -9924,7 +10366,7 @@
       <w:r>
         <w:t xml:space="preserve"> </w:t>
       </w:r>
-      <w:hyperlink r:id="rId158">
+      <w:hyperlink r:id="rId163">
         <w:r>
           <w:rPr>
             <w:rStyle w:val="Hyperlink"/>
@@ -9933,8 +10375,8 @@
         </w:r>
       </w:hyperlink>
     </w:p>
-    <w:bookmarkEnd w:id="159"/>
-    <w:bookmarkStart w:id="161" w:name="ref-sridhar_1980"/>
+    <w:bookmarkEnd w:id="164"/>
+    <w:bookmarkStart w:id="166" w:name="ref-sridhar_1980"/>
     <w:p>
       <w:pPr>
         <w:pStyle w:val="Literaturverzeichnis"/>
@@ -9969,7 +10411,7 @@
       <w:r>
         <w:t xml:space="preserve"> </w:t>
       </w:r>
-      <w:hyperlink r:id="rId160">
+      <w:hyperlink r:id="rId165">
         <w:r>
           <w:rPr>
             <w:rStyle w:val="Hyperlink"/>
@@ -9978,8 +10420,8 @@
         </w:r>
       </w:hyperlink>
     </w:p>
-    <w:bookmarkEnd w:id="161"/>
-    <w:bookmarkStart w:id="163" w:name="ref-swingley_2012"/>
+    <w:bookmarkEnd w:id="166"/>
+    <w:bookmarkStart w:id="168" w:name="ref-swingley_2012"/>
     <w:p>
       <w:pPr>
         <w:pStyle w:val="Literaturverzeichnis"/>
@@ -10002,7 +10444,7 @@
       <w:r>
         <w:t xml:space="preserve"> </w:t>
       </w:r>
-      <w:hyperlink r:id="rId162">
+      <w:hyperlink r:id="rId167">
         <w:r>
           <w:rPr>
             <w:rStyle w:val="Hyperlink"/>
@@ -10011,8 +10453,8 @@
         </w:r>
       </w:hyperlink>
     </w:p>
-    <w:bookmarkEnd w:id="163"/>
-    <w:bookmarkStart w:id="165" w:name="ref-thomas_2000"/>
+    <w:bookmarkEnd w:id="168"/>
+    <w:bookmarkStart w:id="170" w:name="ref-thomas_2000"/>
     <w:p>
       <w:pPr>
         <w:pStyle w:val="Literaturverzeichnis"/>
@@ -10047,7 +10489,7 @@
       <w:r>
         <w:t xml:space="preserve"> </w:t>
       </w:r>
-      <w:hyperlink r:id="rId164">
+      <w:hyperlink r:id="rId169">
         <w:r>
           <w:rPr>
             <w:rStyle w:val="Hyperlink"/>
@@ -10056,8 +10498,8 @@
         </w:r>
       </w:hyperlink>
     </w:p>
-    <w:bookmarkEnd w:id="165"/>
-    <w:bookmarkStart w:id="167" w:name="ref-venker_2020"/>
+    <w:bookmarkEnd w:id="170"/>
+    <w:bookmarkStart w:id="172" w:name="ref-venker_2020"/>
     <w:p>
       <w:pPr>
         <w:pStyle w:val="Literaturverzeichnis"/>
@@ -10092,7 +10534,7 @@
       <w:r>
         <w:t xml:space="preserve"> </w:t>
       </w:r>
-      <w:hyperlink r:id="rId166">
+      <w:hyperlink r:id="rId171">
         <w:r>
           <w:rPr>
             <w:rStyle w:val="Hyperlink"/>
@@ -10101,8 +10543,8 @@
         </w:r>
       </w:hyperlink>
     </w:p>
-    <w:bookmarkEnd w:id="167"/>
-    <w:bookmarkEnd w:id="168"/>
+    <w:bookmarkEnd w:id="172"/>
+    <w:bookmarkEnd w:id="173"/>
     <w:p>
       <w:pPr>
         <w:pStyle w:val="Textkrper"/>
@@ -10112,11 +10554,11 @@
       <w:pPr>
         <w:pStyle w:val="berschrift2"/>
       </w:pPr>
-      <w:bookmarkStart w:id="169" w:name="appendix"/>
+      <w:bookmarkStart w:id="174" w:name="appendix"/>
       <w:r>
         <w:t xml:space="preserve">3.2	Appendix</w:t>
       </w:r>
-      <w:bookmarkEnd w:id="169"/>
+      <w:bookmarkEnd w:id="174"/>
     </w:p>
     <w:p>
       <w:pPr>
@@ -10285,6 +10727,23 @@
             </w:r>
           </w:p>
         </w:tc>
+        <w:tc>
+          <w:tcPr>
+            <w:tcBorders>
+              <w:bottom w:val="single"/>
+            </w:tcBorders>
+            <w:vAlign w:val="bottom"/>
+          </w:tcPr>
+          <w:p>
+            <w:pPr>
+              <w:pStyle w:val="Compact"/>
+              <w:jc w:val="left"/>
+            </w:pPr>
+            <w:r>
+              <w:t xml:space="preserve">study phase</w:t>
+            </w:r>
+          </w:p>
+        </w:tc>
       </w:tr>
       <w:tr>
         <w:tc>
@@ -10294,7 +10753,7 @@
               <w:jc w:val="left"/>
             </w:pPr>
             <w:r>
-              <w:t xml:space="preserve">learning</w:t>
+              <w:t xml:space="preserve">Learning</w:t>
             </w:r>
           </w:p>
         </w:tc>
@@ -10390,6 +10849,17 @@
             </w:r>
           </w:p>
         </w:tc>
+        <w:tc>
+          <w:p>
+            <w:pPr>
+              <w:pStyle w:val="Compact"/>
+              <w:jc w:val="left"/>
+            </w:pPr>
+            <w:r>
+              <w:t xml:space="preserve">learning</w:t>
+            </w:r>
+          </w:p>
+        </w:tc>
       </w:tr>
       <w:tr>
         <w:tc>
@@ -10399,84 +10869,95 @@
               <w:jc w:val="left"/>
             </w:pPr>
             <w:r>
+              <w:t xml:space="preserve">Learning</w:t>
+            </w:r>
+          </w:p>
+        </w:tc>
+        <w:tc>
+          <w:p>
+            <w:pPr>
+              <w:pStyle w:val="Compact"/>
+              <w:jc w:val="left"/>
+            </w:pPr>
+            <w:r>
+              <w:t xml:space="preserve">2</w:t>
+            </w:r>
+          </w:p>
+        </w:tc>
+        <w:tc>
+          <w:p>
+            <w:pPr>
+              <w:pStyle w:val="Compact"/>
+              <w:jc w:val="left"/>
+            </w:pPr>
+            <w:r>
+              <w:t xml:space="preserve">Look! Do you see the bunny on the teelo?</w:t>
+            </w:r>
+          </w:p>
+        </w:tc>
+        <w:tc>
+          <w:p>
+            <w:pPr>
+              <w:pStyle w:val="Compact"/>
+              <w:jc w:val="left"/>
+            </w:pPr>
+            <w:r>
+              <w:t xml:space="preserve">single</w:t>
+            </w:r>
+          </w:p>
+        </w:tc>
+        <w:tc>
+          <w:p>
+            <w:pPr>
+              <w:pStyle w:val="Compact"/>
+              <w:jc w:val="left"/>
+            </w:pPr>
+            <w:r>
+              <w:t xml:space="preserve">bunny</w:t>
+            </w:r>
+          </w:p>
+        </w:tc>
+        <w:tc>
+          <w:p>
+            <w:pPr>
+              <w:pStyle w:val="Compact"/>
+              <w:jc w:val="left"/>
+            </w:pPr>
+            <w:r>
+              <w:t xml:space="preserve">teelo</w:t>
+            </w:r>
+          </w:p>
+        </w:tc>
+        <w:tc>
+          <w:p>
+            <w:pPr>
+              <w:pStyle w:val="Compact"/>
+              <w:jc w:val="left"/>
+            </w:pPr>
+            <w:r>
+              <w:t xml:space="preserve">fish</w:t>
+            </w:r>
+          </w:p>
+        </w:tc>
+        <w:tc>
+          <w:p>
+            <w:pPr>
+              <w:pStyle w:val="Compact"/>
+              <w:jc w:val="left"/>
+            </w:pPr>
+            <w:r>
+              <w:t xml:space="preserve">walem</w:t>
+            </w:r>
+          </w:p>
+        </w:tc>
+        <w:tc>
+          <w:p>
+            <w:pPr>
+              <w:pStyle w:val="Compact"/>
+              <w:jc w:val="left"/>
+            </w:pPr>
+            <w:r>
               <w:t xml:space="preserve">learning</w:t>
-            </w:r>
-          </w:p>
-        </w:tc>
-        <w:tc>
-          <w:p>
-            <w:pPr>
-              <w:pStyle w:val="Compact"/>
-              <w:jc w:val="left"/>
-            </w:pPr>
-            <w:r>
-              <w:t xml:space="preserve">2</w:t>
-            </w:r>
-          </w:p>
-        </w:tc>
-        <w:tc>
-          <w:p>
-            <w:pPr>
-              <w:pStyle w:val="Compact"/>
-              <w:jc w:val="left"/>
-            </w:pPr>
-            <w:r>
-              <w:t xml:space="preserve">Look! Do you see the bunny on the teelo?</w:t>
-            </w:r>
-          </w:p>
-        </w:tc>
-        <w:tc>
-          <w:p>
-            <w:pPr>
-              <w:pStyle w:val="Compact"/>
-              <w:jc w:val="left"/>
-            </w:pPr>
-            <w:r>
-              <w:t xml:space="preserve">single</w:t>
-            </w:r>
-          </w:p>
-        </w:tc>
-        <w:tc>
-          <w:p>
-            <w:pPr>
-              <w:pStyle w:val="Compact"/>
-              <w:jc w:val="left"/>
-            </w:pPr>
-            <w:r>
-              <w:t xml:space="preserve">bunny</w:t>
-            </w:r>
-          </w:p>
-        </w:tc>
-        <w:tc>
-          <w:p>
-            <w:pPr>
-              <w:pStyle w:val="Compact"/>
-              <w:jc w:val="left"/>
-            </w:pPr>
-            <w:r>
-              <w:t xml:space="preserve">teelo</w:t>
-            </w:r>
-          </w:p>
-        </w:tc>
-        <w:tc>
-          <w:p>
-            <w:pPr>
-              <w:pStyle w:val="Compact"/>
-              <w:jc w:val="left"/>
-            </w:pPr>
-            <w:r>
-              <w:t xml:space="preserve">fish</w:t>
-            </w:r>
-          </w:p>
-        </w:tc>
-        <w:tc>
-          <w:p>
-            <w:pPr>
-              <w:pStyle w:val="Compact"/>
-              <w:jc w:val="left"/>
-            </w:pPr>
-            <w:r>
-              <w:t xml:space="preserve">walem</w:t>
             </w:r>
           </w:p>
         </w:tc>
@@ -10489,84 +10970,95 @@
               <w:jc w:val="left"/>
             </w:pPr>
             <w:r>
+              <w:t xml:space="preserve">Learning</w:t>
+            </w:r>
+          </w:p>
+        </w:tc>
+        <w:tc>
+          <w:p>
+            <w:pPr>
+              <w:pStyle w:val="Compact"/>
+              <w:jc w:val="left"/>
+            </w:pPr>
+            <w:r>
+              <w:t xml:space="preserve">3</w:t>
+            </w:r>
+          </w:p>
+        </w:tc>
+        <w:tc>
+          <w:p>
+            <w:pPr>
+              <w:pStyle w:val="Compact"/>
+              <w:jc w:val="left"/>
+            </w:pPr>
+            <w:r>
+              <w:t xml:space="preserve">Look! Do you see the fish on the teelo?</w:t>
+            </w:r>
+          </w:p>
+        </w:tc>
+        <w:tc>
+          <w:p>
+            <w:pPr>
+              <w:pStyle w:val="Compact"/>
+              <w:jc w:val="left"/>
+            </w:pPr>
+            <w:r>
+              <w:t xml:space="preserve">single</w:t>
+            </w:r>
+          </w:p>
+        </w:tc>
+        <w:tc>
+          <w:p>
+            <w:pPr>
+              <w:pStyle w:val="Compact"/>
+              <w:jc w:val="left"/>
+            </w:pPr>
+            <w:r>
+              <w:t xml:space="preserve">dog</w:t>
+            </w:r>
+          </w:p>
+        </w:tc>
+        <w:tc>
+          <w:p>
+            <w:pPr>
+              <w:pStyle w:val="Compact"/>
+              <w:jc w:val="left"/>
+            </w:pPr>
+            <w:r>
+              <w:t xml:space="preserve">walem</w:t>
+            </w:r>
+          </w:p>
+        </w:tc>
+        <w:tc>
+          <w:p>
+            <w:pPr>
+              <w:pStyle w:val="Compact"/>
+              <w:jc w:val="left"/>
+            </w:pPr>
+            <w:r>
+              <w:t xml:space="preserve">fish</w:t>
+            </w:r>
+          </w:p>
+        </w:tc>
+        <w:tc>
+          <w:p>
+            <w:pPr>
+              <w:pStyle w:val="Compact"/>
+              <w:jc w:val="left"/>
+            </w:pPr>
+            <w:r>
+              <w:t xml:space="preserve">teelo</w:t>
+            </w:r>
+          </w:p>
+        </w:tc>
+        <w:tc>
+          <w:p>
+            <w:pPr>
+              <w:pStyle w:val="Compact"/>
+              <w:jc w:val="left"/>
+            </w:pPr>
+            <w:r>
               <w:t xml:space="preserve">learning</w:t>
-            </w:r>
-          </w:p>
-        </w:tc>
-        <w:tc>
-          <w:p>
-            <w:pPr>
-              <w:pStyle w:val="Compact"/>
-              <w:jc w:val="left"/>
-            </w:pPr>
-            <w:r>
-              <w:t xml:space="preserve">3</w:t>
-            </w:r>
-          </w:p>
-        </w:tc>
-        <w:tc>
-          <w:p>
-            <w:pPr>
-              <w:pStyle w:val="Compact"/>
-              <w:jc w:val="left"/>
-            </w:pPr>
-            <w:r>
-              <w:t xml:space="preserve">Look! Do you see the fish on the teelo?</w:t>
-            </w:r>
-          </w:p>
-        </w:tc>
-        <w:tc>
-          <w:p>
-            <w:pPr>
-              <w:pStyle w:val="Compact"/>
-              <w:jc w:val="left"/>
-            </w:pPr>
-            <w:r>
-              <w:t xml:space="preserve">single</w:t>
-            </w:r>
-          </w:p>
-        </w:tc>
-        <w:tc>
-          <w:p>
-            <w:pPr>
-              <w:pStyle w:val="Compact"/>
-              <w:jc w:val="left"/>
-            </w:pPr>
-            <w:r>
-              <w:t xml:space="preserve">dog</w:t>
-            </w:r>
-          </w:p>
-        </w:tc>
-        <w:tc>
-          <w:p>
-            <w:pPr>
-              <w:pStyle w:val="Compact"/>
-              <w:jc w:val="left"/>
-            </w:pPr>
-            <w:r>
-              <w:t xml:space="preserve">walem</w:t>
-            </w:r>
-          </w:p>
-        </w:tc>
-        <w:tc>
-          <w:p>
-            <w:pPr>
-              <w:pStyle w:val="Compact"/>
-              <w:jc w:val="left"/>
-            </w:pPr>
-            <w:r>
-              <w:t xml:space="preserve">fish</w:t>
-            </w:r>
-          </w:p>
-        </w:tc>
-        <w:tc>
-          <w:p>
-            <w:pPr>
-              <w:pStyle w:val="Compact"/>
-              <w:jc w:val="left"/>
-            </w:pPr>
-            <w:r>
-              <w:t xml:space="preserve">teelo</w:t>
             </w:r>
           </w:p>
         </w:tc>
@@ -10579,7 +11071,7 @@
               <w:jc w:val="left"/>
             </w:pPr>
             <w:r>
-              <w:t xml:space="preserve">learning</w:t>
+              <w:t xml:space="preserve">Learning</w:t>
             </w:r>
           </w:p>
         </w:tc>
@@ -10675,6 +11167,17 @@
             </w:r>
           </w:p>
         </w:tc>
+        <w:tc>
+          <w:p>
+            <w:pPr>
+              <w:pStyle w:val="Compact"/>
+              <w:jc w:val="left"/>
+            </w:pPr>
+            <w:r>
+              <w:t xml:space="preserve">learning</w:t>
+            </w:r>
+          </w:p>
+        </w:tc>
       </w:tr>
       <w:tr>
         <w:tc>
@@ -10684,7 +11187,7 @@
               <w:jc w:val="left"/>
             </w:pPr>
             <w:r>
-              <w:t xml:space="preserve">learning</w:t>
+              <w:t xml:space="preserve">Learning</w:t>
             </w:r>
           </w:p>
         </w:tc>
@@ -10780,6 +11283,17 @@
             </w:r>
           </w:p>
         </w:tc>
+        <w:tc>
+          <w:p>
+            <w:pPr>
+              <w:pStyle w:val="Compact"/>
+              <w:jc w:val="left"/>
+            </w:pPr>
+            <w:r>
+              <w:t xml:space="preserve">learning</w:t>
+            </w:r>
+          </w:p>
+        </w:tc>
       </w:tr>
       <w:tr>
         <w:tc>
@@ -10789,84 +11303,95 @@
               <w:jc w:val="left"/>
             </w:pPr>
             <w:r>
+              <w:t xml:space="preserve">Learning</w:t>
+            </w:r>
+          </w:p>
+        </w:tc>
+        <w:tc>
+          <w:p>
+            <w:pPr>
+              <w:pStyle w:val="Compact"/>
+              <w:jc w:val="left"/>
+            </w:pPr>
+            <w:r>
+              <w:t xml:space="preserve">6</w:t>
+            </w:r>
+          </w:p>
+        </w:tc>
+        <w:tc>
+          <w:p>
+            <w:pPr>
+              <w:pStyle w:val="Compact"/>
+              <w:jc w:val="left"/>
+            </w:pPr>
+            <w:r>
+              <w:t xml:space="preserve">Look! Do you see the dog on the teelo?</w:t>
+            </w:r>
+          </w:p>
+        </w:tc>
+        <w:tc>
+          <w:p>
+            <w:pPr>
+              <w:pStyle w:val="Compact"/>
+              <w:jc w:val="left"/>
+            </w:pPr>
+            <w:r>
+              <w:t xml:space="preserve">single</w:t>
+            </w:r>
+          </w:p>
+        </w:tc>
+        <w:tc>
+          <w:p>
+            <w:pPr>
+              <w:pStyle w:val="Compact"/>
+              <w:jc w:val="left"/>
+            </w:pPr>
+            <w:r>
+              <w:t xml:space="preserve">dog</w:t>
+            </w:r>
+          </w:p>
+        </w:tc>
+        <w:tc>
+          <w:p>
+            <w:pPr>
+              <w:pStyle w:val="Compact"/>
+              <w:jc w:val="left"/>
+            </w:pPr>
+            <w:r>
+              <w:t xml:space="preserve">teelo</w:t>
+            </w:r>
+          </w:p>
+        </w:tc>
+        <w:tc>
+          <w:p>
+            <w:pPr>
+              <w:pStyle w:val="Compact"/>
+              <w:jc w:val="left"/>
+            </w:pPr>
+            <w:r>
+              <w:t xml:space="preserve">bunny</w:t>
+            </w:r>
+          </w:p>
+        </w:tc>
+        <w:tc>
+          <w:p>
+            <w:pPr>
+              <w:pStyle w:val="Compact"/>
+              <w:jc w:val="left"/>
+            </w:pPr>
+            <w:r>
+              <w:t xml:space="preserve">walem</w:t>
+            </w:r>
+          </w:p>
+        </w:tc>
+        <w:tc>
+          <w:p>
+            <w:pPr>
+              <w:pStyle w:val="Compact"/>
+              <w:jc w:val="left"/>
+            </w:pPr>
+            <w:r>
               <w:t xml:space="preserve">learning</w:t>
-            </w:r>
-          </w:p>
-        </w:tc>
-        <w:tc>
-          <w:p>
-            <w:pPr>
-              <w:pStyle w:val="Compact"/>
-              <w:jc w:val="left"/>
-            </w:pPr>
-            <w:r>
-              <w:t xml:space="preserve">6</w:t>
-            </w:r>
-          </w:p>
-        </w:tc>
-        <w:tc>
-          <w:p>
-            <w:pPr>
-              <w:pStyle w:val="Compact"/>
-              <w:jc w:val="left"/>
-            </w:pPr>
-            <w:r>
-              <w:t xml:space="preserve">Look! Do you see the dog on the teelo?</w:t>
-            </w:r>
-          </w:p>
-        </w:tc>
-        <w:tc>
-          <w:p>
-            <w:pPr>
-              <w:pStyle w:val="Compact"/>
-              <w:jc w:val="left"/>
-            </w:pPr>
-            <w:r>
-              <w:t xml:space="preserve">single</w:t>
-            </w:r>
-          </w:p>
-        </w:tc>
-        <w:tc>
-          <w:p>
-            <w:pPr>
-              <w:pStyle w:val="Compact"/>
-              <w:jc w:val="left"/>
-            </w:pPr>
-            <w:r>
-              <w:t xml:space="preserve">dog</w:t>
-            </w:r>
-          </w:p>
-        </w:tc>
-        <w:tc>
-          <w:p>
-            <w:pPr>
-              <w:pStyle w:val="Compact"/>
-              <w:jc w:val="left"/>
-            </w:pPr>
-            <w:r>
-              <w:t xml:space="preserve">teelo</w:t>
-            </w:r>
-          </w:p>
-        </w:tc>
-        <w:tc>
-          <w:p>
-            <w:pPr>
-              <w:pStyle w:val="Compact"/>
-              <w:jc w:val="left"/>
-            </w:pPr>
-            <w:r>
-              <w:t xml:space="preserve">bunny</w:t>
-            </w:r>
-          </w:p>
-        </w:tc>
-        <w:tc>
-          <w:p>
-            <w:pPr>
-              <w:pStyle w:val="Compact"/>
-              <w:jc w:val="left"/>
-            </w:pPr>
-            <w:r>
-              <w:t xml:space="preserve">walem</w:t>
             </w:r>
           </w:p>
         </w:tc>
@@ -10879,7 +11404,7 @@
               <w:jc w:val="left"/>
             </w:pPr>
             <w:r>
-              <w:t xml:space="preserve">learning</w:t>
+              <w:t xml:space="preserve">Learning</w:t>
             </w:r>
           </w:p>
         </w:tc>
@@ -10975,6 +11500,17 @@
             </w:r>
           </w:p>
         </w:tc>
+        <w:tc>
+          <w:p>
+            <w:pPr>
+              <w:pStyle w:val="Compact"/>
+              <w:jc w:val="left"/>
+            </w:pPr>
+            <w:r>
+              <w:t xml:space="preserve">learning</w:t>
+            </w:r>
+          </w:p>
+        </w:tc>
       </w:tr>
       <w:tr>
         <w:tc>
@@ -10984,84 +11520,95 @@
               <w:jc w:val="left"/>
             </w:pPr>
             <w:r>
+              <w:t xml:space="preserve">Learning</w:t>
+            </w:r>
+          </w:p>
+        </w:tc>
+        <w:tc>
+          <w:p>
+            <w:pPr>
+              <w:pStyle w:val="Compact"/>
+              <w:jc w:val="left"/>
+            </w:pPr>
+            <w:r>
+              <w:t xml:space="preserve">8</w:t>
+            </w:r>
+          </w:p>
+        </w:tc>
+        <w:tc>
+          <w:p>
+            <w:pPr>
+              <w:pStyle w:val="Compact"/>
+              <w:jc w:val="left"/>
+            </w:pPr>
+            <w:r>
+              <w:t xml:space="preserve">Look! Do you see the dog on the teelo?</w:t>
+            </w:r>
+          </w:p>
+        </w:tc>
+        <w:tc>
+          <w:p>
+            <w:pPr>
+              <w:pStyle w:val="Compact"/>
+              <w:jc w:val="left"/>
+            </w:pPr>
+            <w:r>
+              <w:t xml:space="preserve">single</w:t>
+            </w:r>
+          </w:p>
+        </w:tc>
+        <w:tc>
+          <w:p>
+            <w:pPr>
+              <w:pStyle w:val="Compact"/>
+              <w:jc w:val="left"/>
+            </w:pPr>
+            <w:r>
+              <w:t xml:space="preserve">fish</w:t>
+            </w:r>
+          </w:p>
+        </w:tc>
+        <w:tc>
+          <w:p>
+            <w:pPr>
+              <w:pStyle w:val="Compact"/>
+              <w:jc w:val="left"/>
+            </w:pPr>
+            <w:r>
+              <w:t xml:space="preserve">walem</w:t>
+            </w:r>
+          </w:p>
+        </w:tc>
+        <w:tc>
+          <w:p>
+            <w:pPr>
+              <w:pStyle w:val="Compact"/>
+              <w:jc w:val="left"/>
+            </w:pPr>
+            <w:r>
+              <w:t xml:space="preserve">dog</w:t>
+            </w:r>
+          </w:p>
+        </w:tc>
+        <w:tc>
+          <w:p>
+            <w:pPr>
+              <w:pStyle w:val="Compact"/>
+              <w:jc w:val="left"/>
+            </w:pPr>
+            <w:r>
+              <w:t xml:space="preserve">teelo</w:t>
+            </w:r>
+          </w:p>
+        </w:tc>
+        <w:tc>
+          <w:p>
+            <w:pPr>
+              <w:pStyle w:val="Compact"/>
+              <w:jc w:val="left"/>
+            </w:pPr>
+            <w:r>
               <w:t xml:space="preserve">learning</w:t>
-            </w:r>
-          </w:p>
-        </w:tc>
-        <w:tc>
-          <w:p>
-            <w:pPr>
-              <w:pStyle w:val="Compact"/>
-              <w:jc w:val="left"/>
-            </w:pPr>
-            <w:r>
-              <w:t xml:space="preserve">8</w:t>
-            </w:r>
-          </w:p>
-        </w:tc>
-        <w:tc>
-          <w:p>
-            <w:pPr>
-              <w:pStyle w:val="Compact"/>
-              <w:jc w:val="left"/>
-            </w:pPr>
-            <w:r>
-              <w:t xml:space="preserve">Look! Do you see the dog on the teelo?</w:t>
-            </w:r>
-          </w:p>
-        </w:tc>
-        <w:tc>
-          <w:p>
-            <w:pPr>
-              <w:pStyle w:val="Compact"/>
-              <w:jc w:val="left"/>
-            </w:pPr>
-            <w:r>
-              <w:t xml:space="preserve">single</w:t>
-            </w:r>
-          </w:p>
-        </w:tc>
-        <w:tc>
-          <w:p>
-            <w:pPr>
-              <w:pStyle w:val="Compact"/>
-              <w:jc w:val="left"/>
-            </w:pPr>
-            <w:r>
-              <w:t xml:space="preserve">fish</w:t>
-            </w:r>
-          </w:p>
-        </w:tc>
-        <w:tc>
-          <w:p>
-            <w:pPr>
-              <w:pStyle w:val="Compact"/>
-              <w:jc w:val="left"/>
-            </w:pPr>
-            <w:r>
-              <w:t xml:space="preserve">walem</w:t>
-            </w:r>
-          </w:p>
-        </w:tc>
-        <w:tc>
-          <w:p>
-            <w:pPr>
-              <w:pStyle w:val="Compact"/>
-              <w:jc w:val="left"/>
-            </w:pPr>
-            <w:r>
-              <w:t xml:space="preserve">dog</w:t>
-            </w:r>
-          </w:p>
-        </w:tc>
-        <w:tc>
-          <w:p>
-            <w:pPr>
-              <w:pStyle w:val="Compact"/>
-              <w:jc w:val="left"/>
-            </w:pPr>
-            <w:r>
-              <w:t xml:space="preserve">teelo</w:t>
             </w:r>
           </w:p>
         </w:tc>
@@ -11074,7 +11621,7 @@
               <w:jc w:val="left"/>
             </w:pPr>
             <w:r>
-              <w:t xml:space="preserve">learning</w:t>
+              <w:t xml:space="preserve">Learning</w:t>
             </w:r>
           </w:p>
         </w:tc>
@@ -11170,6 +11717,17 @@
             </w:r>
           </w:p>
         </w:tc>
+        <w:tc>
+          <w:p>
+            <w:pPr>
+              <w:pStyle w:val="Compact"/>
+              <w:jc w:val="left"/>
+            </w:pPr>
+            <w:r>
+              <w:t xml:space="preserve">learning</w:t>
+            </w:r>
+          </w:p>
+        </w:tc>
       </w:tr>
       <w:tr>
         <w:tc>
@@ -11179,84 +11737,95 @@
               <w:jc w:val="left"/>
             </w:pPr>
             <w:r>
+              <w:t xml:space="preserve">Learning</w:t>
+            </w:r>
+          </w:p>
+        </w:tc>
+        <w:tc>
+          <w:p>
+            <w:pPr>
+              <w:pStyle w:val="Compact"/>
+              <w:jc w:val="left"/>
+            </w:pPr>
+            <w:r>
+              <w:t xml:space="preserve">10</w:t>
+            </w:r>
+          </w:p>
+        </w:tc>
+        <w:tc>
+          <w:p>
+            <w:pPr>
+              <w:pStyle w:val="Compact"/>
+              <w:jc w:val="left"/>
+            </w:pPr>
+            <w:r>
+              <w:t xml:space="preserve">Look! Do you see the fish on the teelo?</w:t>
+            </w:r>
+          </w:p>
+        </w:tc>
+        <w:tc>
+          <w:p>
+            <w:pPr>
+              <w:pStyle w:val="Compact"/>
+              <w:jc w:val="left"/>
+            </w:pPr>
+            <w:r>
+              <w:t xml:space="preserve">single</w:t>
+            </w:r>
+          </w:p>
+        </w:tc>
+        <w:tc>
+          <w:p>
+            <w:pPr>
+              <w:pStyle w:val="Compact"/>
+              <w:jc w:val="left"/>
+            </w:pPr>
+            <w:r>
+              <w:t xml:space="preserve">fish</w:t>
+            </w:r>
+          </w:p>
+        </w:tc>
+        <w:tc>
+          <w:p>
+            <w:pPr>
+              <w:pStyle w:val="Compact"/>
+              <w:jc w:val="left"/>
+            </w:pPr>
+            <w:r>
+              <w:t xml:space="preserve">teelo</w:t>
+            </w:r>
+          </w:p>
+        </w:tc>
+        <w:tc>
+          <w:p>
+            <w:pPr>
+              <w:pStyle w:val="Compact"/>
+              <w:jc w:val="left"/>
+            </w:pPr>
+            <w:r>
+              <w:t xml:space="preserve">bunny</w:t>
+            </w:r>
+          </w:p>
+        </w:tc>
+        <w:tc>
+          <w:p>
+            <w:pPr>
+              <w:pStyle w:val="Compact"/>
+              <w:jc w:val="left"/>
+            </w:pPr>
+            <w:r>
+              <w:t xml:space="preserve">walem</w:t>
+            </w:r>
+          </w:p>
+        </w:tc>
+        <w:tc>
+          <w:p>
+            <w:pPr>
+              <w:pStyle w:val="Compact"/>
+              <w:jc w:val="left"/>
+            </w:pPr>
+            <w:r>
               <w:t xml:space="preserve">learning</w:t>
-            </w:r>
-          </w:p>
-        </w:tc>
-        <w:tc>
-          <w:p>
-            <w:pPr>
-              <w:pStyle w:val="Compact"/>
-              <w:jc w:val="left"/>
-            </w:pPr>
-            <w:r>
-              <w:t xml:space="preserve">10</w:t>
-            </w:r>
-          </w:p>
-        </w:tc>
-        <w:tc>
-          <w:p>
-            <w:pPr>
-              <w:pStyle w:val="Compact"/>
-              <w:jc w:val="left"/>
-            </w:pPr>
-            <w:r>
-              <w:t xml:space="preserve">Look! Do you see the fish on the teelo?</w:t>
-            </w:r>
-          </w:p>
-        </w:tc>
-        <w:tc>
-          <w:p>
-            <w:pPr>
-              <w:pStyle w:val="Compact"/>
-              <w:jc w:val="left"/>
-            </w:pPr>
-            <w:r>
-              <w:t xml:space="preserve">single</w:t>
-            </w:r>
-          </w:p>
-        </w:tc>
-        <w:tc>
-          <w:p>
-            <w:pPr>
-              <w:pStyle w:val="Compact"/>
-              <w:jc w:val="left"/>
-            </w:pPr>
-            <w:r>
-              <w:t xml:space="preserve">fish</w:t>
-            </w:r>
-          </w:p>
-        </w:tc>
-        <w:tc>
-          <w:p>
-            <w:pPr>
-              <w:pStyle w:val="Compact"/>
-              <w:jc w:val="left"/>
-            </w:pPr>
-            <w:r>
-              <w:t xml:space="preserve">teelo</w:t>
-            </w:r>
-          </w:p>
-        </w:tc>
-        <w:tc>
-          <w:p>
-            <w:pPr>
-              <w:pStyle w:val="Compact"/>
-              <w:jc w:val="left"/>
-            </w:pPr>
-            <w:r>
-              <w:t xml:space="preserve">bunny</w:t>
-            </w:r>
-          </w:p>
-        </w:tc>
-        <w:tc>
-          <w:p>
-            <w:pPr>
-              <w:pStyle w:val="Compact"/>
-              <w:jc w:val="left"/>
-            </w:pPr>
-            <w:r>
-              <w:t xml:space="preserve">walem</w:t>
             </w:r>
           </w:p>
         </w:tc>
@@ -11269,7 +11838,7 @@
               <w:jc w:val="left"/>
             </w:pPr>
             <w:r>
-              <w:t xml:space="preserve">learning</w:t>
+              <w:t xml:space="preserve">Learning</w:t>
             </w:r>
           </w:p>
         </w:tc>
@@ -11365,6 +11934,17 @@
             </w:r>
           </w:p>
         </w:tc>
+        <w:tc>
+          <w:p>
+            <w:pPr>
+              <w:pStyle w:val="Compact"/>
+              <w:jc w:val="left"/>
+            </w:pPr>
+            <w:r>
+              <w:t xml:space="preserve">learning</w:t>
+            </w:r>
+          </w:p>
+        </w:tc>
       </w:tr>
       <w:tr>
         <w:tc>
@@ -11374,84 +11954,95 @@
               <w:jc w:val="left"/>
             </w:pPr>
             <w:r>
+              <w:t xml:space="preserve">Learning</w:t>
+            </w:r>
+          </w:p>
+        </w:tc>
+        <w:tc>
+          <w:p>
+            <w:pPr>
+              <w:pStyle w:val="Compact"/>
+              <w:jc w:val="left"/>
+            </w:pPr>
+            <w:r>
+              <w:t xml:space="preserve">12</w:t>
+            </w:r>
+          </w:p>
+        </w:tc>
+        <w:tc>
+          <w:p>
+            <w:pPr>
+              <w:pStyle w:val="Compact"/>
+              <w:jc w:val="left"/>
+            </w:pPr>
+            <w:r>
+              <w:t xml:space="preserve">Look! Do you see the bunny on the teelo?</w:t>
+            </w:r>
+          </w:p>
+        </w:tc>
+        <w:tc>
+          <w:p>
+            <w:pPr>
+              <w:pStyle w:val="Compact"/>
+              <w:jc w:val="left"/>
+            </w:pPr>
+            <w:r>
+              <w:t xml:space="preserve">single</w:t>
+            </w:r>
+          </w:p>
+        </w:tc>
+        <w:tc>
+          <w:p>
+            <w:pPr>
+              <w:pStyle w:val="Compact"/>
+              <w:jc w:val="left"/>
+            </w:pPr>
+            <w:r>
+              <w:t xml:space="preserve">dog</w:t>
+            </w:r>
+          </w:p>
+        </w:tc>
+        <w:tc>
+          <w:p>
+            <w:pPr>
+              <w:pStyle w:val="Compact"/>
+              <w:jc w:val="left"/>
+            </w:pPr>
+            <w:r>
+              <w:t xml:space="preserve">walem</w:t>
+            </w:r>
+          </w:p>
+        </w:tc>
+        <w:tc>
+          <w:p>
+            <w:pPr>
+              <w:pStyle w:val="Compact"/>
+              <w:jc w:val="left"/>
+            </w:pPr>
+            <w:r>
+              <w:t xml:space="preserve">bunny</w:t>
+            </w:r>
+          </w:p>
+        </w:tc>
+        <w:tc>
+          <w:p>
+            <w:pPr>
+              <w:pStyle w:val="Compact"/>
+              <w:jc w:val="left"/>
+            </w:pPr>
+            <w:r>
+              <w:t xml:space="preserve">teelo</w:t>
+            </w:r>
+          </w:p>
+        </w:tc>
+        <w:tc>
+          <w:p>
+            <w:pPr>
+              <w:pStyle w:val="Compact"/>
+              <w:jc w:val="left"/>
+            </w:pPr>
+            <w:r>
               <w:t xml:space="preserve">learning</w:t>
-            </w:r>
-          </w:p>
-        </w:tc>
-        <w:tc>
-          <w:p>
-            <w:pPr>
-              <w:pStyle w:val="Compact"/>
-              <w:jc w:val="left"/>
-            </w:pPr>
-            <w:r>
-              <w:t xml:space="preserve">12</w:t>
-            </w:r>
-          </w:p>
-        </w:tc>
-        <w:tc>
-          <w:p>
-            <w:pPr>
-              <w:pStyle w:val="Compact"/>
-              <w:jc w:val="left"/>
-            </w:pPr>
-            <w:r>
-              <w:t xml:space="preserve">Look! Do you see the bunny on the teelo?</w:t>
-            </w:r>
-          </w:p>
-        </w:tc>
-        <w:tc>
-          <w:p>
-            <w:pPr>
-              <w:pStyle w:val="Compact"/>
-              <w:jc w:val="left"/>
-            </w:pPr>
-            <w:r>
-              <w:t xml:space="preserve">single</w:t>
-            </w:r>
-          </w:p>
-        </w:tc>
-        <w:tc>
-          <w:p>
-            <w:pPr>
-              <w:pStyle w:val="Compact"/>
-              <w:jc w:val="left"/>
-            </w:pPr>
-            <w:r>
-              <w:t xml:space="preserve">dog</w:t>
-            </w:r>
-          </w:p>
-        </w:tc>
-        <w:tc>
-          <w:p>
-            <w:pPr>
-              <w:pStyle w:val="Compact"/>
-              <w:jc w:val="left"/>
-            </w:pPr>
-            <w:r>
-              <w:t xml:space="preserve">walem</w:t>
-            </w:r>
-          </w:p>
-        </w:tc>
-        <w:tc>
-          <w:p>
-            <w:pPr>
-              <w:pStyle w:val="Compact"/>
-              <w:jc w:val="left"/>
-            </w:pPr>
-            <w:r>
-              <w:t xml:space="preserve">bunny</w:t>
-            </w:r>
-          </w:p>
-        </w:tc>
-        <w:tc>
-          <w:p>
-            <w:pPr>
-              <w:pStyle w:val="Compact"/>
-              <w:jc w:val="left"/>
-            </w:pPr>
-            <w:r>
-              <w:t xml:space="preserve">teelo</w:t>
             </w:r>
           </w:p>
         </w:tc>
@@ -11464,84 +12055,95 @@
               <w:jc w:val="left"/>
             </w:pPr>
             <w:r>
+              <w:t xml:space="preserve">Test</w:t>
+            </w:r>
+          </w:p>
+        </w:tc>
+        <w:tc>
+          <w:p>
+            <w:pPr>
+              <w:pStyle w:val="Compact"/>
+              <w:jc w:val="left"/>
+            </w:pPr>
+            <w:r>
+              <w:t xml:space="preserve">13</w:t>
+            </w:r>
+          </w:p>
+        </w:tc>
+        <w:tc>
+          <w:p>
+            <w:pPr>
+              <w:pStyle w:val="Compact"/>
+              <w:jc w:val="left"/>
+            </w:pPr>
+            <w:r>
+              <w:t xml:space="preserve">Can you find the walem?</w:t>
+            </w:r>
+          </w:p>
+        </w:tc>
+        <w:tc>
+          <w:p>
+            <w:pPr>
+              <w:pStyle w:val="Compact"/>
+              <w:jc w:val="left"/>
+            </w:pPr>
+            <w:r>
+              <w:t xml:space="preserve">encountered in mixed</w:t>
+            </w:r>
+          </w:p>
+        </w:tc>
+        <w:tc>
+          <w:p>
+            <w:pPr>
+              <w:pStyle w:val="Compact"/>
+              <w:jc w:val="left"/>
+            </w:pPr>
+            <w:r>
+              <w:t xml:space="preserve">NA</w:t>
+            </w:r>
+          </w:p>
+        </w:tc>
+        <w:tc>
+          <w:p>
+            <w:pPr>
+              <w:pStyle w:val="Compact"/>
+              <w:jc w:val="left"/>
+            </w:pPr>
+            <w:r>
+              <w:t xml:space="preserve">teelo</w:t>
+            </w:r>
+          </w:p>
+        </w:tc>
+        <w:tc>
+          <w:p>
+            <w:pPr>
+              <w:pStyle w:val="Compact"/>
+              <w:jc w:val="left"/>
+            </w:pPr>
+            <w:r>
+              <w:t xml:space="preserve">NA</w:t>
+            </w:r>
+          </w:p>
+        </w:tc>
+        <w:tc>
+          <w:p>
+            <w:pPr>
+              <w:pStyle w:val="Compact"/>
+              <w:jc w:val="left"/>
+            </w:pPr>
+            <w:r>
+              <w:t xml:space="preserve">walem</w:t>
+            </w:r>
+          </w:p>
+        </w:tc>
+        <w:tc>
+          <w:p>
+            <w:pPr>
+              <w:pStyle w:val="Compact"/>
+              <w:jc w:val="left"/>
+            </w:pPr>
+            <w:r>
               <w:t xml:space="preserve">test</w:t>
-            </w:r>
-          </w:p>
-        </w:tc>
-        <w:tc>
-          <w:p>
-            <w:pPr>
-              <w:pStyle w:val="Compact"/>
-              <w:jc w:val="left"/>
-            </w:pPr>
-            <w:r>
-              <w:t xml:space="preserve">13</w:t>
-            </w:r>
-          </w:p>
-        </w:tc>
-        <w:tc>
-          <w:p>
-            <w:pPr>
-              <w:pStyle w:val="Compact"/>
-              <w:jc w:val="left"/>
-            </w:pPr>
-            <w:r>
-              <w:t xml:space="preserve">Can you find the walem?</w:t>
-            </w:r>
-          </w:p>
-        </w:tc>
-        <w:tc>
-          <w:p>
-            <w:pPr>
-              <w:pStyle w:val="Compact"/>
-              <w:jc w:val="left"/>
-            </w:pPr>
-            <w:r>
-              <w:t xml:space="preserve">encountered in mixed</w:t>
-            </w:r>
-          </w:p>
-        </w:tc>
-        <w:tc>
-          <w:p>
-            <w:pPr>
-              <w:pStyle w:val="Compact"/>
-              <w:jc w:val="left"/>
-            </w:pPr>
-            <w:r>
-              <w:t xml:space="preserve">NA</w:t>
-            </w:r>
-          </w:p>
-        </w:tc>
-        <w:tc>
-          <w:p>
-            <w:pPr>
-              <w:pStyle w:val="Compact"/>
-              <w:jc w:val="left"/>
-            </w:pPr>
-            <w:r>
-              <w:t xml:space="preserve">teelo</w:t>
-            </w:r>
-          </w:p>
-        </w:tc>
-        <w:tc>
-          <w:p>
-            <w:pPr>
-              <w:pStyle w:val="Compact"/>
-              <w:jc w:val="left"/>
-            </w:pPr>
-            <w:r>
-              <w:t xml:space="preserve">NA</w:t>
-            </w:r>
-          </w:p>
-        </w:tc>
-        <w:tc>
-          <w:p>
-            <w:pPr>
-              <w:pStyle w:val="Compact"/>
-              <w:jc w:val="left"/>
-            </w:pPr>
-            <w:r>
-              <w:t xml:space="preserve">walem</w:t>
             </w:r>
           </w:p>
         </w:tc>
@@ -11554,84 +12156,95 @@
               <w:jc w:val="left"/>
             </w:pPr>
             <w:r>
+              <w:t xml:space="preserve">Test</w:t>
+            </w:r>
+          </w:p>
+        </w:tc>
+        <w:tc>
+          <w:p>
+            <w:pPr>
+              <w:pStyle w:val="Compact"/>
+              <w:jc w:val="left"/>
+            </w:pPr>
+            <w:r>
+              <w:t xml:space="preserve">14</w:t>
+            </w:r>
+          </w:p>
+        </w:tc>
+        <w:tc>
+          <w:p>
+            <w:pPr>
+              <w:pStyle w:val="Compact"/>
+              <w:jc w:val="left"/>
+            </w:pPr>
+            <w:r>
+              <w:t xml:space="preserve">Can you find the teelo?</w:t>
+            </w:r>
+          </w:p>
+        </w:tc>
+        <w:tc>
+          <w:p>
+            <w:pPr>
+              <w:pStyle w:val="Compact"/>
+              <w:jc w:val="left"/>
+            </w:pPr>
+            <w:r>
+              <w:t xml:space="preserve">encountered in single</w:t>
+            </w:r>
+          </w:p>
+        </w:tc>
+        <w:tc>
+          <w:p>
+            <w:pPr>
+              <w:pStyle w:val="Compact"/>
+              <w:jc w:val="left"/>
+            </w:pPr>
+            <w:r>
+              <w:t xml:space="preserve">NA</w:t>
+            </w:r>
+          </w:p>
+        </w:tc>
+        <w:tc>
+          <w:p>
+            <w:pPr>
+              <w:pStyle w:val="Compact"/>
+              <w:jc w:val="left"/>
+            </w:pPr>
+            <w:r>
+              <w:t xml:space="preserve">teelo</w:t>
+            </w:r>
+          </w:p>
+        </w:tc>
+        <w:tc>
+          <w:p>
+            <w:pPr>
+              <w:pStyle w:val="Compact"/>
+              <w:jc w:val="left"/>
+            </w:pPr>
+            <w:r>
+              <w:t xml:space="preserve">NA</w:t>
+            </w:r>
+          </w:p>
+        </w:tc>
+        <w:tc>
+          <w:p>
+            <w:pPr>
+              <w:pStyle w:val="Compact"/>
+              <w:jc w:val="left"/>
+            </w:pPr>
+            <w:r>
+              <w:t xml:space="preserve">walem</w:t>
+            </w:r>
+          </w:p>
+        </w:tc>
+        <w:tc>
+          <w:p>
+            <w:pPr>
+              <w:pStyle w:val="Compact"/>
+              <w:jc w:val="left"/>
+            </w:pPr>
+            <w:r>
               <w:t xml:space="preserve">test</w:t>
-            </w:r>
-          </w:p>
-        </w:tc>
-        <w:tc>
-          <w:p>
-            <w:pPr>
-              <w:pStyle w:val="Compact"/>
-              <w:jc w:val="left"/>
-            </w:pPr>
-            <w:r>
-              <w:t xml:space="preserve">14</w:t>
-            </w:r>
-          </w:p>
-        </w:tc>
-        <w:tc>
-          <w:p>
-            <w:pPr>
-              <w:pStyle w:val="Compact"/>
-              <w:jc w:val="left"/>
-            </w:pPr>
-            <w:r>
-              <w:t xml:space="preserve">Can you find the teelo?</w:t>
-            </w:r>
-          </w:p>
-        </w:tc>
-        <w:tc>
-          <w:p>
-            <w:pPr>
-              <w:pStyle w:val="Compact"/>
-              <w:jc w:val="left"/>
-            </w:pPr>
-            <w:r>
-              <w:t xml:space="preserve">encountered in single</w:t>
-            </w:r>
-          </w:p>
-        </w:tc>
-        <w:tc>
-          <w:p>
-            <w:pPr>
-              <w:pStyle w:val="Compact"/>
-              <w:jc w:val="left"/>
-            </w:pPr>
-            <w:r>
-              <w:t xml:space="preserve">NA</w:t>
-            </w:r>
-          </w:p>
-        </w:tc>
-        <w:tc>
-          <w:p>
-            <w:pPr>
-              <w:pStyle w:val="Compact"/>
-              <w:jc w:val="left"/>
-            </w:pPr>
-            <w:r>
-              <w:t xml:space="preserve">teelo</w:t>
-            </w:r>
-          </w:p>
-        </w:tc>
-        <w:tc>
-          <w:p>
-            <w:pPr>
-              <w:pStyle w:val="Compact"/>
-              <w:jc w:val="left"/>
-            </w:pPr>
-            <w:r>
-              <w:t xml:space="preserve">NA</w:t>
-            </w:r>
-          </w:p>
-        </w:tc>
-        <w:tc>
-          <w:p>
-            <w:pPr>
-              <w:pStyle w:val="Compact"/>
-              <w:jc w:val="left"/>
-            </w:pPr>
-            <w:r>
-              <w:t xml:space="preserve">walem</w:t>
             </w:r>
           </w:p>
         </w:tc>
@@ -11644,84 +12257,95 @@
               <w:jc w:val="left"/>
             </w:pPr>
             <w:r>
+              <w:t xml:space="preserve">Test</w:t>
+            </w:r>
+          </w:p>
+        </w:tc>
+        <w:tc>
+          <w:p>
+            <w:pPr>
+              <w:pStyle w:val="Compact"/>
+              <w:jc w:val="left"/>
+            </w:pPr>
+            <w:r>
+              <w:t xml:space="preserve">15</w:t>
+            </w:r>
+          </w:p>
+        </w:tc>
+        <w:tc>
+          <w:p>
+            <w:pPr>
+              <w:pStyle w:val="Compact"/>
+              <w:jc w:val="left"/>
+            </w:pPr>
+            <w:r>
+              <w:t xml:space="preserve">Can you find the walem?</w:t>
+            </w:r>
+          </w:p>
+        </w:tc>
+        <w:tc>
+          <w:p>
+            <w:pPr>
+              <w:pStyle w:val="Compact"/>
+              <w:jc w:val="left"/>
+            </w:pPr>
+            <w:r>
+              <w:t xml:space="preserve">encountered in mixed</w:t>
+            </w:r>
+          </w:p>
+        </w:tc>
+        <w:tc>
+          <w:p>
+            <w:pPr>
+              <w:pStyle w:val="Compact"/>
+              <w:jc w:val="left"/>
+            </w:pPr>
+            <w:r>
+              <w:t xml:space="preserve">NA</w:t>
+            </w:r>
+          </w:p>
+        </w:tc>
+        <w:tc>
+          <w:p>
+            <w:pPr>
+              <w:pStyle w:val="Compact"/>
+              <w:jc w:val="left"/>
+            </w:pPr>
+            <w:r>
+              <w:t xml:space="preserve">walem</w:t>
+            </w:r>
+          </w:p>
+        </w:tc>
+        <w:tc>
+          <w:p>
+            <w:pPr>
+              <w:pStyle w:val="Compact"/>
+              <w:jc w:val="left"/>
+            </w:pPr>
+            <w:r>
+              <w:t xml:space="preserve">NA</w:t>
+            </w:r>
+          </w:p>
+        </w:tc>
+        <w:tc>
+          <w:p>
+            <w:pPr>
+              <w:pStyle w:val="Compact"/>
+              <w:jc w:val="left"/>
+            </w:pPr>
+            <w:r>
+              <w:t xml:space="preserve">teelo</w:t>
+            </w:r>
+          </w:p>
+        </w:tc>
+        <w:tc>
+          <w:p>
+            <w:pPr>
+              <w:pStyle w:val="Compact"/>
+              <w:jc w:val="left"/>
+            </w:pPr>
+            <w:r>
               <w:t xml:space="preserve">test</w:t>
-            </w:r>
-          </w:p>
-        </w:tc>
-        <w:tc>
-          <w:p>
-            <w:pPr>
-              <w:pStyle w:val="Compact"/>
-              <w:jc w:val="left"/>
-            </w:pPr>
-            <w:r>
-              <w:t xml:space="preserve">15</w:t>
-            </w:r>
-          </w:p>
-        </w:tc>
-        <w:tc>
-          <w:p>
-            <w:pPr>
-              <w:pStyle w:val="Compact"/>
-              <w:jc w:val="left"/>
-            </w:pPr>
-            <w:r>
-              <w:t xml:space="preserve">Can you find the walem?</w:t>
-            </w:r>
-          </w:p>
-        </w:tc>
-        <w:tc>
-          <w:p>
-            <w:pPr>
-              <w:pStyle w:val="Compact"/>
-              <w:jc w:val="left"/>
-            </w:pPr>
-            <w:r>
-              <w:t xml:space="preserve">encountered in mixed</w:t>
-            </w:r>
-          </w:p>
-        </w:tc>
-        <w:tc>
-          <w:p>
-            <w:pPr>
-              <w:pStyle w:val="Compact"/>
-              <w:jc w:val="left"/>
-            </w:pPr>
-            <w:r>
-              <w:t xml:space="preserve">NA</w:t>
-            </w:r>
-          </w:p>
-        </w:tc>
-        <w:tc>
-          <w:p>
-            <w:pPr>
-              <w:pStyle w:val="Compact"/>
-              <w:jc w:val="left"/>
-            </w:pPr>
-            <w:r>
-              <w:t xml:space="preserve">walem</w:t>
-            </w:r>
-          </w:p>
-        </w:tc>
-        <w:tc>
-          <w:p>
-            <w:pPr>
-              <w:pStyle w:val="Compact"/>
-              <w:jc w:val="left"/>
-            </w:pPr>
-            <w:r>
-              <w:t xml:space="preserve">NA</w:t>
-            </w:r>
-          </w:p>
-        </w:tc>
-        <w:tc>
-          <w:p>
-            <w:pPr>
-              <w:pStyle w:val="Compact"/>
-              <w:jc w:val="left"/>
-            </w:pPr>
-            <w:r>
-              <w:t xml:space="preserve">teelo</w:t>
             </w:r>
           </w:p>
         </w:tc>
@@ -11734,84 +12358,95 @@
               <w:jc w:val="left"/>
             </w:pPr>
             <w:r>
+              <w:t xml:space="preserve">Test</w:t>
+            </w:r>
+          </w:p>
+        </w:tc>
+        <w:tc>
+          <w:p>
+            <w:pPr>
+              <w:pStyle w:val="Compact"/>
+              <w:jc w:val="left"/>
+            </w:pPr>
+            <w:r>
+              <w:t xml:space="preserve">16</w:t>
+            </w:r>
+          </w:p>
+        </w:tc>
+        <w:tc>
+          <w:p>
+            <w:pPr>
+              <w:pStyle w:val="Compact"/>
+              <w:jc w:val="left"/>
+            </w:pPr>
+            <w:r>
+              <w:t xml:space="preserve">Can you find the teelo?</w:t>
+            </w:r>
+          </w:p>
+        </w:tc>
+        <w:tc>
+          <w:p>
+            <w:pPr>
+              <w:pStyle w:val="Compact"/>
+              <w:jc w:val="left"/>
+            </w:pPr>
+            <w:r>
+              <w:t xml:space="preserve">encountered in single</w:t>
+            </w:r>
+          </w:p>
+        </w:tc>
+        <w:tc>
+          <w:p>
+            <w:pPr>
+              <w:pStyle w:val="Compact"/>
+              <w:jc w:val="left"/>
+            </w:pPr>
+            <w:r>
+              <w:t xml:space="preserve">NA</w:t>
+            </w:r>
+          </w:p>
+        </w:tc>
+        <w:tc>
+          <w:p>
+            <w:pPr>
+              <w:pStyle w:val="Compact"/>
+              <w:jc w:val="left"/>
+            </w:pPr>
+            <w:r>
+              <w:t xml:space="preserve">walem</w:t>
+            </w:r>
+          </w:p>
+        </w:tc>
+        <w:tc>
+          <w:p>
+            <w:pPr>
+              <w:pStyle w:val="Compact"/>
+              <w:jc w:val="left"/>
+            </w:pPr>
+            <w:r>
+              <w:t xml:space="preserve">NA</w:t>
+            </w:r>
+          </w:p>
+        </w:tc>
+        <w:tc>
+          <w:p>
+            <w:pPr>
+              <w:pStyle w:val="Compact"/>
+              <w:jc w:val="left"/>
+            </w:pPr>
+            <w:r>
+              <w:t xml:space="preserve">teelo</w:t>
+            </w:r>
+          </w:p>
+        </w:tc>
+        <w:tc>
+          <w:p>
+            <w:pPr>
+              <w:pStyle w:val="Compact"/>
+              <w:jc w:val="left"/>
+            </w:pPr>
+            <w:r>
               <w:t xml:space="preserve">test</w:t>
-            </w:r>
-          </w:p>
-        </w:tc>
-        <w:tc>
-          <w:p>
-            <w:pPr>
-              <w:pStyle w:val="Compact"/>
-              <w:jc w:val="left"/>
-            </w:pPr>
-            <w:r>
-              <w:t xml:space="preserve">16</w:t>
-            </w:r>
-          </w:p>
-        </w:tc>
-        <w:tc>
-          <w:p>
-            <w:pPr>
-              <w:pStyle w:val="Compact"/>
-              <w:jc w:val="left"/>
-            </w:pPr>
-            <w:r>
-              <w:t xml:space="preserve">Can you find the teelo?</w:t>
-            </w:r>
-          </w:p>
-        </w:tc>
-        <w:tc>
-          <w:p>
-            <w:pPr>
-              <w:pStyle w:val="Compact"/>
-              <w:jc w:val="left"/>
-            </w:pPr>
-            <w:r>
-              <w:t xml:space="preserve">encountered in single</w:t>
-            </w:r>
-          </w:p>
-        </w:tc>
-        <w:tc>
-          <w:p>
-            <w:pPr>
-              <w:pStyle w:val="Compact"/>
-              <w:jc w:val="left"/>
-            </w:pPr>
-            <w:r>
-              <w:t xml:space="preserve">NA</w:t>
-            </w:r>
-          </w:p>
-        </w:tc>
-        <w:tc>
-          <w:p>
-            <w:pPr>
-              <w:pStyle w:val="Compact"/>
-              <w:jc w:val="left"/>
-            </w:pPr>
-            <w:r>
-              <w:t xml:space="preserve">walem</w:t>
-            </w:r>
-          </w:p>
-        </w:tc>
-        <w:tc>
-          <w:p>
-            <w:pPr>
-              <w:pStyle w:val="Compact"/>
-              <w:jc w:val="left"/>
-            </w:pPr>
-            <w:r>
-              <w:t xml:space="preserve">NA</w:t>
-            </w:r>
-          </w:p>
-        </w:tc>
-        <w:tc>
-          <w:p>
-            <w:pPr>
-              <w:pStyle w:val="Compact"/>
-              <w:jc w:val="left"/>
-            </w:pPr>
-            <w:r>
-              <w:t xml:space="preserve">teelo</w:t>
             </w:r>
           </w:p>
         </w:tc>

</xml_diff>

<commit_message>
Cleaned up code, added renv package for reproducibility
</commit_message>
<xml_diff>
--- a/scripts/LearnMix_paper.docx
+++ b/scripts/LearnMix_paper.docx
@@ -966,7 +966,7 @@
         <w:pStyle w:val="Textkrper"/>
       </w:pPr>
       <w:r>
-        <w:t xml:space="preserve">Socioeconomic status was assessed via mothers’ highest educational attainment. All mothers had completed high school. Specifically, 4 mothers had completed a graduate degree, 9 had completed a bachelor’s degree, 5 had completed other post-secondary training (e.g., college diploma, some university, trade school), and 1 had completed high school but had not received further formal education. These categories were then converted to approximate years of education (e.g., high school = 12 years, bachelor’s degree = 14 years), and the average educational attainment amongst mothers was 15.80 years (SD = 2.50).</w:t>
+        <w:t xml:space="preserve">Socioeconomic status was assessed via mothers’ highest educational attainment. All mothers had completed high school. Specifically, 4 mothers had completed a graduate degree, 9 had completed a bachelor’s degree, 5 had completed other post-secondary training (e.g., college diploma, some university, trade school), and 1 had completed high school but had not received further formal education. For subsequent analysis, these categories were then converted to approximate years of education (e.g., high school = 12 years, bachelor’s degree = 16 years), and the average educational attainment amongst mothers was 15.80 years (SD = 2.50).</w:t>
       </w:r>
     </w:p>
     <w:p>
@@ -3782,7 +3782,7 @@
         <w:t xml:space="preserve"> </w:t>
       </w:r>
       <w:r>
-        <w:t xml:space="preserve">= -0.44]. However, the level of education was much more uniform in the Montreal sample (SD = 2.50) and more variable in the Princeton sample (4.10), a difference which was significant by Levene’s test [F(1, 36 = 6.36,</w:t>
+        <w:t xml:space="preserve">= -0.44]. However, the level of education was much more uniform in the Montreal sample (SD = 2.50) and more variable in the New Jersey sample (4.10), a difference which was significant by Levene’s test [F(1, 36 = 6.36,</w:t>
       </w:r>
       <w:r>
         <w:t xml:space="preserve"> </w:t>

</xml_diff>

<commit_message>
Added ICC, correlation power analysis, re-knit
</commit_message>
<xml_diff>
--- a/scripts/LearnMix_paper.docx
+++ b/scripts/LearnMix_paper.docx
@@ -560,7 +560,7 @@
         <w:pStyle w:val="Textkrper"/>
       </w:pPr>
       <w:r>
-        <w:t xml:space="preserve">French-English and Spanish-English bilinguals in these communities differ along multiple dimensions, and here we highlight three particularly important differences. Most obviously, the two groups are learning different language pairs. However, because French and Spanish are typologically similar languages, we would not necessarily expect different effects of language mixing on word learning. The two groups also differ in terms of family/community norms for language use. Studies suggest that parents of Spanish-English bilinguals code-switch more often in interactions with their infants and toddlers than parents of French-English bilinguals</w:t>
+        <w:t xml:space="preserve">French-English and Spanish-English bilinguals in these communities differ along multiple dimensions, and here we highlight three particularly important differences. Most obviously, the two groups are learning different language pairs. However, because French and Spanish are typologically similar languages, we would not necessarily expect different effects of language mixing on word learning. The two groups also differ in terms of family/community norms for language use. Studies suggest that parents of Spanish-English bilinguals may code-switch more often in interactions with their infants and toddlers than parents of French-English bilinguals</w:t>
       </w:r>
       <w:r>
         <w:t xml:space="preserve"> </w:t>
@@ -966,7 +966,7 @@
         <w:pStyle w:val="Textkrper"/>
       </w:pPr>
       <w:r>
-        <w:t xml:space="preserve">Socioeconomic status was assessed via mothers’ highest educational attainment. All mothers had completed high school. Specifically, 4 mothers had completed a graduate degree, 9 had completed a bachelor’s degree, 5 had completed other post-secondary training (e.g., college diploma, some university, trade school), and 1 had completed high school but had not received further formal education. For subsequent analysis, these categories were then converted to approximate years of education (e.g., high school = 12 years, bachelor’s degree = 16 years), and the average educational attainment amongst mothers was 15.80 years (SD = 2.50).</w:t>
+        <w:t xml:space="preserve">Socioeconomic status was assessed via mothers’ highest educational attainment. All mothers had completed high school. Specifically, 4 mothers had completed a graduate degree, 9 had completed a bachelor’s degree, 5 had completed other post-secondary training (e.g., college diploma, some university, trade school), and 1 had completed high school but had not received further formal education. For subsequent analysis, these categories were then converted to approximate years of education (e.g., high school = 12 years, bachelor’s degree = 16 years). Mothers’ average educational attainment was 15.80 years (SD = 2.50).</w:t>
       </w:r>
     </w:p>
     <w:p>
@@ -983,7 +983,7 @@
         <w:t xml:space="preserve">(PPVT; Dunn &amp; Dunn, 2007)</w:t>
       </w:r>
       <w:r>
-        <w:t xml:space="preserve">.This choice was made in order to reduce the length of the experimental session for children, as they were also participating in a second eye-tracking study. Moreover, some of our research assistants did not have sufficient proficiency to administer the test in both languages. We chose a vocabulary measure appropriate for this age group, the Developmental Vocabulary Assessment for Parents</w:t>
+        <w:t xml:space="preserve">. This choice was made in order to reduce the length of the experimental session for children, as they were also participating in a second eye-tracking study. Moreover, some of our research assistants did not have sufficient proficiency to administer the test in both languages. We chose a vocabulary measure appropriate for this age group, the Developmental Vocabulary Assessment for Parents</w:t>
       </w:r>
       <w:r>
         <w:t xml:space="preserve"> </w:t>
@@ -6760,7 +6760,89 @@
         <w:pStyle w:val="FirstParagraph"/>
       </w:pPr>
       <w:r>
-        <w:t xml:space="preserve">Next, we examined whether performance was related to vocabulary knowledge (dominant language vocabulary, non-dominant language vocabulary, and total vocabulary) or exposure to language mixing. To fully explore the data, we computed correlations separately for learning and test phases, both for each population separately as well as for the whole sample combined. Thus, a total of 30 different correlations were computed (see Table</w:t>
+        <w:t xml:space="preserve">Next, we were interested in whether performance was related to vocabulary knowledge (dominant language vocabulary, non-dominant language vocabulary, and total vocabulary), exposure to language mixing, or socioeconomic status. As a first step, we computed reliability estimates separately for the learning and test phases. The reliability of proportion of looks to the target object across the 16 learning trials was estimated with an intraclass correlation coefficient (ICC), based on a mean-rating (k = 16), consistency, 2-way random-effects model (ICC3k) using the psych package in R</w:t>
+      </w:r>
+      <w:r>
+        <w:t xml:space="preserve"> </w:t>
+      </w:r>
+      <w:r>
+        <w:t xml:space="preserve">(Revelle, 2021)</w:t>
+      </w:r>
+      <w:r>
+        <w:t xml:space="preserve">. The estimated ICC for training was 0.79, 95% CI [0.70, 0.87]. Using a similar approach for looks to the target object across the 4 test trials (k = 4), the estimated ICC for test was 0.81, 95% CI [0.71, 0.88]. These values reflect good reliability</w:t>
+      </w:r>
+      <w:r>
+        <w:t xml:space="preserve"> </w:t>
+      </w:r>
+      <w:r>
+        <w:t xml:space="preserve">(Koo &amp; Li, 2016)</w:t>
+      </w:r>
+      <w:r>
+        <w:t xml:space="preserve">, indicating that infants showed stable individual variability in our task, which could potentially be accounted for by our predictors of interest</w:t>
+      </w:r>
+      <w:r>
+        <w:t xml:space="preserve"> </w:t>
+      </w:r>
+      <w:r>
+        <w:t xml:space="preserve">(for a discussion of the role of reliability in infant research, see 2021)</w:t>
+      </w:r>
+      <w:r>
+        <w:t xml:space="preserve">.</w:t>
+      </w:r>
+    </w:p>
+    <w:p>
+      <w:pPr>
+        <w:pStyle w:val="Textkrper"/>
+      </w:pPr>
+      <w:r>
+        <w:t xml:space="preserve">Next, we performed a power analysis to determine the magnitude of correlations we would be able to detect given our sample size with 80% power, using the pwr package in R</w:t>
+      </w:r>
+      <w:r>
+        <w:t xml:space="preserve"> </w:t>
+      </w:r>
+      <w:r>
+        <w:t xml:space="preserve">(Champely, 2020)</w:t>
+      </w:r>
+      <w:r>
+        <w:t xml:space="preserve">. The analysis indicated that we could detect an observed correlation of</w:t>
+      </w:r>
+      <w:r>
+        <w:t xml:space="preserve"> </w:t>
+      </w:r>
+      <w:r>
+        <w:rPr>
+          <w:i/>
+        </w:rPr>
+        <w:t xml:space="preserve">r</w:t>
+      </w:r>
+      <w:r>
+        <w:t xml:space="preserve"> </w:t>
+      </w:r>
+      <w:r>
+        <w:t xml:space="preserve">= 0.60 for participants within each community (n = 19/community) and</w:t>
+      </w:r>
+      <w:r>
+        <w:t xml:space="preserve"> </w:t>
+      </w:r>
+      <w:r>
+        <w:rPr>
+          <w:i/>
+        </w:rPr>
+        <w:t xml:space="preserve">r</w:t>
+      </w:r>
+      <w:r>
+        <w:t xml:space="preserve"> </w:t>
+      </w:r>
+      <w:r>
+        <w:t xml:space="preserve">= 0.44 for the two groups combined (N = 38). Thus, we had sufficient power to detect medium to large correlations, with greater power for the combined sample than for each population separately.</w:t>
+      </w:r>
+    </w:p>
+    <w:p>
+      <w:pPr>
+        <w:pStyle w:val="Textkrper"/>
+      </w:pPr>
+      <w:r>
+        <w:t xml:space="preserve">Finally, we computed correlations with the predictors of interest separately for learning and test phases, both for each population separately as well as for the two populations combined. Thus, a total of 30 different correlations were computed (see Table</w:t>
       </w:r>
       <w:r>
         <w:t xml:space="preserve"> </w:t>
@@ -6769,7 +6851,7 @@
         <w:t xml:space="preserve">7</w:t>
       </w:r>
       <w:r>
-        <w:t xml:space="preserve">). Two of the correlations approached but did not reach statistical significance, although not when corrected for multiple comparisons. These were positive correlations in the entire sample between performance on the learning phase and total vocabulary size (</w:t>
+        <w:t xml:space="preserve">). Two of correlations approached but did not reach statistical significance, although not when corrected for multiple comparisons. These were positive correlations in the combined sample between performance on the learning phase and total vocabulary size (</w:t>
       </w:r>
       <w:r>
         <w:rPr>
@@ -6781,19 +6863,28 @@
         <w:t xml:space="preserve"> </w:t>
       </w:r>
       <w:r>
-        <w:t xml:space="preserve">= 0.68), as well as performance at test and maternal education (</w:t>
-      </w:r>
-      <w:r>
-        <w:rPr>
-          <w:i/>
-        </w:rPr>
-        <w:t xml:space="preserve">’</w:t>
-      </w:r>
-      <w:r>
-        <w:t xml:space="preserve"> </w:t>
-      </w:r>
-      <w:r>
-        <w:t xml:space="preserve">= 0.35). None of the correlations approached statistical significance, even without controlling for multiple comparisons (ps ⩾ .10).</w:t>
+        <w:t xml:space="preserve">= 0.07), as well as performance at test and maternal education (</w:t>
+      </w:r>
+      <w:r>
+        <w:rPr>
+          <w:i/>
+        </w:rPr>
+        <w:t xml:space="preserve">p</w:t>
+      </w:r>
+      <w:r>
+        <w:t xml:space="preserve"> </w:t>
+      </w:r>
+      <w:r>
+        <w:t xml:space="preserve">= 0.08). None of the other correlations approached statistical significance, even without controlling for multiple comparisons (</w:t>
+      </w:r>
+      <w:r>
+        <w:rPr>
+          <w:i/>
+        </w:rPr>
+        <w:t xml:space="preserve">p</w:t>
+      </w:r>
+      <w:r>
+        <w:t xml:space="preserve">s ⩾ .10).</w:t>
       </w:r>
     </w:p>
     <w:p>
@@ -6921,51 +7012,51 @@
               <w:jc w:val="left"/>
             </w:pPr>
             <w:r>
-              <w:t xml:space="preserve">learning</w:t>
-            </w:r>
-          </w:p>
-        </w:tc>
-        <w:tc>
-          <w:p>
-            <w:pPr>
-              <w:pStyle w:val="Compact"/>
-              <w:jc w:val="left"/>
-            </w:pPr>
-            <w:r>
-              <w:t xml:space="preserve">dominant language vocabulary</w:t>
-            </w:r>
-          </w:p>
-        </w:tc>
-        <w:tc>
-          <w:p>
-            <w:pPr>
-              <w:pStyle w:val="Compact"/>
-              <w:jc w:val="left"/>
-            </w:pPr>
-            <w:r>
-              <w:t xml:space="preserve">0.03</w:t>
-            </w:r>
-          </w:p>
-        </w:tc>
-        <w:tc>
-          <w:p>
-            <w:pPr>
-              <w:pStyle w:val="Compact"/>
-              <w:jc w:val="left"/>
-            </w:pPr>
-            <w:r>
-              <w:t xml:space="preserve">0.03</w:t>
-            </w:r>
-          </w:p>
-        </w:tc>
-        <w:tc>
-          <w:p>
-            <w:pPr>
-              <w:pStyle w:val="Compact"/>
-              <w:jc w:val="left"/>
-            </w:pPr>
-            <w:r>
-              <w:t xml:space="preserve">-0.01</w:t>
+              <w:t xml:space="preserve">test</w:t>
+            </w:r>
+          </w:p>
+        </w:tc>
+        <w:tc>
+          <w:p>
+            <w:pPr>
+              <w:pStyle w:val="Compact"/>
+              <w:jc w:val="left"/>
+            </w:pPr>
+            <w:r>
+              <w:t xml:space="preserve">language mixing</w:t>
+            </w:r>
+          </w:p>
+        </w:tc>
+        <w:tc>
+          <w:p>
+            <w:pPr>
+              <w:pStyle w:val="Compact"/>
+              <w:jc w:val="left"/>
+            </w:pPr>
+            <w:r>
+              <w:t xml:space="preserve">-0.10</w:t>
+            </w:r>
+          </w:p>
+        </w:tc>
+        <w:tc>
+          <w:p>
+            <w:pPr>
+              <w:pStyle w:val="Compact"/>
+              <w:jc w:val="left"/>
+            </w:pPr>
+            <w:r>
+              <w:t xml:space="preserve">-0.25</w:t>
+            </w:r>
+          </w:p>
+        </w:tc>
+        <w:tc>
+          <w:p>
+            <w:pPr>
+              <w:pStyle w:val="Compact"/>
+              <w:jc w:val="left"/>
+            </w:pPr>
+            <w:r>
+              <w:t xml:space="preserve">0.02</w:t>
             </w:r>
           </w:p>
         </w:tc>
@@ -6978,18 +7069,40 @@
               <w:jc w:val="left"/>
             </w:pPr>
             <w:r>
-              <w:t xml:space="preserve">learning</w:t>
-            </w:r>
-          </w:p>
-        </w:tc>
-        <w:tc>
-          <w:p>
-            <w:pPr>
-              <w:pStyle w:val="Compact"/>
-              <w:jc w:val="left"/>
-            </w:pPr>
-            <w:r>
-              <w:t xml:space="preserve">language mixing</w:t>
+              <w:t xml:space="preserve">test</w:t>
+            </w:r>
+          </w:p>
+        </w:tc>
+        <w:tc>
+          <w:p>
+            <w:pPr>
+              <w:pStyle w:val="Compact"/>
+              <w:jc w:val="left"/>
+            </w:pPr>
+            <w:r>
+              <w:t xml:space="preserve">dominant language vocabulary</w:t>
+            </w:r>
+          </w:p>
+        </w:tc>
+        <w:tc>
+          <w:p>
+            <w:pPr>
+              <w:pStyle w:val="Compact"/>
+              <w:jc w:val="left"/>
+            </w:pPr>
+            <w:r>
+              <w:t xml:space="preserve">-0.02</w:t>
+            </w:r>
+          </w:p>
+        </w:tc>
+        <w:tc>
+          <w:p>
+            <w:pPr>
+              <w:pStyle w:val="Compact"/>
+              <w:jc w:val="left"/>
+            </w:pPr>
+            <w:r>
+              <w:t xml:space="preserve">-0.08</w:t>
             </w:r>
           </w:p>
         </w:tc>
@@ -7001,28 +7114,6 @@
             </w:pPr>
             <w:r>
               <w:t xml:space="preserve">0.01</w:t>
-            </w:r>
-          </w:p>
-        </w:tc>
-        <w:tc>
-          <w:p>
-            <w:pPr>
-              <w:pStyle w:val="Compact"/>
-              <w:jc w:val="left"/>
-            </w:pPr>
-            <w:r>
-              <w:t xml:space="preserve">0.01</w:t>
-            </w:r>
-          </w:p>
-        </w:tc>
-        <w:tc>
-          <w:p>
-            <w:pPr>
-              <w:pStyle w:val="Compact"/>
-              <w:jc w:val="left"/>
-            </w:pPr>
-            <w:r>
-              <w:t xml:space="preserve">-0.11</w:t>
             </w:r>
           </w:p>
         </w:tc>
@@ -7035,51 +7126,51 @@
               <w:jc w:val="left"/>
             </w:pPr>
             <w:r>
-              <w:t xml:space="preserve">learning</w:t>
-            </w:r>
-          </w:p>
-        </w:tc>
-        <w:tc>
-          <w:p>
-            <w:pPr>
-              <w:pStyle w:val="Compact"/>
-              <w:jc w:val="left"/>
-            </w:pPr>
-            <w:r>
-              <w:t xml:space="preserve">maternal education</w:t>
-            </w:r>
-          </w:p>
-        </w:tc>
-        <w:tc>
-          <w:p>
-            <w:pPr>
-              <w:pStyle w:val="Compact"/>
-              <w:jc w:val="left"/>
-            </w:pPr>
-            <w:r>
-              <w:t xml:space="preserve">-0.01</w:t>
-            </w:r>
-          </w:p>
-        </w:tc>
-        <w:tc>
-          <w:p>
-            <w:pPr>
-              <w:pStyle w:val="Compact"/>
-              <w:jc w:val="left"/>
-            </w:pPr>
-            <w:r>
-              <w:t xml:space="preserve">-0.01</w:t>
-            </w:r>
-          </w:p>
-        </w:tc>
-        <w:tc>
-          <w:p>
-            <w:pPr>
-              <w:pStyle w:val="Compact"/>
-              <w:jc w:val="left"/>
-            </w:pPr>
-            <w:r>
-              <w:t xml:space="preserve">0.17</w:t>
+              <w:t xml:space="preserve">test</w:t>
+            </w:r>
+          </w:p>
+        </w:tc>
+        <w:tc>
+          <w:p>
+            <w:pPr>
+              <w:pStyle w:val="Compact"/>
+              <w:jc w:val="left"/>
+            </w:pPr>
+            <w:r>
+              <w:t xml:space="preserve">non-dominant language vocabulary</w:t>
+            </w:r>
+          </w:p>
+        </w:tc>
+        <w:tc>
+          <w:p>
+            <w:pPr>
+              <w:pStyle w:val="Compact"/>
+              <w:jc w:val="left"/>
+            </w:pPr>
+            <w:r>
+              <w:t xml:space="preserve">-0.10</w:t>
+            </w:r>
+          </w:p>
+        </w:tc>
+        <w:tc>
+          <w:p>
+            <w:pPr>
+              <w:pStyle w:val="Compact"/>
+              <w:jc w:val="left"/>
+            </w:pPr>
+            <w:r>
+              <w:t xml:space="preserve">-0.19</w:t>
+            </w:r>
+          </w:p>
+        </w:tc>
+        <w:tc>
+          <w:p>
+            <w:pPr>
+              <w:pStyle w:val="Compact"/>
+              <w:jc w:val="left"/>
+            </w:pPr>
+            <w:r>
+              <w:t xml:space="preserve">-0.03</w:t>
             </w:r>
           </w:p>
         </w:tc>
@@ -7092,51 +7183,51 @@
               <w:jc w:val="left"/>
             </w:pPr>
             <w:r>
-              <w:t xml:space="preserve">learning</w:t>
-            </w:r>
-          </w:p>
-        </w:tc>
-        <w:tc>
-          <w:p>
-            <w:pPr>
-              <w:pStyle w:val="Compact"/>
-              <w:jc w:val="left"/>
-            </w:pPr>
-            <w:r>
-              <w:t xml:space="preserve">non-dominant language vocabulary</w:t>
-            </w:r>
-          </w:p>
-        </w:tc>
-        <w:tc>
-          <w:p>
-            <w:pPr>
-              <w:pStyle w:val="Compact"/>
-              <w:jc w:val="left"/>
-            </w:pPr>
-            <w:r>
-              <w:t xml:space="preserve">0.03</w:t>
-            </w:r>
-          </w:p>
-        </w:tc>
-        <w:tc>
-          <w:p>
-            <w:pPr>
-              <w:pStyle w:val="Compact"/>
-              <w:jc w:val="left"/>
-            </w:pPr>
-            <w:r>
-              <w:t xml:space="preserve">0.03</w:t>
-            </w:r>
-          </w:p>
-        </w:tc>
-        <w:tc>
-          <w:p>
-            <w:pPr>
-              <w:pStyle w:val="Compact"/>
-              <w:jc w:val="left"/>
-            </w:pPr>
-            <w:r>
-              <w:t xml:space="preserve">0.05</w:t>
+              <w:t xml:space="preserve">test</w:t>
+            </w:r>
+          </w:p>
+        </w:tc>
+        <w:tc>
+          <w:p>
+            <w:pPr>
+              <w:pStyle w:val="Compact"/>
+              <w:jc w:val="left"/>
+            </w:pPr>
+            <w:r>
+              <w:t xml:space="preserve">total vocabulary</w:t>
+            </w:r>
+          </w:p>
+        </w:tc>
+        <w:tc>
+          <w:p>
+            <w:pPr>
+              <w:pStyle w:val="Compact"/>
+              <w:jc w:val="left"/>
+            </w:pPr>
+            <w:r>
+              <w:t xml:space="preserve">-0.07</w:t>
+            </w:r>
+          </w:p>
+        </w:tc>
+        <w:tc>
+          <w:p>
+            <w:pPr>
+              <w:pStyle w:val="Compact"/>
+              <w:jc w:val="left"/>
+            </w:pPr>
+            <w:r>
+              <w:t xml:space="preserve">-0.14</w:t>
+            </w:r>
+          </w:p>
+        </w:tc>
+        <w:tc>
+          <w:p>
+            <w:pPr>
+              <w:pStyle w:val="Compact"/>
+              <w:jc w:val="left"/>
+            </w:pPr>
+            <w:r>
+              <w:t xml:space="preserve">-0.02</w:t>
             </w:r>
           </w:p>
         </w:tc>
@@ -7149,51 +7240,51 @@
               <w:jc w:val="left"/>
             </w:pPr>
             <w:r>
-              <w:t xml:space="preserve">learning</w:t>
-            </w:r>
-          </w:p>
-        </w:tc>
-        <w:tc>
-          <w:p>
-            <w:pPr>
-              <w:pStyle w:val="Compact"/>
-              <w:jc w:val="left"/>
-            </w:pPr>
-            <w:r>
-              <w:t xml:space="preserve">total vocabulary</w:t>
-            </w:r>
-          </w:p>
-        </w:tc>
-        <w:tc>
-          <w:p>
-            <w:pPr>
-              <w:pStyle w:val="Compact"/>
-              <w:jc w:val="left"/>
-            </w:pPr>
-            <w:r>
-              <w:t xml:space="preserve">0.04</w:t>
-            </w:r>
-          </w:p>
-        </w:tc>
-        <w:tc>
-          <w:p>
-            <w:pPr>
-              <w:pStyle w:val="Compact"/>
-              <w:jc w:val="left"/>
-            </w:pPr>
-            <w:r>
-              <w:t xml:space="preserve">0.04</w:t>
-            </w:r>
-          </w:p>
-        </w:tc>
-        <w:tc>
-          <w:p>
-            <w:pPr>
-              <w:pStyle w:val="Compact"/>
-              <w:jc w:val="left"/>
-            </w:pPr>
-            <w:r>
-              <w:t xml:space="preserve">0.11</w:t>
+              <w:t xml:space="preserve">test</w:t>
+            </w:r>
+          </w:p>
+        </w:tc>
+        <w:tc>
+          <w:p>
+            <w:pPr>
+              <w:pStyle w:val="Compact"/>
+              <w:jc w:val="left"/>
+            </w:pPr>
+            <w:r>
+              <w:t xml:space="preserve">maternal education</w:t>
+            </w:r>
+          </w:p>
+        </w:tc>
+        <w:tc>
+          <w:p>
+            <w:pPr>
+              <w:pStyle w:val="Compact"/>
+              <w:jc w:val="left"/>
+            </w:pPr>
+            <w:r>
+              <w:t xml:space="preserve">0.21</w:t>
+            </w:r>
+          </w:p>
+        </w:tc>
+        <w:tc>
+          <w:p>
+            <w:pPr>
+              <w:pStyle w:val="Compact"/>
+              <w:jc w:val="left"/>
+            </w:pPr>
+            <w:r>
+              <w:t xml:space="preserve">0.16</w:t>
+            </w:r>
+          </w:p>
+        </w:tc>
+        <w:tc>
+          <w:p>
+            <w:pPr>
+              <w:pStyle w:val="Compact"/>
+              <w:jc w:val="left"/>
+            </w:pPr>
+            <w:r>
+              <w:t xml:space="preserve">0.24</w:t>
             </w:r>
           </w:p>
         </w:tc>
@@ -7206,51 +7297,51 @@
               <w:jc w:val="left"/>
             </w:pPr>
             <w:r>
-              <w:t xml:space="preserve">test</w:t>
-            </w:r>
-          </w:p>
-        </w:tc>
-        <w:tc>
-          <w:p>
-            <w:pPr>
-              <w:pStyle w:val="Compact"/>
-              <w:jc w:val="left"/>
-            </w:pPr>
-            <w:r>
-              <w:t xml:space="preserve">dominant language vocabulary</w:t>
-            </w:r>
-          </w:p>
-        </w:tc>
-        <w:tc>
-          <w:p>
-            <w:pPr>
-              <w:pStyle w:val="Compact"/>
-              <w:jc w:val="left"/>
-            </w:pPr>
-            <w:r>
-              <w:t xml:space="preserve">-0.08</w:t>
-            </w:r>
-          </w:p>
-        </w:tc>
-        <w:tc>
-          <w:p>
-            <w:pPr>
-              <w:pStyle w:val="Compact"/>
-              <w:jc w:val="left"/>
-            </w:pPr>
-            <w:r>
-              <w:t xml:space="preserve">-0.08</w:t>
-            </w:r>
-          </w:p>
-        </w:tc>
-        <w:tc>
-          <w:p>
-            <w:pPr>
-              <w:pStyle w:val="Compact"/>
-              <w:jc w:val="left"/>
-            </w:pPr>
-            <w:r>
-              <w:t xml:space="preserve">0.01</w:t>
+              <w:t xml:space="preserve">learning</w:t>
+            </w:r>
+          </w:p>
+        </w:tc>
+        <w:tc>
+          <w:p>
+            <w:pPr>
+              <w:pStyle w:val="Compact"/>
+              <w:jc w:val="left"/>
+            </w:pPr>
+            <w:r>
+              <w:t xml:space="preserve">language mixing</w:t>
+            </w:r>
+          </w:p>
+        </w:tc>
+        <w:tc>
+          <w:p>
+            <w:pPr>
+              <w:pStyle w:val="Compact"/>
+              <w:jc w:val="left"/>
+            </w:pPr>
+            <w:r>
+              <w:t xml:space="preserve">-0.06</w:t>
+            </w:r>
+          </w:p>
+        </w:tc>
+        <w:tc>
+          <w:p>
+            <w:pPr>
+              <w:pStyle w:val="Compact"/>
+              <w:jc w:val="left"/>
+            </w:pPr>
+            <w:r>
+              <w:t xml:space="preserve">0.14</w:t>
+            </w:r>
+          </w:p>
+        </w:tc>
+        <w:tc>
+          <w:p>
+            <w:pPr>
+              <w:pStyle w:val="Compact"/>
+              <w:jc w:val="left"/>
+            </w:pPr>
+            <w:r>
+              <w:t xml:space="preserve">-0.11</w:t>
             </w:r>
           </w:p>
         </w:tc>
@@ -7263,51 +7354,51 @@
               <w:jc w:val="left"/>
             </w:pPr>
             <w:r>
-              <w:t xml:space="preserve">test</w:t>
-            </w:r>
-          </w:p>
-        </w:tc>
-        <w:tc>
-          <w:p>
-            <w:pPr>
-              <w:pStyle w:val="Compact"/>
-              <w:jc w:val="left"/>
-            </w:pPr>
-            <w:r>
-              <w:t xml:space="preserve">language mixing</w:t>
-            </w:r>
-          </w:p>
-        </w:tc>
-        <w:tc>
-          <w:p>
-            <w:pPr>
-              <w:pStyle w:val="Compact"/>
-              <w:jc w:val="left"/>
-            </w:pPr>
-            <w:r>
-              <w:t xml:space="preserve">-0.25</w:t>
-            </w:r>
-          </w:p>
-        </w:tc>
-        <w:tc>
-          <w:p>
-            <w:pPr>
-              <w:pStyle w:val="Compact"/>
-              <w:jc w:val="left"/>
-            </w:pPr>
-            <w:r>
-              <w:t xml:space="preserve">-0.25</w:t>
-            </w:r>
-          </w:p>
-        </w:tc>
-        <w:tc>
-          <w:p>
-            <w:pPr>
-              <w:pStyle w:val="Compact"/>
-              <w:jc w:val="left"/>
-            </w:pPr>
-            <w:r>
-              <w:t xml:space="preserve">0.02</w:t>
+              <w:t xml:space="preserve">learning</w:t>
+            </w:r>
+          </w:p>
+        </w:tc>
+        <w:tc>
+          <w:p>
+            <w:pPr>
+              <w:pStyle w:val="Compact"/>
+              <w:jc w:val="left"/>
+            </w:pPr>
+            <w:r>
+              <w:t xml:space="preserve">dominant language vocabulary</w:t>
+            </w:r>
+          </w:p>
+        </w:tc>
+        <w:tc>
+          <w:p>
+            <w:pPr>
+              <w:pStyle w:val="Compact"/>
+              <w:jc w:val="left"/>
+            </w:pPr>
+            <w:r>
+              <w:t xml:space="preserve">0.16</w:t>
+            </w:r>
+          </w:p>
+        </w:tc>
+        <w:tc>
+          <w:p>
+            <w:pPr>
+              <w:pStyle w:val="Compact"/>
+              <w:jc w:val="left"/>
+            </w:pPr>
+            <w:r>
+              <w:t xml:space="preserve">0.25</w:t>
+            </w:r>
+          </w:p>
+        </w:tc>
+        <w:tc>
+          <w:p>
+            <w:pPr>
+              <w:pStyle w:val="Compact"/>
+              <w:jc w:val="left"/>
+            </w:pPr>
+            <w:r>
+              <w:t xml:space="preserve">-0.01</w:t>
             </w:r>
           </w:p>
         </w:tc>
@@ -7320,51 +7411,51 @@
               <w:jc w:val="left"/>
             </w:pPr>
             <w:r>
-              <w:t xml:space="preserve">test</w:t>
-            </w:r>
-          </w:p>
-        </w:tc>
-        <w:tc>
-          <w:p>
-            <w:pPr>
-              <w:pStyle w:val="Compact"/>
-              <w:jc w:val="left"/>
-            </w:pPr>
-            <w:r>
-              <w:t xml:space="preserve">maternal education</w:t>
-            </w:r>
-          </w:p>
-        </w:tc>
-        <w:tc>
-          <w:p>
-            <w:pPr>
-              <w:pStyle w:val="Compact"/>
-              <w:jc w:val="left"/>
-            </w:pPr>
-            <w:r>
-              <w:t xml:space="preserve">0.16</w:t>
-            </w:r>
-          </w:p>
-        </w:tc>
-        <w:tc>
-          <w:p>
-            <w:pPr>
-              <w:pStyle w:val="Compact"/>
-              <w:jc w:val="left"/>
-            </w:pPr>
-            <w:r>
-              <w:t xml:space="preserve">0.16</w:t>
-            </w:r>
-          </w:p>
-        </w:tc>
-        <w:tc>
-          <w:p>
-            <w:pPr>
-              <w:pStyle w:val="Compact"/>
-              <w:jc w:val="left"/>
-            </w:pPr>
-            <w:r>
-              <w:t xml:space="preserve">0.24</w:t>
+              <w:t xml:space="preserve">learning</w:t>
+            </w:r>
+          </w:p>
+        </w:tc>
+        <w:tc>
+          <w:p>
+            <w:pPr>
+              <w:pStyle w:val="Compact"/>
+              <w:jc w:val="left"/>
+            </w:pPr>
+            <w:r>
+              <w:t xml:space="preserve">non-dominant language vocabulary</w:t>
+            </w:r>
+          </w:p>
+        </w:tc>
+        <w:tc>
+          <w:p>
+            <w:pPr>
+              <w:pStyle w:val="Compact"/>
+              <w:jc w:val="left"/>
+            </w:pPr>
+            <w:r>
+              <w:t xml:space="preserve">0.13</w:t>
+            </w:r>
+          </w:p>
+        </w:tc>
+        <w:tc>
+          <w:p>
+            <w:pPr>
+              <w:pStyle w:val="Compact"/>
+              <w:jc w:val="left"/>
+            </w:pPr>
+            <w:r>
+              <w:t xml:space="preserve">0.18</w:t>
+            </w:r>
+          </w:p>
+        </w:tc>
+        <w:tc>
+          <w:p>
+            <w:pPr>
+              <w:pStyle w:val="Compact"/>
+              <w:jc w:val="left"/>
+            </w:pPr>
+            <w:r>
+              <w:t xml:space="preserve">0.05</w:t>
             </w:r>
           </w:p>
         </w:tc>
@@ -7377,51 +7468,51 @@
               <w:jc w:val="left"/>
             </w:pPr>
             <w:r>
-              <w:t xml:space="preserve">test</w:t>
-            </w:r>
-          </w:p>
-        </w:tc>
-        <w:tc>
-          <w:p>
-            <w:pPr>
-              <w:pStyle w:val="Compact"/>
-              <w:jc w:val="left"/>
-            </w:pPr>
-            <w:r>
-              <w:t xml:space="preserve">non-dominant language vocabulary</w:t>
-            </w:r>
-          </w:p>
-        </w:tc>
-        <w:tc>
-          <w:p>
-            <w:pPr>
-              <w:pStyle w:val="Compact"/>
-              <w:jc w:val="left"/>
-            </w:pPr>
-            <w:r>
-              <w:t xml:space="preserve">-0.19</w:t>
-            </w:r>
-          </w:p>
-        </w:tc>
-        <w:tc>
-          <w:p>
-            <w:pPr>
-              <w:pStyle w:val="Compact"/>
-              <w:jc w:val="left"/>
-            </w:pPr>
-            <w:r>
-              <w:t xml:space="preserve">-0.19</w:t>
-            </w:r>
-          </w:p>
-        </w:tc>
-        <w:tc>
-          <w:p>
-            <w:pPr>
-              <w:pStyle w:val="Compact"/>
-              <w:jc w:val="left"/>
-            </w:pPr>
-            <w:r>
-              <w:t xml:space="preserve">-0.03</w:t>
+              <w:t xml:space="preserve">learning</w:t>
+            </w:r>
+          </w:p>
+        </w:tc>
+        <w:tc>
+          <w:p>
+            <w:pPr>
+              <w:pStyle w:val="Compact"/>
+              <w:jc w:val="left"/>
+            </w:pPr>
+            <w:r>
+              <w:t xml:space="preserve">total vocabulary</w:t>
+            </w:r>
+          </w:p>
+        </w:tc>
+        <w:tc>
+          <w:p>
+            <w:pPr>
+              <w:pStyle w:val="Compact"/>
+              <w:jc w:val="left"/>
+            </w:pPr>
+            <w:r>
+              <w:t xml:space="preserve">0.22</w:t>
+            </w:r>
+          </w:p>
+        </w:tc>
+        <w:tc>
+          <w:p>
+            <w:pPr>
+              <w:pStyle w:val="Compact"/>
+              <w:jc w:val="left"/>
+            </w:pPr>
+            <w:r>
+              <w:t xml:space="preserve">0.23</w:t>
+            </w:r>
+          </w:p>
+        </w:tc>
+        <w:tc>
+          <w:p>
+            <w:pPr>
+              <w:pStyle w:val="Compact"/>
+              <w:jc w:val="left"/>
+            </w:pPr>
+            <w:r>
+              <w:t xml:space="preserve">0.11</w:t>
             </w:r>
           </w:p>
         </w:tc>
@@ -7434,51 +7525,51 @@
               <w:jc w:val="left"/>
             </w:pPr>
             <w:r>
-              <w:t xml:space="preserve">test</w:t>
-            </w:r>
-          </w:p>
-        </w:tc>
-        <w:tc>
-          <w:p>
-            <w:pPr>
-              <w:pStyle w:val="Compact"/>
-              <w:jc w:val="left"/>
-            </w:pPr>
-            <w:r>
-              <w:t xml:space="preserve">total vocabulary</w:t>
-            </w:r>
-          </w:p>
-        </w:tc>
-        <w:tc>
-          <w:p>
-            <w:pPr>
-              <w:pStyle w:val="Compact"/>
-              <w:jc w:val="left"/>
-            </w:pPr>
-            <w:r>
-              <w:t xml:space="preserve">-0.14</w:t>
-            </w:r>
-          </w:p>
-        </w:tc>
-        <w:tc>
-          <w:p>
-            <w:pPr>
-              <w:pStyle w:val="Compact"/>
-              <w:jc w:val="left"/>
-            </w:pPr>
-            <w:r>
-              <w:t xml:space="preserve">-0.14</w:t>
-            </w:r>
-          </w:p>
-        </w:tc>
-        <w:tc>
-          <w:p>
-            <w:pPr>
-              <w:pStyle w:val="Compact"/>
-              <w:jc w:val="left"/>
-            </w:pPr>
-            <w:r>
-              <w:t xml:space="preserve">-0.02</w:t>
+              <w:t xml:space="preserve">learning</w:t>
+            </w:r>
+          </w:p>
+        </w:tc>
+        <w:tc>
+          <w:p>
+            <w:pPr>
+              <w:pStyle w:val="Compact"/>
+              <w:jc w:val="left"/>
+            </w:pPr>
+            <w:r>
+              <w:t xml:space="preserve">maternal education</w:t>
+            </w:r>
+          </w:p>
+        </w:tc>
+        <w:tc>
+          <w:p>
+            <w:pPr>
+              <w:pStyle w:val="Compact"/>
+              <w:jc w:val="left"/>
+            </w:pPr>
+            <w:r>
+              <w:t xml:space="preserve">0.12</w:t>
+            </w:r>
+          </w:p>
+        </w:tc>
+        <w:tc>
+          <w:p>
+            <w:pPr>
+              <w:pStyle w:val="Compact"/>
+              <w:jc w:val="left"/>
+            </w:pPr>
+            <w:r>
+              <w:t xml:space="preserve">-0.16</w:t>
+            </w:r>
+          </w:p>
+        </w:tc>
+        <w:tc>
+          <w:p>
+            <w:pPr>
+              <w:pStyle w:val="Compact"/>
+              <w:jc w:val="left"/>
+            </w:pPr>
+            <w:r>
+              <w:t xml:space="preserve">0.17</w:t>
             </w:r>
           </w:p>
         </w:tc>
@@ -7719,7 +7810,7 @@
         <w:t xml:space="preserve">(Byers-Heinlein et al., 2017; Potter et al., 2018, 2019)</w:t>
       </w:r>
       <w:r>
-        <w:t xml:space="preserve">. Such comparisons are essential for evaluating the generalizability of findings across populations of bilingual learners. Spanish-English bilinguals did not learn words in single- or mixed-language sentences, yet it appears that French-English bilingual children were able to learn in the single-language condition. While both groups showed above-chance looking toward the target side during the learning phase, French-English bilinguals were more efficient in doing so. This likely gave French-English bilinguals more time to encode the word-referent link. However, we do not currently know why the two groups differed in their orientation behaviors during the learning phase. We cannot rule out the possibility that small differences in setups, stimuli, and coding approaches between the two labs contributed to our divergent findings. We took as many steps as possible to minimize these differences, and both labs have a history of detecting subtle processing effects in related paradigms with both bilinguals and monolinguals of this approximate age. That said, there are several ways that future research could evaluate the robustness and generalizability of these findings. While we were able to test a total of 40 children across the two communities, larger samples are needed to verify the replicability of the patterns we observed. Moreover, while existing paradigms for studying novel word learning in young children are often constrained to a small number of items, it will be important to develop new approaches for examining children’s learning of larger stimulus sets.</w:t>
+        <w:t xml:space="preserve">. Such comparisons are essential for evaluating the generalizability of findings across populations of bilingual learners. Spanish-English bilinguals did not learn words in single- or mixed-language sentences, yet it appears that French-English bilingual children were able to learn in the single-language condition. While both groups showed above-chance looking toward the target side during the learning phase, French-English bilinguals were more efficient in doing so. This likely gave French-English bilinguals more time to encode the word-referent link. However, we do not currently know why the two groups differed in their orientation behaviors during the learning phase. We cannot rule out the possibility that small differences in setups, stimuli, and coding approaches between the two labs contributed to our divergent findings. We took as many steps as possible to minimize these differences, and both labs have a history of detecting subtle processing effects in related paradigms with both bilinguals and monolinguals of this approximate age. That said, there are several ways that future research could evaluate the robustness and generalizability of these findings. While we were able to test a total of 38 children across the two communities, larger samples are needed to verify the replicability of the patterns we observed. Moreover, while existing paradigms for studying novel word learning in young children are often constrained to a small number of items, it will be important to develop new approaches for examining children’s learning of larger stimulus sets.</w:t>
       </w:r>
     </w:p>
     <w:p>
@@ -7736,7 +7827,15 @@
         <w:t xml:space="preserve">(e.g., Fernald et al., 2013)</w:t>
       </w:r>
       <w:r>
-        <w:t xml:space="preserve">, and theories of language acquisition may need to more explicitly consider interactions between bilingualism and socioeconomic status. However, it is safe to assume that other dimensions of language experience which we were not able to measure directly also play a role in shaping bilingual learning. For example, we do not know how typical our chosen novel words were of other words in their vocabularies (even though the words were always pronounced with language-specific phonology). Moreover, these bilinguals’ learning takes place in different cultural milieus, with potentially different family-level and/or society-level differences in language attitudes. Research is needed to better understand the microstructure of language use in different bilingual households and different bilingual communities (including the communities studied here), and how these in turn affect children’s language processing and vocabulary growth over time. Efforts to understand variation in dual-language use across languages and cultures are currently underway in several countries</w:t>
+        <w:t xml:space="preserve">, and theories of language acquisition may need to more explicitly consider interactions between bilingualism and socioeconomic status. Indeed, we found some evidence that across both populations, children with larger vocabularies were more accurate during the learning phase, and those from higher socioeconomic backgrounds were more accurate at looking at the target object at test, although these results should be interpreted cautiously as correlations were marginally significant even prior to correction for multiple comparisons.</w:t>
+      </w:r>
+    </w:p>
+    <w:p>
+      <w:pPr>
+        <w:pStyle w:val="Textkrper"/>
+      </w:pPr>
+      <w:r>
+        <w:t xml:space="preserve">However, it is safe to assume that other dimensions of language experience which we were not able to measure directly also play a role in shaping bilingual learning. For example, we do not know how typical our chosen novel words were of other words in their vocabularies (even though the words were always pronounced with language-specific phonology). Moreover, these bilinguals’ learning takes place in different cultural milieus, with potentially different family-level and/or society-level differences in language attitudes. Research is needed to better understand the microstructure of language use in different bilingual households and different bilingual communities (including the communities studied here), and how these in turn affect children’s language processing and vocabulary growth over time. Efforts to understand variation in dual-language use across languages and cultures are currently underway in several countries</w:t>
       </w:r>
       <w:r>
         <w:t xml:space="preserve"> </w:t>
@@ -7778,19 +7877,28 @@
         <w:pStyle w:val="Textkrper"/>
       </w:pPr>
       <w:r>
-        <w:t xml:space="preserve">A second possibility is that bilingual children learn over time that language mixing does not offer an optimal moment for learning, and thus they either implicitly or explicitly disengage and/or do not encode novel words that appear in mixed-language sentences. Adult bilinguals sometimes mix their languages when they have a lexical gap (</w:t>
-      </w:r>
-      <w:r>
-        <w:t xml:space="preserve">Grosjean (1982)</w:t>
-      </w:r>
-      <w:r>
-        <w:t xml:space="preserve">) or have difficulty retrieving a word (</w:t>
-      </w:r>
-      <w:r>
-        <w:t xml:space="preserve">Heredia and Altarriba (2001)</w:t>
-      </w:r>
-      <w:r>
-        <w:t xml:space="preserve">). Toddlers have been shown to apply at least some selectivity when learning words; for example, they prefer word labels that come from certain over uncertain speakers</w:t>
+        <w:t xml:space="preserve">A second possibility is that bilingual children learn over time that language mixing does not offer an optimal moment for learning, and thus they either implicitly or explicitly disengage and/or do not encode novel words that appear in mixed-language sentences. Adult bilinguals sometimes mix their languages when they have a lexical gap</w:t>
+      </w:r>
+      <w:r>
+        <w:t xml:space="preserve"> </w:t>
+      </w:r>
+      <w:r>
+        <w:t xml:space="preserve">(Grosjean, 1982)</w:t>
+      </w:r>
+      <w:r>
+        <w:t xml:space="preserve"> </w:t>
+      </w:r>
+      <w:r>
+        <w:t xml:space="preserve">or have difficulty retrieving a word</w:t>
+      </w:r>
+      <w:r>
+        <w:t xml:space="preserve"> </w:t>
+      </w:r>
+      <w:r>
+        <w:t xml:space="preserve">(Heredia &amp; Altarriba, 2001)</w:t>
+      </w:r>
+      <w:r>
+        <w:t xml:space="preserve">. Given evidence that toddlers prefer learning word labels that come from certain over uncertain speakers</w:t>
       </w:r>
       <w:r>
         <w:t xml:space="preserve"> </w:t>
@@ -7808,7 +7916,7 @@
         <w:t xml:space="preserve">)</w:t>
       </w:r>
       <w:r>
-        <w:t xml:space="preserve">. It may be that children interpret language mixing as a signal of a speaker’s lexical uncertainty in the moment, which may hinder real-time encoding of a novel label. This possibility would need to be tested empirically in a future study that broadly examines children’s uptake of new information in communicative contexts with frequent vs. infrequent language mixing.</w:t>
+        <w:t xml:space="preserve">, it may be that children interpret some types of language mixing as a signal of a speaker’s lexical uncertainty in the moment, which may hinder real-time encoding of a novel label. This possibility would need to be tested empirically in a future study that broadly examines children’s uptake of new information in communicative contexts with frequent vs. infrequent language mixing.</w:t>
       </w:r>
     </w:p>
     <w:p>
@@ -7872,7 +7980,7 @@
       </w:r>
       <w:bookmarkEnd w:id="50"/>
     </w:p>
-    <w:bookmarkStart w:id="173" w:name="refs"/>
+    <w:bookmarkStart w:id="181" w:name="refs"/>
     <w:bookmarkStart w:id="52" w:name="ref-altarriba_1996"/>
     <w:p>
       <w:pPr>
@@ -8267,12 +8375,33 @@
       </w:hyperlink>
     </w:p>
     <w:bookmarkEnd w:id="67"/>
-    <w:bookmarkStart w:id="69" w:name="ref-byersh_2017"/>
+    <w:bookmarkStart w:id="69" w:name="ref-byers-heinlein_2021"/>
     <w:p>
       <w:pPr>
         <w:pStyle w:val="Literaturverzeichnis"/>
       </w:pPr>
       <w:r>
+        <w:t xml:space="preserve">Byers-Heinlein, K., Bergmann, C., &amp; Savalei, V. (2021). Six solutions for more reliable infant research. PsyArXiv.</w:t>
+      </w:r>
+      <w:r>
+        <w:t xml:space="preserve"> </w:t>
+      </w:r>
+      <w:hyperlink r:id="rId68">
+        <w:r>
+          <w:rPr>
+            <w:rStyle w:val="Hyperlink"/>
+          </w:rPr>
+          <w:t xml:space="preserve">https://doi.org/10.31234/osf.io/u37fy</w:t>
+        </w:r>
+      </w:hyperlink>
+    </w:p>
+    <w:bookmarkEnd w:id="69"/>
+    <w:bookmarkStart w:id="71" w:name="ref-byersh_2017"/>
+    <w:p>
+      <w:pPr>
+        <w:pStyle w:val="Literaturverzeichnis"/>
+      </w:pPr>
+      <w:r>
         <w:t xml:space="preserve">Byers-Heinlein, K., Morin-Lessard, E., &amp; Lew-Williams, C. (2017). Bilingual infants control their languages as they listen.</w:t>
       </w:r>
       <w:r>
@@ -8302,7 +8431,7 @@
       <w:r>
         <w:t xml:space="preserve"> </w:t>
       </w:r>
-      <w:hyperlink r:id="rId68">
+      <w:hyperlink r:id="rId70">
         <w:r>
           <w:rPr>
             <w:rStyle w:val="Hyperlink"/>
@@ -8311,8 +8440,8 @@
         </w:r>
       </w:hyperlink>
     </w:p>
-    <w:bookmarkEnd w:id="69"/>
-    <w:bookmarkStart w:id="71" w:name="ref-byers-heinlein_2020"/>
+    <w:bookmarkEnd w:id="71"/>
+    <w:bookmarkStart w:id="73" w:name="ref-byers-heinlein_2020"/>
     <w:p>
       <w:pPr>
         <w:pStyle w:val="Literaturverzeichnis"/>
@@ -8335,7 +8464,7 @@
       <w:r>
         <w:t xml:space="preserve"> </w:t>
       </w:r>
-      <w:hyperlink r:id="rId70">
+      <w:hyperlink r:id="rId72">
         <w:r>
           <w:rPr>
             <w:rStyle w:val="Hyperlink"/>
@@ -8344,8 +8473,8 @@
         </w:r>
       </w:hyperlink>
     </w:p>
-    <w:bookmarkEnd w:id="71"/>
-    <w:bookmarkStart w:id="73" w:name="ref-carbajal_2020"/>
+    <w:bookmarkEnd w:id="73"/>
+    <w:bookmarkStart w:id="75" w:name="ref-carbajal_2020"/>
     <w:p>
       <w:pPr>
         <w:pStyle w:val="Literaturverzeichnis"/>
@@ -8380,7 +8509,7 @@
       <w:r>
         <w:t xml:space="preserve"> </w:t>
       </w:r>
-      <w:hyperlink r:id="rId72">
+      <w:hyperlink r:id="rId74">
         <w:r>
           <w:rPr>
             <w:rStyle w:val="Hyperlink"/>
@@ -8389,8 +8518,8 @@
         </w:r>
       </w:hyperlink>
     </w:p>
-    <w:bookmarkEnd w:id="73"/>
-    <w:bookmarkStart w:id="74" w:name="ref-carey_1978"/>
+    <w:bookmarkEnd w:id="75"/>
+    <w:bookmarkStart w:id="76" w:name="ref-carey_1978"/>
     <w:p>
       <w:pPr>
         <w:pStyle w:val="Literaturverzeichnis"/>
@@ -8423,13 +8552,46 @@
         <w:t xml:space="preserve">, 17–29.</w:t>
       </w:r>
     </w:p>
-    <w:bookmarkEnd w:id="74"/>
-    <w:bookmarkStart w:id="76" w:name="ref-chan_1983"/>
+    <w:bookmarkEnd w:id="76"/>
+    <w:bookmarkStart w:id="78" w:name="ref-pwr_package"/>
     <w:p>
       <w:pPr>
         <w:pStyle w:val="Literaturverzeichnis"/>
       </w:pPr>
       <w:r>
+        <w:t xml:space="preserve">Champely, S. (2020).</w:t>
+      </w:r>
+      <w:r>
+        <w:t xml:space="preserve"> </w:t>
+      </w:r>
+      <w:r>
+        <w:rPr>
+          <w:i/>
+        </w:rPr>
+        <w:t xml:space="preserve">Pwr: Basic functions for power analysis</w:t>
+      </w:r>
+      <w:r>
+        <w:t xml:space="preserve">. Retrieved from</w:t>
+      </w:r>
+      <w:r>
+        <w:t xml:space="preserve"> </w:t>
+      </w:r>
+      <w:hyperlink r:id="rId77">
+        <w:r>
+          <w:rPr>
+            <w:rStyle w:val="Hyperlink"/>
+          </w:rPr>
+          <w:t xml:space="preserve">https://CRAN.R-project.org/package=pwr</w:t>
+        </w:r>
+      </w:hyperlink>
+    </w:p>
+    <w:bookmarkEnd w:id="78"/>
+    <w:bookmarkStart w:id="80" w:name="ref-chan_1983"/>
+    <w:p>
+      <w:pPr>
+        <w:pStyle w:val="Literaturverzeichnis"/>
+      </w:pPr>
+      <w:r>
         <w:t xml:space="preserve">Chan, M.-C., Chau, H. L. H., &amp; Hoosain, R. (1983). Input/output switch in bilingual code switching.</w:t>
       </w:r>
       <w:r>
@@ -8459,7 +8621,7 @@
       <w:r>
         <w:t xml:space="preserve"> </w:t>
       </w:r>
-      <w:hyperlink r:id="rId75">
+      <w:hyperlink r:id="rId79">
         <w:r>
           <w:rPr>
             <w:rStyle w:val="Hyperlink"/>
@@ -8468,8 +8630,8 @@
         </w:r>
       </w:hyperlink>
     </w:p>
-    <w:bookmarkEnd w:id="76"/>
-    <w:bookmarkStart w:id="78" w:name="ref-curtin_2011"/>
+    <w:bookmarkEnd w:id="80"/>
+    <w:bookmarkStart w:id="82" w:name="ref-curtin_2011"/>
     <w:p>
       <w:pPr>
         <w:pStyle w:val="Literaturverzeichnis"/>
@@ -8504,7 +8666,7 @@
       <w:r>
         <w:t xml:space="preserve"> </w:t>
       </w:r>
-      <w:hyperlink r:id="rId77">
+      <w:hyperlink r:id="rId81">
         <w:r>
           <w:rPr>
             <w:rStyle w:val="Hyperlink"/>
@@ -8513,8 +8675,8 @@
         </w:r>
       </w:hyperlink>
     </w:p>
-    <w:bookmarkEnd w:id="78"/>
-    <w:bookmarkStart w:id="80" w:name="ref-deanda_2018"/>
+    <w:bookmarkEnd w:id="82"/>
+    <w:bookmarkStart w:id="84" w:name="ref-deanda_2018"/>
     <w:p>
       <w:pPr>
         <w:pStyle w:val="Literaturverzeichnis"/>
@@ -8549,7 +8711,7 @@
       <w:r>
         <w:t xml:space="preserve"> </w:t>
       </w:r>
-      <w:hyperlink r:id="rId79">
+      <w:hyperlink r:id="rId83">
         <w:r>
           <w:rPr>
             <w:rStyle w:val="Hyperlink"/>
@@ -8558,8 +8720,8 @@
         </w:r>
       </w:hyperlink>
     </w:p>
-    <w:bookmarkEnd w:id="80"/>
-    <w:bookmarkStart w:id="82" w:name="ref-eyetracking_r"/>
+    <w:bookmarkEnd w:id="84"/>
+    <w:bookmarkStart w:id="86" w:name="ref-eyetracking_r"/>
     <w:p>
       <w:pPr>
         <w:pStyle w:val="Literaturverzeichnis"/>
@@ -8570,7 +8732,7 @@
       <w:r>
         <w:t xml:space="preserve"> </w:t>
       </w:r>
-      <w:hyperlink r:id="rId81">
+      <w:hyperlink r:id="rId85">
         <w:r>
           <w:rPr>
             <w:rStyle w:val="Hyperlink"/>
@@ -8579,8 +8741,8 @@
         </w:r>
       </w:hyperlink>
     </w:p>
-    <w:bookmarkEnd w:id="82"/>
-    <w:bookmarkStart w:id="83" w:name="ref-dunn_2007"/>
+    <w:bookmarkEnd w:id="86"/>
+    <w:bookmarkStart w:id="87" w:name="ref-dunn_2007"/>
     <w:p>
       <w:pPr>
         <w:pStyle w:val="Literaturverzeichnis"/>
@@ -8601,8 +8763,8 @@
         <w:t xml:space="preserve">. Circle Pines, MN: American Guidance Service.</w:t>
       </w:r>
     </w:p>
-    <w:bookmarkEnd w:id="83"/>
-    <w:bookmarkStart w:id="84" w:name="ref-dunn_1993"/>
+    <w:bookmarkEnd w:id="87"/>
+    <w:bookmarkStart w:id="88" w:name="ref-dunn_1993"/>
     <w:p>
       <w:pPr>
         <w:pStyle w:val="Literaturverzeichnis"/>
@@ -8623,8 +8785,8 @@
         <w:t xml:space="preserve">. Toronto: PSYCAN.</w:t>
       </w:r>
     </w:p>
-    <w:bookmarkEnd w:id="84"/>
-    <w:bookmarkStart w:id="85" w:name="ref-dunn_1986"/>
+    <w:bookmarkEnd w:id="88"/>
+    <w:bookmarkStart w:id="89" w:name="ref-dunn_1986"/>
     <w:p>
       <w:pPr>
         <w:pStyle w:val="Literaturverzeichnis"/>
@@ -8645,8 +8807,8 @@
         <w:t xml:space="preserve">. Circle Pines, MN: American Guidance Service (AGS), Inc.</w:t>
       </w:r>
     </w:p>
-    <w:bookmarkEnd w:id="85"/>
-    <w:bookmarkStart w:id="87" w:name="ref-ervin_2005"/>
+    <w:bookmarkEnd w:id="89"/>
+    <w:bookmarkStart w:id="91" w:name="ref-ervin_2005"/>
     <w:p>
       <w:pPr>
         <w:pStyle w:val="Literaturverzeichnis"/>
@@ -8681,7 +8843,7 @@
       <w:r>
         <w:t xml:space="preserve"> </w:t>
       </w:r>
-      <w:hyperlink r:id="rId86">
+      <w:hyperlink r:id="rId90">
         <w:r>
           <w:rPr>
             <w:rStyle w:val="Hyperlink"/>
@@ -8690,8 +8852,8 @@
         </w:r>
       </w:hyperlink>
     </w:p>
-    <w:bookmarkEnd w:id="87"/>
-    <w:bookmarkStart w:id="88" w:name="ref-fenson_2007"/>
+    <w:bookmarkEnd w:id="91"/>
+    <w:bookmarkStart w:id="92" w:name="ref-fenson_2007"/>
     <w:p>
       <w:pPr>
         <w:pStyle w:val="Literaturverzeichnis"/>
@@ -8715,8 +8877,8 @@
         <w:t xml:space="preserve">(2nd ed.). Baltimore, MD: Brookes.</w:t>
       </w:r>
     </w:p>
-    <w:bookmarkEnd w:id="88"/>
-    <w:bookmarkStart w:id="90" w:name="ref-fernald_2012"/>
+    <w:bookmarkEnd w:id="92"/>
+    <w:bookmarkStart w:id="94" w:name="ref-fernald_2012"/>
     <w:p>
       <w:pPr>
         <w:pStyle w:val="Literaturverzeichnis"/>
@@ -8751,7 +8913,7 @@
       <w:r>
         <w:t xml:space="preserve"> </w:t>
       </w:r>
-      <w:hyperlink r:id="rId89">
+      <w:hyperlink r:id="rId93">
         <w:r>
           <w:rPr>
             <w:rStyle w:val="Hyperlink"/>
@@ -8760,8 +8922,8 @@
         </w:r>
       </w:hyperlink>
     </w:p>
-    <w:bookmarkEnd w:id="90"/>
-    <w:bookmarkStart w:id="92" w:name="ref-fernald_2013"/>
+    <w:bookmarkEnd w:id="94"/>
+    <w:bookmarkStart w:id="96" w:name="ref-fernald_2013"/>
     <w:p>
       <w:pPr>
         <w:pStyle w:val="Literaturverzeichnis"/>
@@ -8796,7 +8958,7 @@
       <w:r>
         <w:t xml:space="preserve"> </w:t>
       </w:r>
-      <w:hyperlink r:id="rId91">
+      <w:hyperlink r:id="rId95">
         <w:r>
           <w:rPr>
             <w:rStyle w:val="Hyperlink"/>
@@ -8805,8 +8967,8 @@
         </w:r>
       </w:hyperlink>
     </w:p>
-    <w:bookmarkEnd w:id="92"/>
-    <w:bookmarkStart w:id="94" w:name="ref-fernald_2008"/>
+    <w:bookmarkEnd w:id="96"/>
+    <w:bookmarkStart w:id="98" w:name="ref-fernald_2008"/>
     <w:p>
       <w:pPr>
         <w:pStyle w:val="Literaturverzeichnis"/>
@@ -8829,7 +8991,7 @@
       <w:r>
         <w:t xml:space="preserve"> </w:t>
       </w:r>
-      <w:hyperlink r:id="rId93">
+      <w:hyperlink r:id="rId97">
         <w:r>
           <w:rPr>
             <w:rStyle w:val="Hyperlink"/>
@@ -8838,8 +9000,8 @@
         </w:r>
       </w:hyperlink>
     </w:p>
-    <w:bookmarkEnd w:id="94"/>
-    <w:bookmarkStart w:id="96" w:name="ref-fernald_2006"/>
+    <w:bookmarkEnd w:id="98"/>
+    <w:bookmarkStart w:id="100" w:name="ref-fernald_2006"/>
     <w:p>
       <w:pPr>
         <w:pStyle w:val="Literaturverzeichnis"/>
@@ -8874,7 +9036,7 @@
       <w:r>
         <w:t xml:space="preserve"> </w:t>
       </w:r>
-      <w:hyperlink r:id="rId95">
+      <w:hyperlink r:id="rId99">
         <w:r>
           <w:rPr>
             <w:rStyle w:val="Hyperlink"/>
@@ -8883,8 +9045,8 @@
         </w:r>
       </w:hyperlink>
     </w:p>
-    <w:bookmarkEnd w:id="96"/>
-    <w:bookmarkStart w:id="98" w:name="ref-frank_2017"/>
+    <w:bookmarkEnd w:id="100"/>
+    <w:bookmarkStart w:id="102" w:name="ref-frank_2017"/>
     <w:p>
       <w:pPr>
         <w:pStyle w:val="Literaturverzeichnis"/>
@@ -8919,7 +9081,7 @@
       <w:r>
         <w:t xml:space="preserve"> </w:t>
       </w:r>
-      <w:hyperlink r:id="rId97">
+      <w:hyperlink r:id="rId101">
         <w:r>
           <w:rPr>
             <w:rStyle w:val="Hyperlink"/>
@@ -8928,8 +9090,8 @@
         </w:r>
       </w:hyperlink>
     </w:p>
-    <w:bookmarkEnd w:id="98"/>
-    <w:bookmarkStart w:id="100" w:name="ref-gilkerson2017"/>
+    <w:bookmarkEnd w:id="102"/>
+    <w:bookmarkStart w:id="104" w:name="ref-gilkerson2017"/>
     <w:p>
       <w:pPr>
         <w:pStyle w:val="Literaturverzeichnis"/>
@@ -8964,7 +9126,7 @@
       <w:r>
         <w:t xml:space="preserve"> </w:t>
       </w:r>
-      <w:hyperlink r:id="rId99">
+      <w:hyperlink r:id="rId103">
         <w:r>
           <w:rPr>
             <w:rStyle w:val="Hyperlink"/>
@@ -8973,8 +9135,8 @@
         </w:r>
       </w:hyperlink>
     </w:p>
-    <w:bookmarkEnd w:id="100"/>
-    <w:bookmarkStart w:id="102" w:name="ref-goodman_1998"/>
+    <w:bookmarkEnd w:id="104"/>
+    <w:bookmarkStart w:id="106" w:name="ref-goodman_1998"/>
     <w:p>
       <w:pPr>
         <w:pStyle w:val="Literaturverzeichnis"/>
@@ -9009,7 +9171,7 @@
       <w:r>
         <w:t xml:space="preserve"> </w:t>
       </w:r>
-      <w:hyperlink r:id="rId101">
+      <w:hyperlink r:id="rId105">
         <w:r>
           <w:rPr>
             <w:rStyle w:val="Hyperlink"/>
@@ -9018,8 +9180,8 @@
         </w:r>
       </w:hyperlink>
     </w:p>
-    <w:bookmarkEnd w:id="102"/>
-    <w:bookmarkStart w:id="104" w:name="ref-goodz_1989"/>
+    <w:bookmarkEnd w:id="106"/>
+    <w:bookmarkStart w:id="108" w:name="ref-goodz_1989"/>
     <w:p>
       <w:pPr>
         <w:pStyle w:val="Literaturverzeichnis"/>
@@ -9054,7 +9216,7 @@
       <w:r>
         <w:t xml:space="preserve"> </w:t>
       </w:r>
-      <w:hyperlink r:id="rId103">
+      <w:hyperlink r:id="rId107">
         <w:r>
           <w:rPr>
             <w:rStyle w:val="Hyperlink"/>
@@ -9063,8 +9225,8 @@
         </w:r>
       </w:hyperlink>
     </w:p>
-    <w:bookmarkEnd w:id="104"/>
-    <w:bookmarkStart w:id="106" w:name="ref-grainger_1988"/>
+    <w:bookmarkEnd w:id="108"/>
+    <w:bookmarkStart w:id="110" w:name="ref-grainger_1988"/>
     <w:p>
       <w:pPr>
         <w:pStyle w:val="Literaturverzeichnis"/>
@@ -9099,7 +9261,7 @@
       <w:r>
         <w:t xml:space="preserve"> </w:t>
       </w:r>
-      <w:hyperlink r:id="rId105">
+      <w:hyperlink r:id="rId109">
         <w:r>
           <w:rPr>
             <w:rStyle w:val="Hyperlink"/>
@@ -9108,8 +9270,8 @@
         </w:r>
       </w:hyperlink>
     </w:p>
-    <w:bookmarkEnd w:id="106"/>
-    <w:bookmarkStart w:id="107" w:name="ref-grosjean_1982"/>
+    <w:bookmarkEnd w:id="110"/>
+    <w:bookmarkStart w:id="111" w:name="ref-grosjean_1982"/>
     <w:p>
       <w:pPr>
         <w:pStyle w:val="Literaturverzeichnis"/>
@@ -9130,8 +9292,8 @@
         <w:t xml:space="preserve">. Harvard University Press.</w:t>
       </w:r>
     </w:p>
-    <w:bookmarkEnd w:id="107"/>
-    <w:bookmarkStart w:id="108" w:name="ref-hart_1995"/>
+    <w:bookmarkEnd w:id="111"/>
+    <w:bookmarkStart w:id="112" w:name="ref-hart_1995"/>
     <w:p>
       <w:pPr>
         <w:pStyle w:val="Literaturverzeichnis"/>
@@ -9152,8 +9314,8 @@
         <w:t xml:space="preserve">. Baltimore, MD: Paul H. Brookes Publishing Company.</w:t>
       </w:r>
     </w:p>
-    <w:bookmarkEnd w:id="108"/>
-    <w:bookmarkStart w:id="110" w:name="ref-heredia_2001"/>
+    <w:bookmarkEnd w:id="112"/>
+    <w:bookmarkStart w:id="114" w:name="ref-heredia_2001"/>
     <w:p>
       <w:pPr>
         <w:pStyle w:val="Literaturverzeichnis"/>
@@ -9188,7 +9350,7 @@
       <w:r>
         <w:t xml:space="preserve"> </w:t>
       </w:r>
-      <w:hyperlink r:id="rId109">
+      <w:hyperlink r:id="rId113">
         <w:r>
           <w:rPr>
             <w:rStyle w:val="Hyperlink"/>
@@ -9197,8 +9359,8 @@
         </w:r>
       </w:hyperlink>
     </w:p>
-    <w:bookmarkEnd w:id="110"/>
-    <w:bookmarkStart w:id="112" w:name="ref-horst_2008"/>
+    <w:bookmarkEnd w:id="114"/>
+    <w:bookmarkStart w:id="116" w:name="ref-horst_2008"/>
     <w:p>
       <w:pPr>
         <w:pStyle w:val="Literaturverzeichnis"/>
@@ -9233,7 +9395,7 @@
       <w:r>
         <w:t xml:space="preserve"> </w:t>
       </w:r>
-      <w:hyperlink r:id="rId111">
+      <w:hyperlink r:id="rId115">
         <w:r>
           <w:rPr>
             <w:rStyle w:val="Hyperlink"/>
@@ -9242,8 +9404,8 @@
         </w:r>
       </w:hyperlink>
     </w:p>
-    <w:bookmarkEnd w:id="112"/>
-    <w:bookmarkStart w:id="114" w:name="ref-hurtado_2014"/>
+    <w:bookmarkEnd w:id="116"/>
+    <w:bookmarkStart w:id="118" w:name="ref-hurtado_2014"/>
     <w:p>
       <w:pPr>
         <w:pStyle w:val="Literaturverzeichnis"/>
@@ -9278,7 +9440,7 @@
       <w:r>
         <w:t xml:space="preserve"> </w:t>
       </w:r>
-      <w:hyperlink r:id="rId113">
+      <w:hyperlink r:id="rId117">
         <w:r>
           <w:rPr>
             <w:rStyle w:val="Hyperlink"/>
@@ -9287,8 +9449,8 @@
         </w:r>
       </w:hyperlink>
     </w:p>
-    <w:bookmarkEnd w:id="114"/>
-    <w:bookmarkStart w:id="115" w:name="ref-kircher_2014"/>
+    <w:bookmarkEnd w:id="118"/>
+    <w:bookmarkStart w:id="119" w:name="ref-kircher_2014"/>
     <w:p>
       <w:pPr>
         <w:pStyle w:val="Literaturverzeichnis"/>
@@ -9321,13 +9483,58 @@
         <w:t xml:space="preserve">(1), 20–50.</w:t>
       </w:r>
     </w:p>
-    <w:bookmarkEnd w:id="115"/>
-    <w:bookmarkStart w:id="117" w:name="ref-kremin_2020"/>
+    <w:bookmarkEnd w:id="119"/>
+    <w:bookmarkStart w:id="121" w:name="ref-koo_2016"/>
     <w:p>
       <w:pPr>
         <w:pStyle w:val="Literaturverzeichnis"/>
       </w:pPr>
       <w:r>
+        <w:t xml:space="preserve">Koo, T. K., &amp; Li, M. Y. (2016). A guideline of selecting and reporting intraclass correlation coefficients for reliability research.</w:t>
+      </w:r>
+      <w:r>
+        <w:t xml:space="preserve"> </w:t>
+      </w:r>
+      <w:r>
+        <w:rPr>
+          <w:i/>
+        </w:rPr>
+        <w:t xml:space="preserve">Journal of Chiropractic Medicine</w:t>
+      </w:r>
+      <w:r>
+        <w:t xml:space="preserve">,</w:t>
+      </w:r>
+      <w:r>
+        <w:t xml:space="preserve"> </w:t>
+      </w:r>
+      <w:r>
+        <w:rPr>
+          <w:i/>
+        </w:rPr>
+        <w:t xml:space="preserve">15</w:t>
+      </w:r>
+      <w:r>
+        <w:t xml:space="preserve">(2), 155–163.</w:t>
+      </w:r>
+      <w:r>
+        <w:t xml:space="preserve"> </w:t>
+      </w:r>
+      <w:hyperlink r:id="rId120">
+        <w:r>
+          <w:rPr>
+            <w:rStyle w:val="Hyperlink"/>
+          </w:rPr>
+          <w:t xml:space="preserve">https://doi.org/https://doi.org10.1016/j.jcm.2016.02.012</w:t>
+        </w:r>
+      </w:hyperlink>
+    </w:p>
+    <w:bookmarkEnd w:id="121"/>
+    <w:bookmarkStart w:id="123" w:name="ref-kremin_2020"/>
+    <w:p>
+      <w:pPr>
+        <w:pStyle w:val="Literaturverzeichnis"/>
+      </w:pPr>
+      <w:r>
         <w:t xml:space="preserve">Kremin, L. V., Alves, J., Orena, A. J., Polka, L., &amp; Byers-Heinlein, K. (2020).</w:t>
       </w:r>
       <w:r>
@@ -9345,7 +9552,7 @@
       <w:r>
         <w:t xml:space="preserve"> </w:t>
       </w:r>
-      <w:hyperlink r:id="rId116">
+      <w:hyperlink r:id="rId122">
         <w:r>
           <w:rPr>
             <w:rStyle w:val="Hyperlink"/>
@@ -9354,8 +9561,8 @@
         </w:r>
       </w:hyperlink>
     </w:p>
-    <w:bookmarkEnd w:id="117"/>
-    <w:bookmarkStart w:id="119" w:name="ref-kroff_2017"/>
+    <w:bookmarkEnd w:id="123"/>
+    <w:bookmarkStart w:id="125" w:name="ref-kroff_2017"/>
     <w:p>
       <w:pPr>
         <w:pStyle w:val="Literaturverzeichnis"/>
@@ -9390,7 +9597,7 @@
       <w:r>
         <w:t xml:space="preserve"> </w:t>
       </w:r>
-      <w:hyperlink r:id="rId118">
+      <w:hyperlink r:id="rId124">
         <w:r>
           <w:rPr>
             <w:rStyle w:val="Hyperlink"/>
@@ -9399,8 +9606,8 @@
         </w:r>
       </w:hyperlink>
     </w:p>
-    <w:bookmarkEnd w:id="119"/>
-    <w:bookmarkStart w:id="121" w:name="ref-lany_2017"/>
+    <w:bookmarkEnd w:id="125"/>
+    <w:bookmarkStart w:id="127" w:name="ref-lany_2017"/>
     <w:p>
       <w:pPr>
         <w:pStyle w:val="Literaturverzeichnis"/>
@@ -9435,7 +9642,7 @@
       <w:r>
         <w:t xml:space="preserve"> </w:t>
       </w:r>
-      <w:hyperlink r:id="rId120">
+      <w:hyperlink r:id="rId126">
         <w:r>
           <w:rPr>
             <w:rStyle w:val="Hyperlink"/>
@@ -9444,8 +9651,8 @@
         </w:r>
       </w:hyperlink>
     </w:p>
-    <w:bookmarkEnd w:id="121"/>
-    <w:bookmarkStart w:id="123" w:name="ref-legacy_2016"/>
+    <w:bookmarkEnd w:id="127"/>
+    <w:bookmarkStart w:id="129" w:name="ref-legacy_2016"/>
     <w:p>
       <w:pPr>
         <w:pStyle w:val="Literaturverzeichnis"/>
@@ -9480,7 +9687,7 @@
       <w:r>
         <w:t xml:space="preserve"> </w:t>
       </w:r>
-      <w:hyperlink r:id="rId122">
+      <w:hyperlink r:id="rId128">
         <w:r>
           <w:rPr>
             <w:rStyle w:val="Hyperlink"/>
@@ -9489,8 +9696,8 @@
         </w:r>
       </w:hyperlink>
     </w:p>
-    <w:bookmarkEnd w:id="123"/>
-    <w:bookmarkStart w:id="125" w:name="ref-leww_2007"/>
+    <w:bookmarkEnd w:id="129"/>
+    <w:bookmarkStart w:id="131" w:name="ref-leww_2007"/>
     <w:p>
       <w:pPr>
         <w:pStyle w:val="Literaturverzeichnis"/>
@@ -9525,7 +9732,7 @@
       <w:r>
         <w:t xml:space="preserve"> </w:t>
       </w:r>
-      <w:hyperlink r:id="rId124">
+      <w:hyperlink r:id="rId130">
         <w:r>
           <w:rPr>
             <w:rStyle w:val="Hyperlink"/>
@@ -9534,8 +9741,8 @@
         </w:r>
       </w:hyperlink>
     </w:p>
-    <w:bookmarkEnd w:id="125"/>
-    <w:bookmarkStart w:id="127" w:name="ref-libertus_2015"/>
+    <w:bookmarkEnd w:id="131"/>
+    <w:bookmarkStart w:id="133" w:name="ref-libertus_2015"/>
     <w:p>
       <w:pPr>
         <w:pStyle w:val="Literaturverzeichnis"/>
@@ -9570,7 +9777,7 @@
       <w:r>
         <w:t xml:space="preserve"> </w:t>
       </w:r>
-      <w:hyperlink r:id="rId126">
+      <w:hyperlink r:id="rId132">
         <w:r>
           <w:rPr>
             <w:rStyle w:val="Hyperlink"/>
@@ -9579,8 +9786,8 @@
         </w:r>
       </w:hyperlink>
     </w:p>
-    <w:bookmarkEnd w:id="127"/>
-    <w:bookmarkStart w:id="129" w:name="ref-macnamara_1971"/>
+    <w:bookmarkEnd w:id="133"/>
+    <w:bookmarkStart w:id="135" w:name="ref-macnamara_1971"/>
     <w:p>
       <w:pPr>
         <w:pStyle w:val="Literaturverzeichnis"/>
@@ -9615,7 +9822,7 @@
       <w:r>
         <w:t xml:space="preserve"> </w:t>
       </w:r>
-      <w:hyperlink r:id="rId128">
+      <w:hyperlink r:id="rId134">
         <w:r>
           <w:rPr>
             <w:rStyle w:val="Hyperlink"/>
@@ -9624,8 +9831,8 @@
         </w:r>
       </w:hyperlink>
     </w:p>
-    <w:bookmarkEnd w:id="129"/>
-    <w:bookmarkStart w:id="131" w:name="ref-marchman_2010"/>
+    <w:bookmarkEnd w:id="135"/>
+    <w:bookmarkStart w:id="137" w:name="ref-marchman_2010"/>
     <w:p>
       <w:pPr>
         <w:pStyle w:val="Literaturverzeichnis"/>
@@ -9660,7 +9867,7 @@
       <w:r>
         <w:t xml:space="preserve"> </w:t>
       </w:r>
-      <w:hyperlink r:id="rId130">
+      <w:hyperlink r:id="rId136">
         <w:r>
           <w:rPr>
             <w:rStyle w:val="Hyperlink"/>
@@ -9669,8 +9876,8 @@
         </w:r>
       </w:hyperlink>
     </w:p>
-    <w:bookmarkEnd w:id="131"/>
-    <w:bookmarkStart w:id="133" w:name="ref-marian_2007"/>
+    <w:bookmarkEnd w:id="137"/>
+    <w:bookmarkStart w:id="139" w:name="ref-marian_2007"/>
     <w:p>
       <w:pPr>
         <w:pStyle w:val="Literaturverzeichnis"/>
@@ -9705,7 +9912,7 @@
       <w:r>
         <w:t xml:space="preserve"> </w:t>
       </w:r>
-      <w:hyperlink r:id="rId132">
+      <w:hyperlink r:id="rId138">
         <w:r>
           <w:rPr>
             <w:rStyle w:val="Hyperlink"/>
@@ -9714,8 +9921,8 @@
         </w:r>
       </w:hyperlink>
     </w:p>
-    <w:bookmarkEnd w:id="133"/>
-    <w:bookmarkStart w:id="135" w:name="ref-meuter_1999"/>
+    <w:bookmarkEnd w:id="139"/>
+    <w:bookmarkStart w:id="141" w:name="ref-meuter_1999"/>
     <w:p>
       <w:pPr>
         <w:pStyle w:val="Literaturverzeichnis"/>
@@ -9750,7 +9957,7 @@
       <w:r>
         <w:t xml:space="preserve"> </w:t>
       </w:r>
-      <w:hyperlink r:id="rId134">
+      <w:hyperlink r:id="rId140">
         <w:r>
           <w:rPr>
             <w:rStyle w:val="Hyperlink"/>
@@ -9759,8 +9966,8 @@
         </w:r>
       </w:hyperlink>
     </w:p>
-    <w:bookmarkEnd w:id="135"/>
-    <w:bookmarkStart w:id="137" w:name="ref-moreno_2002"/>
+    <w:bookmarkEnd w:id="141"/>
+    <w:bookmarkStart w:id="143" w:name="ref-moreno_2002"/>
     <w:p>
       <w:pPr>
         <w:pStyle w:val="Literaturverzeichnis"/>
@@ -9795,7 +10002,7 @@
       <w:r>
         <w:t xml:space="preserve"> </w:t>
       </w:r>
-      <w:hyperlink r:id="rId136">
+      <w:hyperlink r:id="rId142">
         <w:r>
           <w:rPr>
             <w:rStyle w:val="Hyperlink"/>
@@ -9804,8 +10011,8 @@
         </w:r>
       </w:hyperlink>
     </w:p>
-    <w:bookmarkEnd w:id="137"/>
-    <w:bookmarkStart w:id="139" w:name="ref-morini_2019"/>
+    <w:bookmarkEnd w:id="143"/>
+    <w:bookmarkStart w:id="145" w:name="ref-morini_2019"/>
     <w:p>
       <w:pPr>
         <w:pStyle w:val="Literaturverzeichnis"/>
@@ -9840,7 +10047,7 @@
       <w:r>
         <w:t xml:space="preserve"> </w:t>
       </w:r>
-      <w:hyperlink r:id="rId138">
+      <w:hyperlink r:id="rId144">
         <w:r>
           <w:rPr>
             <w:rStyle w:val="Hyperlink"/>
@@ -9849,8 +10056,8 @@
         </w:r>
       </w:hyperlink>
     </w:p>
-    <w:bookmarkEnd w:id="139"/>
-    <w:bookmarkStart w:id="141" w:name="ref-oconnell_2009"/>
+    <w:bookmarkEnd w:id="145"/>
+    <w:bookmarkStart w:id="147" w:name="ref-oconnell_2009"/>
     <w:p>
       <w:pPr>
         <w:pStyle w:val="Literaturverzeichnis"/>
@@ -9885,7 +10092,7 @@
       <w:r>
         <w:t xml:space="preserve"> </w:t>
       </w:r>
-      <w:hyperlink r:id="rId140">
+      <w:hyperlink r:id="rId146">
         <w:r>
           <w:rPr>
             <w:rStyle w:val="Hyperlink"/>
@@ -9894,8 +10101,8 @@
         </w:r>
       </w:hyperlink>
     </w:p>
-    <w:bookmarkEnd w:id="141"/>
-    <w:bookmarkStart w:id="143" w:name="ref-orena_2020"/>
+    <w:bookmarkEnd w:id="147"/>
+    <w:bookmarkStart w:id="149" w:name="ref-orena_2020"/>
     <w:p>
       <w:pPr>
         <w:pStyle w:val="Literaturverzeichnis"/>
@@ -9918,7 +10125,7 @@
       <w:r>
         <w:t xml:space="preserve"> </w:t>
       </w:r>
-      <w:hyperlink r:id="rId142">
+      <w:hyperlink r:id="rId148">
         <w:r>
           <w:rPr>
             <w:rStyle w:val="Hyperlink"/>
@@ -9927,8 +10134,8 @@
         </w:r>
       </w:hyperlink>
     </w:p>
-    <w:bookmarkEnd w:id="143"/>
-    <w:bookmarkStart w:id="145" w:name="ref-place_2011"/>
+    <w:bookmarkEnd w:id="149"/>
+    <w:bookmarkStart w:id="151" w:name="ref-place_2011"/>
     <w:p>
       <w:pPr>
         <w:pStyle w:val="Literaturverzeichnis"/>
@@ -9963,7 +10170,7 @@
       <w:r>
         <w:t xml:space="preserve"> </w:t>
       </w:r>
-      <w:hyperlink r:id="rId144">
+      <w:hyperlink r:id="rId150">
         <w:r>
           <w:rPr>
             <w:rStyle w:val="Hyperlink"/>
@@ -9972,8 +10179,8 @@
         </w:r>
       </w:hyperlink>
     </w:p>
-    <w:bookmarkEnd w:id="145"/>
-    <w:bookmarkStart w:id="147" w:name="ref-place_2016"/>
+    <w:bookmarkEnd w:id="151"/>
+    <w:bookmarkStart w:id="153" w:name="ref-place_2016"/>
     <w:p>
       <w:pPr>
         <w:pStyle w:val="Literaturverzeichnis"/>
@@ -10008,7 +10215,7 @@
       <w:r>
         <w:t xml:space="preserve"> </w:t>
       </w:r>
-      <w:hyperlink r:id="rId146">
+      <w:hyperlink r:id="rId152">
         <w:r>
           <w:rPr>
             <w:rStyle w:val="Hyperlink"/>
@@ -10017,8 +10224,8 @@
         </w:r>
       </w:hyperlink>
     </w:p>
-    <w:bookmarkEnd w:id="147"/>
-    <w:bookmarkStart w:id="148" w:name="ref-potter_2018"/>
+    <w:bookmarkEnd w:id="153"/>
+    <w:bookmarkStart w:id="154" w:name="ref-potter_2018"/>
     <w:p>
       <w:pPr>
         <w:pStyle w:val="Literaturverzeichnis"/>
@@ -10039,8 +10246,8 @@
         <w:t xml:space="preserve">.</w:t>
       </w:r>
     </w:p>
-    <w:bookmarkEnd w:id="148"/>
-    <w:bookmarkStart w:id="150" w:name="ref-potter_2019"/>
+    <w:bookmarkEnd w:id="154"/>
+    <w:bookmarkStart w:id="156" w:name="ref-potter_2019"/>
     <w:p>
       <w:pPr>
         <w:pStyle w:val="Literaturverzeichnis"/>
@@ -10075,7 +10282,7 @@
       <w:r>
         <w:t xml:space="preserve"> </w:t>
       </w:r>
-      <w:hyperlink r:id="rId149">
+      <w:hyperlink r:id="rId155">
         <w:r>
           <w:rPr>
             <w:rStyle w:val="Hyperlink"/>
@@ -10084,8 +10291,8 @@
         </w:r>
       </w:hyperlink>
     </w:p>
-    <w:bookmarkEnd w:id="150"/>
-    <w:bookmarkStart w:id="152" w:name="ref-price_1999"/>
+    <w:bookmarkEnd w:id="156"/>
+    <w:bookmarkStart w:id="158" w:name="ref-price_1999"/>
     <w:p>
       <w:pPr>
         <w:pStyle w:val="Literaturverzeichnis"/>
@@ -10120,7 +10327,7 @@
       <w:r>
         <w:t xml:space="preserve"> </w:t>
       </w:r>
-      <w:hyperlink r:id="rId151">
+      <w:hyperlink r:id="rId157">
         <w:r>
           <w:rPr>
             <w:rStyle w:val="Hyperlink"/>
@@ -10129,8 +10336,8 @@
         </w:r>
       </w:hyperlink>
     </w:p>
-    <w:bookmarkEnd w:id="152"/>
-    <w:bookmarkStart w:id="154" w:name="ref-proverbio_2004"/>
+    <w:bookmarkEnd w:id="158"/>
+    <w:bookmarkStart w:id="160" w:name="ref-proverbio_2004"/>
     <w:p>
       <w:pPr>
         <w:pStyle w:val="Literaturverzeichnis"/>
@@ -10165,7 +10372,7 @@
       <w:r>
         <w:t xml:space="preserve"> </w:t>
       </w:r>
-      <w:hyperlink r:id="rId153">
+      <w:hyperlink r:id="rId159">
         <w:r>
           <w:rPr>
             <w:rStyle w:val="Hyperlink"/>
@@ -10174,8 +10381,8 @@
         </w:r>
       </w:hyperlink>
     </w:p>
-    <w:bookmarkEnd w:id="154"/>
-    <w:bookmarkStart w:id="156" w:name="ref-r_core"/>
+    <w:bookmarkEnd w:id="160"/>
+    <w:bookmarkStart w:id="162" w:name="ref-r_core"/>
     <w:p>
       <w:pPr>
         <w:pStyle w:val="Literaturverzeichnis"/>
@@ -10186,7 +10393,7 @@
       <w:r>
         <w:t xml:space="preserve"> </w:t>
       </w:r>
-      <w:hyperlink r:id="rId155">
+      <w:hyperlink r:id="rId161">
         <w:r>
           <w:rPr>
             <w:rStyle w:val="Hyperlink"/>
@@ -10195,8 +10402,8 @@
         </w:r>
       </w:hyperlink>
     </w:p>
-    <w:bookmarkEnd w:id="156"/>
-    <w:bookmarkStart w:id="158" w:name="ref-read_2020"/>
+    <w:bookmarkEnd w:id="162"/>
+    <w:bookmarkStart w:id="164" w:name="ref-read_2020"/>
     <w:p>
       <w:pPr>
         <w:pStyle w:val="Literaturverzeichnis"/>
@@ -10231,7 +10438,7 @@
       <w:r>
         <w:t xml:space="preserve"> </w:t>
       </w:r>
-      <w:hyperlink r:id="rId157">
+      <w:hyperlink r:id="rId163">
         <w:r>
           <w:rPr>
             <w:rStyle w:val="Hyperlink"/>
@@ -10240,13 +10447,46 @@
         </w:r>
       </w:hyperlink>
     </w:p>
-    <w:bookmarkEnd w:id="158"/>
-    <w:bookmarkStart w:id="160" w:name="ref-samuelson_2017"/>
+    <w:bookmarkEnd w:id="164"/>
+    <w:bookmarkStart w:id="166" w:name="ref-psych_package"/>
     <w:p>
       <w:pPr>
         <w:pStyle w:val="Literaturverzeichnis"/>
       </w:pPr>
       <w:r>
+        <w:t xml:space="preserve">Revelle, W. (2021).</w:t>
+      </w:r>
+      <w:r>
+        <w:t xml:space="preserve"> </w:t>
+      </w:r>
+      <w:r>
+        <w:rPr>
+          <w:i/>
+        </w:rPr>
+        <w:t xml:space="preserve">Psych: Procedures for psychological, psychometric, and personality research</w:t>
+      </w:r>
+      <w:r>
+        <w:t xml:space="preserve">. Evanston, Illinois: Northwestern University. Retrieved from</w:t>
+      </w:r>
+      <w:r>
+        <w:t xml:space="preserve"> </w:t>
+      </w:r>
+      <w:hyperlink r:id="rId165">
+        <w:r>
+          <w:rPr>
+            <w:rStyle w:val="Hyperlink"/>
+          </w:rPr>
+          <w:t xml:space="preserve">https://CRAN.R-project.org/package=psych</w:t>
+        </w:r>
+      </w:hyperlink>
+    </w:p>
+    <w:bookmarkEnd w:id="166"/>
+    <w:bookmarkStart w:id="168" w:name="ref-samuelson_2017"/>
+    <w:p>
+      <w:pPr>
+        <w:pStyle w:val="Literaturverzeichnis"/>
+      </w:pPr>
+      <w:r>
         <w:t xml:space="preserve">Samuelson, L. K., &amp; McMurray, B. (2017). What does it take to learn a word?</w:t>
       </w:r>
       <w:r>
@@ -10276,7 +10516,7 @@
       <w:r>
         <w:t xml:space="preserve"> </w:t>
       </w:r>
-      <w:hyperlink r:id="rId159">
+      <w:hyperlink r:id="rId167">
         <w:r>
           <w:rPr>
             <w:rStyle w:val="Hyperlink"/>
@@ -10285,8 +10525,8 @@
         </w:r>
       </w:hyperlink>
     </w:p>
-    <w:bookmarkEnd w:id="160"/>
-    <w:bookmarkStart w:id="162" w:name="ref-singh_2018"/>
+    <w:bookmarkEnd w:id="168"/>
+    <w:bookmarkStart w:id="170" w:name="ref-singh_2018"/>
     <w:p>
       <w:pPr>
         <w:pStyle w:val="Literaturverzeichnis"/>
@@ -10321,7 +10561,7 @@
       <w:r>
         <w:t xml:space="preserve"> </w:t>
       </w:r>
-      <w:hyperlink r:id="rId161">
+      <w:hyperlink r:id="rId169">
         <w:r>
           <w:rPr>
             <w:rStyle w:val="Hyperlink"/>
@@ -10330,8 +10570,8 @@
         </w:r>
       </w:hyperlink>
     </w:p>
-    <w:bookmarkEnd w:id="162"/>
-    <w:bookmarkStart w:id="164" w:name="ref-soares_1984"/>
+    <w:bookmarkEnd w:id="170"/>
+    <w:bookmarkStart w:id="172" w:name="ref-soares_1984"/>
     <w:p>
       <w:pPr>
         <w:pStyle w:val="Literaturverzeichnis"/>
@@ -10366,7 +10606,7 @@
       <w:r>
         <w:t xml:space="preserve"> </w:t>
       </w:r>
-      <w:hyperlink r:id="rId163">
+      <w:hyperlink r:id="rId171">
         <w:r>
           <w:rPr>
             <w:rStyle w:val="Hyperlink"/>
@@ -10375,8 +10615,8 @@
         </w:r>
       </w:hyperlink>
     </w:p>
-    <w:bookmarkEnd w:id="164"/>
-    <w:bookmarkStart w:id="166" w:name="ref-sridhar_1980"/>
+    <w:bookmarkEnd w:id="172"/>
+    <w:bookmarkStart w:id="174" w:name="ref-sridhar_1980"/>
     <w:p>
       <w:pPr>
         <w:pStyle w:val="Literaturverzeichnis"/>
@@ -10411,7 +10651,7 @@
       <w:r>
         <w:t xml:space="preserve"> </w:t>
       </w:r>
-      <w:hyperlink r:id="rId165">
+      <w:hyperlink r:id="rId173">
         <w:r>
           <w:rPr>
             <w:rStyle w:val="Hyperlink"/>
@@ -10420,8 +10660,8 @@
         </w:r>
       </w:hyperlink>
     </w:p>
-    <w:bookmarkEnd w:id="166"/>
-    <w:bookmarkStart w:id="168" w:name="ref-swingley_2012"/>
+    <w:bookmarkEnd w:id="174"/>
+    <w:bookmarkStart w:id="176" w:name="ref-swingley_2012"/>
     <w:p>
       <w:pPr>
         <w:pStyle w:val="Literaturverzeichnis"/>
@@ -10444,7 +10684,7 @@
       <w:r>
         <w:t xml:space="preserve"> </w:t>
       </w:r>
-      <w:hyperlink r:id="rId167">
+      <w:hyperlink r:id="rId175">
         <w:r>
           <w:rPr>
             <w:rStyle w:val="Hyperlink"/>
@@ -10453,8 +10693,8 @@
         </w:r>
       </w:hyperlink>
     </w:p>
-    <w:bookmarkEnd w:id="168"/>
-    <w:bookmarkStart w:id="170" w:name="ref-thomas_2000"/>
+    <w:bookmarkEnd w:id="176"/>
+    <w:bookmarkStart w:id="178" w:name="ref-thomas_2000"/>
     <w:p>
       <w:pPr>
         <w:pStyle w:val="Literaturverzeichnis"/>
@@ -10489,7 +10729,7 @@
       <w:r>
         <w:t xml:space="preserve"> </w:t>
       </w:r>
-      <w:hyperlink r:id="rId169">
+      <w:hyperlink r:id="rId177">
         <w:r>
           <w:rPr>
             <w:rStyle w:val="Hyperlink"/>
@@ -10498,8 +10738,8 @@
         </w:r>
       </w:hyperlink>
     </w:p>
-    <w:bookmarkEnd w:id="170"/>
-    <w:bookmarkStart w:id="172" w:name="ref-venker_2020"/>
+    <w:bookmarkEnd w:id="178"/>
+    <w:bookmarkStart w:id="180" w:name="ref-venker_2020"/>
     <w:p>
       <w:pPr>
         <w:pStyle w:val="Literaturverzeichnis"/>
@@ -10534,7 +10774,7 @@
       <w:r>
         <w:t xml:space="preserve"> </w:t>
       </w:r>
-      <w:hyperlink r:id="rId171">
+      <w:hyperlink r:id="rId179">
         <w:r>
           <w:rPr>
             <w:rStyle w:val="Hyperlink"/>
@@ -10543,8 +10783,8 @@
         </w:r>
       </w:hyperlink>
     </w:p>
-    <w:bookmarkEnd w:id="172"/>
-    <w:bookmarkEnd w:id="173"/>
+    <w:bookmarkEnd w:id="180"/>
+    <w:bookmarkEnd w:id="181"/>
     <w:p>
       <w:pPr>
         <w:pStyle w:val="Textkrper"/>
@@ -10554,11 +10794,11 @@
       <w:pPr>
         <w:pStyle w:val="berschrift2"/>
       </w:pPr>
-      <w:bookmarkStart w:id="174" w:name="appendix"/>
+      <w:bookmarkStart w:id="182" w:name="appendix"/>
       <w:r>
         <w:t xml:space="preserve">3.2	Appendix</w:t>
       </w:r>
-      <w:bookmarkEnd w:id="174"/>
+      <w:bookmarkEnd w:id="182"/>
     </w:p>
     <w:p>
       <w:pPr>

</xml_diff>

<commit_message>
Final changes for resubmission.
</commit_message>
<xml_diff>
--- a/scripts/LearnMix_paper.docx
+++ b/scripts/LearnMix_paper.docx
@@ -202,7 +202,7 @@
         <w:pStyle w:val="Textkrper"/>
       </w:pPr>
       <w:r>
-        <w:t xml:space="preserve">This work was supported by a grant to KBH from the Natural Sciences and Engineering Research Council of Canada (402470-2011), grants to CLW and KBH from the National Institute of Child Health and Human Development (R01HD095912, R03HD079779), a grant to CLW from the Speech-Language-Hearing Foundation, support for KBH from the Concordia University Research Chairs program, and a fellowship to AJ from the Fonds de Recherche du Québec – Société et Culture. Portions of this work were presented at the 2018 Boston University Conference on Language Development. We thank Maritza Gomez, Christine E. Potter, the Children’s Home Society of New Jersey, the many members of the Concordia Infant Research Lab and the Princeton Baby Lab who assisted with testing participants, and the children and parents who participated.</w:t>
+        <w:t xml:space="preserve">This work was supported by a grant to KBH from the Natural Sciences and Engineering Research Council of Canada (402470-2011), grants to CLW and KBH from the .S. National Institute of Child Health and Human Development (R01HD095912, R03HD079779), a grant to CLW from the Speech-Language-Hearing Foundation, support for KBH from the Concordia University Research Chairs program, and a fellowship to AJ from the Fonds de Recherche du Québec – Société et Culture. Portions of this work were presented at the 2018 Boston University Conference on Language Development. We thank Maritza Gomez, Christine E. Potter, the Children’s Home Society of New Jersey, the many members of the Concordia Infant Research Lab and the Princeton Baby Lab who assisted with testing participants, and the children and parents who participated.</w:t>
       </w:r>
     </w:p>
     <w:p>
@@ -250,7 +250,13 @@
         <w:t xml:space="preserve">”</w:t>
       </w:r>
       <w:r>
-        <w:t xml:space="preserve">) and one in mixed-language sentences with a mid-sentence language switch (“Look! Do you see the</w:t>
+        <w:t xml:space="preserve">) and one in mixed-language sentences with a mid-sentence language switch (</w:t>
+      </w:r>
+      <w:r>
+        <w:t xml:space="preserve">“</w:t>
+      </w:r>
+      <w:r>
+        <w:t xml:space="preserve">Look! Do you see the</w:t>
       </w:r>
       <w:r>
         <w:t xml:space="preserve"> </w:t>
@@ -265,7 +271,13 @@
         <w:t xml:space="preserve"> </w:t>
       </w:r>
       <w:r>
-        <w:t xml:space="preserve">on the walem?). During the learning phase, children correctly identified novel targets when hearing both single-language and mixed-language sentences. However, at test, French–English bilinguals did not successfully recognize the word encountered in mixed-language sentences. Spanish–English bilinguals failed to recognize either word, which underscores the importance of examining multiple bilingual populations. This research suggests that language mixing may sometimes hinder children’s encoding of novel words that occur downstream, but leaves open several possible underlying mechanisms.</w:t>
+        <w:t xml:space="preserve">on the walem?</w:t>
+      </w:r>
+      <w:r>
+        <w:t xml:space="preserve">”</w:t>
+      </w:r>
+      <w:r>
+        <w:t xml:space="preserve">). During the learning phase, children correctly identified novel targets when hearing both single-language and mixed-language sentences. However, at test, French–English bilinguals did not successfully recognize the word encountered in mixed-language sentences. Spanish–English bilinguals failed to recognize either word, which underscores the importance of examining multiple bilingual populations. This research suggests that language mixing may sometimes hinder children’s encoding of novel words that occur downstream, but leaves open several possible underlying mechanisms.</w:t>
       </w:r>
     </w:p>
     <w:p>
@@ -308,7 +320,7 @@
         <w:t xml:space="preserve">(see Ervin-Tripp &amp; Reyes, 2005; Sridhar &amp; Sridhar, 1980)</w:t>
       </w:r>
       <w:r>
-        <w:t xml:space="preserve">. In a natural play study with Spanish-English bilingual families, all caregivers mixed two languages within sentences at least once, and some parents mixed languages in as many as one-third of their utterances</w:t>
+        <w:t xml:space="preserve">. In a natural-play study with Spanish-English bilingual families, all caregivers mixed two languages within sentences at least once, and some parents mixed languages in as many as one-third of their utterances</w:t>
       </w:r>
       <w:r>
         <w:t xml:space="preserve"> </w:t>
@@ -546,7 +558,7 @@
         <w:t xml:space="preserve">(Byers-Heinlein et al., 2020)</w:t>
       </w:r>
       <w:r>
-        <w:t xml:space="preserve">. Our strategy was to test the most representative populations of bilinguals in two communities: French–English bilingual children growing up in Montreal (Experiment 1), and Spanish–English bilingual children growing up in New Jersey (Experiment 2). Previous work has demonstrated that language mixing affects real-time word comprehension among children from both of these populations, thus making our results more interpretable</w:t>
+        <w:t xml:space="preserve">. Our strategy was to test the most representative populations of bilinguals in two communities: French–English bilingual children growing up in Montreal, Canada (Experiment 1), and Spanish–English bilingual children growing up in New Jersey, USA (Experiment 2). Previous work has demonstrated that language mixing affects real-time word comprehension among children from both of these communities, which sets the stage for informed interpretation of data in the current study</w:t>
       </w:r>
       <w:r>
         <w:t xml:space="preserve"> </w:t>
@@ -560,7 +572,7 @@
         <w:pStyle w:val="Textkrper"/>
       </w:pPr>
       <w:r>
-        <w:t xml:space="preserve">French-English and Spanish-English bilinguals in these communities differ along multiple dimensions, and here we highlight three particularly important differences. Most obviously, the two groups are learning different language pairs. However, because French and Spanish are typologically similar languages, we would not necessarily expect different effects of language mixing on word learning. The two groups also differ in terms of family/community norms for language use. Studies suggest that parents of Spanish-English bilinguals may code-switch more often in interactions with their infants and toddlers than parents of French-English bilinguals</w:t>
+        <w:t xml:space="preserve">French-English in Montreal and Spanish-English bilinguals in New Jersey differ along multiple dimensions, and here we highlight three particularly important differences. Most obviously, the two groups are learning different language pairs. However, because French and Spanish are typologically similar languages, we would not necessarily expect different effects of language mixing on word learning. The two groups also differ in terms of family/community norms for language use. Prior studies suggest that parents of Spanish-English bilinguals from some communities may code-switch more often in interactions with their infants and toddlers than parents of French-English bilinguals in Montreal</w:t>
       </w:r>
       <w:r>
         <w:t xml:space="preserve"> </w:t>
@@ -587,7 +599,7 @@
         <w:t xml:space="preserve">(Fernald &amp; Marchman, 2012; Fernald, Marchman, &amp; Weisleder, 2013)</w:t>
       </w:r>
       <w:r>
-        <w:t xml:space="preserve">, which makes it plausible that French-English bilinguals may demonstrate more successful word learning in our task compared to Spanish-English bilinguals. Although any differences observed between the two populations could be attributed to one or more of these dimensions of difference, our comparison is an important first step for evaluating the generalizability of findings across populations of bilingual learners.</w:t>
+        <w:t xml:space="preserve">, which makes it plausible that French-English bilinguals may demonstrate more successful word learning in our task compared to Spanish-English bilinguals. Although any differences observed between the two populations could be attributed to one or more of these dimensions of difference, our comparison is an important first step for evaluating the generalizability of findings across communities of bilingual learners.</w:t>
       </w:r>
     </w:p>
     <w:p>
@@ -966,7 +978,19 @@
         <w:pStyle w:val="Textkrper"/>
       </w:pPr>
       <w:r>
-        <w:t xml:space="preserve">Socioeconomic status was assessed via mothers’ highest educational attainment. All mothers had completed high school. Specifically, 4 mothers had completed a graduate degree, 9 had completed a bachelor’s degree, 5 had completed other post-secondary training (e.g., college diploma, some university, trade school), and 1 had completed high school but had not received further formal education. For subsequent analysis, these categories were then converted to approximate years of education (e.g., high school = 12 years, bachelor’s degree = 16 years). Mothers’ average educational attainment was 15.80 years (SD = 2.50).</w:t>
+        <w:t xml:space="preserve">Socioeconomic status was assessed via mothers’ highest educational attainment. All mothers had completed high school. Specifically, 4 mothers had completed a graduate degree, 9 had completed a bachelor’s degree, 5 had completed other post-secondary training (e.g., college diploma, some university, trade school), and 1 had completed high school but had not received further formal education. For subsequent analysis, these categories were then converted to approximate years of education (e.g., high school = 12 years, bachelor’s degree = 16 years). Mothers’ average educational attainment was 15.80 years (</w:t>
+      </w:r>
+      <w:r>
+        <w:rPr>
+          <w:i/>
+        </w:rPr>
+        <w:t xml:space="preserve">SD</w:t>
+      </w:r>
+      <w:r>
+        <w:t xml:space="preserve"> </w:t>
+      </w:r>
+      <w:r>
+        <w:t xml:space="preserve">= 2.50).</w:t>
       </w:r>
     </w:p>
     <w:p>
@@ -974,7 +998,7 @@
         <w:pStyle w:val="Textkrper"/>
       </w:pPr>
       <w:r>
-        <w:t xml:space="preserve">Children’s productive vocabulary was measured in each of their languages. We assessed vocabulary via parent report measure, rather than using a direct measure such as the Peabody Picture Vocabulary Test</w:t>
+        <w:t xml:space="preserve">Children’s productive vocabulary was measured in each of their languages. We assessed vocabulary via a parent report measure, rather than using a direct measure such as the Peabody Picture Vocabulary Test</w:t>
       </w:r>
       <w:r>
         <w:t xml:space="preserve"> </w:t>
@@ -1019,7 +1043,7 @@
         <w:t xml:space="preserve">(Échelle de vocabulaire en images Peabody; Dunn, Dunn, &amp; Thériault-Whalen, 1993)</w:t>
       </w:r>
       <w:r>
-        <w:t xml:space="preserve">. The words are ordered from easy (e.g., boy, chair) to hard (e.g., honing, angler), and parents were asked to indicate which words their child could say. A parent who was familiar with the child’s vocabulary in a particular language filled out the form in that language. In some cases, each parent filled out a form in the language they usually used to interact with their child, while in other cases the same parent filled out both forms. One parent, who was not familiar with the language her child used at daycare, had the form filled out by a daycare worker. Data were missing for one language for one participant. Of the words on the DVAP, toddlers produced an average of 77 words in their dominant language (range: 37– 177) and 48 words in their non-dominant language (range: 2 – 131), [</w:t>
+        <w:t xml:space="preserve">. The words are ordered from easy (e.g., boy, chair) to hard (e.g., honing, angler), and parents were asked to indicate which words their child could say. A parent who was familiar with the child’s vocabulary in a particular language filled out the form in that language. In some cases, each parent filled out a form in the language they usually used to interact with their child, while in other cases the same parent filled out both forms. One parent, who was not familiar with the language her child used at daycare, had the form filled out by a daycare worker. Data were missing for one language for one participant. Of the words on the DVAP, toddlers produced an average of 77 words in their dominant language (range: 37 – 177) and 48 words in their non-dominant language (range: 2 – 131), [</w:t>
       </w:r>
       <m:oMath>
         <m:r>
@@ -1959,7 +1983,7 @@
           <wp:inline>
             <wp:extent cx="5969000" cy="3410857"/>
             <wp:effectExtent b="0" l="0" r="0" t="0"/>
-            <wp:docPr descr="Figure 2.   Average proportion looking to target object for French-English bilinguals (Experiment 1). Cirlces show individual datapoints. Bars represent standard error of the mean." title="" id="1" name="Picture"/>
+            <wp:docPr descr="Figure 2.   Average proportion looking to target object for French-English bilinguals (Experiment 1). Circles show individual data points. Bars represent standard error of the mean." title="" id="1" name="Picture"/>
             <a:graphic>
               <a:graphicData uri="http://schemas.openxmlformats.org/drawingml/2006/picture">
                 <pic:pic>
@@ -2020,7 +2044,7 @@
         <w:t xml:space="preserve"> </w:t>
       </w:r>
       <w:r>
-        <w:t xml:space="preserve">Average proportion looking to target object for French-English bilinguals (Experiment 1). Cirlces show individual datapoints. Bars represent standard error of the mean.</w:t>
+        <w:t xml:space="preserve">Average proportion looking to target object for French-English bilinguals (Experiment 1). Circles show individual data points. Bars represent standard error of the mean.</w:t>
       </w:r>
     </w:p>
     <w:p>
@@ -2685,7 +2709,7 @@
           <wp:inline>
             <wp:extent cx="5969000" cy="3410857"/>
             <wp:effectExtent b="0" l="0" r="0" t="0"/>
-            <wp:docPr descr="Figure 3.   Timecourse of looking to labeled target for French-English bilinguals (Experiment 1)." title="" id="1" name="Picture"/>
+            <wp:docPr descr="Figure 3.   Timecourse of looking to the labeled target for French-English bilingual children (Experiment 1)." title="" id="1" name="Picture"/>
             <a:graphic>
               <a:graphicData uri="http://schemas.openxmlformats.org/drawingml/2006/picture">
                 <pic:pic>
@@ -2746,7 +2770,7 @@
         <w:t xml:space="preserve"> </w:t>
       </w:r>
       <w:r>
-        <w:t xml:space="preserve">Timecourse of looking to labeled target for French-English bilinguals (Experiment 1).</w:t>
+        <w:t xml:space="preserve">Timecourse of looking to the labeled target for French-English bilingual children (Experiment 1).</w:t>
       </w:r>
     </w:p>
     <w:p>
@@ -3547,7 +3571,7 @@
         <w:t xml:space="preserve">“</w:t>
       </w:r>
       <w:r>
-        <w:t xml:space="preserve">Language learning: Sounds, words, and grammar</w:t>
+        <w:t xml:space="preserve">Language learning and communication</w:t>
       </w:r>
       <w:r>
         <w:t xml:space="preserve">”</w:t>
@@ -3608,7 +3632,7 @@
         <w:t xml:space="preserve"> </w:t>
       </w:r>
       <w:r>
-        <w:t xml:space="preserve">was used to assess the children’s language background and proficiency. Inclusion criteria and definitions of language dominance were the same as in Experiment 1. There were 8 English-dominant children and 13 Spanish-dominant children. For Spanish, all children were exposed regularly from birth. For English, 8 were exposed regularly from birth (i.e., were simultaneous bilinguals), 9 were exposed after birth but within the first year of life, and 4 were exposed between 12 and 36 months. Another 5 children were tested but not included in the final sample due to not meeting pre-established inclusion criteria for bilingual exposure (</w:t>
+        <w:t xml:space="preserve">was used to assess the children’s language background and proficiency. Inclusion criteria and definitions of language dominance were the same as in Experiment 1. There were 8 English-dominant children and 13 Spanish-dominant children. For Spanish, all children were exposed regularly from birth. For English, 8 children were exposed regularly from birth (i.e., were simultaneous bilinguals), 9 were exposed after birth but within the first year of life, and 4 were exposed between 12 and 36 months. Another 5 children were tested but not included in the final sample due to not meeting pre-established inclusion criteria for bilingual exposure (</w:t>
       </w:r>
       <w:r>
         <w:rPr>
@@ -3712,7 +3736,19 @@
         <w:pStyle w:val="Textkrper"/>
       </w:pPr>
       <w:r>
-        <w:t xml:space="preserve">Socioeconomic status was assessed via mothers’ highest educational attainment: 7 had completed a graduate degree, 4 had completed some university, 5 had completed high school, 3 had not completed high school, and 2 did not report. That is, among those reporting, 56% of mothers of Spanish-English bilingual children had completed education beyond high school; in contrast, 95% of mothers of French-English bilingual children had done so. As in Experiment 1, these categories were then converted to approximate years of education, and the average educational attainment among mothers of the Spanish-English sample was 14.40 years (SD = 4.10. Comparing to the Montreal sample, the overall mean educational level of the two samples was not dissimilar (Montreal = 15.80, New Jersey = 14.40), and these were not different in a Welch</w:t>
+        <w:t xml:space="preserve">Socioeconomic status was assessed via mothers’ highest educational attainment: 7 had completed a graduate degree, 4 had completed some university, 5 had completed high school, 3 had not completed high school, and 2 did not report. That is, among those reporting, 56% of mothers of Spanish-English bilingual children had completed education beyond high school; in contrast, 95% of mothers of French-English bilingual children had done so. As in Experiment 1, these categories were then converted to approximate years of education, and the average educational attainment among mothers of the Spanish-English sample was 14.40 years (</w:t>
+      </w:r>
+      <w:r>
+        <w:rPr>
+          <w:i/>
+        </w:rPr>
+        <w:t xml:space="preserve">SD</w:t>
+      </w:r>
+      <w:r>
+        <w:t xml:space="preserve"> </w:t>
+      </w:r>
+      <w:r>
+        <w:t xml:space="preserve">= 4.10). Comparing to the Montreal sample, the overall mean educational level of the two samples was not dissimilar (Montreal = 15.80, New Jersey = 14.40), and these were not different in a Welch’s</w:t>
       </w:r>
       <w:r>
         <w:t xml:space="preserve"> </w:t>
@@ -3724,7 +3760,7 @@
         <w:t xml:space="preserve">t</w:t>
       </w:r>
       <w:r>
-        <w:t xml:space="preserve">-test, which assumes unequal variances [</w:t>
+        <w:t xml:space="preserve">-test, which does not assume equal variances [</w:t>
       </w:r>
       <m:oMath>
         <m:r>
@@ -3782,7 +3818,40 @@
         <w:t xml:space="preserve"> </w:t>
       </w:r>
       <w:r>
-        <w:t xml:space="preserve">= -0.44]. However, the level of education was much more uniform in the Montreal sample (SD = 2.50) and more variable in the New Jersey sample (4.10), a difference which was significant by Levene’s test [F(1, 36 = 6.36,</w:t>
+        <w:t xml:space="preserve">= -0.44]. However, the level of education was more uniform in the Montreal sample (</w:t>
+      </w:r>
+      <w:r>
+        <w:rPr>
+          <w:i/>
+        </w:rPr>
+        <w:t xml:space="preserve">SD</w:t>
+      </w:r>
+      <w:r>
+        <w:t xml:space="preserve"> </w:t>
+      </w:r>
+      <w:r>
+        <w:t xml:space="preserve">= 2.50) and more variable in the New Jersey sample (</w:t>
+      </w:r>
+      <w:r>
+        <w:rPr>
+          <w:i/>
+        </w:rPr>
+        <w:t xml:space="preserve">SD</w:t>
+      </w:r>
+      <w:r>
+        <w:t xml:space="preserve"> </w:t>
+      </w:r>
+      <w:r>
+        <w:t xml:space="preserve">= 4.10), a difference which was significant by Levene’s test [</w:t>
+      </w:r>
+      <w:r>
+        <w:rPr>
+          <w:i/>
+        </w:rPr>
+        <w:t xml:space="preserve">F</w:t>
+      </w:r>
+      <w:r>
+        <w:t xml:space="preserve">(1), 36 = 6.36,</w:t>
       </w:r>
       <w:r>
         <w:t xml:space="preserve"> </w:t>
@@ -3797,7 +3866,7 @@
         <w:t xml:space="preserve"> </w:t>
       </w:r>
       <w:r>
-        <w:t xml:space="preserve">= 0.02]. Thus, we infer that the sample of Spanish-English bilingual children had a different profile of socioeconomic status, including more mothers with lower educational attainment, than the sample of French-English bilingual children.</w:t>
+        <w:t xml:space="preserve">= 0.02]. Thus, we infer that the sample of Spanish-English bilingual children had a different profile of socioeconomic status, including more mothers with lower educational attainment, compared to the sample of French-English bilingual children.</w:t>
       </w:r>
     </w:p>
     <w:p>
@@ -3814,7 +3883,10 @@
         <w:t xml:space="preserve">(DVAP; Libertus et al., 2015)</w:t>
       </w:r>
       <w:r>
-        <w:t xml:space="preserve">, and using a Spanish adaptation we created for the purposes of this study based on the Spanish version of the PPVT</w:t>
+        <w:t xml:space="preserve"> </w:t>
+      </w:r>
+      <w:r>
+        <w:t xml:space="preserve">and a Spanish adaptation we created for the purposes of this study based on the Spanish version of the PPVT</w:t>
       </w:r>
       <w:r>
         <w:t xml:space="preserve"> </w:t>
@@ -4034,7 +4106,7 @@
         <w:t xml:space="preserve">”</w:t>
       </w:r>
       <w:r>
-        <w:t xml:space="preserve">). All other aspects of the stimuli were identical to Experiment 1. As in Experiment 1, the language of the carrier phrase was consistent for each child (e.g., always in Spanish or always in English). Children were randomly assigned to the language of testing: 10 children were tested in their dominant language, and 11 were tested in their non-dominant language.</w:t>
+        <w:t xml:space="preserve">). All other aspects of the stimuli were identical to Experiment 1. As in Experiment 1, the language of the carrier phrase was consistent for each child (i.e., always in Spanish or always in English). Children were randomly assigned to the language of testing: 10 children were tested in their dominant language, and 11 were tested in their non-dominant language.</w:t>
       </w:r>
     </w:p>
     <w:p>
@@ -4052,7 +4124,7 @@
         <w:pStyle w:val="FirstParagraph"/>
       </w:pPr>
       <w:r>
-        <w:t xml:space="preserve">The procedure was similar to Experiment 1. Children sat on their parent’s lap, who wore occluded glasses and headphones with music so that they were unaware of the stimuli. Children viewed stimuli approximately 70 cm from a large, flat-screen television monitor (68 x 122 cm). As no eye tracker was available at the location of data collection, the experimenter recorded children’s eye movements via a video camera below the screen, which had a frame-rate of 29.97 Hz. Research comparing automatic eye -tracking to manual coding suggests that the latter results in less data loss, but overall patterns of looking are similar across the two approaches</w:t>
+        <w:t xml:space="preserve">The procedure was similar to Experiment 1. Children sat on a parent’s lap, and parents wore occluded glasses and headphones with music so that they were unaware of the stimuli. Children viewed stimuli approximately 70 cm from a large, flat-screen television monitor (68 x 122 cm). As no eye tracker was available at the satellite lab where data were collected, the experimenter recorded children’s eye movements via a video camera below the screen, which had a frame-rate of 29.97 Hz. Research comparing automatic eye tracking to manual coding suggests that the latter results in less data loss, but overall patterns of looking are similar across the two approaches</w:t>
       </w:r>
       <w:r>
         <w:t xml:space="preserve"> </w:t>
@@ -4118,7 +4190,7 @@
         <w:t xml:space="preserve">t</w:t>
       </w:r>
       <w:r>
-        <w:t xml:space="preserve">-tests showed that children’s looking to the target object was not significantly different from chance (.5) for the novel object heard in single-language sentences, [</w:t>
+        <w:t xml:space="preserve">-tests showed that children’s looking to the target object was not significantly different from chance (.5) for the novel object heard in single-language sentences [</w:t>
       </w:r>
       <w:r>
         <w:rPr>
@@ -4187,7 +4259,7 @@
         <w:t xml:space="preserve"> </w:t>
       </w:r>
       <w:r>
-        <w:t xml:space="preserve">= 0.10] or in mixed-language sentences, [</w:t>
+        <w:t xml:space="preserve">= 0.10] or in mixed-language sentences [</w:t>
       </w:r>
       <w:r>
         <w:rPr>
@@ -4319,7 +4391,7 @@
           <wp:inline>
             <wp:extent cx="5969000" cy="3410857"/>
             <wp:effectExtent b="0" l="0" r="0" t="0"/>
-            <wp:docPr descr="Figure 4.   Average proportion looking to target object for Spanish-English bilinguals (Experiment 2). Cirlces show individual datapoints. Bars represent standard error of the mean." title="" id="1" name="Picture"/>
+            <wp:docPr descr="Figure 4.   Average proportion looking to target object for Spanish-English bilinguals (Experiment 2). Circles show individual data points. Bars represent standard error of the mean." title="" id="1" name="Picture"/>
             <a:graphic>
               <a:graphicData uri="http://schemas.openxmlformats.org/drawingml/2006/picture">
                 <pic:pic>
@@ -4380,7 +4452,7 @@
         <w:t xml:space="preserve"> </w:t>
       </w:r>
       <w:r>
-        <w:t xml:space="preserve">Average proportion looking to target object for Spanish-English bilinguals (Experiment 2). Cirlces show individual datapoints. Bars represent standard error of the mean.</w:t>
+        <w:t xml:space="preserve">Average proportion looking to target object for Spanish-English bilinguals (Experiment 2). Circles show individual data points. Bars represent standard error of the mean.</w:t>
       </w:r>
     </w:p>
     <w:p>
@@ -4831,7 +4903,22 @@
         <w:t xml:space="preserve"> </w:t>
       </w:r>
       <w:r>
-        <w:t xml:space="preserve">= -0.22]. Children’s looking to the target side was significantly above chance during both single-language sentences [M = 0.72, SD = 0.23,</w:t>
+        <w:t xml:space="preserve">= -0.22]. Children’s looking to the target side was significantly above chance during both single-language sentences [M = 0.72,</w:t>
+      </w:r>
+      <w:r>
+        <w:t xml:space="preserve"> </w:t>
+      </w:r>
+      <w:r>
+        <w:rPr>
+          <w:i/>
+        </w:rPr>
+        <w:t xml:space="preserve">SD</w:t>
+      </w:r>
+      <w:r>
+        <w:t xml:space="preserve"> </w:t>
+      </w:r>
+      <w:r>
+        <w:t xml:space="preserve">= 0.23,</w:t>
       </w:r>
       <m:oMath>
         <m:r>
@@ -4886,7 +4973,22 @@
         <w:t xml:space="preserve"> </w:t>
       </w:r>
       <w:r>
-        <w:t xml:space="preserve">= 0.94] and mixed-language sentences [M = 0.67, SD = 0.25,</w:t>
+        <w:t xml:space="preserve">= 0.94] and mixed-language sentences [M = 0.67,</w:t>
+      </w:r>
+      <w:r>
+        <w:t xml:space="preserve"> </w:t>
+      </w:r>
+      <w:r>
+        <w:rPr>
+          <w:i/>
+        </w:rPr>
+        <w:t xml:space="preserve">SD</w:t>
+      </w:r>
+      <w:r>
+        <w:t xml:space="preserve"> </w:t>
+      </w:r>
+      <w:r>
+        <w:t xml:space="preserve">= 0.25,</w:t>
       </w:r>
       <m:oMath>
         <m:r>
@@ -5044,7 +5146,7 @@
         <w:pStyle w:val="FirstParagraph"/>
       </w:pPr>
       <w:r>
-        <w:t xml:space="preserve">Next, we compared the French-English (Experiment 1) and Spanish-English (Experiment 2) bilingual children directly. First, we examined performance during the test phase in a 2 (population: French-English, Spanish-English) x 2 (sentence type: single-language, mixed-language) mixed ANOVA (Table</w:t>
+        <w:t xml:space="preserve">Next, we directly compared data for French-English (Experiment 1) and Spanish-English (Experiment 2) bilingual children. First, we examined performance during the test phase in a 2 (population: French-English, Spanish-English) x 2 (sentence type: single-language, mixed-language) mixed ANOVA (Table</w:t>
       </w:r>
       <w:r>
         <w:t xml:space="preserve"> </w:t>
@@ -5053,7 +5155,7 @@
         <w:t xml:space="preserve">4</w:t>
       </w:r>
       <w:r>
-        <w:t xml:space="preserve">). The largest observed effect was an interaction of population and sentence type, which was expected as French-English bilinguals looked longer at the novel target that had been encountered in single-language trials than in mixed-language trials, but Spanish-English bilinguals showed similar looking to the targets regardless of of the presence or absence of mixing. However, this interaction failed to achieve statistical significance (</w:t>
+        <w:t xml:space="preserve">). The largest observed effect was an interaction of population and sentence type, which was expected as French-English bilinguals looked longer at the novel target that had been encountered in single-language trials than in mixed-language trials, but Spanish-English bilinguals showed similar looking to the targets regardless of of the presence or absence of mixing. However, this interaction did not reach statistical significance (</w:t>
       </w:r>
       <w:r>
         <w:rPr>
@@ -6249,7 +6351,7 @@
         <w:t xml:space="preserve">6</w:t>
       </w:r>
       <w:r>
-        <w:t xml:space="preserve">. Because one of our predictors was continuous rather than categorical (performance during learning), we moved from the ANOVA framework used in the previous analyses to a linear mixed-effects model framework. This approach had the additional benefit of modeling the data at an individual trial level, which could potentially increase statistical power. Based on our previous results, our model included fixed effects of performance during the learning phase, sentence type, and population, the interaction between sentence type and population (since French-English but not Spanish-English toddlers showed difference performance by sentence type), as well as random slopes by participants. Results are show in Table</w:t>
+        <w:t xml:space="preserve">. Because one of our predictors was continuous rather than categorical (performance during learning), we moved from the ANOVA framework used in the previous analyses to a linear mixed-effects model framework. This approach had the additional benefit of modeling the data at an individual trial level, which could potentially increase statistical power. Based on our previous results, our model included fixed effects of performance during the learning phase, sentence type, and population, the interaction between sentence type and population (since French-English but not Spanish-English toddlers showed different performance by sentence type), as well as random slopes by participants. Results are shown in Table</w:t>
       </w:r>
       <w:r>
         <w:t xml:space="preserve"> </w:t>
@@ -6278,7 +6380,7 @@
           <wp:inline>
             <wp:extent cx="5969000" cy="3410857"/>
             <wp:effectExtent b="0" l="0" r="0" t="0"/>
-            <wp:docPr descr="Figure 6.   Scatterplot showing performance during the learning phase and peformance at test by population and sentence type. Lines represent best linear fit." title="" id="1" name="Picture"/>
+            <wp:docPr descr="Figure 6.   Scatterplot showing performance during the learning phase and performance at test by population and sentence type. Lines represent best linear fit." title="" id="1" name="Picture"/>
             <a:graphic>
               <a:graphicData uri="http://schemas.openxmlformats.org/drawingml/2006/picture">
                 <pic:pic>
@@ -6339,7 +6441,7 @@
         <w:t xml:space="preserve"> </w:t>
       </w:r>
       <w:r>
-        <w:t xml:space="preserve">Scatterplot showing performance during the learning phase and peformance at test by population and sentence type. Lines represent best linear fit.</w:t>
+        <w:t xml:space="preserve">Scatterplot showing performance during the learning phase and performance at test by population and sentence type. Lines represent best linear fit.</w:t>
       </w:r>
     </w:p>
     <w:p>
@@ -6760,7 +6862,7 @@
         <w:pStyle w:val="FirstParagraph"/>
       </w:pPr>
       <w:r>
-        <w:t xml:space="preserve">Next, we were interested in whether performance was related to vocabulary knowledge (dominant language vocabulary, non-dominant language vocabulary, and total vocabulary), exposure to language mixing, or socioeconomic status. As a first step, we computed reliability estimates separately for the learning and test phases. The reliability of proportion of looks to the target object across the 16 learning trials was estimated with an intraclass correlation coefficient (ICC), based on a mean-rating (k = 16), consistency, 2-way random-effects model (ICC3k) using the psych package in R</w:t>
+        <w:t xml:space="preserve">Next, we were interested in whether performance was related to vocabulary knowledge (dominant language vocabulary, non-dominant language vocabulary, and total vocabulary), exposure to language mixing, or socioeconomic status. As a first step, we computed reliability estimates for infants’ performance in the learning and test phases. The reliability of proportion target looking across the 16 learning trials was estimated with an intraclass correlation coefficient (ICC), based on a mean-rating (k = 16), consistency, 2-way random-effects model (ICC3k) using the psych package in R</w:t>
       </w:r>
       <w:r>
         <w:t xml:space="preserve"> </w:t>
@@ -6769,7 +6871,7 @@
         <w:t xml:space="preserve">(Revelle, 2021)</w:t>
       </w:r>
       <w:r>
-        <w:t xml:space="preserve">. The estimated ICC for training was 0.79, 95% CI [0.70, 0.87]. Using a similar approach for looks to the target object across the 4 test trials (k = 4), the estimated ICC for test was 0.81, 95% CI [0.71, 0.88]. These values reflect good reliability</w:t>
+        <w:t xml:space="preserve">. The estimated ICC for training trials was 0.79, 95% CI [0.70, 0.87]. Using a similar approach for proportion target looking during the 4 test trials (k = 4), the estimated ICC for test trials was 0.81, 95% CI [0.71, 0.88]. These values reflect good reliability</w:t>
       </w:r>
       <w:r>
         <w:t xml:space="preserve"> </w:t>
@@ -6778,13 +6880,13 @@
         <w:t xml:space="preserve">(Koo &amp; Li, 2016)</w:t>
       </w:r>
       <w:r>
-        <w:t xml:space="preserve">, indicating that infants showed stable individual variability in our task, which could potentially be accounted for by our predictors of interest</w:t>
-      </w:r>
-      <w:r>
-        <w:t xml:space="preserve"> </w:t>
-      </w:r>
-      <w:r>
-        <w:t xml:space="preserve">(for a discussion of the role of reliability in infant research, see 2021)</w:t>
+        <w:t xml:space="preserve">, indicating that children showed stable individual variability in our task, which could potentially be accounted for by our predictors of interest</w:t>
+      </w:r>
+      <w:r>
+        <w:t xml:space="preserve"> </w:t>
+      </w:r>
+      <w:r>
+        <w:t xml:space="preserve">(for a discussion of the role of reliability in infant research, see Byers-Heinlein, Bergmann, &amp; Savalei, 2021)</w:t>
       </w:r>
       <w:r>
         <w:t xml:space="preserve">.</w:t>
@@ -6795,7 +6897,7 @@
         <w:pStyle w:val="Textkrper"/>
       </w:pPr>
       <w:r>
-        <w:t xml:space="preserve">Next, we performed a power analysis to determine the magnitude of correlations we would be able to detect given our sample size with 80% power, using the pwr package in R</w:t>
+        <w:t xml:space="preserve">Next, we performed a sensitivity power analysis to determine the magnitude of correlations we would be able to detect given our sample size with 80% power, using the pwr package in R</w:t>
       </w:r>
       <w:r>
         <w:t xml:space="preserve"> </w:t>
@@ -6819,7 +6921,19 @@
         <w:t xml:space="preserve"> </w:t>
       </w:r>
       <w:r>
-        <w:t xml:space="preserve">= 0.60 for participants within each community (n = 19/community) and</w:t>
+        <w:t xml:space="preserve">= 0.60 for participants within each community (</w:t>
+      </w:r>
+      <w:r>
+        <w:rPr>
+          <w:i/>
+        </w:rPr>
+        <w:t xml:space="preserve">n</w:t>
+      </w:r>
+      <w:r>
+        <w:t xml:space="preserve"> </w:t>
+      </w:r>
+      <w:r>
+        <w:t xml:space="preserve">= 19/community) and</w:t>
       </w:r>
       <w:r>
         <w:t xml:space="preserve"> </w:t>
@@ -6834,7 +6948,19 @@
         <w:t xml:space="preserve"> </w:t>
       </w:r>
       <w:r>
-        <w:t xml:space="preserve">= 0.44 for the two groups combined (N = 38). Thus, we had sufficient power to detect medium to large correlations, with greater power for the combined sample than for each population separately.</w:t>
+        <w:t xml:space="preserve">= 0.44 for the two groups combined (</w:t>
+      </w:r>
+      <w:r>
+        <w:rPr>
+          <w:i/>
+        </w:rPr>
+        <w:t xml:space="preserve">N</w:t>
+      </w:r>
+      <w:r>
+        <w:t xml:space="preserve"> </w:t>
+      </w:r>
+      <w:r>
+        <w:t xml:space="preserve">= 38). Thus, we had sufficient power to detect medium to large correlations, with greater power for the combined sample than for each community separately.</w:t>
       </w:r>
     </w:p>
     <w:p>
@@ -6842,7 +6968,7 @@
         <w:pStyle w:val="Textkrper"/>
       </w:pPr>
       <w:r>
-        <w:t xml:space="preserve">Finally, we computed correlations with the predictors of interest separately for learning and test phases, both for each population separately as well as for the two populations combined. Thus, a total of 30 different correlations were computed (see Table</w:t>
+        <w:t xml:space="preserve">Finally, we computed correlations with the predictors of interest separately for the learning and test phases, both for each community separately as well as for the two communities combined. Thus, a total of 30 different correlations were computed (see Table</w:t>
       </w:r>
       <w:r>
         <w:t xml:space="preserve"> </w:t>
@@ -6851,7 +6977,7 @@
         <w:t xml:space="preserve">7</w:t>
       </w:r>
       <w:r>
-        <w:t xml:space="preserve">). Two of correlations approached but did not reach statistical significance, although not when corrected for multiple comparisons. These were positive correlations in the combined sample between performance on the learning phase and total vocabulary size (</w:t>
+        <w:t xml:space="preserve">). Two of the correlations approached but did not reach statistical significance, although not when corrected for multiple comparisons. Specifically, there were positive correlations in the combined sample between performance on the learning phase and total vocabulary size (</w:t>
       </w:r>
       <w:r>
         <w:rPr>
@@ -7660,7 +7786,7 @@
         <w:t xml:space="preserve">(Altarriba, Kroll, Sholl, &amp; Rayner, 1996; Byers-Heinlein et al., 2017; Chan, Chau, &amp; Hoosain, 1983; Grainger &amp; Beauvillain, 1988; Macnamara &amp; Kushnir, 1971; Meuter &amp; Allport, 1999; Moreno, Federmeier, &amp; Kutas, 2002; Morini &amp; Newman, 2019; Potter et al., 2019; Price, Green, &amp; von Studnitz, 1999; Proverbio, Leoni, &amp; Zani, 2004; Soares &amp; Grosjean, 1984; Thomas &amp; Allport, 2000)</w:t>
       </w:r>
       <w:r>
-        <w:t xml:space="preserve">, and our stimuli were closely modeled after those used in previous studies. However, our analyses of children’s looking behavior during the learning phase did not necessarily converge with these findings. We found that children in both groups did successfully identify the familiar object during the learning phase, regardless of whether they encountered its label in a single-language or a mixed-language sentence. Eye-tracking data, which was only available for French-English bilinguals, additionally revealed that French-English bilinguals successfully directed their gaze to the target novel object. That is, children generally shifted their eyes to the</w:t>
+        <w:t xml:space="preserve">, and our stimuli were closely modeled after those used in previous studies. However, our analyses of children’s looking behavior during the learning phase did not necessarily converge with these findings. We found that children in both groups did successfully identify the familiar object during the learning phase, regardless of whether they encountered its label in a single-language or a mixed-language sentence. Eye-tracking data, which was only available for French-English bilinguals, additionally revealed that French-English bilinguals successfully directed their gaze to the target novel object itself. That is, children across both communities generally shifted their eyes to the</w:t>
       </w:r>
       <w:r>
         <w:t xml:space="preserve"> </w:t>
@@ -7678,7 +7804,7 @@
         <w:t xml:space="preserve"> </w:t>
       </w:r>
       <w:r>
-        <w:t xml:space="preserve">location independent of sentence type, population, or their previous experience with language mixing. This presents a key problem: despite consistently successful looking toward the correct referents, Spanish-English bilinguals did not appear to successfully learn either of the novel word-object mappings (perhaps because they were less efficient overall in orienting to the target novel referent), yet French-English bilinguals showed asymmetry in doing so across the two sentence types.</w:t>
+        <w:t xml:space="preserve">location independent of sentence type, community, or their previous experience with language mixing. This presents a key problem: despite consistently successful looking toward the correct familiar/novel referent pair, Spanish-English bilinguals did not appear to successfully learn either of the novel word-object mappings (perhaps because they were less efficient overall in orienting to the target novel referent), yet French-English bilinguals showed asymmetry in doing so across the two sentence types.</w:t>
       </w:r>
     </w:p>
     <w:p>
@@ -7793,7 +7919,7 @@
         <w:t xml:space="preserve">(see Bion et al., 2013; Goodman et al., 1998; Horst &amp; Samuelson, 2008; and Carey &amp; Bartlett, 1978 for studies that required children to make comparable inferences)</w:t>
       </w:r>
       <w:r>
-        <w:t xml:space="preserve">. Our results converge with this theoretical framework, as for both French-English and Spanish-English bilinguals, children who spent more time looking at the labeled object during the learning phase performed better at test.</w:t>
+        <w:t xml:space="preserve">. Our results converge with this theoretical framework, given that French-English and Spanish-English bilinguals who spent more time looking at the labeled object during the learning phase performed better at test.</w:t>
       </w:r>
     </w:p>
     <w:p>
@@ -7801,7 +7927,7 @@
         <w:pStyle w:val="Textkrper"/>
       </w:pPr>
       <w:r>
-        <w:t xml:space="preserve">In light of these design-related complexities, the data for Spanish-English versus French-English bilingual children merit special attention. Previous work has demonstrated that language mixing affects real-time word comprehension among children from both of these populations</w:t>
+        <w:t xml:space="preserve">In light of these design-related complexities, the data for Spanish-English versus French-English bilingual children merit special attention. Previous work has demonstrated that language mixing affects real-time word comprehension among children from both of these communities</w:t>
       </w:r>
       <w:r>
         <w:t xml:space="preserve"> </w:t>
@@ -7810,7 +7936,7 @@
         <w:t xml:space="preserve">(Byers-Heinlein et al., 2017; Potter et al., 2018, 2019)</w:t>
       </w:r>
       <w:r>
-        <w:t xml:space="preserve">. Such comparisons are essential for evaluating the generalizability of findings across populations of bilingual learners. Spanish-English bilinguals did not learn words in single- or mixed-language sentences, yet it appears that French-English bilingual children were able to learn in the single-language condition. While both groups showed above-chance looking toward the target side during the learning phase, French-English bilinguals were more efficient in doing so. This likely gave French-English bilinguals more time to encode the word-referent link. However, we do not currently know why the two groups differed in their orientation behaviors during the learning phase. We cannot rule out the possibility that small differences in setups, stimuli, and coding approaches between the two labs contributed to our divergent findings. We took as many steps as possible to minimize these differences, and both labs have a history of detecting subtle processing effects in related paradigms with both bilinguals and monolinguals of this approximate age. That said, there are several ways that future research could evaluate the robustness and generalizability of these findings. While we were able to test a total of 38 children across the two communities, larger samples are needed to verify the replicability of the patterns we observed. Moreover, while existing paradigms for studying novel word learning in young children are often constrained to a small number of items, it will be important to develop new approaches for examining children’s learning of larger stimulus sets.</w:t>
+        <w:t xml:space="preserve">. Such comparisons are essential for evaluating the generalizability of findings across communities of bilingual learners. Spanish-English bilinguals did not learn words in single- or mixed-language sentences, yet French-English bilingual children were able to learn in the single-language condition. While both groups showed above-chance looking toward the target side during the learning phase, French-English bilinguals were more efficient in doing so. This likely gave French-English bilinguals more time to encode the word-referent link. However, we do not currently know why the two groups differed in their orientation behaviors during the learning phase. We cannot rule out the possibility that small differences in experimental setups, stimuli, and coding approaches between the two labs contributed to our divergent findings. We took as many steps as possible to minimize these differences, and both labs have a history of detecting subtle processing effects in related paradigms with both bilinguals and monolinguals of this approximate age. That said, there are several ways that future research could evaluate the robustness and generalizability of these findings. While we were able to test a total of 38 children across the two communities, larger samples are needed to verify the replicability of the patterns we observed. Moreover, while existing paradigms for studying novel word learning in young children are often constrained to a small number of items, it will be important to develop new approaches for examining children’s learning of larger stimulus sets.</w:t>
       </w:r>
     </w:p>
     <w:p>
@@ -7818,7 +7944,7 @@
         <w:pStyle w:val="Textkrper"/>
       </w:pPr>
       <w:r>
-        <w:t xml:space="preserve">We believe that the differences we observed are likely to be attributable to differences between the populations themselves. Indeed, there are a wide range of differences between our two groups of learners, which collectively highlight the importance of examining multiple populations in bilingual research. In our dataset, the two samples were similar in terms of how much language mixing they encountered (according to parental report), although this still leaves open the possibility that they might encounter different types of language mixing, which could be either similar to or distinct from our stimuli. We did observe that the families of French-English bilingual participants had less variable socioeconomic status than the Spanish-English bilinguals (which included more mothers who had not completed high school), and had higher vocabularies, and previous research points to socioeconomic status as an important influence on early language processing and vocabulary growth</w:t>
+        <w:t xml:space="preserve">We believe that the differences we observed are likely to be attributable to differences between the populations themselves. Indeed, there are a wide range of differences between our two groups of learners, which collectively highlight the importance of examining multiple populations in bilingual research. In our dataset, the two samples were similar in terms of how much language mixing they encountered (according to parental report), although this still leaves open the possibility that they might encounter different types of language mixing, which could be either similar to or distinct from our stimuli. We did observe that the families of French-English bilingual participants had less variable socioeconomic status than the Spanish-English bilinguals (which included more mothers who had not completed high school), and that French-English bilingual children had larger vocabularies. Previous research points to socioeconomic status as an important influence on early language processing and vocabulary growth</w:t>
       </w:r>
       <w:r>
         <w:t xml:space="preserve"> </w:t>
@@ -7827,7 +7953,7 @@
         <w:t xml:space="preserve">(e.g., Fernald et al., 2013)</w:t>
       </w:r>
       <w:r>
-        <w:t xml:space="preserve">, and theories of language acquisition may need to more explicitly consider interactions between bilingualism and socioeconomic status. Indeed, we found some evidence that across both populations, children with larger vocabularies were more accurate during the learning phase, and those from higher socioeconomic backgrounds were more accurate at looking at the target object at test, although these results should be interpreted cautiously as correlations were marginally significant even prior to correction for multiple comparisons.</w:t>
+        <w:t xml:space="preserve">, and theories of language acquisition may need to more explicitly consider interactions between bilingualism and socioeconomic status. Indeed, we found weak evidence that across both communities, children with larger vocabularies were more accurate during the learning phase, and those from higher socioeconomic backgrounds were more accurate in looking to the target object at test, although these results should be interpreted cautiously as correlations were marginally significant even prior to correction for multiple comparisons.</w:t>
       </w:r>
     </w:p>
     <w:p>
@@ -7941,7 +8067,7 @@
         <w:pStyle w:val="Textkrper"/>
       </w:pPr>
       <w:r>
-        <w:t xml:space="preserve">It will also be important for future research to test the same question but in a range of language processing contexts, in order to better understand when code mixing does and does not impact word learning. In our study, children heard a code-mixed noun prior to encountering a novel word. However, code-mixing comes in many other forms, at different parts of the phrase, and for different parts of speech. Moreover, parents sometimes code-mixe by providing immediate translations of words and phrases, which is likely to reflect a conscious effort to teach their children new words</w:t>
+        <w:t xml:space="preserve">It will also be important for future research to test the same question but in a range of language processing contexts, in order to better understand when code mixing does and does not impact word learning. In our study, children heard a code-mixed noun prior to encountering a novel word. However, code-mixing comes in many other forms, at different parts of the phrase, and for different parts of speech. Moreover, parents sometimes code-mix by providing immediate translations of words and phrases, which is likely to reflect a conscious effort to teach their children new words</w:t>
       </w:r>
       <w:r>
         <w:t xml:space="preserve"> </w:t>

</xml_diff>